<commit_message>
deleted:    output/12345-report.docx 	deleted:    output/V24090055-warrant.docx 	modified:   sources/skeleton.docx 	modified:   warrantBuilderQT.py
</commit_message>
<xml_diff>
--- a/sources/skeleton.docx
+++ b/sources/skeleton.docx
@@ -1178,18 +1178,7 @@
           <w:sz w:val="24"/>
           <w:szCs w:val="24"/>
         </w:rPr>
-        <w:t xml:space="preserve">}}, your affiant, am a police officer with the Oro Valley Police Department. I have been a police officer for </w:t>
-      </w:r>
-      <w:proofErr w:type="gramStart"/>
-      <w:r>
-        <w:rPr>
-          <w:rFonts w:ascii="Times New Roman" w:hAnsi="Times New Roman" w:cs="Times New Roman"/>
-          <w:b/>
-          <w:bCs/>
-          <w:sz w:val="24"/>
-          <w:szCs w:val="24"/>
-        </w:rPr>
-        <w:t>{{</w:t>
+        <w:t>}}, your affiant, am a police officer with the Oro Valley Police Department. I have been a police officer for {{</w:t>
       </w:r>
       <w:r>
         <w:rPr>
@@ -1210,17 +1199,6 @@
           <w:szCs w:val="24"/>
         </w:rPr>
         <w:t>YEARS</w:t>
-      </w:r>
-      <w:proofErr w:type="gramEnd"/>
-      <w:r>
-        <w:rPr>
-          <w:rFonts w:ascii="Times New Roman" w:hAnsi="Times New Roman" w:cs="Times New Roman"/>
-          <w:b/>
-          <w:bCs/>
-          <w:sz w:val="24"/>
-          <w:szCs w:val="24"/>
-        </w:rPr>
-        <w:t>_ON</w:t>
       </w:r>
       <w:r>
         <w:rPr>
@@ -1660,7 +1638,27 @@
           <w:szCs w:val="24"/>
         </w:rPr>
         <w:lastRenderedPageBreak/>
-        <w:t xml:space="preserve">Therefore, I request that a search warrant be </w:t>
+        <w:t>Therefore, I request that a search warrant be issued</w:t>
+      </w:r>
+      <w:r>
+        <w:rPr>
+          <w:rFonts w:ascii="Times New Roman" w:hAnsi="Times New Roman" w:cs="Times New Roman"/>
+          <w:b/>
+          <w:bCs/>
+          <w:sz w:val="24"/>
+          <w:szCs w:val="24"/>
+        </w:rPr>
+        <w:t xml:space="preserve"> and a search be made for the item(s) described herein, and that the same be retained in my custody or the custody of the Oro Valley Police Department</w:t>
+      </w:r>
+      <w:r>
+        <w:rPr>
+          <w:rFonts w:ascii="Times New Roman" w:hAnsi="Times New Roman" w:cs="Times New Roman"/>
+          <w:b/>
+          <w:bCs/>
+          <w:sz w:val="24"/>
+          <w:szCs w:val="24"/>
+        </w:rPr>
+        <w:t xml:space="preserve"> </w:t>
       </w:r>
       <w:proofErr w:type="gramStart"/>
       <w:r>
@@ -1671,7 +1669,27 @@
           <w:sz w:val="24"/>
           <w:szCs w:val="24"/>
         </w:rPr>
-        <w:t>issued</w:t>
+        <w:t>{{</w:t>
+      </w:r>
+      <w:r>
+        <w:rPr>
+          <w:rFonts w:ascii="Times New Roman" w:hAnsi="Times New Roman" w:cs="Times New Roman"/>
+          <w:b/>
+          <w:bCs/>
+          <w:sz w:val="24"/>
+          <w:szCs w:val="24"/>
+        </w:rPr>
+        <w:t xml:space="preserve"> </w:t>
+      </w:r>
+      <w:r>
+        <w:rPr>
+          <w:rFonts w:ascii="Times New Roman" w:hAnsi="Times New Roman" w:cs="Times New Roman"/>
+          <w:b/>
+          <w:bCs/>
+          <w:sz w:val="24"/>
+          <w:szCs w:val="24"/>
+        </w:rPr>
+        <w:t>DAYTIME</w:t>
       </w:r>
       <w:proofErr w:type="gramEnd"/>
       <w:r>
@@ -1682,69 +1700,6 @@
           <w:sz w:val="24"/>
           <w:szCs w:val="24"/>
         </w:rPr>
-        <w:t xml:space="preserve"> and a search be made for the item(s) described herein, and that the same be retained in my custody or the custody of the Oro Valley Police Department</w:t>
-      </w:r>
-      <w:r>
-        <w:rPr>
-          <w:rFonts w:ascii="Times New Roman" w:hAnsi="Times New Roman" w:cs="Times New Roman"/>
-          <w:b/>
-          <w:bCs/>
-          <w:sz w:val="24"/>
-          <w:szCs w:val="24"/>
-        </w:rPr>
-        <w:t>:</w:t>
-      </w:r>
-    </w:p>
-    <w:p>
-      <w:pPr>
-        <w:rPr>
-          <w:rFonts w:ascii="Times New Roman" w:hAnsi="Times New Roman" w:cs="Times New Roman"/>
-          <w:b/>
-          <w:bCs/>
-          <w:sz w:val="24"/>
-          <w:szCs w:val="24"/>
-        </w:rPr>
-      </w:pPr>
-      <w:proofErr w:type="gramStart"/>
-      <w:r>
-        <w:rPr>
-          <w:rFonts w:ascii="Times New Roman" w:hAnsi="Times New Roman" w:cs="Times New Roman"/>
-          <w:b/>
-          <w:bCs/>
-          <w:sz w:val="24"/>
-          <w:szCs w:val="24"/>
-        </w:rPr>
-        <w:t>{{</w:t>
-      </w:r>
-      <w:r>
-        <w:rPr>
-          <w:rFonts w:ascii="Times New Roman" w:hAnsi="Times New Roman" w:cs="Times New Roman"/>
-          <w:b/>
-          <w:bCs/>
-          <w:sz w:val="24"/>
-          <w:szCs w:val="24"/>
-        </w:rPr>
-        <w:t xml:space="preserve"> </w:t>
-      </w:r>
-      <w:r>
-        <w:rPr>
-          <w:rFonts w:ascii="Times New Roman" w:hAnsi="Times New Roman" w:cs="Times New Roman"/>
-          <w:b/>
-          <w:bCs/>
-          <w:sz w:val="24"/>
-          <w:szCs w:val="24"/>
-        </w:rPr>
-        <w:t>DAYTIME</w:t>
-      </w:r>
-      <w:proofErr w:type="gramEnd"/>
-      <w:r>
-        <w:rPr>
-          <w:rFonts w:ascii="Times New Roman" w:hAnsi="Times New Roman" w:cs="Times New Roman"/>
-          <w:b/>
-          <w:bCs/>
-          <w:sz w:val="24"/>
-          <w:szCs w:val="24"/>
-        </w:rPr>
         <w:t xml:space="preserve"> </w:t>
       </w:r>
       <w:r>
@@ -1765,7 +1720,27 @@
           <w:sz w:val="24"/>
           <w:szCs w:val="24"/>
         </w:rPr>
-        <w:t>{{ NIGHTTIME }}{{ NIGHTJUSTIFY }}</w:t>
+        <w:t>{{ NIGHTTIME</w:t>
+      </w:r>
+      <w:r>
+        <w:rPr>
+          <w:rFonts w:ascii="Times New Roman" w:hAnsi="Times New Roman" w:cs="Times New Roman"/>
+          <w:b/>
+          <w:bCs/>
+          <w:sz w:val="24"/>
+          <w:szCs w:val="24"/>
+        </w:rPr>
+        <w:t>1</w:t>
+      </w:r>
+      <w:r>
+        <w:rPr>
+          <w:rFonts w:ascii="Times New Roman" w:hAnsi="Times New Roman" w:cs="Times New Roman"/>
+          <w:b/>
+          <w:bCs/>
+          <w:sz w:val="24"/>
+          <w:szCs w:val="24"/>
+        </w:rPr>
+        <w:t xml:space="preserve"> }}{{ NIGHTJUSTIFY }}</w:t>
       </w:r>
     </w:p>
     <w:p>
@@ -3651,7 +3626,27 @@
           <w:sz w:val="24"/>
           <w:szCs w:val="24"/>
         </w:rPr>
-        <w:t xml:space="preserve">Which offense occurred </w:t>
+        <w:t>Which offense</w:t>
+      </w:r>
+      <w:r>
+        <w:rPr>
+          <w:rFonts w:ascii="Times New Roman" w:hAnsi="Times New Roman" w:cs="Times New Roman"/>
+          <w:b/>
+          <w:bCs/>
+          <w:sz w:val="24"/>
+          <w:szCs w:val="24"/>
+        </w:rPr>
+        <w:t>(s)</w:t>
+      </w:r>
+      <w:r>
+        <w:rPr>
+          <w:rFonts w:ascii="Times New Roman" w:hAnsi="Times New Roman" w:cs="Times New Roman"/>
+          <w:b/>
+          <w:bCs/>
+          <w:sz w:val="24"/>
+          <w:szCs w:val="24"/>
+        </w:rPr>
+        <w:t xml:space="preserve"> occurred </w:t>
       </w:r>
       <w:proofErr w:type="gramStart"/>
       <w:r>
@@ -3785,7 +3780,6 @@
           <w:szCs w:val="24"/>
         </w:rPr>
       </w:pPr>
-      <w:proofErr w:type="gramStart"/>
       <w:r>
         <w:rPr>
           <w:rFonts w:ascii="Times New Roman" w:hAnsi="Times New Roman" w:cs="Times New Roman"/>
@@ -3810,7 +3804,6 @@
         </w:rPr>
         <w:t>DAYTIME</w:t>
       </w:r>
-      <w:proofErr w:type="gramEnd"/>
       <w:r>
         <w:rPr>
           <w:rFonts w:ascii="Times New Roman" w:hAnsi="Times New Roman" w:cs="Times New Roman"/>
@@ -3833,7 +3826,23 @@
           <w:sz w:val="24"/>
           <w:szCs w:val="24"/>
         </w:rPr>
-        <w:t>{{ NIGHTTIME }}{{ NIGHTKICKER }}</w:t>
+        <w:t>{{ NIGHTTIME</w:t>
+      </w:r>
+      <w:r>
+        <w:rPr>
+          <w:rFonts w:ascii="Times New Roman" w:hAnsi="Times New Roman" w:cs="Times New Roman"/>
+          <w:sz w:val="24"/>
+          <w:szCs w:val="24"/>
+        </w:rPr>
+        <w:t>2</w:t>
+      </w:r>
+      <w:r>
+        <w:rPr>
+          <w:rFonts w:ascii="Times New Roman" w:hAnsi="Times New Roman" w:cs="Times New Roman"/>
+          <w:sz w:val="24"/>
+          <w:szCs w:val="24"/>
+        </w:rPr>
+        <w:t xml:space="preserve"> }}</w:t>
       </w:r>
     </w:p>
     <w:p>

</xml_diff>

<commit_message>
deleted:    PySimpleGUI.old/.DS_Store 	deleted:    PySimpleGUI.old/README.txt 	deleted:    PySimpleGUI.old/fileUpdater.py 	deleted:    PySimpleGUI.old/readme 	deleted:    PySimpleGUI.old/sources/TandE.txt 	deleted:    PySimpleGUI.old/sources/WarrantSkeleton.docx 	deleted:    PySimpleGUI.old/sources/acquire.txt 	deleted:    PySimpleGUI.old/sources/cellphone.txt 	deleted:    PySimpleGUI.old/sources/computer.txt 	deleted:    PySimpleGUI.old/sources/fraud.txt 	deleted:    PySimpleGUI.old/sources/narcotics.txt 	deleted:    PySimpleGUI.old/sources/social.txt 	deleted:    PySimpleGUI.old/sources/theme.txt 	deleted:    PySimpleGUI.old/sources/version.txt 	deleted:    PySimpleGUI.old/warrantBuilderGUI.py 	deleted:    TreeConcept/treeQT.py 	modified:   sources/skeleton.docx 	modified:   warrantBuilderQT.py
</commit_message>
<xml_diff>
--- a/sources/skeleton.docx
+++ b/sources/skeleton.docx
@@ -1,6 +1,6 @@
 
 <file path=word/document.xml><?xml version="1.0" encoding="utf-8"?>
-<w:document xmlns:wpc="http://schemas.microsoft.com/office/word/2010/wordprocessingCanvas" xmlns:cx="http://schemas.microsoft.com/office/drawing/2014/chartex" xmlns:cx1="http://schemas.microsoft.com/office/drawing/2015/9/8/chartex" xmlns:cx2="http://schemas.microsoft.com/office/drawing/2015/10/21/chartex" xmlns:cx3="http://schemas.microsoft.com/office/drawing/2016/5/9/chartex" xmlns:cx4="http://schemas.microsoft.com/office/drawing/2016/5/10/chartex" xmlns:cx5="http://schemas.microsoft.com/office/drawing/2016/5/11/chartex" xmlns:cx6="http://schemas.microsoft.com/office/drawing/2016/5/12/chartex" xmlns:cx7="http://schemas.microsoft.com/office/drawing/2016/5/13/chartex" xmlns:cx8="http://schemas.microsoft.com/office/drawing/2016/5/14/chartex" xmlns:mc="http://schemas.openxmlformats.org/markup-compatibility/2006" xmlns:aink="http://schemas.microsoft.com/office/drawing/2016/ink" xmlns:am3d="http://schemas.microsoft.com/office/drawing/2017/model3d" xmlns:o="urn:schemas-microsoft-com:office:office" xmlns:oel="http://schemas.microsoft.com/office/2019/extlst" xmlns:r="http://schemas.openxmlformats.org/officeDocument/2006/relationships" xmlns:m="http://schemas.openxmlformats.org/officeDocument/2006/math" xmlns:v="urn:schemas-microsoft-com:vml" xmlns:wp14="http://schemas.microsoft.com/office/word/2010/wordprocessingDrawing" xmlns:wp="http://schemas.openxmlformats.org/drawingml/2006/wordprocessingDrawing" xmlns:w10="urn:schemas-microsoft-com:office:word" xmlns:w="http://schemas.openxmlformats.org/wordprocessingml/2006/main" xmlns:w14="http://schemas.microsoft.com/office/word/2010/wordml" xmlns:w15="http://schemas.microsoft.com/office/word/2012/wordml" xmlns:w16cex="http://schemas.microsoft.com/office/word/2018/wordml/cex" xmlns:w16cid="http://schemas.microsoft.com/office/word/2016/wordml/cid" xmlns:w16="http://schemas.microsoft.com/office/word/2018/wordml" xmlns:w16sdtdh="http://schemas.microsoft.com/office/word/2020/wordml/sdtdatahash" xmlns:w16se="http://schemas.microsoft.com/office/word/2015/wordml/symex" xmlns:wpg="http://schemas.microsoft.com/office/word/2010/wordprocessingGroup" xmlns:wpi="http://schemas.microsoft.com/office/word/2010/wordprocessingInk" xmlns:wne="http://schemas.microsoft.com/office/word/2006/wordml" xmlns:wps="http://schemas.microsoft.com/office/word/2010/wordprocessingShape" mc:Ignorable="w14 w15 w16se w16cid w16 w16cex w16sdtdh wp14">
+<w:document xmlns:wpc="http://schemas.microsoft.com/office/word/2010/wordprocessingCanvas" xmlns:cx="http://schemas.microsoft.com/office/drawing/2014/chartex" xmlns:cx1="http://schemas.microsoft.com/office/drawing/2015/9/8/chartex" xmlns:cx2="http://schemas.microsoft.com/office/drawing/2015/10/21/chartex" xmlns:cx3="http://schemas.microsoft.com/office/drawing/2016/5/9/chartex" xmlns:cx4="http://schemas.microsoft.com/office/drawing/2016/5/10/chartex" xmlns:cx5="http://schemas.microsoft.com/office/drawing/2016/5/11/chartex" xmlns:cx6="http://schemas.microsoft.com/office/drawing/2016/5/12/chartex" xmlns:cx7="http://schemas.microsoft.com/office/drawing/2016/5/13/chartex" xmlns:cx8="http://schemas.microsoft.com/office/drawing/2016/5/14/chartex" xmlns:mc="http://schemas.openxmlformats.org/markup-compatibility/2006" xmlns:aink="http://schemas.microsoft.com/office/drawing/2016/ink" xmlns:am3d="http://schemas.microsoft.com/office/drawing/2017/model3d" xmlns:o="urn:schemas-microsoft-com:office:office" xmlns:oel="http://schemas.microsoft.com/office/2019/extlst" xmlns:r="http://schemas.openxmlformats.org/officeDocument/2006/relationships" xmlns:m="http://schemas.openxmlformats.org/officeDocument/2006/math" xmlns:v="urn:schemas-microsoft-com:vml" xmlns:wp14="http://schemas.microsoft.com/office/word/2010/wordprocessingDrawing" xmlns:wp="http://schemas.openxmlformats.org/drawingml/2006/wordprocessingDrawing" xmlns:w10="urn:schemas-microsoft-com:office:word" xmlns:w="http://schemas.openxmlformats.org/wordprocessingml/2006/main" xmlns:w14="http://schemas.microsoft.com/office/word/2010/wordml" xmlns:w15="http://schemas.microsoft.com/office/word/2012/wordml" xmlns:w16cex="http://schemas.microsoft.com/office/word/2018/wordml/cex" xmlns:w16cid="http://schemas.microsoft.com/office/word/2016/wordml/cid" xmlns:w16="http://schemas.microsoft.com/office/word/2018/wordml" xmlns:w16du="http://schemas.microsoft.com/office/word/2023/wordml/word16du" xmlns:w16sdtdh="http://schemas.microsoft.com/office/word/2020/wordml/sdtdatahash" xmlns:w16se="http://schemas.microsoft.com/office/word/2015/wordml/symex" xmlns:wpg="http://schemas.microsoft.com/office/word/2010/wordprocessingGroup" xmlns:wpi="http://schemas.microsoft.com/office/word/2010/wordprocessingInk" xmlns:wne="http://schemas.microsoft.com/office/word/2006/wordml" xmlns:wps="http://schemas.microsoft.com/office/word/2010/wordprocessingShape" mc:Ignorable="w14 w15 w16se w16cid w16 w16cex w16sdtdh w16du wp14">
   <w:body>
     <w:tbl>
       <w:tblPr>
@@ -601,7 +601,7 @@
           <w:sz w:val="24"/>
           <w:szCs w:val="24"/>
         </w:rPr>
-        <w:t xml:space="preserve"> say that there is just, probable and reasonable cause to believe that there is now: </w:t>
+        <w:t xml:space="preserve"> say that there is just, probable and reasonable cause to believe that: </w:t>
       </w:r>
     </w:p>
     <w:tbl>
@@ -1272,9 +1272,25 @@
           <w:sz w:val="24"/>
           <w:szCs w:val="24"/>
         </w:rPr>
-        <w:t>TRAININGEXPERIENCE</w:t>
+        <w:t>T</w:t>
       </w:r>
       <w:proofErr w:type="gramEnd"/>
+      <w:r>
+        <w:rPr>
+          <w:rFonts w:ascii="Times New Roman" w:hAnsi="Times New Roman" w:cs="Times New Roman"/>
+          <w:sz w:val="24"/>
+          <w:szCs w:val="24"/>
+        </w:rPr>
+        <w:t>_AND_</w:t>
+      </w:r>
+      <w:r>
+        <w:rPr>
+          <w:rFonts w:ascii="Times New Roman" w:hAnsi="Times New Roman" w:cs="Times New Roman"/>
+          <w:sz w:val="24"/>
+          <w:szCs w:val="24"/>
+        </w:rPr>
+        <w:t>E</w:t>
+      </w:r>
       <w:r>
         <w:rPr>
           <w:rFonts w:ascii="Times New Roman" w:hAnsi="Times New Roman" w:cs="Times New Roman"/>
@@ -3531,15 +3547,6 @@
       <w:pPr>
         <w:rPr>
           <w:rFonts w:ascii="Times New Roman" w:hAnsi="Times New Roman" w:cs="Times New Roman"/>
-          <w:sz w:val="24"/>
-          <w:szCs w:val="24"/>
-        </w:rPr>
-      </w:pPr>
-    </w:p>
-    <w:p>
-      <w:pPr>
-        <w:rPr>
-          <w:rFonts w:ascii="Times New Roman" w:hAnsi="Times New Roman" w:cs="Times New Roman"/>
           <w:b/>
           <w:bCs/>
           <w:sz w:val="24"/>
@@ -4692,7 +4699,7 @@
 </file>
 
 <file path=word/styles.xml><?xml version="1.0" encoding="utf-8"?>
-<w:styles xmlns:mc="http://schemas.openxmlformats.org/markup-compatibility/2006" xmlns:r="http://schemas.openxmlformats.org/officeDocument/2006/relationships" xmlns:w="http://schemas.openxmlformats.org/wordprocessingml/2006/main" xmlns:w14="http://schemas.microsoft.com/office/word/2010/wordml" xmlns:w15="http://schemas.microsoft.com/office/word/2012/wordml" xmlns:w16cex="http://schemas.microsoft.com/office/word/2018/wordml/cex" xmlns:w16cid="http://schemas.microsoft.com/office/word/2016/wordml/cid" xmlns:w16="http://schemas.microsoft.com/office/word/2018/wordml" xmlns:w16sdtdh="http://schemas.microsoft.com/office/word/2020/wordml/sdtdatahash" xmlns:w16se="http://schemas.microsoft.com/office/word/2015/wordml/symex" mc:Ignorable="w14 w15 w16se w16cid w16 w16cex w16sdtdh">
+<w:styles xmlns:mc="http://schemas.openxmlformats.org/markup-compatibility/2006" xmlns:r="http://schemas.openxmlformats.org/officeDocument/2006/relationships" xmlns:w="http://schemas.openxmlformats.org/wordprocessingml/2006/main" xmlns:w14="http://schemas.microsoft.com/office/word/2010/wordml" xmlns:w15="http://schemas.microsoft.com/office/word/2012/wordml" xmlns:w16cex="http://schemas.microsoft.com/office/word/2018/wordml/cex" xmlns:w16cid="http://schemas.microsoft.com/office/word/2016/wordml/cid" xmlns:w16="http://schemas.microsoft.com/office/word/2018/wordml" xmlns:w16du="http://schemas.microsoft.com/office/word/2023/wordml/word16du" xmlns:w16sdtdh="http://schemas.microsoft.com/office/word/2020/wordml/sdtdatahash" xmlns:w16se="http://schemas.microsoft.com/office/word/2015/wordml/symex" mc:Ignorable="w14 w15 w16se w16cid w16 w16cex w16sdtdh w16du">
   <w:docDefaults>
     <w:rPrDefault>
       <w:rPr>

</xml_diff>

<commit_message>
modified:   sources/skeleton.docx 	deleted:    sources/skeleton2.docx
</commit_message>
<xml_diff>
--- a/sources/skeleton.docx
+++ b/sources/skeleton.docx
@@ -17,8 +17,8 @@
         <w:tblLook w:val="04A0" w:firstRow="1" w:lastRow="0" w:firstColumn="1" w:lastColumn="0" w:noHBand="0" w:noVBand="1"/>
       </w:tblPr>
       <w:tblGrid>
-        <w:gridCol w:w="1776"/>
-        <w:gridCol w:w="7584"/>
+        <w:gridCol w:w="1705"/>
+        <w:gridCol w:w="7645"/>
       </w:tblGrid>
       <w:tr>
         <w:tc>
@@ -41,47 +41,7 @@
                 <w:sz w:val="28"/>
                 <w:szCs w:val="28"/>
               </w:rPr>
-              <w:drawing>
-                <wp:inline distT="0" distB="0" distL="0" distR="0" wp14:anchorId="56A67224" wp14:editId="4714E680">
-                  <wp:extent cx="981075" cy="1509395"/>
-                  <wp:effectExtent l="0" t="0" r="9525" b="0"/>
-                  <wp:docPr id="1434838235" name="Picture 1"/>
-                  <wp:cNvGraphicFramePr>
-                    <a:graphicFrameLocks xmlns:a="http://schemas.openxmlformats.org/drawingml/2006/main" noChangeAspect="1"/>
-                  </wp:cNvGraphicFramePr>
-                  <a:graphic xmlns:a="http://schemas.openxmlformats.org/drawingml/2006/main">
-                    <a:graphicData uri="http://schemas.openxmlformats.org/drawingml/2006/picture">
-                      <pic:pic xmlns:pic="http://schemas.openxmlformats.org/drawingml/2006/picture">
-                        <pic:nvPicPr>
-                          <pic:cNvPr id="1434838235" name="Picture 1434838235"/>
-                          <pic:cNvPicPr/>
-                        </pic:nvPicPr>
-                        <pic:blipFill>
-                          <a:blip r:embed="rId4" cstate="print">
-                            <a:extLst>
-                              <a:ext uri="{28A0092B-C50C-407E-A947-70E740481C1C}">
-                                <a14:useLocalDpi xmlns:a14="http://schemas.microsoft.com/office/drawing/2010/main" val="0"/>
-                              </a:ext>
-                            </a:extLst>
-                          </a:blip>
-                          <a:stretch>
-                            <a:fillRect/>
-                          </a:stretch>
-                        </pic:blipFill>
-                        <pic:spPr>
-                          <a:xfrm>
-                            <a:off x="0" y="0"/>
-                            <a:ext cx="981075" cy="1509395"/>
-                          </a:xfrm>
-                          <a:prstGeom prst="rect">
-                            <a:avLst/>
-                          </a:prstGeom>
-                        </pic:spPr>
-                      </pic:pic>
-                    </a:graphicData>
-                  </a:graphic>
-                </wp:inline>
-              </w:drawing>
+              <w:t>Agency Logo</w:t>
             </w:r>
           </w:p>
         </w:tc>
@@ -108,9 +68,8 @@
                 <w:sz w:val="28"/>
                 <w:szCs w:val="28"/>
               </w:rPr>
-              <w:t xml:space="preserve">In the </w:t>
-            </w:r>
-            <w:proofErr w:type="gramStart"/>
+              <w:t>In the {{</w:t>
+            </w:r>
             <w:r>
               <w:rPr>
                 <w:rFonts w:ascii="Times New Roman" w:hAnsi="Times New Roman" w:cs="Times New Roman"/>
@@ -119,7 +78,7 @@
                 <w:sz w:val="28"/>
                 <w:szCs w:val="28"/>
               </w:rPr>
-              <w:t>{{</w:t>
+              <w:t xml:space="preserve"> </w:t>
             </w:r>
             <w:r>
               <w:rPr>
@@ -129,19 +88,8 @@
                 <w:sz w:val="28"/>
                 <w:szCs w:val="28"/>
               </w:rPr>
-              <w:t xml:space="preserve"> </w:t>
-            </w:r>
-            <w:r>
-              <w:rPr>
-                <w:rFonts w:ascii="Times New Roman" w:hAnsi="Times New Roman" w:cs="Times New Roman"/>
-                <w:b/>
-                <w:bCs/>
-                <w:sz w:val="28"/>
-                <w:szCs w:val="28"/>
-              </w:rPr>
               <w:t>COURT</w:t>
             </w:r>
-            <w:proofErr w:type="gramEnd"/>
             <w:r>
               <w:rPr>
                 <w:rFonts w:ascii="Times New Roman" w:hAnsi="Times New Roman" w:cs="Times New Roman"/>
@@ -182,9 +130,8 @@
                 <w:sz w:val="28"/>
                 <w:szCs w:val="28"/>
               </w:rPr>
-              <w:t xml:space="preserve">County of </w:t>
-            </w:r>
-            <w:proofErr w:type="gramStart"/>
+              <w:t>County of {{</w:t>
+            </w:r>
             <w:r>
               <w:rPr>
                 <w:rFonts w:ascii="Times New Roman" w:hAnsi="Times New Roman" w:cs="Times New Roman"/>
@@ -193,7 +140,7 @@
                 <w:sz w:val="28"/>
                 <w:szCs w:val="28"/>
               </w:rPr>
-              <w:t>{{</w:t>
+              <w:t xml:space="preserve"> </w:t>
             </w:r>
             <w:r>
               <w:rPr>
@@ -203,19 +150,8 @@
                 <w:sz w:val="28"/>
                 <w:szCs w:val="28"/>
               </w:rPr>
-              <w:t xml:space="preserve"> </w:t>
-            </w:r>
-            <w:r>
-              <w:rPr>
-                <w:rFonts w:ascii="Times New Roman" w:hAnsi="Times New Roman" w:cs="Times New Roman"/>
-                <w:b/>
-                <w:bCs/>
-                <w:sz w:val="28"/>
-                <w:szCs w:val="28"/>
-              </w:rPr>
               <w:t>COUNTY</w:t>
             </w:r>
-            <w:proofErr w:type="gramEnd"/>
             <w:r>
               <w:rPr>
                 <w:rFonts w:ascii="Times New Roman" w:hAnsi="Times New Roman" w:cs="Times New Roman"/>
@@ -302,9 +238,8 @@
                 <w:sz w:val="28"/>
                 <w:szCs w:val="28"/>
               </w:rPr>
-              <w:t xml:space="preserve">Case Number: </w:t>
-            </w:r>
-            <w:proofErr w:type="gramStart"/>
+              <w:t>Case Number: {{</w:t>
+            </w:r>
             <w:r>
               <w:rPr>
                 <w:rFonts w:ascii="Times New Roman" w:hAnsi="Times New Roman" w:cs="Times New Roman"/>
@@ -313,7 +248,7 @@
                 <w:sz w:val="28"/>
                 <w:szCs w:val="28"/>
               </w:rPr>
-              <w:t>{{</w:t>
+              <w:t xml:space="preserve"> </w:t>
             </w:r>
             <w:r>
               <w:rPr>
@@ -323,19 +258,8 @@
                 <w:sz w:val="28"/>
                 <w:szCs w:val="28"/>
               </w:rPr>
-              <w:t xml:space="preserve"> </w:t>
-            </w:r>
-            <w:r>
-              <w:rPr>
-                <w:rFonts w:ascii="Times New Roman" w:hAnsi="Times New Roman" w:cs="Times New Roman"/>
-                <w:b/>
-                <w:bCs/>
-                <w:sz w:val="28"/>
-                <w:szCs w:val="28"/>
-              </w:rPr>
               <w:t>CASENUM</w:t>
             </w:r>
-            <w:proofErr w:type="gramEnd"/>
             <w:r>
               <w:rPr>
                 <w:rFonts w:ascii="Times New Roman" w:hAnsi="Times New Roman" w:cs="Times New Roman"/>
@@ -419,18 +343,7 @@
           <w:sz w:val="24"/>
           <w:szCs w:val="24"/>
         </w:rPr>
-        <w:t xml:space="preserve">I, </w:t>
-      </w:r>
-      <w:proofErr w:type="gramStart"/>
-      <w:r>
-        <w:rPr>
-          <w:rFonts w:ascii="Times New Roman" w:hAnsi="Times New Roman" w:cs="Times New Roman"/>
-          <w:b/>
-          <w:bCs/>
-          <w:sz w:val="24"/>
-          <w:szCs w:val="24"/>
-        </w:rPr>
-        <w:t>{{</w:t>
+        <w:t>I, {{</w:t>
       </w:r>
       <w:r>
         <w:rPr>
@@ -452,7 +365,6 @@
         </w:rPr>
         <w:t>RANK</w:t>
       </w:r>
-      <w:proofErr w:type="gramEnd"/>
       <w:r>
         <w:rPr>
           <w:rFonts w:ascii="Times New Roman" w:hAnsi="Times New Roman" w:cs="Times New Roman"/>
@@ -662,7 +574,6 @@
                 <w:szCs w:val="24"/>
               </w:rPr>
             </w:pPr>
-            <w:proofErr w:type="gramStart"/>
             <w:r>
               <w:rPr>
                 <w:rFonts w:ascii="Times New Roman" w:hAnsi="Times New Roman" w:cs="Times New Roman"/>
@@ -687,7 +598,6 @@
               </w:rPr>
               <w:t>SUSPECT</w:t>
             </w:r>
-            <w:proofErr w:type="gramEnd"/>
             <w:r>
               <w:rPr>
                 <w:rFonts w:ascii="Times New Roman" w:hAnsi="Times New Roman" w:cs="Times New Roman"/>
@@ -747,7 +657,6 @@
                 <w:szCs w:val="24"/>
               </w:rPr>
             </w:pPr>
-            <w:proofErr w:type="gramStart"/>
             <w:r>
               <w:rPr>
                 <w:rFonts w:ascii="Times New Roman" w:hAnsi="Times New Roman" w:cs="Times New Roman"/>
@@ -772,7 +681,6 @@
               </w:rPr>
               <w:t>PREMISES</w:t>
             </w:r>
-            <w:proofErr w:type="gramEnd"/>
             <w:r>
               <w:rPr>
                 <w:rFonts w:ascii="Times New Roman" w:hAnsi="Times New Roman" w:cs="Times New Roman"/>
@@ -832,7 +740,6 @@
                 <w:szCs w:val="24"/>
               </w:rPr>
             </w:pPr>
-            <w:proofErr w:type="gramStart"/>
             <w:r>
               <w:rPr>
                 <w:rFonts w:ascii="Times New Roman" w:hAnsi="Times New Roman" w:cs="Times New Roman"/>
@@ -857,7 +764,6 @@
               </w:rPr>
               <w:t>VEHICLE</w:t>
             </w:r>
-            <w:proofErr w:type="gramEnd"/>
             <w:r>
               <w:rPr>
                 <w:rFonts w:ascii="Times New Roman" w:hAnsi="Times New Roman" w:cs="Times New Roman"/>
@@ -916,7 +822,6 @@
           <w:szCs w:val="24"/>
         </w:rPr>
       </w:pPr>
-      <w:proofErr w:type="gramStart"/>
       <w:r>
         <w:rPr>
           <w:rFonts w:ascii="Times New Roman" w:hAnsi="Times New Roman" w:cs="Times New Roman"/>
@@ -941,7 +846,6 @@
         </w:rPr>
         <w:t>PROPERTY</w:t>
       </w:r>
-      <w:proofErr w:type="gramEnd"/>
       <w:r>
         <w:rPr>
           <w:rFonts w:ascii="Times New Roman" w:hAnsi="Times New Roman" w:cs="Times New Roman"/>
@@ -967,7 +871,6 @@
           <w:szCs w:val="24"/>
         </w:rPr>
       </w:pPr>
-      <w:proofErr w:type="gramStart"/>
       <w:r>
         <w:rPr>
           <w:rFonts w:ascii="Times New Roman" w:hAnsi="Times New Roman" w:cs="Times New Roman"/>
@@ -990,16 +893,7 @@
           <w:sz w:val="24"/>
           <w:szCs w:val="24"/>
         </w:rPr>
-        <w:t>COMMON</w:t>
-      </w:r>
-      <w:proofErr w:type="gramEnd"/>
-      <w:r>
-        <w:rPr>
-          <w:rFonts w:ascii="Times New Roman" w:hAnsi="Times New Roman" w:cs="Times New Roman"/>
-          <w:sz w:val="24"/>
-          <w:szCs w:val="24"/>
-        </w:rPr>
-        <w:t>_VERBIAGE</w:t>
+        <w:t>COMMON_VERBIAGE</w:t>
       </w:r>
       <w:r>
         <w:rPr>
@@ -1046,18 +940,7 @@
           <w:sz w:val="24"/>
           <w:szCs w:val="24"/>
         </w:rPr>
-        <w:t xml:space="preserve">, </w:t>
-      </w:r>
-      <w:proofErr w:type="gramStart"/>
-      <w:r>
-        <w:rPr>
-          <w:rFonts w:ascii="Times New Roman" w:hAnsi="Times New Roman" w:cs="Times New Roman"/>
-          <w:b/>
-          <w:bCs/>
-          <w:sz w:val="24"/>
-          <w:szCs w:val="24"/>
-        </w:rPr>
-        <w:t>{{</w:t>
+        <w:t>, {{</w:t>
       </w:r>
       <w:r>
         <w:rPr>
@@ -1079,7 +962,6 @@
         </w:rPr>
         <w:t>RANK</w:t>
       </w:r>
-      <w:proofErr w:type="gramEnd"/>
       <w:r>
         <w:rPr>
           <w:rFonts w:ascii="Times New Roman" w:hAnsi="Times New Roman" w:cs="Times New Roman"/>
@@ -1249,7 +1131,6 @@
           <w:szCs w:val="24"/>
         </w:rPr>
       </w:pPr>
-      <w:proofErr w:type="gramStart"/>
       <w:r>
         <w:rPr>
           <w:rFonts w:ascii="Times New Roman" w:hAnsi="Times New Roman" w:cs="Times New Roman"/>
@@ -1274,7 +1155,6 @@
         </w:rPr>
         <w:t>T</w:t>
       </w:r>
-      <w:proofErr w:type="gramEnd"/>
       <w:r>
         <w:rPr>
           <w:rFonts w:ascii="Times New Roman" w:hAnsi="Times New Roman" w:cs="Times New Roman"/>
@@ -1337,7 +1217,6 @@
           <w:szCs w:val="24"/>
         </w:rPr>
       </w:pPr>
-      <w:proofErr w:type="gramStart"/>
       <w:r>
         <w:rPr>
           <w:rFonts w:ascii="Times New Roman" w:hAnsi="Times New Roman" w:cs="Times New Roman"/>
@@ -1362,7 +1241,6 @@
         </w:rPr>
         <w:t>CRIMES</w:t>
       </w:r>
-      <w:proofErr w:type="gramEnd"/>
       <w:r>
         <w:rPr>
           <w:rFonts w:ascii="Times New Roman" w:hAnsi="Times New Roman" w:cs="Times New Roman"/>
@@ -1400,7 +1278,6 @@
         </w:rPr>
         <w:t xml:space="preserve">Which I believe to have been committed </w:t>
       </w:r>
-      <w:proofErr w:type="gramStart"/>
       <w:r>
         <w:rPr>
           <w:rFonts w:ascii="Times New Roman" w:hAnsi="Times New Roman" w:cs="Times New Roman"/>
@@ -1429,18 +1306,7 @@
           <w:sz w:val="24"/>
           <w:szCs w:val="24"/>
         </w:rPr>
-        <w:t>ON</w:t>
-      </w:r>
-      <w:proofErr w:type="gramEnd"/>
-      <w:r>
-        <w:rPr>
-          <w:rFonts w:ascii="Times New Roman" w:hAnsi="Times New Roman" w:cs="Times New Roman"/>
-          <w:b/>
-          <w:bCs/>
-          <w:sz w:val="24"/>
-          <w:szCs w:val="24"/>
-        </w:rPr>
-        <w:t>_OR_BETWEEN</w:t>
+        <w:t>ON_OR_BETWEEN</w:t>
       </w:r>
       <w:r>
         <w:rPr>
@@ -1583,7 +1449,6 @@
           <w:szCs w:val="24"/>
         </w:rPr>
       </w:pPr>
-      <w:proofErr w:type="gramStart"/>
       <w:r>
         <w:rPr>
           <w:rFonts w:ascii="Times New Roman" w:hAnsi="Times New Roman" w:cs="Times New Roman"/>
@@ -1608,7 +1473,6 @@
         </w:rPr>
         <w:t>AFFIDAVIT</w:t>
       </w:r>
-      <w:proofErr w:type="gramEnd"/>
       <w:r>
         <w:rPr>
           <w:rFonts w:ascii="Times New Roman" w:hAnsi="Times New Roman" w:cs="Times New Roman"/>
@@ -1676,7 +1540,6 @@
         </w:rPr>
         <w:t xml:space="preserve"> </w:t>
       </w:r>
-      <w:proofErr w:type="gramStart"/>
       <w:r>
         <w:rPr>
           <w:rFonts w:ascii="Times New Roman" w:hAnsi="Times New Roman" w:cs="Times New Roman"/>
@@ -1707,7 +1570,6 @@
         </w:rPr>
         <w:t>DAYTIME</w:t>
       </w:r>
-      <w:proofErr w:type="gramEnd"/>
       <w:r>
         <w:rPr>
           <w:rFonts w:ascii="Times New Roman" w:hAnsi="Times New Roman" w:cs="Times New Roman"/>
@@ -1782,41 +1644,23 @@
           <w:sz w:val="24"/>
           <w:szCs w:val="24"/>
         </w:rPr>
-        <w:t xml:space="preserve">Dated this </w:t>
-      </w:r>
-      <w:proofErr w:type="gramStart"/>
-      <w:r>
-        <w:rPr>
-          <w:rFonts w:ascii="Times New Roman" w:hAnsi="Times New Roman" w:cs="Times New Roman"/>
-          <w:sz w:val="24"/>
-          <w:szCs w:val="24"/>
-        </w:rPr>
-        <w:t>{{</w:t>
-      </w:r>
-      <w:r>
-        <w:rPr>
-          <w:rFonts w:ascii="Times New Roman" w:hAnsi="Times New Roman" w:cs="Times New Roman"/>
-          <w:sz w:val="24"/>
-          <w:szCs w:val="24"/>
-        </w:rPr>
-        <w:t xml:space="preserve"> </w:t>
-      </w:r>
-      <w:r>
-        <w:rPr>
-          <w:rFonts w:ascii="Times New Roman" w:hAnsi="Times New Roman" w:cs="Times New Roman"/>
-          <w:sz w:val="24"/>
-          <w:szCs w:val="24"/>
-        </w:rPr>
-        <w:t>DAY</w:t>
-      </w:r>
-      <w:proofErr w:type="gramEnd"/>
-      <w:r>
-        <w:rPr>
-          <w:rFonts w:ascii="Times New Roman" w:hAnsi="Times New Roman" w:cs="Times New Roman"/>
-          <w:sz w:val="24"/>
-          <w:szCs w:val="24"/>
-        </w:rPr>
-        <w:t>_NUMBER</w:t>
+        <w:t>Dated this {{</w:t>
+      </w:r>
+      <w:r>
+        <w:rPr>
+          <w:rFonts w:ascii="Times New Roman" w:hAnsi="Times New Roman" w:cs="Times New Roman"/>
+          <w:sz w:val="24"/>
+          <w:szCs w:val="24"/>
+        </w:rPr>
+        <w:t xml:space="preserve"> </w:t>
+      </w:r>
+      <w:r>
+        <w:rPr>
+          <w:rFonts w:ascii="Times New Roman" w:hAnsi="Times New Roman" w:cs="Times New Roman"/>
+          <w:sz w:val="24"/>
+          <w:szCs w:val="24"/>
+        </w:rPr>
+        <w:t>DAY_NUMBER</w:t>
       </w:r>
       <w:r>
         <w:rPr>
@@ -2001,7 +1845,6 @@
                 <w:szCs w:val="24"/>
               </w:rPr>
             </w:pPr>
-            <w:proofErr w:type="gramStart"/>
             <w:r>
               <w:rPr>
                 <w:rFonts w:ascii="Times New Roman" w:hAnsi="Times New Roman" w:cs="Times New Roman"/>
@@ -2026,7 +1869,6 @@
               </w:rPr>
               <w:t>RANK</w:t>
             </w:r>
-            <w:proofErr w:type="gramEnd"/>
             <w:r>
               <w:rPr>
                 <w:rFonts w:ascii="Times New Roman" w:hAnsi="Times New Roman" w:cs="Times New Roman"/>
@@ -2152,25 +1994,16 @@
                 <w:sz w:val="24"/>
                 <w:szCs w:val="24"/>
               </w:rPr>
+              <w:t xml:space="preserve"> {{</w:t>
+            </w:r>
+            <w:r>
+              <w:rPr>
+                <w:rFonts w:ascii="Times New Roman" w:hAnsi="Times New Roman" w:cs="Times New Roman"/>
+                <w:sz w:val="24"/>
+                <w:szCs w:val="24"/>
+              </w:rPr>
               <w:t xml:space="preserve"> </w:t>
             </w:r>
-            <w:proofErr w:type="gramStart"/>
-            <w:r>
-              <w:rPr>
-                <w:rFonts w:ascii="Times New Roman" w:hAnsi="Times New Roman" w:cs="Times New Roman"/>
-                <w:sz w:val="24"/>
-                <w:szCs w:val="24"/>
-              </w:rPr>
-              <w:t>{{</w:t>
-            </w:r>
-            <w:r>
-              <w:rPr>
-                <w:rFonts w:ascii="Times New Roman" w:hAnsi="Times New Roman" w:cs="Times New Roman"/>
-                <w:sz w:val="24"/>
-                <w:szCs w:val="24"/>
-              </w:rPr>
-              <w:t xml:space="preserve"> </w:t>
-            </w:r>
             <w:r>
               <w:rPr>
                 <w:rFonts w:ascii="Times New Roman" w:hAnsi="Times New Roman" w:cs="Times New Roman"/>
@@ -2179,7 +2012,6 @@
               </w:rPr>
               <w:t>JUDGE</w:t>
             </w:r>
-            <w:proofErr w:type="gramEnd"/>
             <w:r>
               <w:rPr>
                 <w:rFonts w:ascii="Times New Roman" w:hAnsi="Times New Roman" w:cs="Times New Roman"/>
@@ -2290,8 +2122,8 @@
         <w:tblLook w:val="04A0" w:firstRow="1" w:lastRow="0" w:firstColumn="1" w:lastColumn="0" w:noHBand="0" w:noVBand="1"/>
       </w:tblPr>
       <w:tblGrid>
-        <w:gridCol w:w="1776"/>
-        <w:gridCol w:w="7584"/>
+        <w:gridCol w:w="1705"/>
+        <w:gridCol w:w="7645"/>
       </w:tblGrid>
       <w:tr>
         <w:tc>
@@ -2315,47 +2147,7 @@
                 <w:szCs w:val="28"/>
               </w:rPr>
               <w:lastRenderedPageBreak/>
-              <w:drawing>
-                <wp:inline distT="0" distB="0" distL="0" distR="0" wp14:anchorId="277EC2D7" wp14:editId="45058713">
-                  <wp:extent cx="981075" cy="1509395"/>
-                  <wp:effectExtent l="0" t="0" r="9525" b="0"/>
-                  <wp:docPr id="930326401" name="Picture 1"/>
-                  <wp:cNvGraphicFramePr>
-                    <a:graphicFrameLocks xmlns:a="http://schemas.openxmlformats.org/drawingml/2006/main" noChangeAspect="1"/>
-                  </wp:cNvGraphicFramePr>
-                  <a:graphic xmlns:a="http://schemas.openxmlformats.org/drawingml/2006/main">
-                    <a:graphicData uri="http://schemas.openxmlformats.org/drawingml/2006/picture">
-                      <pic:pic xmlns:pic="http://schemas.openxmlformats.org/drawingml/2006/picture">
-                        <pic:nvPicPr>
-                          <pic:cNvPr id="1434838235" name="Picture 1434838235"/>
-                          <pic:cNvPicPr/>
-                        </pic:nvPicPr>
-                        <pic:blipFill>
-                          <a:blip r:embed="rId4" cstate="print">
-                            <a:extLst>
-                              <a:ext uri="{28A0092B-C50C-407E-A947-70E740481C1C}">
-                                <a14:useLocalDpi xmlns:a14="http://schemas.microsoft.com/office/drawing/2010/main" val="0"/>
-                              </a:ext>
-                            </a:extLst>
-                          </a:blip>
-                          <a:stretch>
-                            <a:fillRect/>
-                          </a:stretch>
-                        </pic:blipFill>
-                        <pic:spPr>
-                          <a:xfrm>
-                            <a:off x="0" y="0"/>
-                            <a:ext cx="981075" cy="1509395"/>
-                          </a:xfrm>
-                          <a:prstGeom prst="rect">
-                            <a:avLst/>
-                          </a:prstGeom>
-                        </pic:spPr>
-                      </pic:pic>
-                    </a:graphicData>
-                  </a:graphic>
-                </wp:inline>
-              </w:drawing>
+              <w:t>Agency Logo</w:t>
             </w:r>
           </w:p>
         </w:tc>
@@ -2404,9 +2196,8 @@
                 <w:sz w:val="32"/>
                 <w:szCs w:val="32"/>
               </w:rPr>
-              <w:t xml:space="preserve">County of </w:t>
-            </w:r>
-            <w:proofErr w:type="gramStart"/>
+              <w:t>County of {{</w:t>
+            </w:r>
             <w:r>
               <w:rPr>
                 <w:rFonts w:ascii="Times New Roman" w:hAnsi="Times New Roman" w:cs="Times New Roman"/>
@@ -2415,7 +2206,7 @@
                 <w:sz w:val="32"/>
                 <w:szCs w:val="32"/>
               </w:rPr>
-              <w:t>{{</w:t>
+              <w:t xml:space="preserve"> </w:t>
             </w:r>
             <w:r>
               <w:rPr>
@@ -2425,19 +2216,8 @@
                 <w:sz w:val="32"/>
                 <w:szCs w:val="32"/>
               </w:rPr>
-              <w:t xml:space="preserve"> </w:t>
-            </w:r>
-            <w:r>
-              <w:rPr>
-                <w:rFonts w:ascii="Times New Roman" w:hAnsi="Times New Roman" w:cs="Times New Roman"/>
-                <w:b/>
-                <w:bCs/>
-                <w:sz w:val="32"/>
-                <w:szCs w:val="32"/>
-              </w:rPr>
               <w:t>COUNTY</w:t>
             </w:r>
-            <w:proofErr w:type="gramEnd"/>
             <w:r>
               <w:rPr>
                 <w:rFonts w:ascii="Times New Roman" w:hAnsi="Times New Roman" w:cs="Times New Roman"/>
@@ -2675,7 +2455,6 @@
                       <w:szCs w:val="24"/>
                     </w:rPr>
                   </w:pPr>
-                  <w:proofErr w:type="gramStart"/>
                   <w:r>
                     <w:rPr>
                       <w:rFonts w:ascii="Times New Roman" w:hAnsi="Times New Roman" w:cs="Times New Roman"/>
@@ -2706,7 +2485,6 @@
                     </w:rPr>
                     <w:t>CASENUM</w:t>
                   </w:r>
-                  <w:proofErr w:type="gramEnd"/>
                   <w:r>
                     <w:rPr>
                       <w:rFonts w:ascii="Times New Roman" w:hAnsi="Times New Roman" w:cs="Times New Roman"/>
@@ -2853,18 +2631,7 @@
           <w:sz w:val="24"/>
           <w:szCs w:val="24"/>
         </w:rPr>
-        <w:t xml:space="preserve">Proof of affidavit having been made this date before me by </w:t>
-      </w:r>
-      <w:proofErr w:type="gramStart"/>
-      <w:r>
-        <w:rPr>
-          <w:rFonts w:ascii="Times New Roman" w:hAnsi="Times New Roman" w:cs="Times New Roman"/>
-          <w:b/>
-          <w:bCs/>
-          <w:sz w:val="24"/>
-          <w:szCs w:val="24"/>
-        </w:rPr>
-        <w:t>{{</w:t>
+        <w:t>Proof of affidavit having been made this date before me by {{</w:t>
       </w:r>
       <w:r>
         <w:rPr>
@@ -2886,7 +2653,6 @@
         </w:rPr>
         <w:t>RANK</w:t>
       </w:r>
-      <w:proofErr w:type="gramEnd"/>
       <w:r>
         <w:rPr>
           <w:rFonts w:ascii="Times New Roman" w:hAnsi="Times New Roman" w:cs="Times New Roman"/>
@@ -3046,7 +2812,6 @@
                 <w:szCs w:val="24"/>
               </w:rPr>
             </w:pPr>
-            <w:proofErr w:type="gramStart"/>
             <w:r>
               <w:rPr>
                 <w:rFonts w:ascii="Times New Roman" w:hAnsi="Times New Roman" w:cs="Times New Roman"/>
@@ -3071,7 +2836,6 @@
               </w:rPr>
               <w:t>SUSPECT</w:t>
             </w:r>
-            <w:proofErr w:type="gramEnd"/>
             <w:r>
               <w:rPr>
                 <w:rFonts w:ascii="Times New Roman" w:hAnsi="Times New Roman" w:cs="Times New Roman"/>
@@ -3131,7 +2895,6 @@
                 <w:szCs w:val="24"/>
               </w:rPr>
             </w:pPr>
-            <w:proofErr w:type="gramStart"/>
             <w:r>
               <w:rPr>
                 <w:rFonts w:ascii="Times New Roman" w:hAnsi="Times New Roman" w:cs="Times New Roman"/>
@@ -3156,7 +2919,6 @@
               </w:rPr>
               <w:t>PREMISES</w:t>
             </w:r>
-            <w:proofErr w:type="gramEnd"/>
             <w:r>
               <w:rPr>
                 <w:rFonts w:ascii="Times New Roman" w:hAnsi="Times New Roman" w:cs="Times New Roman"/>
@@ -3216,7 +2978,6 @@
                 <w:szCs w:val="24"/>
               </w:rPr>
             </w:pPr>
-            <w:proofErr w:type="gramStart"/>
             <w:r>
               <w:rPr>
                 <w:rFonts w:ascii="Times New Roman" w:hAnsi="Times New Roman" w:cs="Times New Roman"/>
@@ -3241,7 +3002,6 @@
               </w:rPr>
               <w:t>VEHICLE</w:t>
             </w:r>
-            <w:proofErr w:type="gramEnd"/>
             <w:r>
               <w:rPr>
                 <w:rFonts w:ascii="Times New Roman" w:hAnsi="Times New Roman" w:cs="Times New Roman"/>
@@ -3289,18 +3049,7 @@
           <w:sz w:val="24"/>
           <w:szCs w:val="24"/>
         </w:rPr>
-        <w:t xml:space="preserve">In the county of </w:t>
-      </w:r>
-      <w:proofErr w:type="gramStart"/>
-      <w:r>
-        <w:rPr>
-          <w:rFonts w:ascii="Times New Roman" w:hAnsi="Times New Roman" w:cs="Times New Roman"/>
-          <w:b/>
-          <w:bCs/>
-          <w:sz w:val="24"/>
-          <w:szCs w:val="24"/>
-        </w:rPr>
-        <w:t>{{</w:t>
+        <w:t>In the county of {{</w:t>
       </w:r>
       <w:r>
         <w:rPr>
@@ -3322,7 +3071,6 @@
         </w:rPr>
         <w:t>COUNTY</w:t>
       </w:r>
-      <w:proofErr w:type="gramEnd"/>
       <w:r>
         <w:rPr>
           <w:rFonts w:ascii="Times New Roman" w:hAnsi="Times New Roman" w:cs="Times New Roman"/>
@@ -3352,7 +3100,6 @@
           <w:szCs w:val="24"/>
         </w:rPr>
       </w:pPr>
-      <w:proofErr w:type="gramStart"/>
       <w:r>
         <w:rPr>
           <w:rFonts w:ascii="Times New Roman" w:hAnsi="Times New Roman" w:cs="Times New Roman"/>
@@ -3377,7 +3124,6 @@
         </w:rPr>
         <w:t>PROPERTY</w:t>
       </w:r>
-      <w:proofErr w:type="gramEnd"/>
       <w:r>
         <w:rPr>
           <w:rFonts w:ascii="Times New Roman" w:hAnsi="Times New Roman" w:cs="Times New Roman"/>
@@ -3403,7 +3149,6 @@
           <w:szCs w:val="24"/>
         </w:rPr>
       </w:pPr>
-      <w:proofErr w:type="gramStart"/>
       <w:r>
         <w:rPr>
           <w:rFonts w:ascii="Times New Roman" w:hAnsi="Times New Roman" w:cs="Times New Roman"/>
@@ -3426,16 +3171,7 @@
           <w:sz w:val="24"/>
           <w:szCs w:val="24"/>
         </w:rPr>
-        <w:t>COMMON</w:t>
-      </w:r>
-      <w:proofErr w:type="gramEnd"/>
-      <w:r>
-        <w:rPr>
-          <w:rFonts w:ascii="Times New Roman" w:hAnsi="Times New Roman" w:cs="Times New Roman"/>
-          <w:sz w:val="24"/>
-          <w:szCs w:val="24"/>
-        </w:rPr>
-        <w:t>_VERBIAGE</w:t>
+        <w:t>COMMON_VERBIAGE</w:t>
       </w:r>
       <w:r>
         <w:rPr>
@@ -3492,7 +3228,6 @@
           <w:szCs w:val="24"/>
         </w:rPr>
       </w:pPr>
-      <w:proofErr w:type="gramStart"/>
       <w:r>
         <w:rPr>
           <w:rFonts w:ascii="Times New Roman" w:hAnsi="Times New Roman" w:cs="Times New Roman"/>
@@ -3515,16 +3250,7 @@
           <w:sz w:val="24"/>
           <w:szCs w:val="24"/>
         </w:rPr>
-        <w:t>PROPERTY</w:t>
-      </w:r>
-      <w:proofErr w:type="gramEnd"/>
-      <w:r>
-        <w:rPr>
-          <w:rFonts w:ascii="Times New Roman" w:hAnsi="Times New Roman" w:cs="Times New Roman"/>
-          <w:sz w:val="24"/>
-          <w:szCs w:val="24"/>
-        </w:rPr>
-        <w:t>_REASONS</w:t>
+        <w:t>PROPERTY_REASONS</w:t>
       </w:r>
       <w:r>
         <w:rPr>
@@ -3572,7 +3298,6 @@
           <w:szCs w:val="24"/>
         </w:rPr>
       </w:pPr>
-      <w:proofErr w:type="gramStart"/>
       <w:r>
         <w:rPr>
           <w:rFonts w:ascii="Times New Roman" w:hAnsi="Times New Roman" w:cs="Times New Roman"/>
@@ -3597,7 +3322,6 @@
         </w:rPr>
         <w:t>CRIMES</w:t>
       </w:r>
-      <w:proofErr w:type="gramEnd"/>
       <w:r>
         <w:rPr>
           <w:rFonts w:ascii="Times New Roman" w:hAnsi="Times New Roman" w:cs="Times New Roman"/>
@@ -3653,49 +3377,27 @@
           <w:sz w:val="24"/>
           <w:szCs w:val="24"/>
         </w:rPr>
-        <w:t xml:space="preserve"> occurred </w:t>
-      </w:r>
-      <w:proofErr w:type="gramStart"/>
-      <w:r>
-        <w:rPr>
-          <w:rFonts w:ascii="Times New Roman" w:hAnsi="Times New Roman" w:cs="Times New Roman"/>
-          <w:b/>
-          <w:bCs/>
-          <w:sz w:val="24"/>
-          <w:szCs w:val="24"/>
-        </w:rPr>
-        <w:t>{{</w:t>
-      </w:r>
-      <w:r>
-        <w:rPr>
-          <w:rFonts w:ascii="Times New Roman" w:hAnsi="Times New Roman" w:cs="Times New Roman"/>
-          <w:b/>
-          <w:bCs/>
-          <w:sz w:val="24"/>
-          <w:szCs w:val="24"/>
-        </w:rPr>
-        <w:t xml:space="preserve"> </w:t>
-      </w:r>
-      <w:r>
-        <w:rPr>
-          <w:rFonts w:ascii="Times New Roman" w:hAnsi="Times New Roman" w:cs="Times New Roman"/>
-          <w:b/>
-          <w:bCs/>
-          <w:sz w:val="24"/>
-          <w:szCs w:val="24"/>
-        </w:rPr>
-        <w:t>ON</w:t>
-      </w:r>
-      <w:proofErr w:type="gramEnd"/>
-      <w:r>
-        <w:rPr>
-          <w:rFonts w:ascii="Times New Roman" w:hAnsi="Times New Roman" w:cs="Times New Roman"/>
-          <w:b/>
-          <w:bCs/>
-          <w:sz w:val="24"/>
-          <w:szCs w:val="24"/>
-        </w:rPr>
-        <w:t>_OR_BETWEEN</w:t>
+        <w:t xml:space="preserve"> occurred {{</w:t>
+      </w:r>
+      <w:r>
+        <w:rPr>
+          <w:rFonts w:ascii="Times New Roman" w:hAnsi="Times New Roman" w:cs="Times New Roman"/>
+          <w:b/>
+          <w:bCs/>
+          <w:sz w:val="24"/>
+          <w:szCs w:val="24"/>
+        </w:rPr>
+        <w:t xml:space="preserve"> </w:t>
+      </w:r>
+      <w:r>
+        <w:rPr>
+          <w:rFonts w:ascii="Times New Roman" w:hAnsi="Times New Roman" w:cs="Times New Roman"/>
+          <w:b/>
+          <w:bCs/>
+          <w:sz w:val="24"/>
+          <w:szCs w:val="24"/>
+        </w:rPr>
+        <w:t>ON_OR_BETWEEN</w:t>
       </w:r>
       <w:r>
         <w:rPr>
@@ -3930,7 +3632,6 @@
         </w:rPr>
         <w:t xml:space="preserve"> </w:t>
       </w:r>
-      <w:proofErr w:type="gramStart"/>
       <w:r>
         <w:rPr>
           <w:rFonts w:ascii="Times New Roman" w:hAnsi="Times New Roman" w:cs="Times New Roman"/>
@@ -3959,18 +3660,7 @@
           <w:sz w:val="24"/>
           <w:szCs w:val="24"/>
         </w:rPr>
-        <w:t>DAY</w:t>
-      </w:r>
-      <w:proofErr w:type="gramEnd"/>
-      <w:r>
-        <w:rPr>
-          <w:rFonts w:ascii="Times New Roman" w:hAnsi="Times New Roman" w:cs="Times New Roman"/>
-          <w:b/>
-          <w:bCs/>
-          <w:sz w:val="24"/>
-          <w:szCs w:val="24"/>
-        </w:rPr>
-        <w:t>_NUMBER</w:t>
+        <w:t>DAY_NUMBER</w:t>
       </w:r>
       <w:r>
         <w:rPr>
@@ -4189,7 +3879,6 @@
                 <w:szCs w:val="24"/>
               </w:rPr>
             </w:pPr>
-            <w:proofErr w:type="gramStart"/>
             <w:r>
               <w:rPr>
                 <w:rFonts w:ascii="Times New Roman" w:hAnsi="Times New Roman" w:cs="Times New Roman"/>
@@ -4220,7 +3909,6 @@
               </w:rPr>
               <w:t>RANK</w:t>
             </w:r>
-            <w:proofErr w:type="gramEnd"/>
             <w:r>
               <w:rPr>
                 <w:rFonts w:ascii="Times New Roman" w:hAnsi="Times New Roman" w:cs="Times New Roman"/>
@@ -4385,18 +4073,7 @@
                 <w:sz w:val="24"/>
                 <w:szCs w:val="24"/>
               </w:rPr>
-              <w:t xml:space="preserve">Judge </w:t>
-            </w:r>
-            <w:proofErr w:type="gramStart"/>
-            <w:r>
-              <w:rPr>
-                <w:rFonts w:ascii="Times New Roman" w:hAnsi="Times New Roman" w:cs="Times New Roman"/>
-                <w:b/>
-                <w:bCs/>
-                <w:sz w:val="24"/>
-                <w:szCs w:val="24"/>
-              </w:rPr>
-              <w:t>{{</w:t>
+              <w:t>Judge {{</w:t>
             </w:r>
             <w:r>
               <w:rPr>
@@ -4418,7 +4095,6 @@
               </w:rPr>
               <w:t>JUDGE</w:t>
             </w:r>
-            <w:proofErr w:type="gramEnd"/>
             <w:r>
               <w:rPr>
                 <w:rFonts w:ascii="Times New Roman" w:hAnsi="Times New Roman" w:cs="Times New Roman"/>
@@ -4450,7 +4126,6 @@
                 <w:szCs w:val="24"/>
               </w:rPr>
             </w:pPr>
-            <w:proofErr w:type="gramStart"/>
             <w:r>
               <w:rPr>
                 <w:rFonts w:ascii="Times New Roman" w:hAnsi="Times New Roman" w:cs="Times New Roman"/>
@@ -4481,7 +4156,6 @@
               </w:rPr>
               <w:t>COURT</w:t>
             </w:r>
-            <w:proofErr w:type="gramEnd"/>
             <w:r>
               <w:rPr>
                 <w:rFonts w:ascii="Times New Roman" w:hAnsi="Times New Roman" w:cs="Times New Roman"/>

</xml_diff>

<commit_message>
deleted:    __pycache__/cvSources.cpython-312.pyc 	deleted:    __pycache__/listOfLists.cpython-312.pyc 	new file:   sources/__init__.py 	renamed:    cvSources.py -> sources/cvSources.py 	modified:   sources/skeleton.docx 	modified:   warrantBuilderQT.py 	deleted:    output/-warrant.docx
</commit_message>
<xml_diff>
--- a/sources/skeleton.docx
+++ b/sources/skeleton.docx
@@ -2,6 +2,73 @@
 <file path=word/document.xml><?xml version="1.0" encoding="utf-8"?>
 <w:document xmlns:wpc="http://schemas.microsoft.com/office/word/2010/wordprocessingCanvas" xmlns:cx="http://schemas.microsoft.com/office/drawing/2014/chartex" xmlns:cx1="http://schemas.microsoft.com/office/drawing/2015/9/8/chartex" xmlns:cx2="http://schemas.microsoft.com/office/drawing/2015/10/21/chartex" xmlns:cx3="http://schemas.microsoft.com/office/drawing/2016/5/9/chartex" xmlns:cx4="http://schemas.microsoft.com/office/drawing/2016/5/10/chartex" xmlns:cx5="http://schemas.microsoft.com/office/drawing/2016/5/11/chartex" xmlns:cx6="http://schemas.microsoft.com/office/drawing/2016/5/12/chartex" xmlns:cx7="http://schemas.microsoft.com/office/drawing/2016/5/13/chartex" xmlns:cx8="http://schemas.microsoft.com/office/drawing/2016/5/14/chartex" xmlns:mc="http://schemas.openxmlformats.org/markup-compatibility/2006" xmlns:aink="http://schemas.microsoft.com/office/drawing/2016/ink" xmlns:am3d="http://schemas.microsoft.com/office/drawing/2017/model3d" xmlns:o="urn:schemas-microsoft-com:office:office" xmlns:oel="http://schemas.microsoft.com/office/2019/extlst" xmlns:r="http://schemas.openxmlformats.org/officeDocument/2006/relationships" xmlns:m="http://schemas.openxmlformats.org/officeDocument/2006/math" xmlns:v="urn:schemas-microsoft-com:vml" xmlns:wp14="http://schemas.microsoft.com/office/word/2010/wordprocessingDrawing" xmlns:wp="http://schemas.openxmlformats.org/drawingml/2006/wordprocessingDrawing" xmlns:w10="urn:schemas-microsoft-com:office:word" xmlns:w="http://schemas.openxmlformats.org/wordprocessingml/2006/main" xmlns:w14="http://schemas.microsoft.com/office/word/2010/wordml" xmlns:w15="http://schemas.microsoft.com/office/word/2012/wordml" xmlns:w16cex="http://schemas.microsoft.com/office/word/2018/wordml/cex" xmlns:w16cid="http://schemas.microsoft.com/office/word/2016/wordml/cid" xmlns:w16="http://schemas.microsoft.com/office/word/2018/wordml" xmlns:w16du="http://schemas.microsoft.com/office/word/2023/wordml/word16du" xmlns:w16sdtdh="http://schemas.microsoft.com/office/word/2020/wordml/sdtdatahash" xmlns:w16se="http://schemas.microsoft.com/office/word/2015/wordml/symex" xmlns:wpg="http://schemas.microsoft.com/office/word/2010/wordprocessingGroup" xmlns:wpi="http://schemas.microsoft.com/office/word/2010/wordprocessingInk" xmlns:wne="http://schemas.microsoft.com/office/word/2006/wordml" xmlns:wps="http://schemas.microsoft.com/office/word/2010/wordprocessingShape" mc:Ignorable="w14 w15 w16se w16cid w16 w16cex w16sdtdh w16du wp14">
   <w:body>
+    <w:p>
+      <w:pPr>
+        <w:rPr>
+          <w:rFonts w:ascii="Times New Roman" w:hAnsi="Times New Roman" w:cs="Times New Roman"/>
+        </w:rPr>
+      </w:pPr>
+      <w:r>
+        <w:rPr>
+          <w:rFonts w:ascii="Times New Roman" w:hAnsi="Times New Roman" w:cs="Times New Roman"/>
+        </w:rPr>
+        <w:t>{</w:t>
+      </w:r>
+      <w:r>
+        <w:rPr>
+          <w:rFonts w:ascii="Times New Roman" w:hAnsi="Times New Roman" w:cs="Times New Roman"/>
+        </w:rPr>
+        <w:t>%p</w:t>
+      </w:r>
+      <w:r>
+        <w:rPr>
+          <w:rFonts w:ascii="Times New Roman" w:hAnsi="Times New Roman" w:cs="Times New Roman"/>
+        </w:rPr>
+        <w:t xml:space="preserve"> </w:t>
+      </w:r>
+      <w:r>
+        <w:rPr>
+          <w:rFonts w:ascii="Times New Roman" w:hAnsi="Times New Roman" w:cs="Times New Roman"/>
+        </w:rPr>
+        <w:t xml:space="preserve">if </w:t>
+      </w:r>
+      <w:r>
+        <w:rPr>
+          <w:rFonts w:ascii="Times New Roman" w:hAnsi="Times New Roman" w:cs="Times New Roman"/>
+        </w:rPr>
+        <w:t>TELEP</w:t>
+      </w:r>
+      <w:r>
+        <w:rPr>
+          <w:rFonts w:ascii="Times New Roman" w:hAnsi="Times New Roman" w:cs="Times New Roman"/>
+        </w:rPr>
+        <w:t>HONIC</w:t>
+      </w:r>
+      <w:r>
+        <w:rPr>
+          <w:rFonts w:ascii="Times New Roman" w:hAnsi="Times New Roman" w:cs="Times New Roman"/>
+        </w:rPr>
+        <w:t xml:space="preserve"> == True</w:t>
+      </w:r>
+      <w:r>
+        <w:rPr>
+          <w:rFonts w:ascii="Times New Roman" w:hAnsi="Times New Roman" w:cs="Times New Roman"/>
+        </w:rPr>
+        <w:t xml:space="preserve"> </w:t>
+      </w:r>
+      <w:r>
+        <w:rPr>
+          <w:rFonts w:ascii="Times New Roman" w:hAnsi="Times New Roman" w:cs="Times New Roman"/>
+        </w:rPr>
+        <w:t>%</w:t>
+      </w:r>
+      <w:r>
+        <w:rPr>
+          <w:rFonts w:ascii="Times New Roman" w:hAnsi="Times New Roman" w:cs="Times New Roman"/>
+        </w:rPr>
+        <w:t>}</w:t>
+      </w:r>
+    </w:p>
     <w:tbl>
       <w:tblPr>
         <w:tblStyle w:val="TableGrid"/>
@@ -17,21 +84,19 @@
         <w:tblLook w:val="04A0" w:firstRow="1" w:lastRow="0" w:firstColumn="1" w:lastColumn="0" w:noHBand="0" w:noVBand="1"/>
       </w:tblPr>
       <w:tblGrid>
-        <w:gridCol w:w="1705"/>
-        <w:gridCol w:w="7645"/>
+        <w:gridCol w:w="1776"/>
+        <w:gridCol w:w="7584"/>
       </w:tblGrid>
       <w:tr>
         <w:tc>
           <w:tcPr>
-            <w:tcW w:w="1705" w:type="dxa"/>
+            <w:tcW w:w="1620" w:type="dxa"/>
           </w:tcPr>
           <w:p>
             <w:pPr>
               <w:jc w:val="center"/>
               <w:rPr>
                 <w:rFonts w:ascii="Times New Roman" w:hAnsi="Times New Roman" w:cs="Times New Roman"/>
-                <w:sz w:val="28"/>
-                <w:szCs w:val="28"/>
               </w:rPr>
             </w:pPr>
             <w:r>
@@ -41,17 +106,87 @@
                 <w:sz w:val="28"/>
                 <w:szCs w:val="28"/>
               </w:rPr>
-              <w:t>Agency Logo</w:t>
+              <w:drawing>
+                <wp:inline distT="0" distB="0" distL="0" distR="0" wp14:anchorId="587EA2F1" wp14:editId="0D3DDB95">
+                  <wp:extent cx="981075" cy="1509395"/>
+                  <wp:effectExtent l="0" t="0" r="9525" b="0"/>
+                  <wp:docPr id="1933397000" name="Picture 1"/>
+                  <wp:cNvGraphicFramePr>
+                    <a:graphicFrameLocks xmlns:a="http://schemas.openxmlformats.org/drawingml/2006/main" noChangeAspect="1"/>
+                  </wp:cNvGraphicFramePr>
+                  <a:graphic xmlns:a="http://schemas.openxmlformats.org/drawingml/2006/main">
+                    <a:graphicData uri="http://schemas.openxmlformats.org/drawingml/2006/picture">
+                      <pic:pic xmlns:pic="http://schemas.openxmlformats.org/drawingml/2006/picture">
+                        <pic:nvPicPr>
+                          <pic:cNvPr id="1434838235" name="Picture 1434838235"/>
+                          <pic:cNvPicPr/>
+                        </pic:nvPicPr>
+                        <pic:blipFill>
+                          <a:blip r:embed="rId4" cstate="print">
+                            <a:extLst>
+                              <a:ext uri="{28A0092B-C50C-407E-A947-70E740481C1C}">
+                                <a14:useLocalDpi xmlns:a14="http://schemas.microsoft.com/office/drawing/2010/main" val="0"/>
+                              </a:ext>
+                            </a:extLst>
+                          </a:blip>
+                          <a:stretch>
+                            <a:fillRect/>
+                          </a:stretch>
+                        </pic:blipFill>
+                        <pic:spPr>
+                          <a:xfrm>
+                            <a:off x="0" y="0"/>
+                            <a:ext cx="981075" cy="1509395"/>
+                          </a:xfrm>
+                          <a:prstGeom prst="rect">
+                            <a:avLst/>
+                          </a:prstGeom>
+                        </pic:spPr>
+                      </pic:pic>
+                    </a:graphicData>
+                  </a:graphic>
+                </wp:inline>
+              </w:drawing>
             </w:r>
           </w:p>
         </w:tc>
         <w:tc>
           <w:tcPr>
-            <w:tcW w:w="7645" w:type="dxa"/>
+            <w:tcW w:w="7740" w:type="dxa"/>
           </w:tcPr>
           <w:p>
             <w:pPr>
-              <w:jc w:val="center"/>
+              <w:rPr>
+                <w:rFonts w:ascii="Times New Roman" w:hAnsi="Times New Roman" w:cs="Times New Roman"/>
+                <w:b/>
+                <w:bCs/>
+                <w:sz w:val="32"/>
+                <w:szCs w:val="32"/>
+              </w:rPr>
+            </w:pPr>
+            <w:r>
+              <w:rPr>
+                <w:rFonts w:ascii="Times New Roman" w:hAnsi="Times New Roman" w:cs="Times New Roman"/>
+                <w:b/>
+                <w:bCs/>
+                <w:sz w:val="32"/>
+                <w:szCs w:val="32"/>
+              </w:rPr>
+              <w:t xml:space="preserve">TELEPHONIC SEARCH WARRANT </w:t>
+            </w:r>
+            <w:r>
+              <w:rPr>
+                <w:rFonts w:ascii="Times New Roman" w:hAnsi="Times New Roman" w:cs="Times New Roman"/>
+                <w:b/>
+                <w:bCs/>
+                <w:sz w:val="32"/>
+                <w:szCs w:val="32"/>
+              </w:rPr>
+              <w:t>AFFIDAVIT</w:t>
+            </w:r>
+          </w:p>
+          <w:p>
+            <w:pPr>
               <w:rPr>
                 <w:rFonts w:ascii="Times New Roman" w:hAnsi="Times New Roman" w:cs="Times New Roman"/>
                 <w:b/>
@@ -60,55 +195,83 @@
                 <w:szCs w:val="28"/>
               </w:rPr>
             </w:pPr>
-            <w:r>
-              <w:rPr>
-                <w:rFonts w:ascii="Times New Roman" w:hAnsi="Times New Roman" w:cs="Times New Roman"/>
-                <w:b/>
-                <w:bCs/>
-                <w:sz w:val="28"/>
-                <w:szCs w:val="28"/>
-              </w:rPr>
-              <w:t>In the {{</w:t>
-            </w:r>
-            <w:r>
-              <w:rPr>
-                <w:rFonts w:ascii="Times New Roman" w:hAnsi="Times New Roman" w:cs="Times New Roman"/>
-                <w:b/>
-                <w:bCs/>
-                <w:sz w:val="28"/>
-                <w:szCs w:val="28"/>
-              </w:rPr>
-              <w:t xml:space="preserve"> </w:t>
-            </w:r>
-            <w:r>
-              <w:rPr>
-                <w:rFonts w:ascii="Times New Roman" w:hAnsi="Times New Roman" w:cs="Times New Roman"/>
-                <w:b/>
-                <w:bCs/>
-                <w:sz w:val="28"/>
-                <w:szCs w:val="28"/>
-              </w:rPr>
-              <w:t>COURT</w:t>
-            </w:r>
-            <w:r>
-              <w:rPr>
-                <w:rFonts w:ascii="Times New Roman" w:hAnsi="Times New Roman" w:cs="Times New Roman"/>
-                <w:b/>
-                <w:bCs/>
-                <w:sz w:val="28"/>
-                <w:szCs w:val="28"/>
-              </w:rPr>
-              <w:t xml:space="preserve"> </w:t>
-            </w:r>
-            <w:r>
-              <w:rPr>
-                <w:rFonts w:ascii="Times New Roman" w:hAnsi="Times New Roman" w:cs="Times New Roman"/>
-                <w:b/>
-                <w:bCs/>
-                <w:sz w:val="28"/>
-                <w:szCs w:val="28"/>
-              </w:rPr>
-              <w:t>}}</w:t>
+          </w:p>
+          <w:p>
+            <w:pPr>
+              <w:rPr>
+                <w:rFonts w:ascii="Times New Roman" w:hAnsi="Times New Roman" w:cs="Times New Roman"/>
+                <w:b/>
+                <w:bCs/>
+                <w:sz w:val="24"/>
+                <w:szCs w:val="24"/>
+              </w:rPr>
+            </w:pPr>
+            <w:r>
+              <w:rPr>
+                <w:rFonts w:ascii="Times New Roman" w:hAnsi="Times New Roman" w:cs="Times New Roman"/>
+                <w:b/>
+                <w:bCs/>
+                <w:sz w:val="24"/>
+                <w:szCs w:val="24"/>
+              </w:rPr>
+              <w:t xml:space="preserve">CASE NUMBER: </w:t>
+            </w:r>
+            <w:proofErr w:type="gramStart"/>
+            <w:r>
+              <w:rPr>
+                <w:rFonts w:ascii="Times New Roman" w:hAnsi="Times New Roman" w:cs="Times New Roman"/>
+                <w:sz w:val="24"/>
+                <w:szCs w:val="24"/>
+              </w:rPr>
+              <w:t>{{ CASENUM</w:t>
+            </w:r>
+            <w:proofErr w:type="gramEnd"/>
+            <w:r>
+              <w:rPr>
+                <w:rFonts w:ascii="Times New Roman" w:hAnsi="Times New Roman" w:cs="Times New Roman"/>
+                <w:sz w:val="24"/>
+                <w:szCs w:val="24"/>
+              </w:rPr>
+              <w:t xml:space="preserve"> }}</w:t>
+            </w:r>
+          </w:p>
+          <w:p>
+            <w:pPr>
+              <w:rPr>
+                <w:rFonts w:ascii="Times New Roman" w:hAnsi="Times New Roman" w:cs="Times New Roman"/>
+                <w:b/>
+                <w:bCs/>
+                <w:sz w:val="24"/>
+                <w:szCs w:val="24"/>
+              </w:rPr>
+            </w:pPr>
+            <w:r>
+              <w:rPr>
+                <w:rFonts w:ascii="Times New Roman" w:hAnsi="Times New Roman" w:cs="Times New Roman"/>
+                <w:b/>
+                <w:bCs/>
+                <w:sz w:val="24"/>
+                <w:szCs w:val="24"/>
+              </w:rPr>
+              <w:t xml:space="preserve">DATE: </w:t>
+            </w:r>
+            <w:proofErr w:type="gramStart"/>
+            <w:r>
+              <w:rPr>
+                <w:rFonts w:ascii="Times New Roman" w:hAnsi="Times New Roman" w:cs="Times New Roman"/>
+                <w:sz w:val="24"/>
+                <w:szCs w:val="24"/>
+              </w:rPr>
+              <w:t>{{ MONTH</w:t>
+            </w:r>
+            <w:proofErr w:type="gramEnd"/>
+            <w:r>
+              <w:rPr>
+                <w:rFonts w:ascii="Times New Roman" w:hAnsi="Times New Roman" w:cs="Times New Roman"/>
+                <w:sz w:val="24"/>
+                <w:szCs w:val="24"/>
+              </w:rPr>
+              <w:t xml:space="preserve"> }} {{ DAY_NUMBER }}, {{ YEAR }}</w:t>
             </w:r>
           </w:p>
           <w:p>
@@ -116,200 +279,8 @@
               <w:jc w:val="center"/>
               <w:rPr>
                 <w:rFonts w:ascii="Times New Roman" w:hAnsi="Times New Roman" w:cs="Times New Roman"/>
-                <w:b/>
-                <w:bCs/>
-                <w:sz w:val="28"/>
-                <w:szCs w:val="28"/>
-              </w:rPr>
-            </w:pPr>
-            <w:r>
-              <w:rPr>
-                <w:rFonts w:ascii="Times New Roman" w:hAnsi="Times New Roman" w:cs="Times New Roman"/>
-                <w:b/>
-                <w:bCs/>
-                <w:sz w:val="28"/>
-                <w:szCs w:val="28"/>
-              </w:rPr>
-              <w:t>County of {{</w:t>
-            </w:r>
-            <w:r>
-              <w:rPr>
-                <w:rFonts w:ascii="Times New Roman" w:hAnsi="Times New Roman" w:cs="Times New Roman"/>
-                <w:b/>
-                <w:bCs/>
-                <w:sz w:val="28"/>
-                <w:szCs w:val="28"/>
-              </w:rPr>
-              <w:t xml:space="preserve"> </w:t>
-            </w:r>
-            <w:r>
-              <w:rPr>
-                <w:rFonts w:ascii="Times New Roman" w:hAnsi="Times New Roman" w:cs="Times New Roman"/>
-                <w:b/>
-                <w:bCs/>
-                <w:sz w:val="28"/>
-                <w:szCs w:val="28"/>
-              </w:rPr>
-              <w:t>COUNTY</w:t>
-            </w:r>
-            <w:r>
-              <w:rPr>
-                <w:rFonts w:ascii="Times New Roman" w:hAnsi="Times New Roman" w:cs="Times New Roman"/>
-                <w:b/>
-                <w:bCs/>
-                <w:sz w:val="28"/>
-                <w:szCs w:val="28"/>
-              </w:rPr>
-              <w:t xml:space="preserve"> </w:t>
-            </w:r>
-            <w:r>
-              <w:rPr>
-                <w:rFonts w:ascii="Times New Roman" w:hAnsi="Times New Roman" w:cs="Times New Roman"/>
-                <w:b/>
-                <w:bCs/>
-                <w:sz w:val="28"/>
-                <w:szCs w:val="28"/>
-              </w:rPr>
-              <w:t>}}, State of Arizona</w:t>
-            </w:r>
-          </w:p>
-          <w:p>
-            <w:pPr>
-              <w:jc w:val="center"/>
-              <w:rPr>
-                <w:rFonts w:ascii="Times New Roman" w:hAnsi="Times New Roman" w:cs="Times New Roman"/>
-                <w:b/>
-                <w:bCs/>
-                <w:sz w:val="28"/>
-                <w:szCs w:val="28"/>
-              </w:rPr>
-            </w:pPr>
-          </w:p>
-          <w:p>
-            <w:pPr>
-              <w:jc w:val="center"/>
-              <w:rPr>
-                <w:rFonts w:ascii="Times New Roman" w:hAnsi="Times New Roman" w:cs="Times New Roman"/>
-                <w:b/>
-                <w:bCs/>
-                <w:sz w:val="28"/>
-                <w:szCs w:val="28"/>
-              </w:rPr>
-            </w:pPr>
-          </w:p>
-          <w:p>
-            <w:pPr>
-              <w:jc w:val="center"/>
-              <w:rPr>
-                <w:rFonts w:ascii="Times New Roman" w:hAnsi="Times New Roman" w:cs="Times New Roman"/>
-                <w:b/>
-                <w:bCs/>
-                <w:sz w:val="28"/>
-                <w:szCs w:val="28"/>
-              </w:rPr>
-            </w:pPr>
-            <w:r>
-              <w:rPr>
-                <w:rFonts w:ascii="Times New Roman" w:hAnsi="Times New Roman" w:cs="Times New Roman"/>
-                <w:b/>
-                <w:bCs/>
-                <w:sz w:val="28"/>
-                <w:szCs w:val="28"/>
-              </w:rPr>
-              <w:t>Search Warrant No.: ____________________________</w:t>
-            </w:r>
-          </w:p>
-          <w:p>
-            <w:pPr>
-              <w:jc w:val="center"/>
-              <w:rPr>
-                <w:rFonts w:ascii="Times New Roman" w:hAnsi="Times New Roman" w:cs="Times New Roman"/>
-                <w:b/>
-                <w:bCs/>
-                <w:sz w:val="28"/>
-                <w:szCs w:val="28"/>
-              </w:rPr>
-            </w:pPr>
-            <w:r>
-              <w:rPr>
-                <w:rFonts w:ascii="Times New Roman" w:hAnsi="Times New Roman" w:cs="Times New Roman"/>
-                <w:b/>
-                <w:bCs/>
-                <w:sz w:val="28"/>
-                <w:szCs w:val="28"/>
-              </w:rPr>
-              <w:t>Case Number: {{</w:t>
-            </w:r>
-            <w:r>
-              <w:rPr>
-                <w:rFonts w:ascii="Times New Roman" w:hAnsi="Times New Roman" w:cs="Times New Roman"/>
-                <w:b/>
-                <w:bCs/>
-                <w:sz w:val="28"/>
-                <w:szCs w:val="28"/>
-              </w:rPr>
-              <w:t xml:space="preserve"> </w:t>
-            </w:r>
-            <w:r>
-              <w:rPr>
-                <w:rFonts w:ascii="Times New Roman" w:hAnsi="Times New Roman" w:cs="Times New Roman"/>
-                <w:b/>
-                <w:bCs/>
-                <w:sz w:val="28"/>
-                <w:szCs w:val="28"/>
-              </w:rPr>
-              <w:t>CASENUM</w:t>
-            </w:r>
-            <w:r>
-              <w:rPr>
-                <w:rFonts w:ascii="Times New Roman" w:hAnsi="Times New Roman" w:cs="Times New Roman"/>
-                <w:b/>
-                <w:bCs/>
-                <w:sz w:val="28"/>
-                <w:szCs w:val="28"/>
-              </w:rPr>
-              <w:t xml:space="preserve"> </w:t>
-            </w:r>
-            <w:r>
-              <w:rPr>
-                <w:rFonts w:ascii="Times New Roman" w:hAnsi="Times New Roman" w:cs="Times New Roman"/>
-                <w:b/>
-                <w:bCs/>
-                <w:sz w:val="28"/>
-                <w:szCs w:val="28"/>
-              </w:rPr>
-              <w:t>}}</w:t>
-            </w:r>
-          </w:p>
-          <w:p>
-            <w:pPr>
-              <w:jc w:val="center"/>
-              <w:rPr>
-                <w:rFonts w:ascii="Times New Roman" w:hAnsi="Times New Roman" w:cs="Times New Roman"/>
-                <w:b/>
-                <w:bCs/>
-                <w:sz w:val="28"/>
-                <w:szCs w:val="28"/>
-              </w:rPr>
-            </w:pPr>
-            <w:r>
-              <w:rPr>
-                <w:rFonts w:ascii="Times New Roman" w:hAnsi="Times New Roman" w:cs="Times New Roman"/>
-                <w:b/>
-                <w:bCs/>
-                <w:sz w:val="28"/>
-                <w:szCs w:val="28"/>
-              </w:rPr>
-              <w:t>Affidavit in support of a Search Warrant</w:t>
-            </w:r>
-          </w:p>
-          <w:p>
-            <w:pPr>
-              <w:jc w:val="center"/>
-              <w:rPr>
-                <w:rFonts w:ascii="Times New Roman" w:hAnsi="Times New Roman" w:cs="Times New Roman"/>
-                <w:sz w:val="28"/>
-                <w:szCs w:val="28"/>
+                <w:sz w:val="36"/>
+                <w:szCs w:val="36"/>
               </w:rPr>
             </w:pPr>
           </w:p>
@@ -318,6 +289,933 @@
     </w:tbl>
     <w:p>
       <w:pPr>
+        <w:jc w:val="center"/>
+        <w:rPr>
+          <w:rFonts w:ascii="Times New Roman" w:hAnsi="Times New Roman" w:cs="Times New Roman"/>
+        </w:rPr>
+      </w:pPr>
+    </w:p>
+    <w:tbl>
+      <w:tblPr>
+        <w:tblStyle w:val="TableGrid"/>
+        <w:tblW w:w="0" w:type="auto"/>
+        <w:tblInd w:w="-5" w:type="dxa"/>
+        <w:tblBorders>
+          <w:top w:val="none" w:sz="0" w:space="0" w:color="auto"/>
+          <w:left w:val="none" w:sz="0" w:space="0" w:color="auto"/>
+          <w:bottom w:val="none" w:sz="0" w:space="0" w:color="auto"/>
+          <w:right w:val="none" w:sz="0" w:space="0" w:color="auto"/>
+          <w:insideH w:val="none" w:sz="0" w:space="0" w:color="auto"/>
+          <w:insideV w:val="none" w:sz="0" w:space="0" w:color="auto"/>
+        </w:tblBorders>
+        <w:tblLook w:val="04A0" w:firstRow="1" w:lastRow="0" w:firstColumn="1" w:lastColumn="0" w:noHBand="0" w:noVBand="1"/>
+      </w:tblPr>
+      <w:tblGrid>
+        <w:gridCol w:w="1280"/>
+        <w:gridCol w:w="1780"/>
+        <w:gridCol w:w="6295"/>
+      </w:tblGrid>
+      <w:tr>
+        <w:tc>
+          <w:tcPr>
+            <w:tcW w:w="1280" w:type="dxa"/>
+          </w:tcPr>
+          <w:p>
+            <w:pPr>
+              <w:spacing w:before="240"/>
+              <w:rPr>
+                <w:rFonts w:ascii="Times New Roman" w:hAnsi="Times New Roman" w:cs="Times New Roman"/>
+                <w:b/>
+                <w:bCs/>
+              </w:rPr>
+            </w:pPr>
+            <w:r>
+              <w:rPr>
+                <w:rFonts w:ascii="Times New Roman" w:hAnsi="Times New Roman" w:cs="Times New Roman"/>
+                <w:b/>
+                <w:bCs/>
+              </w:rPr>
+              <w:t>JUDGE:</w:t>
+            </w:r>
+          </w:p>
+        </w:tc>
+        <w:tc>
+          <w:tcPr>
+            <w:tcW w:w="8075" w:type="dxa"/>
+            <w:gridSpan w:val="2"/>
+          </w:tcPr>
+          <w:p>
+            <w:pPr>
+              <w:spacing w:before="240"/>
+              <w:rPr>
+                <w:rFonts w:ascii="Times New Roman" w:hAnsi="Times New Roman" w:cs="Times New Roman"/>
+                <w:b/>
+                <w:bCs/>
+              </w:rPr>
+            </w:pPr>
+            <w:r>
+              <w:rPr>
+                <w:rFonts w:ascii="Times New Roman" w:hAnsi="Times New Roman" w:cs="Times New Roman"/>
+                <w:b/>
+                <w:bCs/>
+              </w:rPr>
+              <w:t>Hello?</w:t>
+            </w:r>
+          </w:p>
+        </w:tc>
+      </w:tr>
+      <w:tr>
+        <w:tc>
+          <w:tcPr>
+            <w:tcW w:w="1280" w:type="dxa"/>
+          </w:tcPr>
+          <w:p>
+            <w:pPr>
+              <w:spacing w:before="240"/>
+              <w:rPr>
+                <w:rFonts w:ascii="Times New Roman" w:hAnsi="Times New Roman" w:cs="Times New Roman"/>
+                <w:b/>
+                <w:bCs/>
+              </w:rPr>
+            </w:pPr>
+            <w:r>
+              <w:rPr>
+                <w:rFonts w:ascii="Times New Roman" w:hAnsi="Times New Roman" w:cs="Times New Roman"/>
+                <w:b/>
+                <w:bCs/>
+              </w:rPr>
+              <w:t>OFFICER:</w:t>
+            </w:r>
+          </w:p>
+        </w:tc>
+        <w:tc>
+          <w:tcPr>
+            <w:tcW w:w="8075" w:type="dxa"/>
+            <w:gridSpan w:val="2"/>
+          </w:tcPr>
+          <w:p>
+            <w:pPr>
+              <w:spacing w:before="240"/>
+              <w:rPr>
+                <w:rFonts w:ascii="Times New Roman" w:hAnsi="Times New Roman" w:cs="Times New Roman"/>
+                <w:b/>
+                <w:bCs/>
+              </w:rPr>
+            </w:pPr>
+            <w:r>
+              <w:rPr>
+                <w:rFonts w:ascii="Times New Roman" w:hAnsi="Times New Roman" w:cs="Times New Roman"/>
+                <w:b/>
+                <w:bCs/>
+              </w:rPr>
+              <w:t xml:space="preserve">Judge </w:t>
+            </w:r>
+            <w:proofErr w:type="gramStart"/>
+            <w:r>
+              <w:rPr>
+                <w:rFonts w:ascii="Times New Roman" w:hAnsi="Times New Roman" w:cs="Times New Roman"/>
+              </w:rPr>
+              <w:t>{{ JUDGE</w:t>
+            </w:r>
+            <w:proofErr w:type="gramEnd"/>
+            <w:r>
+              <w:rPr>
+                <w:rFonts w:ascii="Times New Roman" w:hAnsi="Times New Roman" w:cs="Times New Roman"/>
+              </w:rPr>
+              <w:t xml:space="preserve"> }}</w:t>
+            </w:r>
+            <w:r>
+              <w:rPr>
+                <w:rFonts w:ascii="Times New Roman" w:hAnsi="Times New Roman" w:cs="Times New Roman"/>
+                <w:b/>
+                <w:bCs/>
+              </w:rPr>
+              <w:t xml:space="preserve">, this is </w:t>
+            </w:r>
+            <w:r>
+              <w:rPr>
+                <w:rFonts w:ascii="Times New Roman" w:hAnsi="Times New Roman" w:cs="Times New Roman"/>
+              </w:rPr>
+              <w:t>{{ RANK }} {{ NAME }} {{ BADGE }}</w:t>
+            </w:r>
+            <w:r>
+              <w:rPr>
+                <w:rFonts w:ascii="Times New Roman" w:hAnsi="Times New Roman" w:cs="Times New Roman"/>
+                <w:b/>
+                <w:bCs/>
+              </w:rPr>
+              <w:t xml:space="preserve"> of the Oro Valley Police Department. I am calling to apply for a </w:t>
+            </w:r>
+            <w:r>
+              <w:rPr>
+                <w:rFonts w:ascii="Times New Roman" w:hAnsi="Times New Roman" w:cs="Times New Roman"/>
+                <w:b/>
+                <w:bCs/>
+              </w:rPr>
+              <w:t xml:space="preserve">telephonic </w:t>
+            </w:r>
+            <w:r>
+              <w:rPr>
+                <w:rFonts w:ascii="Times New Roman" w:hAnsi="Times New Roman" w:cs="Times New Roman"/>
+                <w:b/>
+                <w:bCs/>
+              </w:rPr>
+              <w:t>search warrant, will you swear me in please?</w:t>
+            </w:r>
+          </w:p>
+        </w:tc>
+      </w:tr>
+      <w:tr>
+        <w:tc>
+          <w:tcPr>
+            <w:tcW w:w="1280" w:type="dxa"/>
+          </w:tcPr>
+          <w:p>
+            <w:pPr>
+              <w:spacing w:before="240"/>
+              <w:rPr>
+                <w:rFonts w:ascii="Times New Roman" w:hAnsi="Times New Roman" w:cs="Times New Roman"/>
+                <w:b/>
+                <w:bCs/>
+              </w:rPr>
+            </w:pPr>
+            <w:r>
+              <w:rPr>
+                <w:rFonts w:ascii="Times New Roman" w:hAnsi="Times New Roman" w:cs="Times New Roman"/>
+                <w:b/>
+                <w:bCs/>
+              </w:rPr>
+              <w:t>JUDGE:</w:t>
+            </w:r>
+          </w:p>
+        </w:tc>
+        <w:tc>
+          <w:tcPr>
+            <w:tcW w:w="8075" w:type="dxa"/>
+            <w:gridSpan w:val="2"/>
+          </w:tcPr>
+          <w:p>
+            <w:pPr>
+              <w:spacing w:before="240"/>
+              <w:rPr>
+                <w:rFonts w:ascii="Times New Roman" w:hAnsi="Times New Roman" w:cs="Times New Roman"/>
+                <w:b/>
+                <w:bCs/>
+              </w:rPr>
+            </w:pPr>
+            <w:r>
+              <w:rPr>
+                <w:rFonts w:ascii="Times New Roman" w:hAnsi="Times New Roman" w:cs="Times New Roman"/>
+                <w:b/>
+                <w:bCs/>
+              </w:rPr>
+              <w:t>(Judge swears you in)</w:t>
+            </w:r>
+          </w:p>
+        </w:tc>
+      </w:tr>
+      <w:tr>
+        <w:tc>
+          <w:tcPr>
+            <w:tcW w:w="1280" w:type="dxa"/>
+          </w:tcPr>
+          <w:p>
+            <w:pPr>
+              <w:spacing w:before="240"/>
+              <w:rPr>
+                <w:rFonts w:ascii="Times New Roman" w:hAnsi="Times New Roman" w:cs="Times New Roman"/>
+                <w:b/>
+                <w:bCs/>
+              </w:rPr>
+            </w:pPr>
+            <w:r>
+              <w:rPr>
+                <w:rFonts w:ascii="Times New Roman" w:hAnsi="Times New Roman" w:cs="Times New Roman"/>
+                <w:b/>
+                <w:bCs/>
+              </w:rPr>
+              <w:t>OFFICER:</w:t>
+            </w:r>
+          </w:p>
+        </w:tc>
+        <w:tc>
+          <w:tcPr>
+            <w:tcW w:w="8075" w:type="dxa"/>
+            <w:gridSpan w:val="2"/>
+          </w:tcPr>
+          <w:p>
+            <w:pPr>
+              <w:spacing w:before="240"/>
+              <w:rPr>
+                <w:rFonts w:ascii="Times New Roman" w:hAnsi="Times New Roman" w:cs="Times New Roman"/>
+                <w:b/>
+                <w:bCs/>
+              </w:rPr>
+            </w:pPr>
+            <w:r>
+              <w:rPr>
+                <w:rFonts w:ascii="Times New Roman" w:hAnsi="Times New Roman" w:cs="Times New Roman"/>
+                <w:b/>
+                <w:bCs/>
+              </w:rPr>
+              <w:t>I am calling you on (date)_____________ at (time) ______________</w:t>
+            </w:r>
+            <w:r>
+              <w:rPr>
+                <w:rFonts w:ascii="Times New Roman" w:hAnsi="Times New Roman" w:cs="Times New Roman"/>
+                <w:b/>
+                <w:bCs/>
+              </w:rPr>
+              <w:t xml:space="preserve"> for the purpose of applying for </w:t>
+            </w:r>
+            <w:r>
+              <w:rPr>
+                <w:rFonts w:ascii="Times New Roman" w:hAnsi="Times New Roman" w:cs="Times New Roman"/>
+                <w:b/>
+                <w:bCs/>
+              </w:rPr>
+              <w:t>a telephonic search warrant</w:t>
+            </w:r>
+            <w:r>
+              <w:rPr>
+                <w:rFonts w:ascii="Times New Roman" w:hAnsi="Times New Roman" w:cs="Times New Roman"/>
+                <w:b/>
+                <w:bCs/>
+              </w:rPr>
+              <w:t>.</w:t>
+            </w:r>
+            <w:r>
+              <w:rPr>
+                <w:rFonts w:ascii="Times New Roman" w:hAnsi="Times New Roman" w:cs="Times New Roman"/>
+                <w:b/>
+                <w:bCs/>
+              </w:rPr>
+              <w:t xml:space="preserve"> I have just, probable, and reasonable cause to believe that:</w:t>
+            </w:r>
+          </w:p>
+        </w:tc>
+      </w:tr>
+      <w:tr>
+        <w:tc>
+          <w:tcPr>
+            <w:tcW w:w="3060" w:type="dxa"/>
+            <w:gridSpan w:val="2"/>
+          </w:tcPr>
+          <w:p>
+            <w:pPr>
+              <w:spacing w:before="240"/>
+              <w:jc w:val="right"/>
+              <w:rPr>
+                <w:rFonts w:ascii="Times New Roman" w:hAnsi="Times New Roman" w:cs="Times New Roman"/>
+                <w:b/>
+                <w:bCs/>
+                <w:sz w:val="24"/>
+                <w:szCs w:val="24"/>
+              </w:rPr>
+            </w:pPr>
+            <w:r>
+              <w:rPr>
+                <w:rFonts w:ascii="Times New Roman" w:hAnsi="Times New Roman" w:cs="Times New Roman"/>
+                <w:b/>
+                <w:bCs/>
+                <w:sz w:val="24"/>
+                <w:szCs w:val="24"/>
+              </w:rPr>
+              <w:t>In the possession of:</w:t>
+            </w:r>
+          </w:p>
+        </w:tc>
+        <w:tc>
+          <w:tcPr>
+            <w:tcW w:w="6290" w:type="dxa"/>
+          </w:tcPr>
+          <w:p>
+            <w:pPr>
+              <w:spacing w:before="240"/>
+              <w:rPr>
+                <w:rFonts w:ascii="Times New Roman" w:hAnsi="Times New Roman" w:cs="Times New Roman"/>
+                <w:sz w:val="24"/>
+                <w:szCs w:val="24"/>
+              </w:rPr>
+            </w:pPr>
+            <w:proofErr w:type="gramStart"/>
+            <w:r>
+              <w:rPr>
+                <w:rFonts w:ascii="Times New Roman" w:hAnsi="Times New Roman" w:cs="Times New Roman"/>
+                <w:sz w:val="24"/>
+                <w:szCs w:val="24"/>
+              </w:rPr>
+              <w:t>{{ SUSPECT</w:t>
+            </w:r>
+            <w:proofErr w:type="gramEnd"/>
+            <w:r>
+              <w:rPr>
+                <w:rFonts w:ascii="Times New Roman" w:hAnsi="Times New Roman" w:cs="Times New Roman"/>
+                <w:sz w:val="24"/>
+                <w:szCs w:val="24"/>
+              </w:rPr>
+              <w:t xml:space="preserve"> }}</w:t>
+            </w:r>
+          </w:p>
+        </w:tc>
+      </w:tr>
+      <w:tr>
+        <w:tc>
+          <w:tcPr>
+            <w:tcW w:w="3060" w:type="dxa"/>
+            <w:gridSpan w:val="2"/>
+          </w:tcPr>
+          <w:p>
+            <w:pPr>
+              <w:spacing w:before="240"/>
+              <w:jc w:val="right"/>
+              <w:rPr>
+                <w:rFonts w:ascii="Times New Roman" w:hAnsi="Times New Roman" w:cs="Times New Roman"/>
+                <w:b/>
+                <w:bCs/>
+                <w:sz w:val="24"/>
+                <w:szCs w:val="24"/>
+              </w:rPr>
+            </w:pPr>
+            <w:r>
+              <w:rPr>
+                <w:rFonts w:ascii="Times New Roman" w:hAnsi="Times New Roman" w:cs="Times New Roman"/>
+                <w:b/>
+                <w:bCs/>
+                <w:sz w:val="24"/>
+                <w:szCs w:val="24"/>
+              </w:rPr>
+              <w:t>On the premises located at:</w:t>
+            </w:r>
+          </w:p>
+        </w:tc>
+        <w:tc>
+          <w:tcPr>
+            <w:tcW w:w="6290" w:type="dxa"/>
+          </w:tcPr>
+          <w:p>
+            <w:pPr>
+              <w:spacing w:before="240"/>
+              <w:rPr>
+                <w:rFonts w:ascii="Times New Roman" w:hAnsi="Times New Roman" w:cs="Times New Roman"/>
+                <w:sz w:val="24"/>
+                <w:szCs w:val="24"/>
+              </w:rPr>
+            </w:pPr>
+            <w:proofErr w:type="gramStart"/>
+            <w:r>
+              <w:rPr>
+                <w:rFonts w:ascii="Times New Roman" w:hAnsi="Times New Roman" w:cs="Times New Roman"/>
+                <w:sz w:val="24"/>
+                <w:szCs w:val="24"/>
+              </w:rPr>
+              <w:t>{{ PREMISES</w:t>
+            </w:r>
+            <w:proofErr w:type="gramEnd"/>
+            <w:r>
+              <w:rPr>
+                <w:rFonts w:ascii="Times New Roman" w:hAnsi="Times New Roman" w:cs="Times New Roman"/>
+                <w:sz w:val="24"/>
+                <w:szCs w:val="24"/>
+              </w:rPr>
+              <w:t xml:space="preserve"> }}</w:t>
+            </w:r>
+          </w:p>
+        </w:tc>
+      </w:tr>
+      <w:tr>
+        <w:tc>
+          <w:tcPr>
+            <w:tcW w:w="3060" w:type="dxa"/>
+            <w:gridSpan w:val="2"/>
+          </w:tcPr>
+          <w:p>
+            <w:pPr>
+              <w:spacing w:before="240"/>
+              <w:jc w:val="right"/>
+              <w:rPr>
+                <w:rFonts w:ascii="Times New Roman" w:hAnsi="Times New Roman" w:cs="Times New Roman"/>
+                <w:b/>
+                <w:bCs/>
+                <w:sz w:val="24"/>
+                <w:szCs w:val="24"/>
+              </w:rPr>
+            </w:pPr>
+            <w:r>
+              <w:rPr>
+                <w:rFonts w:ascii="Times New Roman" w:hAnsi="Times New Roman" w:cs="Times New Roman"/>
+                <w:b/>
+                <w:bCs/>
+                <w:sz w:val="24"/>
+                <w:szCs w:val="24"/>
+              </w:rPr>
+              <w:t>In the vehicle described as:</w:t>
+            </w:r>
+          </w:p>
+        </w:tc>
+        <w:tc>
+          <w:tcPr>
+            <w:tcW w:w="6290" w:type="dxa"/>
+          </w:tcPr>
+          <w:p>
+            <w:pPr>
+              <w:spacing w:before="240"/>
+              <w:rPr>
+                <w:rFonts w:ascii="Times New Roman" w:hAnsi="Times New Roman" w:cs="Times New Roman"/>
+                <w:sz w:val="24"/>
+                <w:szCs w:val="24"/>
+              </w:rPr>
+            </w:pPr>
+            <w:proofErr w:type="gramStart"/>
+            <w:r>
+              <w:rPr>
+                <w:rFonts w:ascii="Times New Roman" w:hAnsi="Times New Roman" w:cs="Times New Roman"/>
+                <w:sz w:val="24"/>
+                <w:szCs w:val="24"/>
+              </w:rPr>
+              <w:t>{{ VEHICLE</w:t>
+            </w:r>
+            <w:proofErr w:type="gramEnd"/>
+            <w:r>
+              <w:rPr>
+                <w:rFonts w:ascii="Times New Roman" w:hAnsi="Times New Roman" w:cs="Times New Roman"/>
+                <w:sz w:val="24"/>
+                <w:szCs w:val="24"/>
+              </w:rPr>
+              <w:t xml:space="preserve"> }}</w:t>
+            </w:r>
+          </w:p>
+          <w:p>
+            <w:pPr>
+              <w:spacing w:before="240"/>
+              <w:rPr>
+                <w:rFonts w:ascii="Times New Roman" w:hAnsi="Times New Roman" w:cs="Times New Roman"/>
+                <w:sz w:val="24"/>
+                <w:szCs w:val="24"/>
+              </w:rPr>
+            </w:pPr>
+          </w:p>
+        </w:tc>
+      </w:tr>
+    </w:tbl>
+    <w:p>
+      <w:pPr>
+        <w:rPr>
+          <w:rFonts w:ascii="Times New Roman" w:hAnsi="Times New Roman" w:cs="Times New Roman"/>
+        </w:rPr>
+      </w:pPr>
+      <w:r>
+        <w:rPr>
+          <w:rFonts w:ascii="Times New Roman" w:hAnsi="Times New Roman" w:cs="Times New Roman"/>
+        </w:rPr>
+        <w:t>{%p endif %}</w:t>
+      </w:r>
+    </w:p>
+    <w:p>
+      <w:pPr>
+        <w:rPr>
+          <w:rFonts w:ascii="Times New Roman" w:hAnsi="Times New Roman" w:cs="Times New Roman"/>
+        </w:rPr>
+      </w:pPr>
+      <w:r>
+        <w:rPr>
+          <w:rFonts w:ascii="Times New Roman" w:hAnsi="Times New Roman" w:cs="Times New Roman"/>
+        </w:rPr>
+        <w:t>{%p if TELEPHONIC == False %}</w:t>
+      </w:r>
+    </w:p>
+    <w:tbl>
+      <w:tblPr>
+        <w:tblStyle w:val="TableGrid"/>
+        <w:tblW w:w="0" w:type="auto"/>
+        <w:tblBorders>
+          <w:top w:val="none" w:sz="0" w:space="0" w:color="auto"/>
+          <w:left w:val="none" w:sz="0" w:space="0" w:color="auto"/>
+          <w:bottom w:val="none" w:sz="0" w:space="0" w:color="auto"/>
+          <w:right w:val="none" w:sz="0" w:space="0" w:color="auto"/>
+          <w:insideH w:val="none" w:sz="0" w:space="0" w:color="auto"/>
+          <w:insideV w:val="none" w:sz="0" w:space="0" w:color="auto"/>
+        </w:tblBorders>
+        <w:tblLook w:val="04A0" w:firstRow="1" w:lastRow="0" w:firstColumn="1" w:lastColumn="0" w:noHBand="0" w:noVBand="1"/>
+      </w:tblPr>
+      <w:tblGrid>
+        <w:gridCol w:w="1776"/>
+        <w:gridCol w:w="7584"/>
+      </w:tblGrid>
+      <w:tr>
+        <w:tc>
+          <w:tcPr>
+            <w:tcW w:w="1776" w:type="dxa"/>
+          </w:tcPr>
+          <w:p>
+            <w:pPr>
+              <w:jc w:val="center"/>
+              <w:rPr>
+                <w:rFonts w:ascii="Times New Roman" w:hAnsi="Times New Roman" w:cs="Times New Roman"/>
+                <w:sz w:val="28"/>
+                <w:szCs w:val="28"/>
+              </w:rPr>
+            </w:pPr>
+            <w:r>
+              <w:rPr>
+                <w:rFonts w:ascii="Times New Roman" w:hAnsi="Times New Roman" w:cs="Times New Roman"/>
+                <w:noProof/>
+                <w:sz w:val="28"/>
+                <w:szCs w:val="28"/>
+              </w:rPr>
+              <w:drawing>
+                <wp:inline distT="0" distB="0" distL="0" distR="0" wp14:anchorId="56A67224" wp14:editId="4714E680">
+                  <wp:extent cx="981075" cy="1509395"/>
+                  <wp:effectExtent l="0" t="0" r="9525" b="0"/>
+                  <wp:docPr id="1434838235" name="Picture 1"/>
+                  <wp:cNvGraphicFramePr>
+                    <a:graphicFrameLocks xmlns:a="http://schemas.openxmlformats.org/drawingml/2006/main" noChangeAspect="1"/>
+                  </wp:cNvGraphicFramePr>
+                  <a:graphic xmlns:a="http://schemas.openxmlformats.org/drawingml/2006/main">
+                    <a:graphicData uri="http://schemas.openxmlformats.org/drawingml/2006/picture">
+                      <pic:pic xmlns:pic="http://schemas.openxmlformats.org/drawingml/2006/picture">
+                        <pic:nvPicPr>
+                          <pic:cNvPr id="1434838235" name="Picture 1434838235"/>
+                          <pic:cNvPicPr/>
+                        </pic:nvPicPr>
+                        <pic:blipFill>
+                          <a:blip r:embed="rId4" cstate="print">
+                            <a:extLst>
+                              <a:ext uri="{28A0092B-C50C-407E-A947-70E740481C1C}">
+                                <a14:useLocalDpi xmlns:a14="http://schemas.microsoft.com/office/drawing/2010/main" val="0"/>
+                              </a:ext>
+                            </a:extLst>
+                          </a:blip>
+                          <a:stretch>
+                            <a:fillRect/>
+                          </a:stretch>
+                        </pic:blipFill>
+                        <pic:spPr>
+                          <a:xfrm>
+                            <a:off x="0" y="0"/>
+                            <a:ext cx="981075" cy="1509395"/>
+                          </a:xfrm>
+                          <a:prstGeom prst="rect">
+                            <a:avLst/>
+                          </a:prstGeom>
+                        </pic:spPr>
+                      </pic:pic>
+                    </a:graphicData>
+                  </a:graphic>
+                </wp:inline>
+              </w:drawing>
+            </w:r>
+          </w:p>
+        </w:tc>
+        <w:tc>
+          <w:tcPr>
+            <w:tcW w:w="7584" w:type="dxa"/>
+          </w:tcPr>
+          <w:p>
+            <w:pPr>
+              <w:jc w:val="center"/>
+              <w:rPr>
+                <w:rFonts w:ascii="Times New Roman" w:hAnsi="Times New Roman" w:cs="Times New Roman"/>
+                <w:b/>
+                <w:bCs/>
+                <w:sz w:val="28"/>
+                <w:szCs w:val="28"/>
+              </w:rPr>
+            </w:pPr>
+            <w:r>
+              <w:rPr>
+                <w:rFonts w:ascii="Times New Roman" w:hAnsi="Times New Roman" w:cs="Times New Roman"/>
+                <w:b/>
+                <w:bCs/>
+                <w:sz w:val="28"/>
+                <w:szCs w:val="28"/>
+              </w:rPr>
+              <w:t xml:space="preserve">In the </w:t>
+            </w:r>
+            <w:proofErr w:type="gramStart"/>
+            <w:r>
+              <w:rPr>
+                <w:rFonts w:ascii="Times New Roman" w:hAnsi="Times New Roman" w:cs="Times New Roman"/>
+                <w:b/>
+                <w:bCs/>
+                <w:sz w:val="28"/>
+                <w:szCs w:val="28"/>
+              </w:rPr>
+              <w:t>{{</w:t>
+            </w:r>
+            <w:r>
+              <w:rPr>
+                <w:rFonts w:ascii="Times New Roman" w:hAnsi="Times New Roman" w:cs="Times New Roman"/>
+                <w:b/>
+                <w:bCs/>
+                <w:sz w:val="28"/>
+                <w:szCs w:val="28"/>
+              </w:rPr>
+              <w:t xml:space="preserve"> </w:t>
+            </w:r>
+            <w:r>
+              <w:rPr>
+                <w:rFonts w:ascii="Times New Roman" w:hAnsi="Times New Roman" w:cs="Times New Roman"/>
+                <w:b/>
+                <w:bCs/>
+                <w:sz w:val="28"/>
+                <w:szCs w:val="28"/>
+              </w:rPr>
+              <w:t>COURT</w:t>
+            </w:r>
+            <w:proofErr w:type="gramEnd"/>
+            <w:r>
+              <w:rPr>
+                <w:rFonts w:ascii="Times New Roman" w:hAnsi="Times New Roman" w:cs="Times New Roman"/>
+                <w:b/>
+                <w:bCs/>
+                <w:sz w:val="28"/>
+                <w:szCs w:val="28"/>
+              </w:rPr>
+              <w:t xml:space="preserve"> </w:t>
+            </w:r>
+            <w:r>
+              <w:rPr>
+                <w:rFonts w:ascii="Times New Roman" w:hAnsi="Times New Roman" w:cs="Times New Roman"/>
+                <w:b/>
+                <w:bCs/>
+                <w:sz w:val="28"/>
+                <w:szCs w:val="28"/>
+              </w:rPr>
+              <w:t>}}</w:t>
+            </w:r>
+          </w:p>
+          <w:p>
+            <w:pPr>
+              <w:jc w:val="center"/>
+              <w:rPr>
+                <w:rFonts w:ascii="Times New Roman" w:hAnsi="Times New Roman" w:cs="Times New Roman"/>
+                <w:b/>
+                <w:bCs/>
+                <w:sz w:val="28"/>
+                <w:szCs w:val="28"/>
+              </w:rPr>
+            </w:pPr>
+            <w:r>
+              <w:rPr>
+                <w:rFonts w:ascii="Times New Roman" w:hAnsi="Times New Roman" w:cs="Times New Roman"/>
+                <w:b/>
+                <w:bCs/>
+                <w:sz w:val="28"/>
+                <w:szCs w:val="28"/>
+              </w:rPr>
+              <w:t xml:space="preserve">County of </w:t>
+            </w:r>
+            <w:proofErr w:type="gramStart"/>
+            <w:r>
+              <w:rPr>
+                <w:rFonts w:ascii="Times New Roman" w:hAnsi="Times New Roman" w:cs="Times New Roman"/>
+                <w:b/>
+                <w:bCs/>
+                <w:sz w:val="28"/>
+                <w:szCs w:val="28"/>
+              </w:rPr>
+              <w:t>{{</w:t>
+            </w:r>
+            <w:r>
+              <w:rPr>
+                <w:rFonts w:ascii="Times New Roman" w:hAnsi="Times New Roman" w:cs="Times New Roman"/>
+                <w:b/>
+                <w:bCs/>
+                <w:sz w:val="28"/>
+                <w:szCs w:val="28"/>
+              </w:rPr>
+              <w:t xml:space="preserve"> </w:t>
+            </w:r>
+            <w:r>
+              <w:rPr>
+                <w:rFonts w:ascii="Times New Roman" w:hAnsi="Times New Roman" w:cs="Times New Roman"/>
+                <w:b/>
+                <w:bCs/>
+                <w:sz w:val="28"/>
+                <w:szCs w:val="28"/>
+              </w:rPr>
+              <w:t>COUNTY</w:t>
+            </w:r>
+            <w:proofErr w:type="gramEnd"/>
+            <w:r>
+              <w:rPr>
+                <w:rFonts w:ascii="Times New Roman" w:hAnsi="Times New Roman" w:cs="Times New Roman"/>
+                <w:b/>
+                <w:bCs/>
+                <w:sz w:val="28"/>
+                <w:szCs w:val="28"/>
+              </w:rPr>
+              <w:t xml:space="preserve"> </w:t>
+            </w:r>
+            <w:r>
+              <w:rPr>
+                <w:rFonts w:ascii="Times New Roman" w:hAnsi="Times New Roman" w:cs="Times New Roman"/>
+                <w:b/>
+                <w:bCs/>
+                <w:sz w:val="28"/>
+                <w:szCs w:val="28"/>
+              </w:rPr>
+              <w:t>}}, State of Arizona</w:t>
+            </w:r>
+          </w:p>
+          <w:p>
+            <w:pPr>
+              <w:jc w:val="center"/>
+              <w:rPr>
+                <w:rFonts w:ascii="Times New Roman" w:hAnsi="Times New Roman" w:cs="Times New Roman"/>
+                <w:b/>
+                <w:bCs/>
+                <w:sz w:val="28"/>
+                <w:szCs w:val="28"/>
+              </w:rPr>
+            </w:pPr>
+          </w:p>
+          <w:p>
+            <w:pPr>
+              <w:jc w:val="center"/>
+              <w:rPr>
+                <w:rFonts w:ascii="Times New Roman" w:hAnsi="Times New Roman" w:cs="Times New Roman"/>
+                <w:b/>
+                <w:bCs/>
+                <w:sz w:val="28"/>
+                <w:szCs w:val="28"/>
+              </w:rPr>
+            </w:pPr>
+          </w:p>
+          <w:p>
+            <w:pPr>
+              <w:jc w:val="center"/>
+              <w:rPr>
+                <w:rFonts w:ascii="Times New Roman" w:hAnsi="Times New Roman" w:cs="Times New Roman"/>
+                <w:b/>
+                <w:bCs/>
+                <w:sz w:val="28"/>
+                <w:szCs w:val="28"/>
+              </w:rPr>
+            </w:pPr>
+            <w:r>
+              <w:rPr>
+                <w:rFonts w:ascii="Times New Roman" w:hAnsi="Times New Roman" w:cs="Times New Roman"/>
+                <w:b/>
+                <w:bCs/>
+                <w:sz w:val="28"/>
+                <w:szCs w:val="28"/>
+              </w:rPr>
+              <w:t>Search Warrant No.: ____________________________</w:t>
+            </w:r>
+          </w:p>
+          <w:p>
+            <w:pPr>
+              <w:jc w:val="center"/>
+              <w:rPr>
+                <w:rFonts w:ascii="Times New Roman" w:hAnsi="Times New Roman" w:cs="Times New Roman"/>
+                <w:b/>
+                <w:bCs/>
+                <w:sz w:val="28"/>
+                <w:szCs w:val="28"/>
+              </w:rPr>
+            </w:pPr>
+            <w:r>
+              <w:rPr>
+                <w:rFonts w:ascii="Times New Roman" w:hAnsi="Times New Roman" w:cs="Times New Roman"/>
+                <w:b/>
+                <w:bCs/>
+                <w:sz w:val="28"/>
+                <w:szCs w:val="28"/>
+              </w:rPr>
+              <w:t xml:space="preserve">Case Number: </w:t>
+            </w:r>
+            <w:proofErr w:type="gramStart"/>
+            <w:r>
+              <w:rPr>
+                <w:rFonts w:ascii="Times New Roman" w:hAnsi="Times New Roman" w:cs="Times New Roman"/>
+                <w:b/>
+                <w:bCs/>
+                <w:sz w:val="28"/>
+                <w:szCs w:val="28"/>
+              </w:rPr>
+              <w:t>{{</w:t>
+            </w:r>
+            <w:r>
+              <w:rPr>
+                <w:rFonts w:ascii="Times New Roman" w:hAnsi="Times New Roman" w:cs="Times New Roman"/>
+                <w:b/>
+                <w:bCs/>
+                <w:sz w:val="28"/>
+                <w:szCs w:val="28"/>
+              </w:rPr>
+              <w:t xml:space="preserve"> </w:t>
+            </w:r>
+            <w:r>
+              <w:rPr>
+                <w:rFonts w:ascii="Times New Roman" w:hAnsi="Times New Roman" w:cs="Times New Roman"/>
+                <w:b/>
+                <w:bCs/>
+                <w:sz w:val="28"/>
+                <w:szCs w:val="28"/>
+              </w:rPr>
+              <w:t>CASENUM</w:t>
+            </w:r>
+            <w:proofErr w:type="gramEnd"/>
+            <w:r>
+              <w:rPr>
+                <w:rFonts w:ascii="Times New Roman" w:hAnsi="Times New Roman" w:cs="Times New Roman"/>
+                <w:b/>
+                <w:bCs/>
+                <w:sz w:val="28"/>
+                <w:szCs w:val="28"/>
+              </w:rPr>
+              <w:t xml:space="preserve"> </w:t>
+            </w:r>
+            <w:r>
+              <w:rPr>
+                <w:rFonts w:ascii="Times New Roman" w:hAnsi="Times New Roman" w:cs="Times New Roman"/>
+                <w:b/>
+                <w:bCs/>
+                <w:sz w:val="28"/>
+                <w:szCs w:val="28"/>
+              </w:rPr>
+              <w:t>}}</w:t>
+            </w:r>
+          </w:p>
+          <w:p>
+            <w:pPr>
+              <w:jc w:val="center"/>
+              <w:rPr>
+                <w:rFonts w:ascii="Times New Roman" w:hAnsi="Times New Roman" w:cs="Times New Roman"/>
+                <w:b/>
+                <w:bCs/>
+                <w:sz w:val="28"/>
+                <w:szCs w:val="28"/>
+              </w:rPr>
+            </w:pPr>
+            <w:r>
+              <w:rPr>
+                <w:rFonts w:ascii="Times New Roman" w:hAnsi="Times New Roman" w:cs="Times New Roman"/>
+                <w:b/>
+                <w:bCs/>
+                <w:sz w:val="28"/>
+                <w:szCs w:val="28"/>
+              </w:rPr>
+              <w:t>Affidavit in support of a Search Warrant</w:t>
+            </w:r>
+          </w:p>
+          <w:p>
+            <w:pPr>
+              <w:jc w:val="center"/>
+              <w:rPr>
+                <w:rFonts w:ascii="Times New Roman" w:hAnsi="Times New Roman" w:cs="Times New Roman"/>
+                <w:sz w:val="28"/>
+                <w:szCs w:val="28"/>
+              </w:rPr>
+            </w:pPr>
+          </w:p>
+        </w:tc>
+      </w:tr>
+    </w:tbl>
+    <w:p>
+      <w:pPr>
         <w:rPr>
           <w:rFonts w:ascii="Times New Roman" w:hAnsi="Times New Roman" w:cs="Times New Roman"/>
           <w:sz w:val="24"/>
@@ -343,7 +1241,18 @@
           <w:sz w:val="24"/>
           <w:szCs w:val="24"/>
         </w:rPr>
-        <w:t>I, {{</w:t>
+        <w:t xml:space="preserve">I, </w:t>
+      </w:r>
+      <w:proofErr w:type="gramStart"/>
+      <w:r>
+        <w:rPr>
+          <w:rFonts w:ascii="Times New Roman" w:hAnsi="Times New Roman" w:cs="Times New Roman"/>
+          <w:b/>
+          <w:bCs/>
+          <w:sz w:val="24"/>
+          <w:szCs w:val="24"/>
+        </w:rPr>
+        <w:t>{{</w:t>
       </w:r>
       <w:r>
         <w:rPr>
@@ -365,6 +1274,7 @@
         </w:rPr>
         <w:t>RANK</w:t>
       </w:r>
+      <w:proofErr w:type="gramEnd"/>
       <w:r>
         <w:rPr>
           <w:rFonts w:ascii="Times New Roman" w:hAnsi="Times New Roman" w:cs="Times New Roman"/>
@@ -541,6 +1451,7 @@
           </w:tcPr>
           <w:p>
             <w:pPr>
+              <w:spacing w:before="240"/>
               <w:jc w:val="right"/>
               <w:rPr>
                 <w:rFonts w:ascii="Times New Roman" w:hAnsi="Times New Roman" w:cs="Times New Roman"/>
@@ -558,6 +1469,7 @@
                 <w:sz w:val="24"/>
                 <w:szCs w:val="24"/>
               </w:rPr>
+              <w:lastRenderedPageBreak/>
               <w:t>In the possession of:</w:t>
             </w:r>
           </w:p>
@@ -568,12 +1480,14 @@
           </w:tcPr>
           <w:p>
             <w:pPr>
-              <w:rPr>
-                <w:rFonts w:ascii="Times New Roman" w:hAnsi="Times New Roman" w:cs="Times New Roman"/>
-                <w:sz w:val="24"/>
-                <w:szCs w:val="24"/>
-              </w:rPr>
-            </w:pPr>
+              <w:spacing w:before="240"/>
+              <w:rPr>
+                <w:rFonts w:ascii="Times New Roman" w:hAnsi="Times New Roman" w:cs="Times New Roman"/>
+                <w:sz w:val="24"/>
+                <w:szCs w:val="24"/>
+              </w:rPr>
+            </w:pPr>
+            <w:proofErr w:type="gramStart"/>
             <w:r>
               <w:rPr>
                 <w:rFonts w:ascii="Times New Roman" w:hAnsi="Times New Roman" w:cs="Times New Roman"/>
@@ -598,6 +1512,7 @@
               </w:rPr>
               <w:t>SUSPECT</w:t>
             </w:r>
+            <w:proofErr w:type="gramEnd"/>
             <w:r>
               <w:rPr>
                 <w:rFonts w:ascii="Times New Roman" w:hAnsi="Times New Roman" w:cs="Times New Roman"/>
@@ -624,6 +1539,7 @@
           </w:tcPr>
           <w:p>
             <w:pPr>
+              <w:spacing w:before="240"/>
               <w:jc w:val="right"/>
               <w:rPr>
                 <w:rFonts w:ascii="Times New Roman" w:hAnsi="Times New Roman" w:cs="Times New Roman"/>
@@ -651,12 +1567,14 @@
           </w:tcPr>
           <w:p>
             <w:pPr>
-              <w:rPr>
-                <w:rFonts w:ascii="Times New Roman" w:hAnsi="Times New Roman" w:cs="Times New Roman"/>
-                <w:sz w:val="24"/>
-                <w:szCs w:val="24"/>
-              </w:rPr>
-            </w:pPr>
+              <w:spacing w:before="240"/>
+              <w:rPr>
+                <w:rFonts w:ascii="Times New Roman" w:hAnsi="Times New Roman" w:cs="Times New Roman"/>
+                <w:sz w:val="24"/>
+                <w:szCs w:val="24"/>
+              </w:rPr>
+            </w:pPr>
+            <w:proofErr w:type="gramStart"/>
             <w:r>
               <w:rPr>
                 <w:rFonts w:ascii="Times New Roman" w:hAnsi="Times New Roman" w:cs="Times New Roman"/>
@@ -681,6 +1599,7 @@
               </w:rPr>
               <w:t>PREMISES</w:t>
             </w:r>
+            <w:proofErr w:type="gramEnd"/>
             <w:r>
               <w:rPr>
                 <w:rFonts w:ascii="Times New Roman" w:hAnsi="Times New Roman" w:cs="Times New Roman"/>
@@ -707,6 +1626,7 @@
           </w:tcPr>
           <w:p>
             <w:pPr>
+              <w:spacing w:before="240"/>
               <w:jc w:val="right"/>
               <w:rPr>
                 <w:rFonts w:ascii="Times New Roman" w:hAnsi="Times New Roman" w:cs="Times New Roman"/>
@@ -734,12 +1654,14 @@
           </w:tcPr>
           <w:p>
             <w:pPr>
-              <w:rPr>
-                <w:rFonts w:ascii="Times New Roman" w:hAnsi="Times New Roman" w:cs="Times New Roman"/>
-                <w:sz w:val="24"/>
-                <w:szCs w:val="24"/>
-              </w:rPr>
-            </w:pPr>
+              <w:spacing w:before="240"/>
+              <w:rPr>
+                <w:rFonts w:ascii="Times New Roman" w:hAnsi="Times New Roman" w:cs="Times New Roman"/>
+                <w:sz w:val="24"/>
+                <w:szCs w:val="24"/>
+              </w:rPr>
+            </w:pPr>
+            <w:proofErr w:type="gramStart"/>
             <w:r>
               <w:rPr>
                 <w:rFonts w:ascii="Times New Roman" w:hAnsi="Times New Roman" w:cs="Times New Roman"/>
@@ -764,6 +1686,7 @@
               </w:rPr>
               <w:t>VEHICLE</w:t>
             </w:r>
+            <w:proofErr w:type="gramEnd"/>
             <w:r>
               <w:rPr>
                 <w:rFonts w:ascii="Times New Roman" w:hAnsi="Times New Roman" w:cs="Times New Roman"/>
@@ -792,6 +1715,14 @@
           <w:szCs w:val="24"/>
         </w:rPr>
       </w:pPr>
+      <w:r>
+        <w:rPr>
+          <w:rFonts w:ascii="Times New Roman" w:hAnsi="Times New Roman" w:cs="Times New Roman"/>
+          <w:sz w:val="24"/>
+          <w:szCs w:val="24"/>
+        </w:rPr>
+        <w:t>{%p endif %}</w:t>
+      </w:r>
     </w:p>
     <w:p>
       <w:pPr>
@@ -822,6 +1753,7 @@
           <w:szCs w:val="24"/>
         </w:rPr>
       </w:pPr>
+      <w:proofErr w:type="gramStart"/>
       <w:r>
         <w:rPr>
           <w:rFonts w:ascii="Times New Roman" w:hAnsi="Times New Roman" w:cs="Times New Roman"/>
@@ -846,6 +1778,7 @@
         </w:rPr>
         <w:t>PROPERTY</w:t>
       </w:r>
+      <w:proofErr w:type="gramEnd"/>
       <w:r>
         <w:rPr>
           <w:rFonts w:ascii="Times New Roman" w:hAnsi="Times New Roman" w:cs="Times New Roman"/>
@@ -871,6 +1804,7 @@
           <w:szCs w:val="24"/>
         </w:rPr>
       </w:pPr>
+      <w:proofErr w:type="gramStart"/>
       <w:r>
         <w:rPr>
           <w:rFonts w:ascii="Times New Roman" w:hAnsi="Times New Roman" w:cs="Times New Roman"/>
@@ -893,7 +1827,16 @@
           <w:sz w:val="24"/>
           <w:szCs w:val="24"/>
         </w:rPr>
-        <w:t>COMMON_VERBIAGE</w:t>
+        <w:t>COMMON</w:t>
+      </w:r>
+      <w:proofErr w:type="gramEnd"/>
+      <w:r>
+        <w:rPr>
+          <w:rFonts w:ascii="Times New Roman" w:hAnsi="Times New Roman" w:cs="Times New Roman"/>
+          <w:sz w:val="24"/>
+          <w:szCs w:val="24"/>
+        </w:rPr>
+        <w:t>_VERBIAGE</w:t>
       </w:r>
       <w:r>
         <w:rPr>
@@ -940,7 +1883,18 @@
           <w:sz w:val="24"/>
           <w:szCs w:val="24"/>
         </w:rPr>
-        <w:t>, {{</w:t>
+        <w:t xml:space="preserve">, </w:t>
+      </w:r>
+      <w:proofErr w:type="gramStart"/>
+      <w:r>
+        <w:rPr>
+          <w:rFonts w:ascii="Times New Roman" w:hAnsi="Times New Roman" w:cs="Times New Roman"/>
+          <w:b/>
+          <w:bCs/>
+          <w:sz w:val="24"/>
+          <w:szCs w:val="24"/>
+        </w:rPr>
+        <w:t>{{</w:t>
       </w:r>
       <w:r>
         <w:rPr>
@@ -962,6 +1916,7 @@
         </w:rPr>
         <w:t>RANK</w:t>
       </w:r>
+      <w:proofErr w:type="gramEnd"/>
       <w:r>
         <w:rPr>
           <w:rFonts w:ascii="Times New Roman" w:hAnsi="Times New Roman" w:cs="Times New Roman"/>
@@ -1060,7 +2015,18 @@
           <w:sz w:val="24"/>
           <w:szCs w:val="24"/>
         </w:rPr>
-        <w:t>}}, your affiant, am a police officer with the Oro Valley Police Department. I have been a police officer for {{</w:t>
+        <w:t xml:space="preserve">}}, your affiant, am a police officer with the Oro Valley Police Department. I have been a police officer for </w:t>
+      </w:r>
+      <w:proofErr w:type="gramStart"/>
+      <w:r>
+        <w:rPr>
+          <w:rFonts w:ascii="Times New Roman" w:hAnsi="Times New Roman" w:cs="Times New Roman"/>
+          <w:b/>
+          <w:bCs/>
+          <w:sz w:val="24"/>
+          <w:szCs w:val="24"/>
+        </w:rPr>
+        <w:t>{{</w:t>
       </w:r>
       <w:r>
         <w:rPr>
@@ -1082,6 +2048,7 @@
         </w:rPr>
         <w:t>YEARS</w:t>
       </w:r>
+      <w:proofErr w:type="gramEnd"/>
       <w:r>
         <w:rPr>
           <w:rFonts w:ascii="Times New Roman" w:hAnsi="Times New Roman" w:cs="Times New Roman"/>
@@ -1131,6 +2098,7 @@
           <w:szCs w:val="24"/>
         </w:rPr>
       </w:pPr>
+      <w:proofErr w:type="gramStart"/>
       <w:r>
         <w:rPr>
           <w:rFonts w:ascii="Times New Roman" w:hAnsi="Times New Roman" w:cs="Times New Roman"/>
@@ -1155,6 +2123,7 @@
         </w:rPr>
         <w:t>T</w:t>
       </w:r>
+      <w:proofErr w:type="gramEnd"/>
       <w:r>
         <w:rPr>
           <w:rFonts w:ascii="Times New Roman" w:hAnsi="Times New Roman" w:cs="Times New Roman"/>
@@ -1217,6 +2186,7 @@
           <w:szCs w:val="24"/>
         </w:rPr>
       </w:pPr>
+      <w:proofErr w:type="gramStart"/>
       <w:r>
         <w:rPr>
           <w:rFonts w:ascii="Times New Roman" w:hAnsi="Times New Roman" w:cs="Times New Roman"/>
@@ -1241,6 +2211,7 @@
         </w:rPr>
         <w:t>CRIMES</w:t>
       </w:r>
+      <w:proofErr w:type="gramEnd"/>
       <w:r>
         <w:rPr>
           <w:rFonts w:ascii="Times New Roman" w:hAnsi="Times New Roman" w:cs="Times New Roman"/>
@@ -1278,6 +2249,7 @@
         </w:rPr>
         <w:t xml:space="preserve">Which I believe to have been committed </w:t>
       </w:r>
+      <w:proofErr w:type="gramStart"/>
       <w:r>
         <w:rPr>
           <w:rFonts w:ascii="Times New Roman" w:hAnsi="Times New Roman" w:cs="Times New Roman"/>
@@ -1306,7 +2278,18 @@
           <w:sz w:val="24"/>
           <w:szCs w:val="24"/>
         </w:rPr>
-        <w:t>ON_OR_BETWEEN</w:t>
+        <w:t>ON</w:t>
+      </w:r>
+      <w:proofErr w:type="gramEnd"/>
+      <w:r>
+        <w:rPr>
+          <w:rFonts w:ascii="Times New Roman" w:hAnsi="Times New Roman" w:cs="Times New Roman"/>
+          <w:b/>
+          <w:bCs/>
+          <w:sz w:val="24"/>
+          <w:szCs w:val="24"/>
+        </w:rPr>
+        <w:t>_OR_BETWEEN</w:t>
       </w:r>
       <w:r>
         <w:rPr>
@@ -1449,6 +2432,7 @@
           <w:szCs w:val="24"/>
         </w:rPr>
       </w:pPr>
+      <w:proofErr w:type="gramStart"/>
       <w:r>
         <w:rPr>
           <w:rFonts w:ascii="Times New Roman" w:hAnsi="Times New Roman" w:cs="Times New Roman"/>
@@ -1473,6 +2457,7 @@
         </w:rPr>
         <w:t>AFFIDAVIT</w:t>
       </w:r>
+      <w:proofErr w:type="gramEnd"/>
       <w:r>
         <w:rPr>
           <w:rFonts w:ascii="Times New Roman" w:hAnsi="Times New Roman" w:cs="Times New Roman"/>
@@ -1503,8 +2488,6 @@
       <w:pPr>
         <w:rPr>
           <w:rFonts w:ascii="Times New Roman" w:hAnsi="Times New Roman" w:cs="Times New Roman"/>
-          <w:b/>
-          <w:bCs/>
           <w:sz w:val="24"/>
           <w:szCs w:val="24"/>
         </w:rPr>
@@ -1512,113 +2495,296 @@
       <w:r>
         <w:rPr>
           <w:rFonts w:ascii="Times New Roman" w:hAnsi="Times New Roman" w:cs="Times New Roman"/>
-          <w:b/>
-          <w:bCs/>
-          <w:sz w:val="24"/>
-          <w:szCs w:val="24"/>
-        </w:rPr>
-        <w:lastRenderedPageBreak/>
-        <w:t>Therefore, I request that a search warrant be issued</w:t>
-      </w:r>
-      <w:r>
-        <w:rPr>
-          <w:rFonts w:ascii="Times New Roman" w:hAnsi="Times New Roman" w:cs="Times New Roman"/>
-          <w:b/>
-          <w:bCs/>
-          <w:sz w:val="24"/>
-          <w:szCs w:val="24"/>
-        </w:rPr>
-        <w:t xml:space="preserve"> and a search be made for the item(s) described herein, and that the same be retained in my custody or the custody of the Oro Valley Police Department</w:t>
-      </w:r>
-      <w:r>
-        <w:rPr>
-          <w:rFonts w:ascii="Times New Roman" w:hAnsi="Times New Roman" w:cs="Times New Roman"/>
-          <w:b/>
-          <w:bCs/>
-          <w:sz w:val="24"/>
-          <w:szCs w:val="24"/>
-        </w:rPr>
-        <w:t xml:space="preserve"> </w:t>
-      </w:r>
-      <w:r>
-        <w:rPr>
-          <w:rFonts w:ascii="Times New Roman" w:hAnsi="Times New Roman" w:cs="Times New Roman"/>
-          <w:b/>
-          <w:bCs/>
-          <w:sz w:val="24"/>
-          <w:szCs w:val="24"/>
-        </w:rPr>
-        <w:t>{{</w:t>
-      </w:r>
-      <w:r>
-        <w:rPr>
-          <w:rFonts w:ascii="Times New Roman" w:hAnsi="Times New Roman" w:cs="Times New Roman"/>
-          <w:b/>
-          <w:bCs/>
-          <w:sz w:val="24"/>
-          <w:szCs w:val="24"/>
-        </w:rPr>
-        <w:t xml:space="preserve"> </w:t>
-      </w:r>
-      <w:r>
-        <w:rPr>
-          <w:rFonts w:ascii="Times New Roman" w:hAnsi="Times New Roman" w:cs="Times New Roman"/>
-          <w:b/>
-          <w:bCs/>
-          <w:sz w:val="24"/>
-          <w:szCs w:val="24"/>
-        </w:rPr>
-        <w:t>DAYTIME</w:t>
-      </w:r>
-      <w:r>
-        <w:rPr>
-          <w:rFonts w:ascii="Times New Roman" w:hAnsi="Times New Roman" w:cs="Times New Roman"/>
-          <w:b/>
-          <w:bCs/>
-          <w:sz w:val="24"/>
-          <w:szCs w:val="24"/>
-        </w:rPr>
-        <w:t xml:space="preserve"> </w:t>
-      </w:r>
-      <w:r>
-        <w:rPr>
-          <w:rFonts w:ascii="Times New Roman" w:hAnsi="Times New Roman" w:cs="Times New Roman"/>
-          <w:b/>
-          <w:bCs/>
-          <w:sz w:val="24"/>
-          <w:szCs w:val="24"/>
-        </w:rPr>
-        <w:t>}}</w:t>
-      </w:r>
-      <w:r>
-        <w:rPr>
-          <w:rFonts w:ascii="Times New Roman" w:hAnsi="Times New Roman" w:cs="Times New Roman"/>
-          <w:b/>
-          <w:bCs/>
-          <w:sz w:val="24"/>
-          <w:szCs w:val="24"/>
-        </w:rPr>
-        <w:t>{{ NIGHTTIME</w:t>
-      </w:r>
-      <w:r>
-        <w:rPr>
-          <w:rFonts w:ascii="Times New Roman" w:hAnsi="Times New Roman" w:cs="Times New Roman"/>
-          <w:b/>
-          <w:bCs/>
-          <w:sz w:val="24"/>
-          <w:szCs w:val="24"/>
-        </w:rPr>
-        <w:t>1</w:t>
-      </w:r>
-      <w:r>
-        <w:rPr>
-          <w:rFonts w:ascii="Times New Roman" w:hAnsi="Times New Roman" w:cs="Times New Roman"/>
-          <w:b/>
-          <w:bCs/>
-          <w:sz w:val="24"/>
-          <w:szCs w:val="24"/>
-        </w:rPr>
-        <w:t xml:space="preserve"> }}{{ NIGHTJUSTIFY }}</w:t>
+          <w:sz w:val="24"/>
+          <w:szCs w:val="24"/>
+        </w:rPr>
+        <w:t>{%p if TELEPHONIC == True %}</w:t>
+      </w:r>
+    </w:p>
+    <w:tbl>
+      <w:tblPr>
+        <w:tblStyle w:val="TableGrid"/>
+        <w:tblW w:w="0" w:type="auto"/>
+        <w:tblBorders>
+          <w:top w:val="none" w:sz="0" w:space="0" w:color="auto"/>
+          <w:left w:val="none" w:sz="0" w:space="0" w:color="auto"/>
+          <w:bottom w:val="none" w:sz="0" w:space="0" w:color="auto"/>
+          <w:right w:val="none" w:sz="0" w:space="0" w:color="auto"/>
+          <w:insideH w:val="none" w:sz="0" w:space="0" w:color="auto"/>
+          <w:insideV w:val="none" w:sz="0" w:space="0" w:color="auto"/>
+        </w:tblBorders>
+        <w:tblLook w:val="04A0" w:firstRow="1" w:lastRow="0" w:firstColumn="1" w:lastColumn="0" w:noHBand="0" w:noVBand="1"/>
+      </w:tblPr>
+      <w:tblGrid>
+        <w:gridCol w:w="1165"/>
+        <w:gridCol w:w="8185"/>
+      </w:tblGrid>
+      <w:tr>
+        <w:tc>
+          <w:tcPr>
+            <w:tcW w:w="1165" w:type="dxa"/>
+          </w:tcPr>
+          <w:p>
+            <w:pPr>
+              <w:spacing w:before="240"/>
+              <w:rPr>
+                <w:rFonts w:ascii="Times New Roman" w:hAnsi="Times New Roman" w:cs="Times New Roman"/>
+                <w:b/>
+                <w:bCs/>
+                <w:sz w:val="24"/>
+                <w:szCs w:val="24"/>
+              </w:rPr>
+            </w:pPr>
+            <w:r>
+              <w:rPr>
+                <w:rFonts w:ascii="Times New Roman" w:hAnsi="Times New Roman" w:cs="Times New Roman"/>
+                <w:b/>
+                <w:bCs/>
+                <w:sz w:val="24"/>
+                <w:szCs w:val="24"/>
+              </w:rPr>
+              <w:t>Officer:</w:t>
+            </w:r>
+          </w:p>
+        </w:tc>
+        <w:tc>
+          <w:tcPr>
+            <w:tcW w:w="8185" w:type="dxa"/>
+          </w:tcPr>
+          <w:p>
+            <w:pPr>
+              <w:spacing w:before="240"/>
+              <w:rPr>
+                <w:rFonts w:ascii="Times New Roman" w:hAnsi="Times New Roman" w:cs="Times New Roman"/>
+                <w:b/>
+                <w:bCs/>
+                <w:sz w:val="24"/>
+                <w:szCs w:val="24"/>
+              </w:rPr>
+            </w:pPr>
+            <w:r>
+              <w:rPr>
+                <w:rFonts w:ascii="Times New Roman" w:hAnsi="Times New Roman" w:cs="Times New Roman"/>
+                <w:b/>
+                <w:bCs/>
+                <w:sz w:val="24"/>
+                <w:szCs w:val="24"/>
+              </w:rPr>
+              <w:t xml:space="preserve">Based on the preceding facts, your honor, I </w:t>
+            </w:r>
+            <w:proofErr w:type="gramStart"/>
+            <w:r>
+              <w:rPr>
+                <w:rFonts w:ascii="Times New Roman" w:hAnsi="Times New Roman" w:cs="Times New Roman"/>
+                <w:sz w:val="24"/>
+                <w:szCs w:val="24"/>
+              </w:rPr>
+              <w:t>{{ RANK</w:t>
+            </w:r>
+            <w:proofErr w:type="gramEnd"/>
+            <w:r>
+              <w:rPr>
+                <w:rFonts w:ascii="Times New Roman" w:hAnsi="Times New Roman" w:cs="Times New Roman"/>
+                <w:sz w:val="24"/>
+                <w:szCs w:val="24"/>
+              </w:rPr>
+              <w:t xml:space="preserve"> }} {{ NAME }} {{ BADGE }}</w:t>
+            </w:r>
+            <w:r>
+              <w:rPr>
+                <w:rFonts w:ascii="Times New Roman" w:hAnsi="Times New Roman" w:cs="Times New Roman"/>
+                <w:b/>
+                <w:bCs/>
+                <w:sz w:val="24"/>
+                <w:szCs w:val="24"/>
+              </w:rPr>
+              <w:t>, request that a telephonic search warrant be issued.</w:t>
+            </w:r>
+          </w:p>
+        </w:tc>
+      </w:tr>
+      <w:tr>
+        <w:tc>
+          <w:tcPr>
+            <w:tcW w:w="1165" w:type="dxa"/>
+          </w:tcPr>
+          <w:p>
+            <w:pPr>
+              <w:spacing w:before="240"/>
+              <w:rPr>
+                <w:rFonts w:ascii="Times New Roman" w:hAnsi="Times New Roman" w:cs="Times New Roman"/>
+                <w:b/>
+                <w:bCs/>
+                <w:sz w:val="24"/>
+                <w:szCs w:val="24"/>
+              </w:rPr>
+            </w:pPr>
+            <w:r>
+              <w:rPr>
+                <w:rFonts w:ascii="Times New Roman" w:hAnsi="Times New Roman" w:cs="Times New Roman"/>
+                <w:b/>
+                <w:bCs/>
+                <w:sz w:val="24"/>
+                <w:szCs w:val="24"/>
+              </w:rPr>
+              <w:t>Judge:</w:t>
+            </w:r>
+          </w:p>
+        </w:tc>
+        <w:tc>
+          <w:tcPr>
+            <w:tcW w:w="8185" w:type="dxa"/>
+          </w:tcPr>
+          <w:p>
+            <w:pPr>
+              <w:spacing w:before="240"/>
+              <w:rPr>
+                <w:rFonts w:ascii="Times New Roman" w:hAnsi="Times New Roman" w:cs="Times New Roman"/>
+                <w:b/>
+                <w:bCs/>
+                <w:sz w:val="24"/>
+                <w:szCs w:val="24"/>
+              </w:rPr>
+            </w:pPr>
+            <w:r>
+              <w:rPr>
+                <w:rFonts w:ascii="Times New Roman" w:hAnsi="Times New Roman" w:cs="Times New Roman"/>
+                <w:b/>
+                <w:bCs/>
+                <w:sz w:val="24"/>
+                <w:szCs w:val="24"/>
+              </w:rPr>
+              <w:t>(</w:t>
+            </w:r>
+            <w:r>
+              <w:rPr>
+                <w:rFonts w:ascii="Times New Roman" w:hAnsi="Times New Roman" w:cs="Times New Roman"/>
+                <w:b/>
+                <w:bCs/>
+                <w:i/>
+                <w:iCs/>
+                <w:sz w:val="24"/>
+                <w:szCs w:val="24"/>
+              </w:rPr>
+              <w:t>Await his/her reply)</w:t>
+            </w:r>
+          </w:p>
+        </w:tc>
+      </w:tr>
+      <w:tr>
+        <w:tc>
+          <w:tcPr>
+            <w:tcW w:w="1165" w:type="dxa"/>
+          </w:tcPr>
+          <w:p>
+            <w:pPr>
+              <w:spacing w:before="240"/>
+              <w:rPr>
+                <w:rFonts w:ascii="Times New Roman" w:hAnsi="Times New Roman" w:cs="Times New Roman"/>
+                <w:b/>
+                <w:bCs/>
+                <w:sz w:val="24"/>
+                <w:szCs w:val="24"/>
+              </w:rPr>
+            </w:pPr>
+            <w:r>
+              <w:rPr>
+                <w:rFonts w:ascii="Times New Roman" w:hAnsi="Times New Roman" w:cs="Times New Roman"/>
+                <w:b/>
+                <w:bCs/>
+                <w:sz w:val="24"/>
+                <w:szCs w:val="24"/>
+              </w:rPr>
+              <w:t>Officer:</w:t>
+            </w:r>
+          </w:p>
+        </w:tc>
+        <w:tc>
+          <w:tcPr>
+            <w:tcW w:w="8185" w:type="dxa"/>
+          </w:tcPr>
+          <w:p>
+            <w:pPr>
+              <w:spacing w:before="240"/>
+              <w:rPr>
+                <w:rFonts w:ascii="Times New Roman" w:hAnsi="Times New Roman" w:cs="Times New Roman"/>
+                <w:b/>
+                <w:bCs/>
+                <w:sz w:val="24"/>
+                <w:szCs w:val="24"/>
+              </w:rPr>
+            </w:pPr>
+            <w:r>
+              <w:rPr>
+                <w:rFonts w:ascii="Times New Roman" w:hAnsi="Times New Roman" w:cs="Times New Roman"/>
+                <w:b/>
+                <w:bCs/>
+                <w:sz w:val="24"/>
+                <w:szCs w:val="24"/>
+              </w:rPr>
+              <w:t>I will now read verbatim to you the Standard Arizona Original Search Warrant, indicating which spaces I have completed.</w:t>
+            </w:r>
+          </w:p>
+          <w:p>
+            <w:pPr>
+              <w:spacing w:before="240"/>
+              <w:rPr>
+                <w:rFonts w:ascii="Times New Roman" w:hAnsi="Times New Roman" w:cs="Times New Roman"/>
+                <w:b/>
+                <w:bCs/>
+                <w:i/>
+                <w:iCs/>
+                <w:sz w:val="24"/>
+                <w:szCs w:val="24"/>
+              </w:rPr>
+            </w:pPr>
+            <w:r>
+              <w:rPr>
+                <w:rFonts w:ascii="Times New Roman" w:hAnsi="Times New Roman" w:cs="Times New Roman"/>
+                <w:b/>
+                <w:bCs/>
+                <w:i/>
+                <w:iCs/>
+                <w:sz w:val="24"/>
+                <w:szCs w:val="24"/>
+              </w:rPr>
+              <w:t>(Read warrant)</w:t>
+            </w:r>
+          </w:p>
+        </w:tc>
+      </w:tr>
+    </w:tbl>
+    <w:p>
+      <w:pPr>
+        <w:rPr>
+          <w:rFonts w:ascii="Times New Roman" w:hAnsi="Times New Roman" w:cs="Times New Roman"/>
+          <w:sz w:val="24"/>
+          <w:szCs w:val="24"/>
+        </w:rPr>
+      </w:pPr>
+      <w:r>
+        <w:rPr>
+          <w:rFonts w:ascii="Times New Roman" w:hAnsi="Times New Roman" w:cs="Times New Roman"/>
+          <w:sz w:val="24"/>
+          <w:szCs w:val="24"/>
+        </w:rPr>
+        <w:t>{%</w:t>
+      </w:r>
+      <w:r>
+        <w:rPr>
+          <w:rFonts w:ascii="Times New Roman" w:hAnsi="Times New Roman" w:cs="Times New Roman"/>
+          <w:sz w:val="24"/>
+          <w:szCs w:val="24"/>
+        </w:rPr>
+        <w:t>p</w:t>
+      </w:r>
+      <w:r>
+        <w:rPr>
+          <w:rFonts w:ascii="Times New Roman" w:hAnsi="Times New Roman" w:cs="Times New Roman"/>
+          <w:sz w:val="24"/>
+          <w:szCs w:val="24"/>
+        </w:rPr>
+        <w:t xml:space="preserve"> endif %}</w:t>
       </w:r>
     </w:p>
     <w:p>
@@ -1629,11 +2795,22 @@
           <w:szCs w:val="24"/>
         </w:rPr>
       </w:pPr>
+      <w:r>
+        <w:rPr>
+          <w:rFonts w:ascii="Times New Roman" w:hAnsi="Times New Roman" w:cs="Times New Roman"/>
+          <w:sz w:val="24"/>
+          <w:szCs w:val="24"/>
+        </w:rPr>
+        <w:lastRenderedPageBreak/>
+        <w:t>{%p if TELEPHONIC == False %}</w:t>
+      </w:r>
     </w:p>
     <w:p>
       <w:pPr>
         <w:rPr>
           <w:rFonts w:ascii="Times New Roman" w:hAnsi="Times New Roman" w:cs="Times New Roman"/>
+          <w:b/>
+          <w:bCs/>
           <w:sz w:val="24"/>
           <w:szCs w:val="24"/>
         </w:rPr>
@@ -1641,26 +2818,165 @@
       <w:r>
         <w:rPr>
           <w:rFonts w:ascii="Times New Roman" w:hAnsi="Times New Roman" w:cs="Times New Roman"/>
-          <w:sz w:val="24"/>
-          <w:szCs w:val="24"/>
-        </w:rPr>
-        <w:t>Dated this {{</w:t>
-      </w:r>
-      <w:r>
-        <w:rPr>
-          <w:rFonts w:ascii="Times New Roman" w:hAnsi="Times New Roman" w:cs="Times New Roman"/>
-          <w:sz w:val="24"/>
-          <w:szCs w:val="24"/>
-        </w:rPr>
-        <w:t xml:space="preserve"> </w:t>
-      </w:r>
-      <w:r>
-        <w:rPr>
-          <w:rFonts w:ascii="Times New Roman" w:hAnsi="Times New Roman" w:cs="Times New Roman"/>
-          <w:sz w:val="24"/>
-          <w:szCs w:val="24"/>
-        </w:rPr>
-        <w:t>DAY_NUMBER</w:t>
+          <w:b/>
+          <w:bCs/>
+          <w:sz w:val="24"/>
+          <w:szCs w:val="24"/>
+        </w:rPr>
+        <w:t>Therefore, I request that a search warrant be issued</w:t>
+      </w:r>
+      <w:r>
+        <w:rPr>
+          <w:rFonts w:ascii="Times New Roman" w:hAnsi="Times New Roman" w:cs="Times New Roman"/>
+          <w:b/>
+          <w:bCs/>
+          <w:sz w:val="24"/>
+          <w:szCs w:val="24"/>
+        </w:rPr>
+        <w:t xml:space="preserve"> and a search be made for the item(s) described herein, and that the same be retained in my custody or the custody of the Oro Valley Police Department</w:t>
+      </w:r>
+      <w:r>
+        <w:rPr>
+          <w:rFonts w:ascii="Times New Roman" w:hAnsi="Times New Roman" w:cs="Times New Roman"/>
+          <w:b/>
+          <w:bCs/>
+          <w:sz w:val="24"/>
+          <w:szCs w:val="24"/>
+        </w:rPr>
+        <w:t xml:space="preserve"> </w:t>
+      </w:r>
+      <w:proofErr w:type="gramStart"/>
+      <w:r>
+        <w:rPr>
+          <w:rFonts w:ascii="Times New Roman" w:hAnsi="Times New Roman" w:cs="Times New Roman"/>
+          <w:b/>
+          <w:bCs/>
+          <w:sz w:val="24"/>
+          <w:szCs w:val="24"/>
+        </w:rPr>
+        <w:t>{{</w:t>
+      </w:r>
+      <w:r>
+        <w:rPr>
+          <w:rFonts w:ascii="Times New Roman" w:hAnsi="Times New Roman" w:cs="Times New Roman"/>
+          <w:b/>
+          <w:bCs/>
+          <w:sz w:val="24"/>
+          <w:szCs w:val="24"/>
+        </w:rPr>
+        <w:t xml:space="preserve"> </w:t>
+      </w:r>
+      <w:r>
+        <w:rPr>
+          <w:rFonts w:ascii="Times New Roman" w:hAnsi="Times New Roman" w:cs="Times New Roman"/>
+          <w:b/>
+          <w:bCs/>
+          <w:sz w:val="24"/>
+          <w:szCs w:val="24"/>
+        </w:rPr>
+        <w:t>DAYTIME</w:t>
+      </w:r>
+      <w:proofErr w:type="gramEnd"/>
+      <w:r>
+        <w:rPr>
+          <w:rFonts w:ascii="Times New Roman" w:hAnsi="Times New Roman" w:cs="Times New Roman"/>
+          <w:b/>
+          <w:bCs/>
+          <w:sz w:val="24"/>
+          <w:szCs w:val="24"/>
+        </w:rPr>
+        <w:t xml:space="preserve"> </w:t>
+      </w:r>
+      <w:r>
+        <w:rPr>
+          <w:rFonts w:ascii="Times New Roman" w:hAnsi="Times New Roman" w:cs="Times New Roman"/>
+          <w:b/>
+          <w:bCs/>
+          <w:sz w:val="24"/>
+          <w:szCs w:val="24"/>
+        </w:rPr>
+        <w:t>}}</w:t>
+      </w:r>
+      <w:r>
+        <w:rPr>
+          <w:rFonts w:ascii="Times New Roman" w:hAnsi="Times New Roman" w:cs="Times New Roman"/>
+          <w:b/>
+          <w:bCs/>
+          <w:sz w:val="24"/>
+          <w:szCs w:val="24"/>
+        </w:rPr>
+        <w:t>{{ NIGHTTIME</w:t>
+      </w:r>
+      <w:r>
+        <w:rPr>
+          <w:rFonts w:ascii="Times New Roman" w:hAnsi="Times New Roman" w:cs="Times New Roman"/>
+          <w:b/>
+          <w:bCs/>
+          <w:sz w:val="24"/>
+          <w:szCs w:val="24"/>
+        </w:rPr>
+        <w:t>1</w:t>
+      </w:r>
+      <w:r>
+        <w:rPr>
+          <w:rFonts w:ascii="Times New Roman" w:hAnsi="Times New Roman" w:cs="Times New Roman"/>
+          <w:b/>
+          <w:bCs/>
+          <w:sz w:val="24"/>
+          <w:szCs w:val="24"/>
+        </w:rPr>
+        <w:t xml:space="preserve"> }}{{ NIGHTJUSTIFY }}</w:t>
+      </w:r>
+    </w:p>
+    <w:p>
+      <w:pPr>
+        <w:rPr>
+          <w:rFonts w:ascii="Times New Roman" w:hAnsi="Times New Roman" w:cs="Times New Roman"/>
+          <w:sz w:val="24"/>
+          <w:szCs w:val="24"/>
+        </w:rPr>
+      </w:pPr>
+      <w:r>
+        <w:rPr>
+          <w:rFonts w:ascii="Times New Roman" w:hAnsi="Times New Roman" w:cs="Times New Roman"/>
+          <w:sz w:val="24"/>
+          <w:szCs w:val="24"/>
+        </w:rPr>
+        <w:t xml:space="preserve">Dated this </w:t>
+      </w:r>
+      <w:proofErr w:type="gramStart"/>
+      <w:r>
+        <w:rPr>
+          <w:rFonts w:ascii="Times New Roman" w:hAnsi="Times New Roman" w:cs="Times New Roman"/>
+          <w:sz w:val="24"/>
+          <w:szCs w:val="24"/>
+        </w:rPr>
+        <w:t>{{</w:t>
+      </w:r>
+      <w:r>
+        <w:rPr>
+          <w:rFonts w:ascii="Times New Roman" w:hAnsi="Times New Roman" w:cs="Times New Roman"/>
+          <w:sz w:val="24"/>
+          <w:szCs w:val="24"/>
+        </w:rPr>
+        <w:t xml:space="preserve"> </w:t>
+      </w:r>
+      <w:r>
+        <w:rPr>
+          <w:rFonts w:ascii="Times New Roman" w:hAnsi="Times New Roman" w:cs="Times New Roman"/>
+          <w:sz w:val="24"/>
+          <w:szCs w:val="24"/>
+        </w:rPr>
+        <w:t>DAY</w:t>
+      </w:r>
+      <w:proofErr w:type="gramEnd"/>
+      <w:r>
+        <w:rPr>
+          <w:rFonts w:ascii="Times New Roman" w:hAnsi="Times New Roman" w:cs="Times New Roman"/>
+          <w:sz w:val="24"/>
+          <w:szCs w:val="24"/>
+        </w:rPr>
+        <w:t>_NUMBER</w:t>
       </w:r>
       <w:r>
         <w:rPr>
@@ -1845,6 +3161,7 @@
                 <w:szCs w:val="24"/>
               </w:rPr>
             </w:pPr>
+            <w:proofErr w:type="gramStart"/>
             <w:r>
               <w:rPr>
                 <w:rFonts w:ascii="Times New Roman" w:hAnsi="Times New Roman" w:cs="Times New Roman"/>
@@ -1869,6 +3186,7 @@
               </w:rPr>
               <w:t>RANK</w:t>
             </w:r>
+            <w:proofErr w:type="gramEnd"/>
             <w:r>
               <w:rPr>
                 <w:rFonts w:ascii="Times New Roman" w:hAnsi="Times New Roman" w:cs="Times New Roman"/>
@@ -1994,16 +3312,25 @@
                 <w:sz w:val="24"/>
                 <w:szCs w:val="24"/>
               </w:rPr>
-              <w:t xml:space="preserve"> {{</w:t>
-            </w:r>
-            <w:r>
-              <w:rPr>
-                <w:rFonts w:ascii="Times New Roman" w:hAnsi="Times New Roman" w:cs="Times New Roman"/>
-                <w:sz w:val="24"/>
-                <w:szCs w:val="24"/>
-              </w:rPr>
               <w:t xml:space="preserve"> </w:t>
             </w:r>
+            <w:proofErr w:type="gramStart"/>
+            <w:r>
+              <w:rPr>
+                <w:rFonts w:ascii="Times New Roman" w:hAnsi="Times New Roman" w:cs="Times New Roman"/>
+                <w:sz w:val="24"/>
+                <w:szCs w:val="24"/>
+              </w:rPr>
+              <w:t>{{</w:t>
+            </w:r>
+            <w:r>
+              <w:rPr>
+                <w:rFonts w:ascii="Times New Roman" w:hAnsi="Times New Roman" w:cs="Times New Roman"/>
+                <w:sz w:val="24"/>
+                <w:szCs w:val="24"/>
+              </w:rPr>
+              <w:t xml:space="preserve"> </w:t>
+            </w:r>
             <w:r>
               <w:rPr>
                 <w:rFonts w:ascii="Times New Roman" w:hAnsi="Times New Roman" w:cs="Times New Roman"/>
@@ -2012,6 +3339,7 @@
               </w:rPr>
               <w:t>JUDGE</w:t>
             </w:r>
+            <w:proofErr w:type="gramEnd"/>
             <w:r>
               <w:rPr>
                 <w:rFonts w:ascii="Times New Roman" w:hAnsi="Times New Roman" w:cs="Times New Roman"/>
@@ -2072,6 +3400,39 @@
         </w:tc>
       </w:tr>
     </w:tbl>
+    <w:p>
+      <w:pPr>
+        <w:rPr>
+          <w:rFonts w:ascii="Times New Roman" w:hAnsi="Times New Roman" w:cs="Times New Roman"/>
+          <w:sz w:val="24"/>
+          <w:szCs w:val="24"/>
+        </w:rPr>
+      </w:pPr>
+      <w:r>
+        <w:rPr>
+          <w:rFonts w:ascii="Times New Roman" w:hAnsi="Times New Roman" w:cs="Times New Roman"/>
+          <w:sz w:val="24"/>
+          <w:szCs w:val="24"/>
+        </w:rPr>
+        <w:t>{%</w:t>
+      </w:r>
+      <w:r>
+        <w:rPr>
+          <w:rFonts w:ascii="Times New Roman" w:hAnsi="Times New Roman" w:cs="Times New Roman"/>
+          <w:sz w:val="24"/>
+          <w:szCs w:val="24"/>
+        </w:rPr>
+        <w:t>p</w:t>
+      </w:r>
+      <w:r>
+        <w:rPr>
+          <w:rFonts w:ascii="Times New Roman" w:hAnsi="Times New Roman" w:cs="Times New Roman"/>
+          <w:sz w:val="24"/>
+          <w:szCs w:val="24"/>
+        </w:rPr>
+        <w:t xml:space="preserve"> endif %}</w:t>
+      </w:r>
+    </w:p>
     <w:p>
       <w:pPr>
         <w:rPr>
@@ -2122,8 +3483,8 @@
         <w:tblLook w:val="04A0" w:firstRow="1" w:lastRow="0" w:firstColumn="1" w:lastColumn="0" w:noHBand="0" w:noVBand="1"/>
       </w:tblPr>
       <w:tblGrid>
-        <w:gridCol w:w="1705"/>
-        <w:gridCol w:w="7645"/>
+        <w:gridCol w:w="1776"/>
+        <w:gridCol w:w="7584"/>
       </w:tblGrid>
       <w:tr>
         <w:tc>
@@ -2147,7 +3508,47 @@
                 <w:szCs w:val="28"/>
               </w:rPr>
               <w:lastRenderedPageBreak/>
-              <w:t>Agency Logo</w:t>
+              <w:drawing>
+                <wp:inline distT="0" distB="0" distL="0" distR="0" wp14:anchorId="277EC2D7" wp14:editId="45058713">
+                  <wp:extent cx="981075" cy="1509395"/>
+                  <wp:effectExtent l="0" t="0" r="9525" b="0"/>
+                  <wp:docPr id="930326401" name="Picture 1"/>
+                  <wp:cNvGraphicFramePr>
+                    <a:graphicFrameLocks xmlns:a="http://schemas.openxmlformats.org/drawingml/2006/main" noChangeAspect="1"/>
+                  </wp:cNvGraphicFramePr>
+                  <a:graphic xmlns:a="http://schemas.openxmlformats.org/drawingml/2006/main">
+                    <a:graphicData uri="http://schemas.openxmlformats.org/drawingml/2006/picture">
+                      <pic:pic xmlns:pic="http://schemas.openxmlformats.org/drawingml/2006/picture">
+                        <pic:nvPicPr>
+                          <pic:cNvPr id="1434838235" name="Picture 1434838235"/>
+                          <pic:cNvPicPr/>
+                        </pic:nvPicPr>
+                        <pic:blipFill>
+                          <a:blip r:embed="rId4" cstate="print">
+                            <a:extLst>
+                              <a:ext uri="{28A0092B-C50C-407E-A947-70E740481C1C}">
+                                <a14:useLocalDpi xmlns:a14="http://schemas.microsoft.com/office/drawing/2010/main" val="0"/>
+                              </a:ext>
+                            </a:extLst>
+                          </a:blip>
+                          <a:stretch>
+                            <a:fillRect/>
+                          </a:stretch>
+                        </pic:blipFill>
+                        <pic:spPr>
+                          <a:xfrm>
+                            <a:off x="0" y="0"/>
+                            <a:ext cx="981075" cy="1509395"/>
+                          </a:xfrm>
+                          <a:prstGeom prst="rect">
+                            <a:avLst/>
+                          </a:prstGeom>
+                        </pic:spPr>
+                      </pic:pic>
+                    </a:graphicData>
+                  </a:graphic>
+                </wp:inline>
+              </w:drawing>
             </w:r>
           </w:p>
         </w:tc>
@@ -2196,8 +3597,9 @@
                 <w:sz w:val="32"/>
                 <w:szCs w:val="32"/>
               </w:rPr>
-              <w:t>County of {{</w:t>
-            </w:r>
+              <w:t xml:space="preserve">County of </w:t>
+            </w:r>
+            <w:proofErr w:type="gramStart"/>
             <w:r>
               <w:rPr>
                 <w:rFonts w:ascii="Times New Roman" w:hAnsi="Times New Roman" w:cs="Times New Roman"/>
@@ -2206,7 +3608,7 @@
                 <w:sz w:val="32"/>
                 <w:szCs w:val="32"/>
               </w:rPr>
-              <w:t xml:space="preserve"> </w:t>
+              <w:t>{{</w:t>
             </w:r>
             <w:r>
               <w:rPr>
@@ -2216,7 +3618,7 @@
                 <w:sz w:val="32"/>
                 <w:szCs w:val="32"/>
               </w:rPr>
-              <w:t>COUNTY</w:t>
+              <w:t xml:space="preserve"> </w:t>
             </w:r>
             <w:r>
               <w:rPr>
@@ -2226,8 +3628,9 @@
                 <w:sz w:val="32"/>
                 <w:szCs w:val="32"/>
               </w:rPr>
-              <w:t xml:space="preserve"> </w:t>
-            </w:r>
+              <w:t>COUNTY</w:t>
+            </w:r>
+            <w:proofErr w:type="gramEnd"/>
             <w:r>
               <w:rPr>
                 <w:rFonts w:ascii="Times New Roman" w:hAnsi="Times New Roman" w:cs="Times New Roman"/>
@@ -2236,7 +3639,7 @@
                 <w:sz w:val="32"/>
                 <w:szCs w:val="32"/>
               </w:rPr>
-              <w:t xml:space="preserve">}}, </w:t>
+              <w:t xml:space="preserve"> </w:t>
             </w:r>
             <w:r>
               <w:rPr>
@@ -2246,7 +3649,7 @@
                 <w:sz w:val="32"/>
                 <w:szCs w:val="32"/>
               </w:rPr>
-              <w:t>State of Arizona</w:t>
+              <w:t>}}, State of Arizona</w:t>
             </w:r>
           </w:p>
           <w:p>
@@ -2314,27 +3717,7 @@
                       <w:sz w:val="24"/>
                       <w:szCs w:val="24"/>
                     </w:rPr>
-                    <w:t>Warrant</w:t>
-                  </w:r>
-                  <w:r>
-                    <w:rPr>
-                      <w:rFonts w:ascii="Times New Roman" w:hAnsi="Times New Roman" w:cs="Times New Roman"/>
-                      <w:b/>
-                      <w:bCs/>
-                      <w:sz w:val="24"/>
-                      <w:szCs w:val="24"/>
-                    </w:rPr>
-                    <w:t xml:space="preserve"> </w:t>
-                  </w:r>
-                  <w:r>
-                    <w:rPr>
-                      <w:rFonts w:ascii="Times New Roman" w:hAnsi="Times New Roman" w:cs="Times New Roman"/>
-                      <w:b/>
-                      <w:bCs/>
-                      <w:sz w:val="24"/>
-                      <w:szCs w:val="24"/>
-                    </w:rPr>
-                    <w:t>#</w:t>
+                    <w:t>Warrant #</w:t>
                   </w:r>
                 </w:p>
               </w:tc>
@@ -2455,6 +3838,7 @@
                       <w:szCs w:val="24"/>
                     </w:rPr>
                   </w:pPr>
+                  <w:proofErr w:type="gramStart"/>
                   <w:r>
                     <w:rPr>
                       <w:rFonts w:ascii="Times New Roman" w:hAnsi="Times New Roman" w:cs="Times New Roman"/>
@@ -2485,6 +3869,7 @@
                     </w:rPr>
                     <w:t>CASENUM</w:t>
                   </w:r>
+                  <w:proofErr w:type="gramEnd"/>
                   <w:r>
                     <w:rPr>
                       <w:rFonts w:ascii="Times New Roman" w:hAnsi="Times New Roman" w:cs="Times New Roman"/>
@@ -2631,7 +4016,18 @@
           <w:sz w:val="24"/>
           <w:szCs w:val="24"/>
         </w:rPr>
-        <w:t>Proof of affidavit having been made this date before me by {{</w:t>
+        <w:t xml:space="preserve">Proof of affidavit having been made this date before me by </w:t>
+      </w:r>
+      <w:proofErr w:type="gramStart"/>
+      <w:r>
+        <w:rPr>
+          <w:rFonts w:ascii="Times New Roman" w:hAnsi="Times New Roman" w:cs="Times New Roman"/>
+          <w:b/>
+          <w:bCs/>
+          <w:sz w:val="24"/>
+          <w:szCs w:val="24"/>
+        </w:rPr>
+        <w:t>{{</w:t>
       </w:r>
       <w:r>
         <w:rPr>
@@ -2653,6 +4049,7 @@
         </w:rPr>
         <w:t>RANK</w:t>
       </w:r>
+      <w:proofErr w:type="gramEnd"/>
       <w:r>
         <w:rPr>
           <w:rFonts w:ascii="Times New Roman" w:hAnsi="Times New Roman" w:cs="Times New Roman"/>
@@ -2779,6 +4176,7 @@
           </w:tcPr>
           <w:p>
             <w:pPr>
+              <w:spacing w:before="240"/>
               <w:jc w:val="right"/>
               <w:rPr>
                 <w:rFonts w:ascii="Times New Roman" w:hAnsi="Times New Roman" w:cs="Times New Roman"/>
@@ -2806,12 +4204,14 @@
           </w:tcPr>
           <w:p>
             <w:pPr>
-              <w:rPr>
-                <w:rFonts w:ascii="Times New Roman" w:hAnsi="Times New Roman" w:cs="Times New Roman"/>
-                <w:sz w:val="24"/>
-                <w:szCs w:val="24"/>
-              </w:rPr>
-            </w:pPr>
+              <w:spacing w:before="240"/>
+              <w:rPr>
+                <w:rFonts w:ascii="Times New Roman" w:hAnsi="Times New Roman" w:cs="Times New Roman"/>
+                <w:sz w:val="24"/>
+                <w:szCs w:val="24"/>
+              </w:rPr>
+            </w:pPr>
+            <w:proofErr w:type="gramStart"/>
             <w:r>
               <w:rPr>
                 <w:rFonts w:ascii="Times New Roman" w:hAnsi="Times New Roman" w:cs="Times New Roman"/>
@@ -2836,6 +4236,7 @@
               </w:rPr>
               <w:t>SUSPECT</w:t>
             </w:r>
+            <w:proofErr w:type="gramEnd"/>
             <w:r>
               <w:rPr>
                 <w:rFonts w:ascii="Times New Roman" w:hAnsi="Times New Roman" w:cs="Times New Roman"/>
@@ -2862,6 +4263,7 @@
           </w:tcPr>
           <w:p>
             <w:pPr>
+              <w:spacing w:before="240"/>
               <w:jc w:val="right"/>
               <w:rPr>
                 <w:rFonts w:ascii="Times New Roman" w:hAnsi="Times New Roman" w:cs="Times New Roman"/>
@@ -2889,12 +4291,14 @@
           </w:tcPr>
           <w:p>
             <w:pPr>
-              <w:rPr>
-                <w:rFonts w:ascii="Times New Roman" w:hAnsi="Times New Roman" w:cs="Times New Roman"/>
-                <w:sz w:val="24"/>
-                <w:szCs w:val="24"/>
-              </w:rPr>
-            </w:pPr>
+              <w:spacing w:before="240"/>
+              <w:rPr>
+                <w:rFonts w:ascii="Times New Roman" w:hAnsi="Times New Roman" w:cs="Times New Roman"/>
+                <w:sz w:val="24"/>
+                <w:szCs w:val="24"/>
+              </w:rPr>
+            </w:pPr>
+            <w:proofErr w:type="gramStart"/>
             <w:r>
               <w:rPr>
                 <w:rFonts w:ascii="Times New Roman" w:hAnsi="Times New Roman" w:cs="Times New Roman"/>
@@ -2919,6 +4323,7 @@
               </w:rPr>
               <w:t>PREMISES</w:t>
             </w:r>
+            <w:proofErr w:type="gramEnd"/>
             <w:r>
               <w:rPr>
                 <w:rFonts w:ascii="Times New Roman" w:hAnsi="Times New Roman" w:cs="Times New Roman"/>
@@ -2945,6 +4350,7 @@
           </w:tcPr>
           <w:p>
             <w:pPr>
+              <w:spacing w:before="240"/>
               <w:jc w:val="right"/>
               <w:rPr>
                 <w:rFonts w:ascii="Times New Roman" w:hAnsi="Times New Roman" w:cs="Times New Roman"/>
@@ -2972,12 +4378,14 @@
           </w:tcPr>
           <w:p>
             <w:pPr>
-              <w:rPr>
-                <w:rFonts w:ascii="Times New Roman" w:hAnsi="Times New Roman" w:cs="Times New Roman"/>
-                <w:sz w:val="24"/>
-                <w:szCs w:val="24"/>
-              </w:rPr>
-            </w:pPr>
+              <w:spacing w:before="240"/>
+              <w:rPr>
+                <w:rFonts w:ascii="Times New Roman" w:hAnsi="Times New Roman" w:cs="Times New Roman"/>
+                <w:sz w:val="24"/>
+                <w:szCs w:val="24"/>
+              </w:rPr>
+            </w:pPr>
+            <w:proofErr w:type="gramStart"/>
             <w:r>
               <w:rPr>
                 <w:rFonts w:ascii="Times New Roman" w:hAnsi="Times New Roman" w:cs="Times New Roman"/>
@@ -3002,6 +4410,7 @@
               </w:rPr>
               <w:t>VEHICLE</w:t>
             </w:r>
+            <w:proofErr w:type="gramEnd"/>
             <w:r>
               <w:rPr>
                 <w:rFonts w:ascii="Times New Roman" w:hAnsi="Times New Roman" w:cs="Times New Roman"/>
@@ -3049,7 +4458,18 @@
           <w:sz w:val="24"/>
           <w:szCs w:val="24"/>
         </w:rPr>
-        <w:t>In the county of {{</w:t>
+        <w:t xml:space="preserve">In the county of </w:t>
+      </w:r>
+      <w:proofErr w:type="gramStart"/>
+      <w:r>
+        <w:rPr>
+          <w:rFonts w:ascii="Times New Roman" w:hAnsi="Times New Roman" w:cs="Times New Roman"/>
+          <w:b/>
+          <w:bCs/>
+          <w:sz w:val="24"/>
+          <w:szCs w:val="24"/>
+        </w:rPr>
+        <w:t>{{</w:t>
       </w:r>
       <w:r>
         <w:rPr>
@@ -3071,6 +4491,7 @@
         </w:rPr>
         <w:t>COUNTY</w:t>
       </w:r>
+      <w:proofErr w:type="gramEnd"/>
       <w:r>
         <w:rPr>
           <w:rFonts w:ascii="Times New Roman" w:hAnsi="Times New Roman" w:cs="Times New Roman"/>
@@ -3100,6 +4521,7 @@
           <w:szCs w:val="24"/>
         </w:rPr>
       </w:pPr>
+      <w:proofErr w:type="gramStart"/>
       <w:r>
         <w:rPr>
           <w:rFonts w:ascii="Times New Roman" w:hAnsi="Times New Roman" w:cs="Times New Roman"/>
@@ -3124,6 +4546,7 @@
         </w:rPr>
         <w:t>PROPERTY</w:t>
       </w:r>
+      <w:proofErr w:type="gramEnd"/>
       <w:r>
         <w:rPr>
           <w:rFonts w:ascii="Times New Roman" w:hAnsi="Times New Roman" w:cs="Times New Roman"/>
@@ -3149,6 +4572,7 @@
           <w:szCs w:val="24"/>
         </w:rPr>
       </w:pPr>
+      <w:proofErr w:type="gramStart"/>
       <w:r>
         <w:rPr>
           <w:rFonts w:ascii="Times New Roman" w:hAnsi="Times New Roman" w:cs="Times New Roman"/>
@@ -3171,7 +4595,16 @@
           <w:sz w:val="24"/>
           <w:szCs w:val="24"/>
         </w:rPr>
-        <w:t>COMMON_VERBIAGE</w:t>
+        <w:t>COMMON</w:t>
+      </w:r>
+      <w:proofErr w:type="gramEnd"/>
+      <w:r>
+        <w:rPr>
+          <w:rFonts w:ascii="Times New Roman" w:hAnsi="Times New Roman" w:cs="Times New Roman"/>
+          <w:sz w:val="24"/>
+          <w:szCs w:val="24"/>
+        </w:rPr>
+        <w:t>_VERBIAGE</w:t>
       </w:r>
       <w:r>
         <w:rPr>
@@ -3228,6 +4661,7 @@
           <w:szCs w:val="24"/>
         </w:rPr>
       </w:pPr>
+      <w:proofErr w:type="gramStart"/>
       <w:r>
         <w:rPr>
           <w:rFonts w:ascii="Times New Roman" w:hAnsi="Times New Roman" w:cs="Times New Roman"/>
@@ -3250,7 +4684,16 @@
           <w:sz w:val="24"/>
           <w:szCs w:val="24"/>
         </w:rPr>
-        <w:t>PROPERTY_REASONS</w:t>
+        <w:t>PROPERTY</w:t>
+      </w:r>
+      <w:proofErr w:type="gramEnd"/>
+      <w:r>
+        <w:rPr>
+          <w:rFonts w:ascii="Times New Roman" w:hAnsi="Times New Roman" w:cs="Times New Roman"/>
+          <w:sz w:val="24"/>
+          <w:szCs w:val="24"/>
+        </w:rPr>
+        <w:t>_REASONS</w:t>
       </w:r>
       <w:r>
         <w:rPr>
@@ -3298,6 +4741,7 @@
           <w:szCs w:val="24"/>
         </w:rPr>
       </w:pPr>
+      <w:proofErr w:type="gramStart"/>
       <w:r>
         <w:rPr>
           <w:rFonts w:ascii="Times New Roman" w:hAnsi="Times New Roman" w:cs="Times New Roman"/>
@@ -3322,6 +4766,7 @@
         </w:rPr>
         <w:t>CRIMES</w:t>
       </w:r>
+      <w:proofErr w:type="gramEnd"/>
       <w:r>
         <w:rPr>
           <w:rFonts w:ascii="Times New Roman" w:hAnsi="Times New Roman" w:cs="Times New Roman"/>
@@ -3377,27 +4822,49 @@
           <w:sz w:val="24"/>
           <w:szCs w:val="24"/>
         </w:rPr>
-        <w:t xml:space="preserve"> occurred {{</w:t>
-      </w:r>
-      <w:r>
-        <w:rPr>
-          <w:rFonts w:ascii="Times New Roman" w:hAnsi="Times New Roman" w:cs="Times New Roman"/>
-          <w:b/>
-          <w:bCs/>
-          <w:sz w:val="24"/>
-          <w:szCs w:val="24"/>
-        </w:rPr>
-        <w:t xml:space="preserve"> </w:t>
-      </w:r>
-      <w:r>
-        <w:rPr>
-          <w:rFonts w:ascii="Times New Roman" w:hAnsi="Times New Roman" w:cs="Times New Roman"/>
-          <w:b/>
-          <w:bCs/>
-          <w:sz w:val="24"/>
-          <w:szCs w:val="24"/>
-        </w:rPr>
-        <w:t>ON_OR_BETWEEN</w:t>
+        <w:t xml:space="preserve"> occurred </w:t>
+      </w:r>
+      <w:proofErr w:type="gramStart"/>
+      <w:r>
+        <w:rPr>
+          <w:rFonts w:ascii="Times New Roman" w:hAnsi="Times New Roman" w:cs="Times New Roman"/>
+          <w:b/>
+          <w:bCs/>
+          <w:sz w:val="24"/>
+          <w:szCs w:val="24"/>
+        </w:rPr>
+        <w:t>{{</w:t>
+      </w:r>
+      <w:r>
+        <w:rPr>
+          <w:rFonts w:ascii="Times New Roman" w:hAnsi="Times New Roman" w:cs="Times New Roman"/>
+          <w:b/>
+          <w:bCs/>
+          <w:sz w:val="24"/>
+          <w:szCs w:val="24"/>
+        </w:rPr>
+        <w:t xml:space="preserve"> </w:t>
+      </w:r>
+      <w:r>
+        <w:rPr>
+          <w:rFonts w:ascii="Times New Roman" w:hAnsi="Times New Roman" w:cs="Times New Roman"/>
+          <w:b/>
+          <w:bCs/>
+          <w:sz w:val="24"/>
+          <w:szCs w:val="24"/>
+        </w:rPr>
+        <w:t>ON</w:t>
+      </w:r>
+      <w:proofErr w:type="gramEnd"/>
+      <w:r>
+        <w:rPr>
+          <w:rFonts w:ascii="Times New Roman" w:hAnsi="Times New Roman" w:cs="Times New Roman"/>
+          <w:b/>
+          <w:bCs/>
+          <w:sz w:val="24"/>
+          <w:szCs w:val="24"/>
+        </w:rPr>
+        <w:t>_OR_BETWEEN</w:t>
       </w:r>
       <w:r>
         <w:rPr>
@@ -3489,6 +4956,7 @@
           <w:szCs w:val="24"/>
         </w:rPr>
       </w:pPr>
+      <w:proofErr w:type="gramStart"/>
       <w:r>
         <w:rPr>
           <w:rFonts w:ascii="Times New Roman" w:hAnsi="Times New Roman" w:cs="Times New Roman"/>
@@ -3513,6 +4981,7 @@
         </w:rPr>
         <w:t>DAYTIME</w:t>
       </w:r>
+      <w:proofErr w:type="gramEnd"/>
       <w:r>
         <w:rPr>
           <w:rFonts w:ascii="Times New Roman" w:hAnsi="Times New Roman" w:cs="Times New Roman"/>
@@ -3572,6 +5041,7 @@
           <w:sz w:val="24"/>
           <w:szCs w:val="24"/>
         </w:rPr>
+        <w:lastRenderedPageBreak/>
         <w:t>To make a search of the person(s), premises, and/or vehicle(s) listed for the property listed, and if you find the same or any part thereof, to retain such in your custody or in the custody of the agency you represent, as provided by ARS 13-3920.</w:t>
       </w:r>
     </w:p>
@@ -3593,7 +5063,6 @@
           <w:sz w:val="24"/>
           <w:szCs w:val="24"/>
         </w:rPr>
-        <w:lastRenderedPageBreak/>
         <w:t>Return this warrant to me within three (3) court business days after execution, as directed by A.R.S. Section 13-3918.</w:t>
       </w:r>
     </w:p>
@@ -3632,6 +5101,7 @@
         </w:rPr>
         <w:t xml:space="preserve"> </w:t>
       </w:r>
+      <w:proofErr w:type="gramStart"/>
       <w:r>
         <w:rPr>
           <w:rFonts w:ascii="Times New Roman" w:hAnsi="Times New Roman" w:cs="Times New Roman"/>
@@ -3660,7 +5130,18 @@
           <w:sz w:val="24"/>
           <w:szCs w:val="24"/>
         </w:rPr>
-        <w:t>DAY_NUMBER</w:t>
+        <w:t>DAY</w:t>
+      </w:r>
+      <w:proofErr w:type="gramEnd"/>
+      <w:r>
+        <w:rPr>
+          <w:rFonts w:ascii="Times New Roman" w:hAnsi="Times New Roman" w:cs="Times New Roman"/>
+          <w:b/>
+          <w:bCs/>
+          <w:sz w:val="24"/>
+          <w:szCs w:val="24"/>
+        </w:rPr>
+        <w:t>_NUMBER</w:t>
       </w:r>
       <w:r>
         <w:rPr>
@@ -3879,6 +5360,7 @@
                 <w:szCs w:val="24"/>
               </w:rPr>
             </w:pPr>
+            <w:proofErr w:type="gramStart"/>
             <w:r>
               <w:rPr>
                 <w:rFonts w:ascii="Times New Roman" w:hAnsi="Times New Roman" w:cs="Times New Roman"/>
@@ -3909,6 +5391,7 @@
               </w:rPr>
               <w:t>RANK</w:t>
             </w:r>
+            <w:proofErr w:type="gramEnd"/>
             <w:r>
               <w:rPr>
                 <w:rFonts w:ascii="Times New Roman" w:hAnsi="Times New Roman" w:cs="Times New Roman"/>
@@ -4073,7 +5556,18 @@
                 <w:sz w:val="24"/>
                 <w:szCs w:val="24"/>
               </w:rPr>
-              <w:t>Judge {{</w:t>
+              <w:t xml:space="preserve">Judge </w:t>
+            </w:r>
+            <w:proofErr w:type="gramStart"/>
+            <w:r>
+              <w:rPr>
+                <w:rFonts w:ascii="Times New Roman" w:hAnsi="Times New Roman" w:cs="Times New Roman"/>
+                <w:b/>
+                <w:bCs/>
+                <w:sz w:val="24"/>
+                <w:szCs w:val="24"/>
+              </w:rPr>
+              <w:t>{{</w:t>
             </w:r>
             <w:r>
               <w:rPr>
@@ -4095,6 +5589,7 @@
               </w:rPr>
               <w:t>JUDGE</w:t>
             </w:r>
+            <w:proofErr w:type="gramEnd"/>
             <w:r>
               <w:rPr>
                 <w:rFonts w:ascii="Times New Roman" w:hAnsi="Times New Roman" w:cs="Times New Roman"/>
@@ -4126,6 +5621,7 @@
                 <w:szCs w:val="24"/>
               </w:rPr>
             </w:pPr>
+            <w:proofErr w:type="gramStart"/>
             <w:r>
               <w:rPr>
                 <w:rFonts w:ascii="Times New Roman" w:hAnsi="Times New Roman" w:cs="Times New Roman"/>
@@ -4156,6 +5652,7 @@
               </w:rPr>
               <w:t>COURT</w:t>
             </w:r>
+            <w:proofErr w:type="gramEnd"/>
             <w:r>
               <w:rPr>
                 <w:rFonts w:ascii="Times New Roman" w:hAnsi="Times New Roman" w:cs="Times New Roman"/>

</xml_diff>

<commit_message>
modified:   sources/TandE.txt 	modified:   sources/cvSources.py 	modified:   sources/skeleton.docx 	renamed:    warrantBuilderQT.py -> warrantBuilder.py
</commit_message>
<xml_diff>
--- a/sources/skeleton.docx
+++ b/sources/skeleton.docx
@@ -1130,8 +1130,6 @@
             <w:r>
               <w:rPr>
                 <w:rFonts w:ascii="Times New Roman" w:hAnsi="Times New Roman" w:cs="Times New Roman"/>
-                <w:b/>
-                <w:bCs/>
                 <w:sz w:val="28"/>
                 <w:szCs w:val="28"/>
               </w:rPr>
@@ -1140,8 +1138,6 @@
             <w:r>
               <w:rPr>
                 <w:rFonts w:ascii="Times New Roman" w:hAnsi="Times New Roman" w:cs="Times New Roman"/>
-                <w:b/>
-                <w:bCs/>
                 <w:sz w:val="28"/>
                 <w:szCs w:val="28"/>
               </w:rPr>
@@ -1150,8 +1146,6 @@
             <w:r>
               <w:rPr>
                 <w:rFonts w:ascii="Times New Roman" w:hAnsi="Times New Roman" w:cs="Times New Roman"/>
-                <w:b/>
-                <w:bCs/>
                 <w:sz w:val="28"/>
                 <w:szCs w:val="28"/>
               </w:rPr>
@@ -1161,8 +1155,6 @@
             <w:r>
               <w:rPr>
                 <w:rFonts w:ascii="Times New Roman" w:hAnsi="Times New Roman" w:cs="Times New Roman"/>
-                <w:b/>
-                <w:bCs/>
                 <w:sz w:val="28"/>
                 <w:szCs w:val="28"/>
               </w:rPr>
@@ -1171,8 +1163,6 @@
             <w:r>
               <w:rPr>
                 <w:rFonts w:ascii="Times New Roman" w:hAnsi="Times New Roman" w:cs="Times New Roman"/>
-                <w:b/>
-                <w:bCs/>
                 <w:sz w:val="28"/>
                 <w:szCs w:val="28"/>
               </w:rPr>
@@ -1247,8 +1237,6 @@
       <w:r>
         <w:rPr>
           <w:rFonts w:ascii="Times New Roman" w:hAnsi="Times New Roman" w:cs="Times New Roman"/>
-          <w:b/>
-          <w:bCs/>
           <w:sz w:val="24"/>
           <w:szCs w:val="24"/>
         </w:rPr>
@@ -1257,18 +1245,14 @@
       <w:r>
         <w:rPr>
           <w:rFonts w:ascii="Times New Roman" w:hAnsi="Times New Roman" w:cs="Times New Roman"/>
-          <w:b/>
-          <w:bCs/>
-          <w:sz w:val="24"/>
-          <w:szCs w:val="24"/>
-        </w:rPr>
-        <w:t xml:space="preserve"> </w:t>
-      </w:r>
-      <w:r>
-        <w:rPr>
-          <w:rFonts w:ascii="Times New Roman" w:hAnsi="Times New Roman" w:cs="Times New Roman"/>
-          <w:b/>
-          <w:bCs/>
+          <w:sz w:val="24"/>
+          <w:szCs w:val="24"/>
+        </w:rPr>
+        <w:t xml:space="preserve"> </w:t>
+      </w:r>
+      <w:r>
+        <w:rPr>
+          <w:rFonts w:ascii="Times New Roman" w:hAnsi="Times New Roman" w:cs="Times New Roman"/>
           <w:sz w:val="24"/>
           <w:szCs w:val="24"/>
         </w:rPr>
@@ -1278,18 +1262,14 @@
       <w:r>
         <w:rPr>
           <w:rFonts w:ascii="Times New Roman" w:hAnsi="Times New Roman" w:cs="Times New Roman"/>
-          <w:b/>
-          <w:bCs/>
-          <w:sz w:val="24"/>
-          <w:szCs w:val="24"/>
-        </w:rPr>
-        <w:t xml:space="preserve"> </w:t>
-      </w:r>
-      <w:r>
-        <w:rPr>
-          <w:rFonts w:ascii="Times New Roman" w:hAnsi="Times New Roman" w:cs="Times New Roman"/>
-          <w:b/>
-          <w:bCs/>
+          <w:sz w:val="24"/>
+          <w:szCs w:val="24"/>
+        </w:rPr>
+        <w:t xml:space="preserve"> </w:t>
+      </w:r>
+      <w:r>
+        <w:rPr>
+          <w:rFonts w:ascii="Times New Roman" w:hAnsi="Times New Roman" w:cs="Times New Roman"/>
           <w:sz w:val="24"/>
           <w:szCs w:val="24"/>
         </w:rPr>
@@ -1298,18 +1278,14 @@
       <w:r>
         <w:rPr>
           <w:rFonts w:ascii="Times New Roman" w:hAnsi="Times New Roman" w:cs="Times New Roman"/>
-          <w:b/>
-          <w:bCs/>
-          <w:sz w:val="24"/>
-          <w:szCs w:val="24"/>
-        </w:rPr>
-        <w:t xml:space="preserve"> </w:t>
-      </w:r>
-      <w:r>
-        <w:rPr>
-          <w:rFonts w:ascii="Times New Roman" w:hAnsi="Times New Roman" w:cs="Times New Roman"/>
-          <w:b/>
-          <w:bCs/>
+          <w:sz w:val="24"/>
+          <w:szCs w:val="24"/>
+        </w:rPr>
+        <w:t xml:space="preserve"> </w:t>
+      </w:r>
+      <w:r>
+        <w:rPr>
+          <w:rFonts w:ascii="Times New Roman" w:hAnsi="Times New Roman" w:cs="Times New Roman"/>
           <w:sz w:val="24"/>
           <w:szCs w:val="24"/>
         </w:rPr>
@@ -1318,18 +1294,14 @@
       <w:r>
         <w:rPr>
           <w:rFonts w:ascii="Times New Roman" w:hAnsi="Times New Roman" w:cs="Times New Roman"/>
-          <w:b/>
-          <w:bCs/>
-          <w:sz w:val="24"/>
-          <w:szCs w:val="24"/>
-        </w:rPr>
-        <w:t xml:space="preserve"> </w:t>
-      </w:r>
-      <w:r>
-        <w:rPr>
-          <w:rFonts w:ascii="Times New Roman" w:hAnsi="Times New Roman" w:cs="Times New Roman"/>
-          <w:b/>
-          <w:bCs/>
+          <w:sz w:val="24"/>
+          <w:szCs w:val="24"/>
+        </w:rPr>
+        <w:t xml:space="preserve"> </w:t>
+      </w:r>
+      <w:r>
+        <w:rPr>
+          <w:rFonts w:ascii="Times New Roman" w:hAnsi="Times New Roman" w:cs="Times New Roman"/>
           <w:sz w:val="24"/>
           <w:szCs w:val="24"/>
         </w:rPr>
@@ -1338,18 +1310,14 @@
       <w:r>
         <w:rPr>
           <w:rFonts w:ascii="Times New Roman" w:hAnsi="Times New Roman" w:cs="Times New Roman"/>
-          <w:b/>
-          <w:bCs/>
-          <w:sz w:val="24"/>
-          <w:szCs w:val="24"/>
-        </w:rPr>
-        <w:t xml:space="preserve"> </w:t>
-      </w:r>
-      <w:r>
-        <w:rPr>
-          <w:rFonts w:ascii="Times New Roman" w:hAnsi="Times New Roman" w:cs="Times New Roman"/>
-          <w:b/>
-          <w:bCs/>
+          <w:sz w:val="24"/>
+          <w:szCs w:val="24"/>
+        </w:rPr>
+        <w:t xml:space="preserve"> </w:t>
+      </w:r>
+      <w:r>
+        <w:rPr>
+          <w:rFonts w:ascii="Times New Roman" w:hAnsi="Times New Roman" w:cs="Times New Roman"/>
           <w:sz w:val="24"/>
           <w:szCs w:val="24"/>
         </w:rPr>
@@ -1358,22 +1326,38 @@
       <w:r>
         <w:rPr>
           <w:rFonts w:ascii="Times New Roman" w:hAnsi="Times New Roman" w:cs="Times New Roman"/>
-          <w:b/>
-          <w:bCs/>
-          <w:sz w:val="24"/>
-          <w:szCs w:val="24"/>
-        </w:rPr>
-        <w:t xml:space="preserve"> </w:t>
-      </w:r>
-      <w:r>
-        <w:rPr>
-          <w:rFonts w:ascii="Times New Roman" w:hAnsi="Times New Roman" w:cs="Times New Roman"/>
-          <w:b/>
-          <w:bCs/>
-          <w:sz w:val="24"/>
-          <w:szCs w:val="24"/>
-        </w:rPr>
-        <w:t>}}, being duly sworn</w:t>
+          <w:sz w:val="24"/>
+          <w:szCs w:val="24"/>
+        </w:rPr>
+        <w:t xml:space="preserve"> </w:t>
+      </w:r>
+      <w:r>
+        <w:rPr>
+          <w:rFonts w:ascii="Times New Roman" w:hAnsi="Times New Roman" w:cs="Times New Roman"/>
+          <w:sz w:val="24"/>
+          <w:szCs w:val="24"/>
+        </w:rPr>
+        <w:t>}}</w:t>
+      </w:r>
+      <w:r>
+        <w:rPr>
+          <w:rFonts w:ascii="Times New Roman" w:hAnsi="Times New Roman" w:cs="Times New Roman"/>
+          <w:b/>
+          <w:bCs/>
+          <w:sz w:val="24"/>
+          <w:szCs w:val="24"/>
+        </w:rPr>
+        <w:t xml:space="preserve">, </w:t>
+      </w:r>
+      <w:r>
+        <w:rPr>
+          <w:rFonts w:ascii="Times New Roman" w:hAnsi="Times New Roman" w:cs="Times New Roman"/>
+          <w:b/>
+          <w:bCs/>
+          <w:sz w:val="24"/>
+          <w:szCs w:val="24"/>
+        </w:rPr>
+        <w:t>being duly sworn</w:t>
       </w:r>
       <w:r>
         <w:rPr>
@@ -1734,66 +1718,26 @@
           <w:szCs w:val="24"/>
         </w:rPr>
       </w:pPr>
-      <w:r>
-        <w:rPr>
-          <w:rFonts w:ascii="Times New Roman" w:hAnsi="Times New Roman" w:cs="Times New Roman"/>
-          <w:b/>
-          <w:bCs/>
-          <w:sz w:val="24"/>
-          <w:szCs w:val="24"/>
-        </w:rPr>
-        <w:t>There is now being possessed or concealed certain property or things described as:</w:t>
-      </w:r>
     </w:p>
     <w:p>
       <w:pPr>
         <w:rPr>
           <w:rFonts w:ascii="Times New Roman" w:hAnsi="Times New Roman" w:cs="Times New Roman"/>
+          <w:b/>
+          <w:bCs/>
           <w:sz w:val="24"/>
           <w:szCs w:val="24"/>
         </w:rPr>
       </w:pPr>
-      <w:proofErr w:type="gramStart"/>
-      <w:r>
-        <w:rPr>
-          <w:rFonts w:ascii="Times New Roman" w:hAnsi="Times New Roman" w:cs="Times New Roman"/>
-          <w:sz w:val="24"/>
-          <w:szCs w:val="24"/>
-        </w:rPr>
-        <w:t>{{</w:t>
-      </w:r>
-      <w:r>
-        <w:rPr>
-          <w:rFonts w:ascii="Times New Roman" w:hAnsi="Times New Roman" w:cs="Times New Roman"/>
-          <w:sz w:val="24"/>
-          <w:szCs w:val="24"/>
-        </w:rPr>
-        <w:t xml:space="preserve"> </w:t>
-      </w:r>
-      <w:r>
-        <w:rPr>
-          <w:rFonts w:ascii="Times New Roman" w:hAnsi="Times New Roman" w:cs="Times New Roman"/>
-          <w:sz w:val="24"/>
-          <w:szCs w:val="24"/>
-        </w:rPr>
-        <w:t>PROPERTY</w:t>
-      </w:r>
-      <w:proofErr w:type="gramEnd"/>
-      <w:r>
-        <w:rPr>
-          <w:rFonts w:ascii="Times New Roman" w:hAnsi="Times New Roman" w:cs="Times New Roman"/>
-          <w:sz w:val="24"/>
-          <w:szCs w:val="24"/>
-        </w:rPr>
-        <w:t xml:space="preserve"> </w:t>
-      </w:r>
-      <w:r>
-        <w:rPr>
-          <w:rFonts w:ascii="Times New Roman" w:hAnsi="Times New Roman" w:cs="Times New Roman"/>
-          <w:sz w:val="24"/>
-          <w:szCs w:val="24"/>
-        </w:rPr>
-        <w:t>}}</w:t>
+      <w:r>
+        <w:rPr>
+          <w:rFonts w:ascii="Times New Roman" w:hAnsi="Times New Roman" w:cs="Times New Roman"/>
+          <w:b/>
+          <w:bCs/>
+          <w:sz w:val="24"/>
+          <w:szCs w:val="24"/>
+        </w:rPr>
+        <w:t>There is now being possessed or concealed certain property or things described as:</w:t>
       </w:r>
     </w:p>
     <w:p>
@@ -1827,17 +1771,9 @@
           <w:sz w:val="24"/>
           <w:szCs w:val="24"/>
         </w:rPr>
-        <w:t>COMMON</w:t>
+        <w:t>PROPERTY</w:t>
       </w:r>
       <w:proofErr w:type="gramEnd"/>
-      <w:r>
-        <w:rPr>
-          <w:rFonts w:ascii="Times New Roman" w:hAnsi="Times New Roman" w:cs="Times New Roman"/>
-          <w:sz w:val="24"/>
-          <w:szCs w:val="24"/>
-        </w:rPr>
-        <w:t>_VERBIAGE</w:t>
-      </w:r>
       <w:r>
         <w:rPr>
           <w:rFonts w:ascii="Times New Roman" w:hAnsi="Times New Roman" w:cs="Times New Roman"/>
@@ -1859,38 +1795,14 @@
       <w:pPr>
         <w:rPr>
           <w:rFonts w:ascii="Times New Roman" w:hAnsi="Times New Roman" w:cs="Times New Roman"/>
-          <w:b/>
-          <w:bCs/>
           <w:sz w:val="24"/>
           <w:szCs w:val="24"/>
         </w:rPr>
       </w:pPr>
-      <w:r>
-        <w:rPr>
-          <w:rFonts w:ascii="Times New Roman" w:hAnsi="Times New Roman" w:cs="Times New Roman"/>
-          <w:b/>
-          <w:bCs/>
-          <w:sz w:val="24"/>
-          <w:szCs w:val="24"/>
-        </w:rPr>
-        <w:t>I</w:t>
-      </w:r>
-      <w:r>
-        <w:rPr>
-          <w:rFonts w:ascii="Times New Roman" w:hAnsi="Times New Roman" w:cs="Times New Roman"/>
-          <w:b/>
-          <w:bCs/>
-          <w:sz w:val="24"/>
-          <w:szCs w:val="24"/>
-        </w:rPr>
-        <w:t xml:space="preserve">, </w:t>
-      </w:r>
       <w:proofErr w:type="gramStart"/>
       <w:r>
         <w:rPr>
           <w:rFonts w:ascii="Times New Roman" w:hAnsi="Times New Roman" w:cs="Times New Roman"/>
-          <w:b/>
-          <w:bCs/>
           <w:sz w:val="24"/>
           <w:szCs w:val="24"/>
         </w:rPr>
@@ -1899,205 +1811,75 @@
       <w:r>
         <w:rPr>
           <w:rFonts w:ascii="Times New Roman" w:hAnsi="Times New Roman" w:cs="Times New Roman"/>
-          <w:b/>
-          <w:bCs/>
-          <w:sz w:val="24"/>
-          <w:szCs w:val="24"/>
-        </w:rPr>
-        <w:t xml:space="preserve"> </w:t>
-      </w:r>
-      <w:r>
-        <w:rPr>
-          <w:rFonts w:ascii="Times New Roman" w:hAnsi="Times New Roman" w:cs="Times New Roman"/>
-          <w:b/>
-          <w:bCs/>
-          <w:sz w:val="24"/>
-          <w:szCs w:val="24"/>
-        </w:rPr>
-        <w:t>RANK</w:t>
+          <w:sz w:val="24"/>
+          <w:szCs w:val="24"/>
+        </w:rPr>
+        <w:t xml:space="preserve"> </w:t>
+      </w:r>
+      <w:r>
+        <w:rPr>
+          <w:rFonts w:ascii="Times New Roman" w:hAnsi="Times New Roman" w:cs="Times New Roman"/>
+          <w:sz w:val="24"/>
+          <w:szCs w:val="24"/>
+        </w:rPr>
+        <w:t>COMMON</w:t>
       </w:r>
       <w:proofErr w:type="gramEnd"/>
       <w:r>
         <w:rPr>
           <w:rFonts w:ascii="Times New Roman" w:hAnsi="Times New Roman" w:cs="Times New Roman"/>
-          <w:b/>
-          <w:bCs/>
-          <w:sz w:val="24"/>
-          <w:szCs w:val="24"/>
-        </w:rPr>
-        <w:t xml:space="preserve"> </w:t>
-      </w:r>
-      <w:r>
-        <w:rPr>
-          <w:rFonts w:ascii="Times New Roman" w:hAnsi="Times New Roman" w:cs="Times New Roman"/>
-          <w:b/>
-          <w:bCs/>
-          <w:sz w:val="24"/>
-          <w:szCs w:val="24"/>
-        </w:rPr>
-        <w:t>}} {{</w:t>
-      </w:r>
-      <w:r>
-        <w:rPr>
-          <w:rFonts w:ascii="Times New Roman" w:hAnsi="Times New Roman" w:cs="Times New Roman"/>
-          <w:b/>
-          <w:bCs/>
-          <w:sz w:val="24"/>
-          <w:szCs w:val="24"/>
-        </w:rPr>
-        <w:t xml:space="preserve"> </w:t>
-      </w:r>
-      <w:r>
-        <w:rPr>
-          <w:rFonts w:ascii="Times New Roman" w:hAnsi="Times New Roman" w:cs="Times New Roman"/>
-          <w:b/>
-          <w:bCs/>
-          <w:sz w:val="24"/>
-          <w:szCs w:val="24"/>
-        </w:rPr>
-        <w:t>NAME</w:t>
-      </w:r>
-      <w:r>
-        <w:rPr>
-          <w:rFonts w:ascii="Times New Roman" w:hAnsi="Times New Roman" w:cs="Times New Roman"/>
-          <w:b/>
-          <w:bCs/>
-          <w:sz w:val="24"/>
-          <w:szCs w:val="24"/>
-        </w:rPr>
-        <w:t xml:space="preserve"> </w:t>
-      </w:r>
-      <w:r>
-        <w:rPr>
-          <w:rFonts w:ascii="Times New Roman" w:hAnsi="Times New Roman" w:cs="Times New Roman"/>
-          <w:b/>
-          <w:bCs/>
-          <w:sz w:val="24"/>
-          <w:szCs w:val="24"/>
-        </w:rPr>
-        <w:t>}} {{</w:t>
-      </w:r>
-      <w:r>
-        <w:rPr>
-          <w:rFonts w:ascii="Times New Roman" w:hAnsi="Times New Roman" w:cs="Times New Roman"/>
-          <w:b/>
-          <w:bCs/>
-          <w:sz w:val="24"/>
-          <w:szCs w:val="24"/>
-        </w:rPr>
-        <w:t xml:space="preserve"> </w:t>
-      </w:r>
-      <w:r>
-        <w:rPr>
-          <w:rFonts w:ascii="Times New Roman" w:hAnsi="Times New Roman" w:cs="Times New Roman"/>
-          <w:b/>
-          <w:bCs/>
-          <w:sz w:val="24"/>
-          <w:szCs w:val="24"/>
-        </w:rPr>
-        <w:t>BADGE</w:t>
-      </w:r>
-      <w:r>
-        <w:rPr>
-          <w:rFonts w:ascii="Times New Roman" w:hAnsi="Times New Roman" w:cs="Times New Roman"/>
-          <w:b/>
-          <w:bCs/>
-          <w:sz w:val="24"/>
-          <w:szCs w:val="24"/>
-        </w:rPr>
-        <w:t xml:space="preserve"> </w:t>
-      </w:r>
-      <w:r>
-        <w:rPr>
-          <w:rFonts w:ascii="Times New Roman" w:hAnsi="Times New Roman" w:cs="Times New Roman"/>
-          <w:b/>
-          <w:bCs/>
-          <w:sz w:val="24"/>
-          <w:szCs w:val="24"/>
-        </w:rPr>
-        <w:t xml:space="preserve">}}, your affiant, am a police officer with the Oro Valley Police Department. I have been a police officer for </w:t>
-      </w:r>
-      <w:proofErr w:type="gramStart"/>
-      <w:r>
-        <w:rPr>
-          <w:rFonts w:ascii="Times New Roman" w:hAnsi="Times New Roman" w:cs="Times New Roman"/>
-          <w:b/>
-          <w:bCs/>
-          <w:sz w:val="24"/>
-          <w:szCs w:val="24"/>
-        </w:rPr>
-        <w:t>{{</w:t>
-      </w:r>
-      <w:r>
-        <w:rPr>
-          <w:rFonts w:ascii="Times New Roman" w:hAnsi="Times New Roman" w:cs="Times New Roman"/>
-          <w:b/>
-          <w:bCs/>
-          <w:sz w:val="24"/>
-          <w:szCs w:val="24"/>
-        </w:rPr>
-        <w:t xml:space="preserve"> </w:t>
-      </w:r>
-      <w:r>
-        <w:rPr>
-          <w:rFonts w:ascii="Times New Roman" w:hAnsi="Times New Roman" w:cs="Times New Roman"/>
-          <w:b/>
-          <w:bCs/>
-          <w:sz w:val="24"/>
-          <w:szCs w:val="24"/>
-        </w:rPr>
-        <w:t>YEARS</w:t>
-      </w:r>
-      <w:proofErr w:type="gramEnd"/>
-      <w:r>
-        <w:rPr>
-          <w:rFonts w:ascii="Times New Roman" w:hAnsi="Times New Roman" w:cs="Times New Roman"/>
-          <w:b/>
-          <w:bCs/>
-          <w:sz w:val="24"/>
-          <w:szCs w:val="24"/>
-        </w:rPr>
-        <w:t xml:space="preserve"> </w:t>
-      </w:r>
-      <w:r>
-        <w:rPr>
-          <w:rFonts w:ascii="Times New Roman" w:hAnsi="Times New Roman" w:cs="Times New Roman"/>
-          <w:b/>
-          <w:bCs/>
+          <w:sz w:val="24"/>
+          <w:szCs w:val="24"/>
+        </w:rPr>
+        <w:t>_VERBIAGE</w:t>
+      </w:r>
+      <w:r>
+        <w:rPr>
+          <w:rFonts w:ascii="Times New Roman" w:hAnsi="Times New Roman" w:cs="Times New Roman"/>
+          <w:sz w:val="24"/>
+          <w:szCs w:val="24"/>
+        </w:rPr>
+        <w:t xml:space="preserve"> </w:t>
+      </w:r>
+      <w:r>
+        <w:rPr>
+          <w:rFonts w:ascii="Times New Roman" w:hAnsi="Times New Roman" w:cs="Times New Roman"/>
           <w:sz w:val="24"/>
           <w:szCs w:val="24"/>
         </w:rPr>
         <w:t>}}</w:t>
-      </w:r>
-      <w:r>
-        <w:rPr>
-          <w:rFonts w:ascii="Times New Roman" w:hAnsi="Times New Roman" w:cs="Times New Roman"/>
-          <w:b/>
-          <w:bCs/>
-          <w:sz w:val="24"/>
-          <w:szCs w:val="24"/>
-        </w:rPr>
-        <w:t xml:space="preserve"> and</w:t>
-      </w:r>
-      <w:r>
-        <w:rPr>
-          <w:rFonts w:ascii="Times New Roman" w:hAnsi="Times New Roman" w:cs="Times New Roman"/>
-          <w:b/>
-          <w:bCs/>
-          <w:sz w:val="24"/>
-          <w:szCs w:val="24"/>
-        </w:rPr>
-        <w:t xml:space="preserve"> have the following Training and Experience:</w:t>
       </w:r>
     </w:p>
     <w:p>
       <w:pPr>
         <w:rPr>
           <w:rFonts w:ascii="Times New Roman" w:hAnsi="Times New Roman" w:cs="Times New Roman"/>
+          <w:b/>
+          <w:bCs/>
           <w:sz w:val="24"/>
           <w:szCs w:val="24"/>
         </w:rPr>
       </w:pPr>
+      <w:r>
+        <w:rPr>
+          <w:rFonts w:ascii="Times New Roman" w:hAnsi="Times New Roman" w:cs="Times New Roman"/>
+          <w:b/>
+          <w:bCs/>
+          <w:sz w:val="24"/>
+          <w:szCs w:val="24"/>
+        </w:rPr>
+        <w:t>I</w:t>
+      </w:r>
+      <w:r>
+        <w:rPr>
+          <w:rFonts w:ascii="Times New Roman" w:hAnsi="Times New Roman" w:cs="Times New Roman"/>
+          <w:b/>
+          <w:bCs/>
+          <w:sz w:val="24"/>
+          <w:szCs w:val="24"/>
+        </w:rPr>
+        <w:t xml:space="preserve">, </w:t>
+      </w:r>
       <w:proofErr w:type="gramStart"/>
       <w:r>
         <w:rPr>
@@ -2121,7 +1903,7 @@
           <w:sz w:val="24"/>
           <w:szCs w:val="24"/>
         </w:rPr>
-        <w:t>T</w:t>
+        <w:t>RANK</w:t>
       </w:r>
       <w:proofErr w:type="gramEnd"/>
       <w:r>
@@ -2130,15 +1912,63 @@
           <w:sz w:val="24"/>
           <w:szCs w:val="24"/>
         </w:rPr>
-        <w:t>_AND_</w:t>
-      </w:r>
-      <w:r>
-        <w:rPr>
-          <w:rFonts w:ascii="Times New Roman" w:hAnsi="Times New Roman" w:cs="Times New Roman"/>
-          <w:sz w:val="24"/>
-          <w:szCs w:val="24"/>
-        </w:rPr>
-        <w:t>E</w:t>
+        <w:t xml:space="preserve"> </w:t>
+      </w:r>
+      <w:r>
+        <w:rPr>
+          <w:rFonts w:ascii="Times New Roman" w:hAnsi="Times New Roman" w:cs="Times New Roman"/>
+          <w:sz w:val="24"/>
+          <w:szCs w:val="24"/>
+        </w:rPr>
+        <w:t>}} {{</w:t>
+      </w:r>
+      <w:r>
+        <w:rPr>
+          <w:rFonts w:ascii="Times New Roman" w:hAnsi="Times New Roman" w:cs="Times New Roman"/>
+          <w:sz w:val="24"/>
+          <w:szCs w:val="24"/>
+        </w:rPr>
+        <w:t xml:space="preserve"> </w:t>
+      </w:r>
+      <w:r>
+        <w:rPr>
+          <w:rFonts w:ascii="Times New Roman" w:hAnsi="Times New Roman" w:cs="Times New Roman"/>
+          <w:sz w:val="24"/>
+          <w:szCs w:val="24"/>
+        </w:rPr>
+        <w:t>NAME</w:t>
+      </w:r>
+      <w:r>
+        <w:rPr>
+          <w:rFonts w:ascii="Times New Roman" w:hAnsi="Times New Roman" w:cs="Times New Roman"/>
+          <w:sz w:val="24"/>
+          <w:szCs w:val="24"/>
+        </w:rPr>
+        <w:t xml:space="preserve"> </w:t>
+      </w:r>
+      <w:r>
+        <w:rPr>
+          <w:rFonts w:ascii="Times New Roman" w:hAnsi="Times New Roman" w:cs="Times New Roman"/>
+          <w:sz w:val="24"/>
+          <w:szCs w:val="24"/>
+        </w:rPr>
+        <w:t>}} {{</w:t>
+      </w:r>
+      <w:r>
+        <w:rPr>
+          <w:rFonts w:ascii="Times New Roman" w:hAnsi="Times New Roman" w:cs="Times New Roman"/>
+          <w:sz w:val="24"/>
+          <w:szCs w:val="24"/>
+        </w:rPr>
+        <w:t xml:space="preserve"> </w:t>
+      </w:r>
+      <w:r>
+        <w:rPr>
+          <w:rFonts w:ascii="Times New Roman" w:hAnsi="Times New Roman" w:cs="Times New Roman"/>
+          <w:sz w:val="24"/>
+          <w:szCs w:val="24"/>
+        </w:rPr>
+        <w:t>BADGE</w:t>
       </w:r>
       <w:r>
         <w:rPr>
@@ -2155,90 +1985,239 @@
           <w:szCs w:val="24"/>
         </w:rPr>
         <w:t>}}</w:t>
+      </w:r>
+      <w:r>
+        <w:rPr>
+          <w:rFonts w:ascii="Times New Roman" w:hAnsi="Times New Roman" w:cs="Times New Roman"/>
+          <w:b/>
+          <w:bCs/>
+          <w:sz w:val="24"/>
+          <w:szCs w:val="24"/>
+        </w:rPr>
+        <w:t xml:space="preserve">, </w:t>
+      </w:r>
+      <w:r>
+        <w:rPr>
+          <w:rFonts w:ascii="Times New Roman" w:hAnsi="Times New Roman" w:cs="Times New Roman"/>
+          <w:b/>
+          <w:bCs/>
+          <w:sz w:val="24"/>
+          <w:szCs w:val="24"/>
+        </w:rPr>
+        <w:t xml:space="preserve">your affiant, am a police officer with the Oro Valley Police Department. I have been a police officer for </w:t>
+      </w:r>
+      <w:proofErr w:type="gramStart"/>
+      <w:r>
+        <w:rPr>
+          <w:rFonts w:ascii="Times New Roman" w:hAnsi="Times New Roman" w:cs="Times New Roman"/>
+          <w:sz w:val="24"/>
+          <w:szCs w:val="24"/>
+        </w:rPr>
+        <w:t>{{</w:t>
+      </w:r>
+      <w:r>
+        <w:rPr>
+          <w:rFonts w:ascii="Times New Roman" w:hAnsi="Times New Roman" w:cs="Times New Roman"/>
+          <w:sz w:val="24"/>
+          <w:szCs w:val="24"/>
+        </w:rPr>
+        <w:t xml:space="preserve"> </w:t>
+      </w:r>
+      <w:r>
+        <w:rPr>
+          <w:rFonts w:ascii="Times New Roman" w:hAnsi="Times New Roman" w:cs="Times New Roman"/>
+          <w:sz w:val="24"/>
+          <w:szCs w:val="24"/>
+        </w:rPr>
+        <w:t>YEARS</w:t>
+      </w:r>
+      <w:proofErr w:type="gramEnd"/>
+      <w:r>
+        <w:rPr>
+          <w:rFonts w:ascii="Times New Roman" w:hAnsi="Times New Roman" w:cs="Times New Roman"/>
+          <w:sz w:val="24"/>
+          <w:szCs w:val="24"/>
+        </w:rPr>
+        <w:t xml:space="preserve"> </w:t>
+      </w:r>
+      <w:r>
+        <w:rPr>
+          <w:rFonts w:ascii="Times New Roman" w:hAnsi="Times New Roman" w:cs="Times New Roman"/>
+          <w:sz w:val="24"/>
+          <w:szCs w:val="24"/>
+        </w:rPr>
+        <w:t>}}</w:t>
+      </w:r>
+      <w:r>
+        <w:rPr>
+          <w:rFonts w:ascii="Times New Roman" w:hAnsi="Times New Roman" w:cs="Times New Roman"/>
+          <w:b/>
+          <w:bCs/>
+          <w:sz w:val="24"/>
+          <w:szCs w:val="24"/>
+        </w:rPr>
+        <w:t xml:space="preserve"> and</w:t>
+      </w:r>
+      <w:r>
+        <w:rPr>
+          <w:rFonts w:ascii="Times New Roman" w:hAnsi="Times New Roman" w:cs="Times New Roman"/>
+          <w:b/>
+          <w:bCs/>
+          <w:sz w:val="24"/>
+          <w:szCs w:val="24"/>
+        </w:rPr>
+        <w:t xml:space="preserve"> have the following Training and Experience:</w:t>
       </w:r>
     </w:p>
     <w:p>
       <w:pPr>
         <w:rPr>
           <w:rFonts w:ascii="Times New Roman" w:hAnsi="Times New Roman" w:cs="Times New Roman"/>
-          <w:b/>
-          <w:bCs/>
           <w:sz w:val="24"/>
           <w:szCs w:val="24"/>
         </w:rPr>
       </w:pPr>
-      <w:r>
-        <w:rPr>
-          <w:rFonts w:ascii="Times New Roman" w:hAnsi="Times New Roman" w:cs="Times New Roman"/>
-          <w:b/>
-          <w:bCs/>
-          <w:sz w:val="24"/>
-          <w:szCs w:val="24"/>
-        </w:rPr>
-        <w:t>I am investigating the crime(s) of:</w:t>
+      <w:proofErr w:type="gramStart"/>
+      <w:r>
+        <w:rPr>
+          <w:rFonts w:ascii="Times New Roman" w:hAnsi="Times New Roman" w:cs="Times New Roman"/>
+          <w:sz w:val="24"/>
+          <w:szCs w:val="24"/>
+        </w:rPr>
+        <w:t>{{</w:t>
+      </w:r>
+      <w:r>
+        <w:rPr>
+          <w:rFonts w:ascii="Times New Roman" w:hAnsi="Times New Roman" w:cs="Times New Roman"/>
+          <w:sz w:val="24"/>
+          <w:szCs w:val="24"/>
+        </w:rPr>
+        <w:t xml:space="preserve"> </w:t>
+      </w:r>
+      <w:r>
+        <w:rPr>
+          <w:rFonts w:ascii="Times New Roman" w:hAnsi="Times New Roman" w:cs="Times New Roman"/>
+          <w:sz w:val="24"/>
+          <w:szCs w:val="24"/>
+        </w:rPr>
+        <w:t>T</w:t>
+      </w:r>
+      <w:proofErr w:type="gramEnd"/>
+      <w:r>
+        <w:rPr>
+          <w:rFonts w:ascii="Times New Roman" w:hAnsi="Times New Roman" w:cs="Times New Roman"/>
+          <w:sz w:val="24"/>
+          <w:szCs w:val="24"/>
+        </w:rPr>
+        <w:t>_AND_</w:t>
+      </w:r>
+      <w:r>
+        <w:rPr>
+          <w:rFonts w:ascii="Times New Roman" w:hAnsi="Times New Roman" w:cs="Times New Roman"/>
+          <w:sz w:val="24"/>
+          <w:szCs w:val="24"/>
+        </w:rPr>
+        <w:t>E</w:t>
+      </w:r>
+      <w:r>
+        <w:rPr>
+          <w:rFonts w:ascii="Times New Roman" w:hAnsi="Times New Roman" w:cs="Times New Roman"/>
+          <w:sz w:val="24"/>
+          <w:szCs w:val="24"/>
+        </w:rPr>
+        <w:t xml:space="preserve"> </w:t>
+      </w:r>
+      <w:r>
+        <w:rPr>
+          <w:rFonts w:ascii="Times New Roman" w:hAnsi="Times New Roman" w:cs="Times New Roman"/>
+          <w:sz w:val="24"/>
+          <w:szCs w:val="24"/>
+        </w:rPr>
+        <w:t>}}</w:t>
       </w:r>
     </w:p>
     <w:p>
       <w:pPr>
         <w:rPr>
           <w:rFonts w:ascii="Times New Roman" w:hAnsi="Times New Roman" w:cs="Times New Roman"/>
+          <w:b/>
+          <w:bCs/>
           <w:sz w:val="24"/>
           <w:szCs w:val="24"/>
         </w:rPr>
       </w:pPr>
-      <w:proofErr w:type="gramStart"/>
-      <w:r>
-        <w:rPr>
-          <w:rFonts w:ascii="Times New Roman" w:hAnsi="Times New Roman" w:cs="Times New Roman"/>
-          <w:sz w:val="24"/>
-          <w:szCs w:val="24"/>
-        </w:rPr>
-        <w:t>{{</w:t>
-      </w:r>
-      <w:r>
-        <w:rPr>
-          <w:rFonts w:ascii="Times New Roman" w:hAnsi="Times New Roman" w:cs="Times New Roman"/>
-          <w:sz w:val="24"/>
-          <w:szCs w:val="24"/>
-        </w:rPr>
-        <w:t xml:space="preserve"> </w:t>
-      </w:r>
-      <w:r>
-        <w:rPr>
-          <w:rFonts w:ascii="Times New Roman" w:hAnsi="Times New Roman" w:cs="Times New Roman"/>
-          <w:sz w:val="24"/>
-          <w:szCs w:val="24"/>
-        </w:rPr>
-        <w:t>CRIMES</w:t>
-      </w:r>
-      <w:proofErr w:type="gramEnd"/>
-      <w:r>
-        <w:rPr>
-          <w:rFonts w:ascii="Times New Roman" w:hAnsi="Times New Roman" w:cs="Times New Roman"/>
-          <w:sz w:val="24"/>
-          <w:szCs w:val="24"/>
-        </w:rPr>
-        <w:t xml:space="preserve"> </w:t>
-      </w:r>
-      <w:r>
-        <w:rPr>
-          <w:rFonts w:ascii="Times New Roman" w:hAnsi="Times New Roman" w:cs="Times New Roman"/>
-          <w:sz w:val="24"/>
-          <w:szCs w:val="24"/>
-        </w:rPr>
-        <w:t>}}</w:t>
+      <w:r>
+        <w:rPr>
+          <w:rFonts w:ascii="Times New Roman" w:hAnsi="Times New Roman" w:cs="Times New Roman"/>
+          <w:b/>
+          <w:bCs/>
+          <w:sz w:val="24"/>
+          <w:szCs w:val="24"/>
+        </w:rPr>
+        <w:t>I am investigating the crime(s) of:</w:t>
       </w:r>
     </w:p>
     <w:p>
       <w:pPr>
         <w:rPr>
           <w:rFonts w:ascii="Times New Roman" w:hAnsi="Times New Roman" w:cs="Times New Roman"/>
-          <w:b/>
-          <w:bCs/>
           <w:sz w:val="24"/>
           <w:szCs w:val="24"/>
         </w:rPr>
       </w:pPr>
+      <w:proofErr w:type="gramStart"/>
+      <w:r>
+        <w:rPr>
+          <w:rFonts w:ascii="Times New Roman" w:hAnsi="Times New Roman" w:cs="Times New Roman"/>
+          <w:sz w:val="24"/>
+          <w:szCs w:val="24"/>
+        </w:rPr>
+        <w:t>{{</w:t>
+      </w:r>
+      <w:r>
+        <w:rPr>
+          <w:rFonts w:ascii="Times New Roman" w:hAnsi="Times New Roman" w:cs="Times New Roman"/>
+          <w:sz w:val="24"/>
+          <w:szCs w:val="24"/>
+        </w:rPr>
+        <w:t xml:space="preserve"> </w:t>
+      </w:r>
+      <w:r>
+        <w:rPr>
+          <w:rFonts w:ascii="Times New Roman" w:hAnsi="Times New Roman" w:cs="Times New Roman"/>
+          <w:sz w:val="24"/>
+          <w:szCs w:val="24"/>
+        </w:rPr>
+        <w:t>CRIMES</w:t>
+      </w:r>
+      <w:proofErr w:type="gramEnd"/>
+      <w:r>
+        <w:rPr>
+          <w:rFonts w:ascii="Times New Roman" w:hAnsi="Times New Roman" w:cs="Times New Roman"/>
+          <w:sz w:val="24"/>
+          <w:szCs w:val="24"/>
+        </w:rPr>
+        <w:t xml:space="preserve"> </w:t>
+      </w:r>
+      <w:r>
+        <w:rPr>
+          <w:rFonts w:ascii="Times New Roman" w:hAnsi="Times New Roman" w:cs="Times New Roman"/>
+          <w:sz w:val="24"/>
+          <w:szCs w:val="24"/>
+        </w:rPr>
+        <w:t>}}</w:t>
+      </w:r>
+    </w:p>
+    <w:p>
+      <w:pPr>
+        <w:rPr>
+          <w:rFonts w:ascii="Times New Roman" w:hAnsi="Times New Roman" w:cs="Times New Roman"/>
+          <w:b/>
+          <w:bCs/>
+          <w:sz w:val="24"/>
+          <w:szCs w:val="24"/>
+        </w:rPr>
+      </w:pPr>
       <w:r>
         <w:rPr>
           <w:rFonts w:ascii="Times New Roman" w:hAnsi="Times New Roman" w:cs="Times New Roman"/>
@@ -2253,8 +2232,6 @@
       <w:r>
         <w:rPr>
           <w:rFonts w:ascii="Times New Roman" w:hAnsi="Times New Roman" w:cs="Times New Roman"/>
-          <w:b/>
-          <w:bCs/>
           <w:sz w:val="24"/>
           <w:szCs w:val="24"/>
         </w:rPr>
@@ -2263,18 +2240,14 @@
       <w:r>
         <w:rPr>
           <w:rFonts w:ascii="Times New Roman" w:hAnsi="Times New Roman" w:cs="Times New Roman"/>
-          <w:b/>
-          <w:bCs/>
-          <w:sz w:val="24"/>
-          <w:szCs w:val="24"/>
-        </w:rPr>
-        <w:t xml:space="preserve"> </w:t>
-      </w:r>
-      <w:r>
-        <w:rPr>
-          <w:rFonts w:ascii="Times New Roman" w:hAnsi="Times New Roman" w:cs="Times New Roman"/>
-          <w:b/>
-          <w:bCs/>
+          <w:sz w:val="24"/>
+          <w:szCs w:val="24"/>
+        </w:rPr>
+        <w:t xml:space="preserve"> </w:t>
+      </w:r>
+      <w:r>
+        <w:rPr>
+          <w:rFonts w:ascii="Times New Roman" w:hAnsi="Times New Roman" w:cs="Times New Roman"/>
           <w:sz w:val="24"/>
           <w:szCs w:val="24"/>
         </w:rPr>
@@ -2284,8 +2257,6 @@
       <w:r>
         <w:rPr>
           <w:rFonts w:ascii="Times New Roman" w:hAnsi="Times New Roman" w:cs="Times New Roman"/>
-          <w:b/>
-          <w:bCs/>
           <w:sz w:val="24"/>
           <w:szCs w:val="24"/>
         </w:rPr>
@@ -2294,22 +2265,28 @@
       <w:r>
         <w:rPr>
           <w:rFonts w:ascii="Times New Roman" w:hAnsi="Times New Roman" w:cs="Times New Roman"/>
-          <w:b/>
-          <w:bCs/>
-          <w:sz w:val="24"/>
-          <w:szCs w:val="24"/>
-        </w:rPr>
-        <w:t xml:space="preserve"> </w:t>
-      </w:r>
-      <w:r>
-        <w:rPr>
-          <w:rFonts w:ascii="Times New Roman" w:hAnsi="Times New Roman" w:cs="Times New Roman"/>
-          <w:b/>
-          <w:bCs/>
-          <w:sz w:val="24"/>
-          <w:szCs w:val="24"/>
-        </w:rPr>
-        <w:t>}},</w:t>
+          <w:sz w:val="24"/>
+          <w:szCs w:val="24"/>
+        </w:rPr>
+        <w:t xml:space="preserve"> </w:t>
+      </w:r>
+      <w:r>
+        <w:rPr>
+          <w:rFonts w:ascii="Times New Roman" w:hAnsi="Times New Roman" w:cs="Times New Roman"/>
+          <w:sz w:val="24"/>
+          <w:szCs w:val="24"/>
+        </w:rPr>
+        <w:t>}}</w:t>
+      </w:r>
+      <w:r>
+        <w:rPr>
+          <w:rFonts w:ascii="Times New Roman" w:hAnsi="Times New Roman" w:cs="Times New Roman"/>
+          <w:b/>
+          <w:bCs/>
+          <w:sz w:val="24"/>
+          <w:szCs w:val="24"/>
+        </w:rPr>
+        <w:t>,</w:t>
       </w:r>
       <w:r>
         <w:rPr>
@@ -2768,6 +2745,7 @@
           <w:sz w:val="24"/>
           <w:szCs w:val="24"/>
         </w:rPr>
+        <w:lastRenderedPageBreak/>
         <w:t>{%</w:t>
       </w:r>
       <w:r>
@@ -2801,7 +2779,6 @@
           <w:sz w:val="24"/>
           <w:szCs w:val="24"/>
         </w:rPr>
-        <w:lastRenderedPageBreak/>
         <w:t>{%p if TELEPHONIC == False %}</w:t>
       </w:r>
     </w:p>
@@ -2849,8 +2826,6 @@
       <w:r>
         <w:rPr>
           <w:rFonts w:ascii="Times New Roman" w:hAnsi="Times New Roman" w:cs="Times New Roman"/>
-          <w:b/>
-          <w:bCs/>
           <w:sz w:val="24"/>
           <w:szCs w:val="24"/>
         </w:rPr>
@@ -2859,18 +2834,14 @@
       <w:r>
         <w:rPr>
           <w:rFonts w:ascii="Times New Roman" w:hAnsi="Times New Roman" w:cs="Times New Roman"/>
-          <w:b/>
-          <w:bCs/>
-          <w:sz w:val="24"/>
-          <w:szCs w:val="24"/>
-        </w:rPr>
-        <w:t xml:space="preserve"> </w:t>
-      </w:r>
-      <w:r>
-        <w:rPr>
-          <w:rFonts w:ascii="Times New Roman" w:hAnsi="Times New Roman" w:cs="Times New Roman"/>
-          <w:b/>
-          <w:bCs/>
+          <w:sz w:val="24"/>
+          <w:szCs w:val="24"/>
+        </w:rPr>
+        <w:t xml:space="preserve"> </w:t>
+      </w:r>
+      <w:r>
+        <w:rPr>
+          <w:rFonts w:ascii="Times New Roman" w:hAnsi="Times New Roman" w:cs="Times New Roman"/>
           <w:sz w:val="24"/>
           <w:szCs w:val="24"/>
         </w:rPr>
@@ -2880,18 +2851,14 @@
       <w:r>
         <w:rPr>
           <w:rFonts w:ascii="Times New Roman" w:hAnsi="Times New Roman" w:cs="Times New Roman"/>
-          <w:b/>
-          <w:bCs/>
-          <w:sz w:val="24"/>
-          <w:szCs w:val="24"/>
-        </w:rPr>
-        <w:t xml:space="preserve"> </w:t>
-      </w:r>
-      <w:r>
-        <w:rPr>
-          <w:rFonts w:ascii="Times New Roman" w:hAnsi="Times New Roman" w:cs="Times New Roman"/>
-          <w:b/>
-          <w:bCs/>
+          <w:sz w:val="24"/>
+          <w:szCs w:val="24"/>
+        </w:rPr>
+        <w:t xml:space="preserve"> </w:t>
+      </w:r>
+      <w:r>
+        <w:rPr>
+          <w:rFonts w:ascii="Times New Roman" w:hAnsi="Times New Roman" w:cs="Times New Roman"/>
           <w:sz w:val="24"/>
           <w:szCs w:val="24"/>
         </w:rPr>
@@ -2900,8 +2867,6 @@
       <w:r>
         <w:rPr>
           <w:rFonts w:ascii="Times New Roman" w:hAnsi="Times New Roman" w:cs="Times New Roman"/>
-          <w:b/>
-          <w:bCs/>
           <w:sz w:val="24"/>
           <w:szCs w:val="24"/>
         </w:rPr>
@@ -2910,8 +2875,6 @@
       <w:r>
         <w:rPr>
           <w:rFonts w:ascii="Times New Roman" w:hAnsi="Times New Roman" w:cs="Times New Roman"/>
-          <w:b/>
-          <w:bCs/>
           <w:sz w:val="24"/>
           <w:szCs w:val="24"/>
         </w:rPr>
@@ -2920,8 +2883,6 @@
       <w:r>
         <w:rPr>
           <w:rFonts w:ascii="Times New Roman" w:hAnsi="Times New Roman" w:cs="Times New Roman"/>
-          <w:b/>
-          <w:bCs/>
           <w:sz w:val="24"/>
           <w:szCs w:val="24"/>
         </w:rPr>
@@ -3832,8 +3793,6 @@
                     <w:spacing w:before="240"/>
                     <w:rPr>
                       <w:rFonts w:ascii="Times New Roman" w:hAnsi="Times New Roman" w:cs="Times New Roman"/>
-                      <w:b/>
-                      <w:bCs/>
                       <w:sz w:val="24"/>
                       <w:szCs w:val="24"/>
                     </w:rPr>
@@ -3842,8 +3801,6 @@
                   <w:r>
                     <w:rPr>
                       <w:rFonts w:ascii="Times New Roman" w:hAnsi="Times New Roman" w:cs="Times New Roman"/>
-                      <w:b/>
-                      <w:bCs/>
                       <w:sz w:val="24"/>
                       <w:szCs w:val="24"/>
                     </w:rPr>
@@ -3852,8 +3809,6 @@
                   <w:r>
                     <w:rPr>
                       <w:rFonts w:ascii="Times New Roman" w:hAnsi="Times New Roman" w:cs="Times New Roman"/>
-                      <w:b/>
-                      <w:bCs/>
                       <w:sz w:val="24"/>
                       <w:szCs w:val="24"/>
                     </w:rPr>
@@ -3862,8 +3817,6 @@
                   <w:r>
                     <w:rPr>
                       <w:rFonts w:ascii="Times New Roman" w:hAnsi="Times New Roman" w:cs="Times New Roman"/>
-                      <w:b/>
-                      <w:bCs/>
                       <w:sz w:val="24"/>
                       <w:szCs w:val="24"/>
                     </w:rPr>
@@ -3873,8 +3826,6 @@
                   <w:r>
                     <w:rPr>
                       <w:rFonts w:ascii="Times New Roman" w:hAnsi="Times New Roman" w:cs="Times New Roman"/>
-                      <w:b/>
-                      <w:bCs/>
                       <w:sz w:val="24"/>
                       <w:szCs w:val="24"/>
                     </w:rPr>
@@ -3883,8 +3834,6 @@
                   <w:r>
                     <w:rPr>
                       <w:rFonts w:ascii="Times New Roman" w:hAnsi="Times New Roman" w:cs="Times New Roman"/>
-                      <w:b/>
-                      <w:bCs/>
                       <w:sz w:val="24"/>
                       <w:szCs w:val="24"/>
                     </w:rPr>
@@ -4022,8 +3971,6 @@
       <w:r>
         <w:rPr>
           <w:rFonts w:ascii="Times New Roman" w:hAnsi="Times New Roman" w:cs="Times New Roman"/>
-          <w:b/>
-          <w:bCs/>
           <w:sz w:val="24"/>
           <w:szCs w:val="24"/>
         </w:rPr>
@@ -4032,18 +3979,14 @@
       <w:r>
         <w:rPr>
           <w:rFonts w:ascii="Times New Roman" w:hAnsi="Times New Roman" w:cs="Times New Roman"/>
-          <w:b/>
-          <w:bCs/>
-          <w:sz w:val="24"/>
-          <w:szCs w:val="24"/>
-        </w:rPr>
-        <w:t xml:space="preserve"> </w:t>
-      </w:r>
-      <w:r>
-        <w:rPr>
-          <w:rFonts w:ascii="Times New Roman" w:hAnsi="Times New Roman" w:cs="Times New Roman"/>
-          <w:b/>
-          <w:bCs/>
+          <w:sz w:val="24"/>
+          <w:szCs w:val="24"/>
+        </w:rPr>
+        <w:t xml:space="preserve"> </w:t>
+      </w:r>
+      <w:r>
+        <w:rPr>
+          <w:rFonts w:ascii="Times New Roman" w:hAnsi="Times New Roman" w:cs="Times New Roman"/>
           <w:sz w:val="24"/>
           <w:szCs w:val="24"/>
         </w:rPr>
@@ -4053,18 +3996,14 @@
       <w:r>
         <w:rPr>
           <w:rFonts w:ascii="Times New Roman" w:hAnsi="Times New Roman" w:cs="Times New Roman"/>
-          <w:b/>
-          <w:bCs/>
-          <w:sz w:val="24"/>
-          <w:szCs w:val="24"/>
-        </w:rPr>
-        <w:t xml:space="preserve"> </w:t>
-      </w:r>
-      <w:r>
-        <w:rPr>
-          <w:rFonts w:ascii="Times New Roman" w:hAnsi="Times New Roman" w:cs="Times New Roman"/>
-          <w:b/>
-          <w:bCs/>
+          <w:sz w:val="24"/>
+          <w:szCs w:val="24"/>
+        </w:rPr>
+        <w:t xml:space="preserve"> </w:t>
+      </w:r>
+      <w:r>
+        <w:rPr>
+          <w:rFonts w:ascii="Times New Roman" w:hAnsi="Times New Roman" w:cs="Times New Roman"/>
           <w:sz w:val="24"/>
           <w:szCs w:val="24"/>
         </w:rPr>
@@ -4073,18 +4012,14 @@
       <w:r>
         <w:rPr>
           <w:rFonts w:ascii="Times New Roman" w:hAnsi="Times New Roman" w:cs="Times New Roman"/>
-          <w:b/>
-          <w:bCs/>
-          <w:sz w:val="24"/>
-          <w:szCs w:val="24"/>
-        </w:rPr>
-        <w:t xml:space="preserve"> </w:t>
-      </w:r>
-      <w:r>
-        <w:rPr>
-          <w:rFonts w:ascii="Times New Roman" w:hAnsi="Times New Roman" w:cs="Times New Roman"/>
-          <w:b/>
-          <w:bCs/>
+          <w:sz w:val="24"/>
+          <w:szCs w:val="24"/>
+        </w:rPr>
+        <w:t xml:space="preserve"> </w:t>
+      </w:r>
+      <w:r>
+        <w:rPr>
+          <w:rFonts w:ascii="Times New Roman" w:hAnsi="Times New Roman" w:cs="Times New Roman"/>
           <w:sz w:val="24"/>
           <w:szCs w:val="24"/>
         </w:rPr>
@@ -4093,18 +4028,14 @@
       <w:r>
         <w:rPr>
           <w:rFonts w:ascii="Times New Roman" w:hAnsi="Times New Roman" w:cs="Times New Roman"/>
-          <w:b/>
-          <w:bCs/>
-          <w:sz w:val="24"/>
-          <w:szCs w:val="24"/>
-        </w:rPr>
-        <w:t xml:space="preserve"> </w:t>
-      </w:r>
-      <w:r>
-        <w:rPr>
-          <w:rFonts w:ascii="Times New Roman" w:hAnsi="Times New Roman" w:cs="Times New Roman"/>
-          <w:b/>
-          <w:bCs/>
+          <w:sz w:val="24"/>
+          <w:szCs w:val="24"/>
+        </w:rPr>
+        <w:t xml:space="preserve"> </w:t>
+      </w:r>
+      <w:r>
+        <w:rPr>
+          <w:rFonts w:ascii="Times New Roman" w:hAnsi="Times New Roman" w:cs="Times New Roman"/>
           <w:sz w:val="24"/>
           <w:szCs w:val="24"/>
         </w:rPr>
@@ -4113,18 +4044,14 @@
       <w:r>
         <w:rPr>
           <w:rFonts w:ascii="Times New Roman" w:hAnsi="Times New Roman" w:cs="Times New Roman"/>
-          <w:b/>
-          <w:bCs/>
-          <w:sz w:val="24"/>
-          <w:szCs w:val="24"/>
-        </w:rPr>
-        <w:t xml:space="preserve"> </w:t>
-      </w:r>
-      <w:r>
-        <w:rPr>
-          <w:rFonts w:ascii="Times New Roman" w:hAnsi="Times New Roman" w:cs="Times New Roman"/>
-          <w:b/>
-          <w:bCs/>
+          <w:sz w:val="24"/>
+          <w:szCs w:val="24"/>
+        </w:rPr>
+        <w:t xml:space="preserve"> </w:t>
+      </w:r>
+      <w:r>
+        <w:rPr>
+          <w:rFonts w:ascii="Times New Roman" w:hAnsi="Times New Roman" w:cs="Times New Roman"/>
           <w:sz w:val="24"/>
           <w:szCs w:val="24"/>
         </w:rPr>
@@ -4133,22 +4060,28 @@
       <w:r>
         <w:rPr>
           <w:rFonts w:ascii="Times New Roman" w:hAnsi="Times New Roman" w:cs="Times New Roman"/>
-          <w:b/>
-          <w:bCs/>
-          <w:sz w:val="24"/>
-          <w:szCs w:val="24"/>
-        </w:rPr>
-        <w:t xml:space="preserve"> </w:t>
-      </w:r>
-      <w:r>
-        <w:rPr>
-          <w:rFonts w:ascii="Times New Roman" w:hAnsi="Times New Roman" w:cs="Times New Roman"/>
-          <w:b/>
-          <w:bCs/>
-          <w:sz w:val="24"/>
-          <w:szCs w:val="24"/>
-        </w:rPr>
-        <w:t>}}.  I am satisfied that there is probable cause to believe that:</w:t>
+          <w:sz w:val="24"/>
+          <w:szCs w:val="24"/>
+        </w:rPr>
+        <w:t xml:space="preserve"> </w:t>
+      </w:r>
+      <w:r>
+        <w:rPr>
+          <w:rFonts w:ascii="Times New Roman" w:hAnsi="Times New Roman" w:cs="Times New Roman"/>
+          <w:sz w:val="24"/>
+          <w:szCs w:val="24"/>
+        </w:rPr>
+        <w:t>}}</w:t>
+      </w:r>
+      <w:r>
+        <w:rPr>
+          <w:rFonts w:ascii="Times New Roman" w:hAnsi="Times New Roman" w:cs="Times New Roman"/>
+          <w:b/>
+          <w:bCs/>
+          <w:sz w:val="24"/>
+          <w:szCs w:val="24"/>
+        </w:rPr>
+        <w:t>.  I am satisfied that there is probable cause to believe that:</w:t>
       </w:r>
     </w:p>
     <w:tbl>
@@ -4627,120 +4560,194 @@
       <w:pPr>
         <w:rPr>
           <w:rFonts w:ascii="Times New Roman" w:hAnsi="Times New Roman" w:cs="Times New Roman"/>
+          <w:b/>
+          <w:bCs/>
           <w:sz w:val="24"/>
           <w:szCs w:val="24"/>
         </w:rPr>
       </w:pPr>
+      <w:r>
+        <w:rPr>
+          <w:rFonts w:ascii="Times New Roman" w:hAnsi="Times New Roman" w:cs="Times New Roman"/>
+          <w:b/>
+          <w:bCs/>
+          <w:sz w:val="24"/>
+          <w:szCs w:val="24"/>
+        </w:rPr>
+        <w:t>Which property or things:</w:t>
+      </w:r>
     </w:p>
     <w:p>
       <w:pPr>
         <w:rPr>
           <w:rFonts w:ascii="Times New Roman" w:hAnsi="Times New Roman" w:cs="Times New Roman"/>
-          <w:b/>
-          <w:bCs/>
           <w:sz w:val="24"/>
           <w:szCs w:val="24"/>
         </w:rPr>
       </w:pPr>
-      <w:r>
-        <w:rPr>
-          <w:rFonts w:ascii="Times New Roman" w:hAnsi="Times New Roman" w:cs="Times New Roman"/>
-          <w:b/>
-          <w:bCs/>
-          <w:sz w:val="24"/>
-          <w:szCs w:val="24"/>
-        </w:rPr>
-        <w:t>Which property or things:</w:t>
+      <w:proofErr w:type="gramStart"/>
+      <w:r>
+        <w:rPr>
+          <w:rFonts w:ascii="Times New Roman" w:hAnsi="Times New Roman" w:cs="Times New Roman"/>
+          <w:sz w:val="24"/>
+          <w:szCs w:val="24"/>
+        </w:rPr>
+        <w:t>{{</w:t>
+      </w:r>
+      <w:r>
+        <w:rPr>
+          <w:rFonts w:ascii="Times New Roman" w:hAnsi="Times New Roman" w:cs="Times New Roman"/>
+          <w:sz w:val="24"/>
+          <w:szCs w:val="24"/>
+        </w:rPr>
+        <w:t xml:space="preserve"> </w:t>
+      </w:r>
+      <w:r>
+        <w:rPr>
+          <w:rFonts w:ascii="Times New Roman" w:hAnsi="Times New Roman" w:cs="Times New Roman"/>
+          <w:sz w:val="24"/>
+          <w:szCs w:val="24"/>
+        </w:rPr>
+        <w:t>PROPERTY</w:t>
+      </w:r>
+      <w:proofErr w:type="gramEnd"/>
+      <w:r>
+        <w:rPr>
+          <w:rFonts w:ascii="Times New Roman" w:hAnsi="Times New Roman" w:cs="Times New Roman"/>
+          <w:sz w:val="24"/>
+          <w:szCs w:val="24"/>
+        </w:rPr>
+        <w:t>_REASONS</w:t>
+      </w:r>
+      <w:r>
+        <w:rPr>
+          <w:rFonts w:ascii="Times New Roman" w:hAnsi="Times New Roman" w:cs="Times New Roman"/>
+          <w:sz w:val="24"/>
+          <w:szCs w:val="24"/>
+        </w:rPr>
+        <w:t xml:space="preserve"> </w:t>
+      </w:r>
+      <w:r>
+        <w:rPr>
+          <w:rFonts w:ascii="Times New Roman" w:hAnsi="Times New Roman" w:cs="Times New Roman"/>
+          <w:sz w:val="24"/>
+          <w:szCs w:val="24"/>
+        </w:rPr>
+        <w:t>}}</w:t>
       </w:r>
     </w:p>
     <w:p>
       <w:pPr>
         <w:rPr>
           <w:rFonts w:ascii="Times New Roman" w:hAnsi="Times New Roman" w:cs="Times New Roman"/>
+          <w:b/>
+          <w:bCs/>
           <w:sz w:val="24"/>
           <w:szCs w:val="24"/>
         </w:rPr>
       </w:pPr>
-      <w:proofErr w:type="gramStart"/>
-      <w:r>
-        <w:rPr>
-          <w:rFonts w:ascii="Times New Roman" w:hAnsi="Times New Roman" w:cs="Times New Roman"/>
-          <w:sz w:val="24"/>
-          <w:szCs w:val="24"/>
-        </w:rPr>
-        <w:t>{{</w:t>
-      </w:r>
-      <w:r>
-        <w:rPr>
-          <w:rFonts w:ascii="Times New Roman" w:hAnsi="Times New Roman" w:cs="Times New Roman"/>
-          <w:sz w:val="24"/>
-          <w:szCs w:val="24"/>
-        </w:rPr>
-        <w:t xml:space="preserve"> </w:t>
-      </w:r>
-      <w:r>
-        <w:rPr>
-          <w:rFonts w:ascii="Times New Roman" w:hAnsi="Times New Roman" w:cs="Times New Roman"/>
-          <w:sz w:val="24"/>
-          <w:szCs w:val="24"/>
-        </w:rPr>
-        <w:t>PROPERTY</w:t>
-      </w:r>
-      <w:proofErr w:type="gramEnd"/>
-      <w:r>
-        <w:rPr>
-          <w:rFonts w:ascii="Times New Roman" w:hAnsi="Times New Roman" w:cs="Times New Roman"/>
-          <w:sz w:val="24"/>
-          <w:szCs w:val="24"/>
-        </w:rPr>
-        <w:t>_REASONS</w:t>
-      </w:r>
-      <w:r>
-        <w:rPr>
-          <w:rFonts w:ascii="Times New Roman" w:hAnsi="Times New Roman" w:cs="Times New Roman"/>
-          <w:sz w:val="24"/>
-          <w:szCs w:val="24"/>
-        </w:rPr>
-        <w:t xml:space="preserve"> </w:t>
-      </w:r>
-      <w:r>
-        <w:rPr>
-          <w:rFonts w:ascii="Times New Roman" w:hAnsi="Times New Roman" w:cs="Times New Roman"/>
-          <w:sz w:val="24"/>
-          <w:szCs w:val="24"/>
-        </w:rPr>
-        <w:t>}}</w:t>
+      <w:r>
+        <w:rPr>
+          <w:rFonts w:ascii="Times New Roman" w:hAnsi="Times New Roman" w:cs="Times New Roman"/>
+          <w:b/>
+          <w:bCs/>
+          <w:sz w:val="24"/>
+          <w:szCs w:val="24"/>
+        </w:rPr>
+        <w:t>Together with other fruits, instrumentalities, and evidence of the crime(s) of:</w:t>
       </w:r>
     </w:p>
     <w:p>
       <w:pPr>
         <w:rPr>
           <w:rFonts w:ascii="Times New Roman" w:hAnsi="Times New Roman" w:cs="Times New Roman"/>
-          <w:b/>
-          <w:bCs/>
           <w:sz w:val="24"/>
           <w:szCs w:val="24"/>
         </w:rPr>
       </w:pPr>
-      <w:r>
-        <w:rPr>
-          <w:rFonts w:ascii="Times New Roman" w:hAnsi="Times New Roman" w:cs="Times New Roman"/>
-          <w:b/>
-          <w:bCs/>
-          <w:sz w:val="24"/>
-          <w:szCs w:val="24"/>
-        </w:rPr>
-        <w:t>Together with other fruits, instrumentalities, and evidence of the crime(s) of:</w:t>
+      <w:proofErr w:type="gramStart"/>
+      <w:r>
+        <w:rPr>
+          <w:rFonts w:ascii="Times New Roman" w:hAnsi="Times New Roman" w:cs="Times New Roman"/>
+          <w:sz w:val="24"/>
+          <w:szCs w:val="24"/>
+        </w:rPr>
+        <w:t>{{</w:t>
+      </w:r>
+      <w:r>
+        <w:rPr>
+          <w:rFonts w:ascii="Times New Roman" w:hAnsi="Times New Roman" w:cs="Times New Roman"/>
+          <w:sz w:val="24"/>
+          <w:szCs w:val="24"/>
+        </w:rPr>
+        <w:t xml:space="preserve"> </w:t>
+      </w:r>
+      <w:r>
+        <w:rPr>
+          <w:rFonts w:ascii="Times New Roman" w:hAnsi="Times New Roman" w:cs="Times New Roman"/>
+          <w:sz w:val="24"/>
+          <w:szCs w:val="24"/>
+        </w:rPr>
+        <w:t>CRIMES</w:t>
+      </w:r>
+      <w:proofErr w:type="gramEnd"/>
+      <w:r>
+        <w:rPr>
+          <w:rFonts w:ascii="Times New Roman" w:hAnsi="Times New Roman" w:cs="Times New Roman"/>
+          <w:sz w:val="24"/>
+          <w:szCs w:val="24"/>
+        </w:rPr>
+        <w:t xml:space="preserve"> </w:t>
+      </w:r>
+      <w:r>
+        <w:rPr>
+          <w:rFonts w:ascii="Times New Roman" w:hAnsi="Times New Roman" w:cs="Times New Roman"/>
+          <w:sz w:val="24"/>
+          <w:szCs w:val="24"/>
+        </w:rPr>
+        <w:t>}}</w:t>
       </w:r>
     </w:p>
     <w:p>
       <w:pPr>
         <w:rPr>
           <w:rFonts w:ascii="Times New Roman" w:hAnsi="Times New Roman" w:cs="Times New Roman"/>
+          <w:b/>
+          <w:bCs/>
           <w:sz w:val="24"/>
           <w:szCs w:val="24"/>
         </w:rPr>
       </w:pPr>
+      <w:r>
+        <w:rPr>
+          <w:rFonts w:ascii="Times New Roman" w:hAnsi="Times New Roman" w:cs="Times New Roman"/>
+          <w:b/>
+          <w:bCs/>
+          <w:sz w:val="24"/>
+          <w:szCs w:val="24"/>
+        </w:rPr>
+        <w:t>Which offense</w:t>
+      </w:r>
+      <w:r>
+        <w:rPr>
+          <w:rFonts w:ascii="Times New Roman" w:hAnsi="Times New Roman" w:cs="Times New Roman"/>
+          <w:b/>
+          <w:bCs/>
+          <w:sz w:val="24"/>
+          <w:szCs w:val="24"/>
+        </w:rPr>
+        <w:t>(s)</w:t>
+      </w:r>
+      <w:r>
+        <w:rPr>
+          <w:rFonts w:ascii="Times New Roman" w:hAnsi="Times New Roman" w:cs="Times New Roman"/>
+          <w:b/>
+          <w:bCs/>
+          <w:sz w:val="24"/>
+          <w:szCs w:val="24"/>
+        </w:rPr>
+        <w:t xml:space="preserve"> occurred </w:t>
+      </w:r>
       <w:proofErr w:type="gramStart"/>
       <w:r>
         <w:rPr>
@@ -4764,7 +4771,7 @@
           <w:sz w:val="24"/>
           <w:szCs w:val="24"/>
         </w:rPr>
-        <w:t>CRIMES</w:t>
+        <w:t>ON</w:t>
       </w:r>
       <w:proofErr w:type="gramEnd"/>
       <w:r>
@@ -4773,6 +4780,14 @@
           <w:sz w:val="24"/>
           <w:szCs w:val="24"/>
         </w:rPr>
+        <w:t>_OR_BETWEEN</w:t>
+      </w:r>
+      <w:r>
+        <w:rPr>
+          <w:rFonts w:ascii="Times New Roman" w:hAnsi="Times New Roman" w:cs="Times New Roman"/>
+          <w:sz w:val="24"/>
+          <w:szCs w:val="24"/>
+        </w:rPr>
         <w:t xml:space="preserve"> </w:t>
       </w:r>
       <w:r>
@@ -4782,6 +4797,76 @@
           <w:szCs w:val="24"/>
         </w:rPr>
         <w:t>}}</w:t>
+      </w:r>
+      <w:r>
+        <w:rPr>
+          <w:rFonts w:ascii="Times New Roman" w:hAnsi="Times New Roman" w:cs="Times New Roman"/>
+          <w:b/>
+          <w:bCs/>
+          <w:sz w:val="24"/>
+          <w:szCs w:val="24"/>
+        </w:rPr>
+        <w:t xml:space="preserve">, in the county </w:t>
+      </w:r>
+      <w:r>
+        <w:rPr>
+          <w:rFonts w:ascii="Times New Roman" w:hAnsi="Times New Roman" w:cs="Times New Roman"/>
+          <w:b/>
+          <w:bCs/>
+          <w:sz w:val="24"/>
+          <w:szCs w:val="24"/>
+        </w:rPr>
+        <w:t>of {{</w:t>
+      </w:r>
+      <w:r>
+        <w:rPr>
+          <w:rFonts w:ascii="Times New Roman" w:hAnsi="Times New Roman" w:cs="Times New Roman"/>
+          <w:b/>
+          <w:bCs/>
+          <w:sz w:val="24"/>
+          <w:szCs w:val="24"/>
+        </w:rPr>
+        <w:t xml:space="preserve"> </w:t>
+      </w:r>
+      <w:r>
+        <w:rPr>
+          <w:rFonts w:ascii="Times New Roman" w:hAnsi="Times New Roman" w:cs="Times New Roman"/>
+          <w:b/>
+          <w:bCs/>
+          <w:sz w:val="24"/>
+          <w:szCs w:val="24"/>
+        </w:rPr>
+        <w:t>COUNTY</w:t>
+      </w:r>
+      <w:r>
+        <w:rPr>
+          <w:rFonts w:ascii="Times New Roman" w:hAnsi="Times New Roman" w:cs="Times New Roman"/>
+          <w:b/>
+          <w:bCs/>
+          <w:sz w:val="24"/>
+          <w:szCs w:val="24"/>
+        </w:rPr>
+        <w:t xml:space="preserve"> </w:t>
+      </w:r>
+      <w:r>
+        <w:rPr>
+          <w:rFonts w:ascii="Times New Roman" w:hAnsi="Times New Roman" w:cs="Times New Roman"/>
+          <w:b/>
+          <w:bCs/>
+          <w:sz w:val="24"/>
+          <w:szCs w:val="24"/>
+        </w:rPr>
+        <w:t>}},</w:t>
+      </w:r>
+      <w:r>
+        <w:rPr>
+          <w:rFonts w:ascii="Times New Roman" w:hAnsi="Times New Roman" w:cs="Times New Roman"/>
+          <w:b/>
+          <w:bCs/>
+          <w:sz w:val="24"/>
+          <w:szCs w:val="24"/>
+        </w:rPr>
+        <w:t xml:space="preserve"> state of Arizona.</w:t>
       </w:r>
     </w:p>
     <w:p>
@@ -4802,225 +4887,103 @@
           <w:sz w:val="24"/>
           <w:szCs w:val="24"/>
         </w:rPr>
-        <w:t>Which offense</w:t>
-      </w:r>
-      <w:r>
-        <w:rPr>
-          <w:rFonts w:ascii="Times New Roman" w:hAnsi="Times New Roman" w:cs="Times New Roman"/>
-          <w:b/>
-          <w:bCs/>
-          <w:sz w:val="24"/>
-          <w:szCs w:val="24"/>
-        </w:rPr>
-        <w:t>(s)</w:t>
-      </w:r>
-      <w:r>
-        <w:rPr>
-          <w:rFonts w:ascii="Times New Roman" w:hAnsi="Times New Roman" w:cs="Times New Roman"/>
-          <w:b/>
-          <w:bCs/>
-          <w:sz w:val="24"/>
-          <w:szCs w:val="24"/>
-        </w:rPr>
-        <w:t xml:space="preserve"> occurred </w:t>
-      </w:r>
-      <w:proofErr w:type="gramStart"/>
-      <w:r>
-        <w:rPr>
-          <w:rFonts w:ascii="Times New Roman" w:hAnsi="Times New Roman" w:cs="Times New Roman"/>
-          <w:b/>
-          <w:bCs/>
-          <w:sz w:val="24"/>
-          <w:szCs w:val="24"/>
-        </w:rPr>
-        <w:t>{{</w:t>
-      </w:r>
-      <w:r>
-        <w:rPr>
-          <w:rFonts w:ascii="Times New Roman" w:hAnsi="Times New Roman" w:cs="Times New Roman"/>
-          <w:b/>
-          <w:bCs/>
-          <w:sz w:val="24"/>
-          <w:szCs w:val="24"/>
-        </w:rPr>
-        <w:t xml:space="preserve"> </w:t>
-      </w:r>
-      <w:r>
-        <w:rPr>
-          <w:rFonts w:ascii="Times New Roman" w:hAnsi="Times New Roman" w:cs="Times New Roman"/>
-          <w:b/>
-          <w:bCs/>
-          <w:sz w:val="24"/>
-          <w:szCs w:val="24"/>
-        </w:rPr>
-        <w:t>ON</w:t>
-      </w:r>
-      <w:proofErr w:type="gramEnd"/>
-      <w:r>
-        <w:rPr>
-          <w:rFonts w:ascii="Times New Roman" w:hAnsi="Times New Roman" w:cs="Times New Roman"/>
-          <w:b/>
-          <w:bCs/>
-          <w:sz w:val="24"/>
-          <w:szCs w:val="24"/>
-        </w:rPr>
-        <w:t>_OR_BETWEEN</w:t>
-      </w:r>
-      <w:r>
-        <w:rPr>
-          <w:rFonts w:ascii="Times New Roman" w:hAnsi="Times New Roman" w:cs="Times New Roman"/>
-          <w:b/>
-          <w:bCs/>
-          <w:sz w:val="24"/>
-          <w:szCs w:val="24"/>
-        </w:rPr>
-        <w:t xml:space="preserve"> </w:t>
-      </w:r>
-      <w:r>
-        <w:rPr>
-          <w:rFonts w:ascii="Times New Roman" w:hAnsi="Times New Roman" w:cs="Times New Roman"/>
-          <w:b/>
-          <w:bCs/>
-          <w:sz w:val="24"/>
-          <w:szCs w:val="24"/>
-        </w:rPr>
-        <w:t>}}, in the county of {{</w:t>
-      </w:r>
-      <w:r>
-        <w:rPr>
-          <w:rFonts w:ascii="Times New Roman" w:hAnsi="Times New Roman" w:cs="Times New Roman"/>
-          <w:b/>
-          <w:bCs/>
-          <w:sz w:val="24"/>
-          <w:szCs w:val="24"/>
-        </w:rPr>
-        <w:t xml:space="preserve"> </w:t>
-      </w:r>
-      <w:r>
-        <w:rPr>
-          <w:rFonts w:ascii="Times New Roman" w:hAnsi="Times New Roman" w:cs="Times New Roman"/>
-          <w:b/>
-          <w:bCs/>
-          <w:sz w:val="24"/>
-          <w:szCs w:val="24"/>
-        </w:rPr>
-        <w:t>COUNTY</w:t>
-      </w:r>
-      <w:r>
-        <w:rPr>
-          <w:rFonts w:ascii="Times New Roman" w:hAnsi="Times New Roman" w:cs="Times New Roman"/>
-          <w:b/>
-          <w:bCs/>
-          <w:sz w:val="24"/>
-          <w:szCs w:val="24"/>
-        </w:rPr>
-        <w:t xml:space="preserve"> </w:t>
-      </w:r>
-      <w:r>
-        <w:rPr>
-          <w:rFonts w:ascii="Times New Roman" w:hAnsi="Times New Roman" w:cs="Times New Roman"/>
-          <w:b/>
-          <w:bCs/>
-          <w:sz w:val="24"/>
-          <w:szCs w:val="24"/>
-        </w:rPr>
-        <w:t>}}, state of Arizona.</w:t>
+        <w:t>You are therefore commanded:</w:t>
       </w:r>
     </w:p>
     <w:p>
       <w:pPr>
         <w:rPr>
           <w:rFonts w:ascii="Times New Roman" w:hAnsi="Times New Roman" w:cs="Times New Roman"/>
-          <w:b/>
-          <w:bCs/>
           <w:sz w:val="24"/>
           <w:szCs w:val="24"/>
         </w:rPr>
       </w:pPr>
-      <w:r>
-        <w:rPr>
-          <w:rFonts w:ascii="Times New Roman" w:hAnsi="Times New Roman" w:cs="Times New Roman"/>
-          <w:b/>
-          <w:bCs/>
-          <w:sz w:val="24"/>
-          <w:szCs w:val="24"/>
-        </w:rPr>
-        <w:t>You are therefore commanded:</w:t>
+      <w:proofErr w:type="gramStart"/>
+      <w:r>
+        <w:rPr>
+          <w:rFonts w:ascii="Times New Roman" w:hAnsi="Times New Roman" w:cs="Times New Roman"/>
+          <w:sz w:val="24"/>
+          <w:szCs w:val="24"/>
+        </w:rPr>
+        <w:t>{{</w:t>
+      </w:r>
+      <w:r>
+        <w:rPr>
+          <w:rFonts w:ascii="Times New Roman" w:hAnsi="Times New Roman" w:cs="Times New Roman"/>
+          <w:sz w:val="24"/>
+          <w:szCs w:val="24"/>
+        </w:rPr>
+        <w:t xml:space="preserve"> </w:t>
+      </w:r>
+      <w:r>
+        <w:rPr>
+          <w:rFonts w:ascii="Times New Roman" w:hAnsi="Times New Roman" w:cs="Times New Roman"/>
+          <w:sz w:val="24"/>
+          <w:szCs w:val="24"/>
+        </w:rPr>
+        <w:t>DAYTIME</w:t>
+      </w:r>
+      <w:proofErr w:type="gramEnd"/>
+      <w:r>
+        <w:rPr>
+          <w:rFonts w:ascii="Times New Roman" w:hAnsi="Times New Roman" w:cs="Times New Roman"/>
+          <w:sz w:val="24"/>
+          <w:szCs w:val="24"/>
+        </w:rPr>
+        <w:t xml:space="preserve"> </w:t>
+      </w:r>
+      <w:r>
+        <w:rPr>
+          <w:rFonts w:ascii="Times New Roman" w:hAnsi="Times New Roman" w:cs="Times New Roman"/>
+          <w:sz w:val="24"/>
+          <w:szCs w:val="24"/>
+        </w:rPr>
+        <w:t>}}</w:t>
+      </w:r>
+      <w:r>
+        <w:rPr>
+          <w:rFonts w:ascii="Times New Roman" w:hAnsi="Times New Roman" w:cs="Times New Roman"/>
+          <w:sz w:val="24"/>
+          <w:szCs w:val="24"/>
+        </w:rPr>
+        <w:t>{{ NIGHTTIME</w:t>
+      </w:r>
+      <w:r>
+        <w:rPr>
+          <w:rFonts w:ascii="Times New Roman" w:hAnsi="Times New Roman" w:cs="Times New Roman"/>
+          <w:sz w:val="24"/>
+          <w:szCs w:val="24"/>
+        </w:rPr>
+        <w:t>2</w:t>
+      </w:r>
+      <w:r>
+        <w:rPr>
+          <w:rFonts w:ascii="Times New Roman" w:hAnsi="Times New Roman" w:cs="Times New Roman"/>
+          <w:sz w:val="24"/>
+          <w:szCs w:val="24"/>
+        </w:rPr>
+        <w:t xml:space="preserve"> }}</w:t>
       </w:r>
     </w:p>
     <w:p>
       <w:pPr>
         <w:rPr>
           <w:rFonts w:ascii="Times New Roman" w:hAnsi="Times New Roman" w:cs="Times New Roman"/>
+          <w:b/>
+          <w:bCs/>
           <w:sz w:val="24"/>
           <w:szCs w:val="24"/>
         </w:rPr>
       </w:pPr>
-      <w:proofErr w:type="gramStart"/>
-      <w:r>
-        <w:rPr>
-          <w:rFonts w:ascii="Times New Roman" w:hAnsi="Times New Roman" w:cs="Times New Roman"/>
-          <w:sz w:val="24"/>
-          <w:szCs w:val="24"/>
-        </w:rPr>
-        <w:t>{{</w:t>
-      </w:r>
-      <w:r>
-        <w:rPr>
-          <w:rFonts w:ascii="Times New Roman" w:hAnsi="Times New Roman" w:cs="Times New Roman"/>
-          <w:sz w:val="24"/>
-          <w:szCs w:val="24"/>
-        </w:rPr>
-        <w:t xml:space="preserve"> </w:t>
-      </w:r>
-      <w:r>
-        <w:rPr>
-          <w:rFonts w:ascii="Times New Roman" w:hAnsi="Times New Roman" w:cs="Times New Roman"/>
-          <w:sz w:val="24"/>
-          <w:szCs w:val="24"/>
-        </w:rPr>
-        <w:t>DAYTIME</w:t>
-      </w:r>
-      <w:proofErr w:type="gramEnd"/>
-      <w:r>
-        <w:rPr>
-          <w:rFonts w:ascii="Times New Roman" w:hAnsi="Times New Roman" w:cs="Times New Roman"/>
-          <w:sz w:val="24"/>
-          <w:szCs w:val="24"/>
-        </w:rPr>
-        <w:t xml:space="preserve"> </w:t>
-      </w:r>
-      <w:r>
-        <w:rPr>
-          <w:rFonts w:ascii="Times New Roman" w:hAnsi="Times New Roman" w:cs="Times New Roman"/>
-          <w:sz w:val="24"/>
-          <w:szCs w:val="24"/>
-        </w:rPr>
-        <w:t>}}</w:t>
-      </w:r>
-      <w:r>
-        <w:rPr>
-          <w:rFonts w:ascii="Times New Roman" w:hAnsi="Times New Roman" w:cs="Times New Roman"/>
-          <w:sz w:val="24"/>
-          <w:szCs w:val="24"/>
-        </w:rPr>
-        <w:t>{{ NIGHTTIME</w:t>
-      </w:r>
-      <w:r>
-        <w:rPr>
-          <w:rFonts w:ascii="Times New Roman" w:hAnsi="Times New Roman" w:cs="Times New Roman"/>
-          <w:sz w:val="24"/>
-          <w:szCs w:val="24"/>
-        </w:rPr>
-        <w:t>2</w:t>
-      </w:r>
-      <w:r>
-        <w:rPr>
-          <w:rFonts w:ascii="Times New Roman" w:hAnsi="Times New Roman" w:cs="Times New Roman"/>
-          <w:sz w:val="24"/>
-          <w:szCs w:val="24"/>
-        </w:rPr>
-        <w:t xml:space="preserve"> }}</w:t>
+      <w:r>
+        <w:rPr>
+          <w:rFonts w:ascii="Times New Roman" w:hAnsi="Times New Roman" w:cs="Times New Roman"/>
+          <w:b/>
+          <w:bCs/>
+          <w:sz w:val="24"/>
+          <w:szCs w:val="24"/>
+        </w:rPr>
+        <w:t>To make a search of the person(s), premises, and/or vehicle(s) listed for the property listed, and if you find the same or any part thereof, to retain such in your custody or in the custody of the agency you represent, as provided by ARS 13-3920.</w:t>
       </w:r>
     </w:p>
     <w:p>
@@ -5042,27 +5005,6 @@
           <w:szCs w:val="24"/>
         </w:rPr>
         <w:lastRenderedPageBreak/>
-        <w:t>To make a search of the person(s), premises, and/or vehicle(s) listed for the property listed, and if you find the same or any part thereof, to retain such in your custody or in the custody of the agency you represent, as provided by ARS 13-3920.</w:t>
-      </w:r>
-    </w:p>
-    <w:p>
-      <w:pPr>
-        <w:rPr>
-          <w:rFonts w:ascii="Times New Roman" w:hAnsi="Times New Roman" w:cs="Times New Roman"/>
-          <w:b/>
-          <w:bCs/>
-          <w:sz w:val="24"/>
-          <w:szCs w:val="24"/>
-        </w:rPr>
-      </w:pPr>
-      <w:r>
-        <w:rPr>
-          <w:rFonts w:ascii="Times New Roman" w:hAnsi="Times New Roman" w:cs="Times New Roman"/>
-          <w:b/>
-          <w:bCs/>
-          <w:sz w:val="24"/>
-          <w:szCs w:val="24"/>
-        </w:rPr>
         <w:t>Return this warrant to me within three (3) court business days after execution, as directed by A.R.S. Section 13-3918.</w:t>
       </w:r>
     </w:p>

</xml_diff>

<commit_message>
modified:   sources/skeleton.docx 	modified:   warrantBuilder.py
</commit_message>
<xml_diff>
--- a/sources/skeleton.docx
+++ b/sources/skeleton.docx
@@ -84,8 +84,8 @@
         <w:tblLook w:val="04A0" w:firstRow="1" w:lastRow="0" w:firstColumn="1" w:lastColumn="0" w:noHBand="0" w:noVBand="1"/>
       </w:tblPr>
       <w:tblGrid>
-        <w:gridCol w:w="1776"/>
-        <w:gridCol w:w="7584"/>
+        <w:gridCol w:w="1761"/>
+        <w:gridCol w:w="7599"/>
       </w:tblGrid>
       <w:tr>
         <w:tc>
@@ -107,9 +107,9 @@
                 <w:szCs w:val="28"/>
               </w:rPr>
               <w:drawing>
-                <wp:inline distT="0" distB="0" distL="0" distR="0" wp14:anchorId="587EA2F1" wp14:editId="0D3DDB95">
-                  <wp:extent cx="981075" cy="1509395"/>
-                  <wp:effectExtent l="0" t="0" r="9525" b="0"/>
+                <wp:inline distT="0" distB="0" distL="0" distR="0" wp14:anchorId="587EA2F1" wp14:editId="363783F7">
+                  <wp:extent cx="981075" cy="924867"/>
+                  <wp:effectExtent l="0" t="0" r="0" b="8890"/>
                   <wp:docPr id="1933397000" name="Picture 1"/>
                   <wp:cNvGraphicFramePr>
                     <a:graphicFrameLocks xmlns:a="http://schemas.openxmlformats.org/drawingml/2006/main" noChangeAspect="1"/>
@@ -118,17 +118,11 @@
                     <a:graphicData uri="http://schemas.openxmlformats.org/drawingml/2006/picture">
                       <pic:pic xmlns:pic="http://schemas.openxmlformats.org/drawingml/2006/picture">
                         <pic:nvPicPr>
-                          <pic:cNvPr id="1434838235" name="Picture 1434838235"/>
+                          <pic:cNvPr id="1933397000" name="Picture 1"/>
                           <pic:cNvPicPr/>
                         </pic:nvPicPr>
                         <pic:blipFill>
-                          <a:blip r:embed="rId4" cstate="print">
-                            <a:extLst>
-                              <a:ext uri="{28A0092B-C50C-407E-A947-70E740481C1C}">
-                                <a14:useLocalDpi xmlns:a14="http://schemas.microsoft.com/office/drawing/2010/main" val="0"/>
-                              </a:ext>
-                            </a:extLst>
-                          </a:blip>
+                          <a:blip r:embed="rId4"/>
                           <a:stretch>
                             <a:fillRect/>
                           </a:stretch>
@@ -136,7 +130,7 @@
                         <pic:spPr>
                           <a:xfrm>
                             <a:off x="0" y="0"/>
-                            <a:ext cx="981075" cy="1509395"/>
+                            <a:ext cx="981075" cy="924867"/>
                           </a:xfrm>
                           <a:prstGeom prst="rect">
                             <a:avLst/>
@@ -444,7 +438,32 @@
                 <w:b/>
                 <w:bCs/>
               </w:rPr>
-              <w:t xml:space="preserve"> of the Oro Valley Police Department. I am calling to apply for a </w:t>
+              <w:t xml:space="preserve"> of the </w:t>
+            </w:r>
+            <w:r>
+              <w:rPr>
+                <w:rFonts w:ascii="Times New Roman" w:hAnsi="Times New Roman" w:cs="Times New Roman"/>
+                <w:b/>
+                <w:bCs/>
+                <w:color w:val="4472C4" w:themeColor="accent1"/>
+              </w:rPr>
+              <w:t>AGENCY NAME HERE</w:t>
+            </w:r>
+            <w:r>
+              <w:rPr>
+                <w:rFonts w:ascii="Times New Roman" w:hAnsi="Times New Roman" w:cs="Times New Roman"/>
+                <w:b/>
+                <w:bCs/>
+              </w:rPr>
+              <w:t xml:space="preserve">. </w:t>
+            </w:r>
+            <w:r>
+              <w:rPr>
+                <w:rFonts w:ascii="Times New Roman" w:hAnsi="Times New Roman" w:cs="Times New Roman"/>
+                <w:b/>
+                <w:bCs/>
+              </w:rPr>
+              <w:t xml:space="preserve">I am calling to apply for a </w:t>
             </w:r>
             <w:r>
               <w:rPr>
@@ -864,10 +883,10 @@
                 <w:szCs w:val="28"/>
               </w:rPr>
               <w:drawing>
-                <wp:inline distT="0" distB="0" distL="0" distR="0" wp14:anchorId="56A67224" wp14:editId="4714E680">
-                  <wp:extent cx="981075" cy="1509395"/>
-                  <wp:effectExtent l="0" t="0" r="9525" b="0"/>
-                  <wp:docPr id="1434838235" name="Picture 1"/>
+                <wp:inline distT="0" distB="0" distL="0" distR="0" wp14:anchorId="7C605E05" wp14:editId="1803D5F3">
+                  <wp:extent cx="981075" cy="924867"/>
+                  <wp:effectExtent l="0" t="0" r="0" b="8890"/>
+                  <wp:docPr id="845388639" name="Picture 1"/>
                   <wp:cNvGraphicFramePr>
                     <a:graphicFrameLocks xmlns:a="http://schemas.openxmlformats.org/drawingml/2006/main" noChangeAspect="1"/>
                   </wp:cNvGraphicFramePr>
@@ -875,17 +894,11 @@
                     <a:graphicData uri="http://schemas.openxmlformats.org/drawingml/2006/picture">
                       <pic:pic xmlns:pic="http://schemas.openxmlformats.org/drawingml/2006/picture">
                         <pic:nvPicPr>
-                          <pic:cNvPr id="1434838235" name="Picture 1434838235"/>
+                          <pic:cNvPr id="1933397000" name="Picture 1"/>
                           <pic:cNvPicPr/>
                         </pic:nvPicPr>
                         <pic:blipFill>
-                          <a:blip r:embed="rId4" cstate="print">
-                            <a:extLst>
-                              <a:ext uri="{28A0092B-C50C-407E-A947-70E740481C1C}">
-                                <a14:useLocalDpi xmlns:a14="http://schemas.microsoft.com/office/drawing/2010/main" val="0"/>
-                              </a:ext>
-                            </a:extLst>
-                          </a:blip>
+                          <a:blip r:embed="rId4"/>
                           <a:stretch>
                             <a:fillRect/>
                           </a:stretch>
@@ -893,7 +906,7 @@
                         <pic:spPr>
                           <a:xfrm>
                             <a:off x="0" y="0"/>
-                            <a:ext cx="981075" cy="1509395"/>
+                            <a:ext cx="981075" cy="924867"/>
                           </a:xfrm>
                           <a:prstGeom prst="rect">
                             <a:avLst/>
@@ -1453,7 +1466,6 @@
                 <w:sz w:val="24"/>
                 <w:szCs w:val="24"/>
               </w:rPr>
-              <w:lastRenderedPageBreak/>
               <w:t>In the possession of:</w:t>
             </w:r>
           </w:p>
@@ -1541,6 +1553,7 @@
                 <w:sz w:val="24"/>
                 <w:szCs w:val="24"/>
               </w:rPr>
+              <w:lastRenderedPageBreak/>
               <w:t>On the premises located at:</w:t>
             </w:r>
           </w:p>
@@ -2004,7 +2017,26 @@
           <w:sz w:val="24"/>
           <w:szCs w:val="24"/>
         </w:rPr>
-        <w:t xml:space="preserve">your affiant, am a police officer with the Oro Valley Police Department. I have been a police officer for </w:t>
+        <w:t xml:space="preserve">your affiant, am a police officer with the </w:t>
+      </w:r>
+      <w:r>
+        <w:rPr>
+          <w:rFonts w:ascii="Times New Roman" w:hAnsi="Times New Roman" w:cs="Times New Roman"/>
+          <w:b/>
+          <w:bCs/>
+          <w:color w:val="4472C4" w:themeColor="accent1"/>
+        </w:rPr>
+        <w:t>AGENCY NAME HERE</w:t>
+      </w:r>
+      <w:r>
+        <w:rPr>
+          <w:rFonts w:ascii="Times New Roman" w:hAnsi="Times New Roman" w:cs="Times New Roman"/>
+          <w:b/>
+          <w:bCs/>
+          <w:sz w:val="24"/>
+          <w:szCs w:val="24"/>
+        </w:rPr>
+        <w:t xml:space="preserve">. I have been a police officer for </w:t>
       </w:r>
       <w:proofErr w:type="gramStart"/>
       <w:r>
@@ -2745,7 +2777,6 @@
           <w:sz w:val="24"/>
           <w:szCs w:val="24"/>
         </w:rPr>
-        <w:lastRenderedPageBreak/>
         <w:t>{%</w:t>
       </w:r>
       <w:r>
@@ -2779,6 +2810,7 @@
           <w:sz w:val="24"/>
           <w:szCs w:val="24"/>
         </w:rPr>
+        <w:lastRenderedPageBreak/>
         <w:t>{%p if TELEPHONIC == False %}</w:t>
       </w:r>
     </w:p>
@@ -3240,10 +3272,11 @@
             <w:r>
               <w:rPr>
                 <w:rFonts w:ascii="Times New Roman" w:hAnsi="Times New Roman" w:cs="Times New Roman"/>
-                <w:sz w:val="24"/>
-                <w:szCs w:val="24"/>
-              </w:rPr>
-              <w:t>Oro Valley Police Department</w:t>
+                <w:b/>
+                <w:bCs/>
+                <w:color w:val="4472C4" w:themeColor="accent1"/>
+              </w:rPr>
+              <w:t>AGENCY NAME HERE</w:t>
             </w:r>
           </w:p>
         </w:tc>
@@ -3444,8 +3477,8 @@
         <w:tblLook w:val="04A0" w:firstRow="1" w:lastRow="0" w:firstColumn="1" w:lastColumn="0" w:noHBand="0" w:noVBand="1"/>
       </w:tblPr>
       <w:tblGrid>
-        <w:gridCol w:w="1776"/>
-        <w:gridCol w:w="7584"/>
+        <w:gridCol w:w="1761"/>
+        <w:gridCol w:w="7599"/>
       </w:tblGrid>
       <w:tr>
         <w:tc>
@@ -3470,9 +3503,9 @@
               </w:rPr>
               <w:lastRenderedPageBreak/>
               <w:drawing>
-                <wp:inline distT="0" distB="0" distL="0" distR="0" wp14:anchorId="277EC2D7" wp14:editId="45058713">
-                  <wp:extent cx="981075" cy="1509395"/>
-                  <wp:effectExtent l="0" t="0" r="9525" b="0"/>
+                <wp:inline distT="0" distB="0" distL="0" distR="0" wp14:anchorId="277EC2D7" wp14:editId="43554F92">
+                  <wp:extent cx="981075" cy="924867"/>
+                  <wp:effectExtent l="0" t="0" r="0" b="8890"/>
                   <wp:docPr id="930326401" name="Picture 1"/>
                   <wp:cNvGraphicFramePr>
                     <a:graphicFrameLocks xmlns:a="http://schemas.openxmlformats.org/drawingml/2006/main" noChangeAspect="1"/>
@@ -3481,17 +3514,11 @@
                     <a:graphicData uri="http://schemas.openxmlformats.org/drawingml/2006/picture">
                       <pic:pic xmlns:pic="http://schemas.openxmlformats.org/drawingml/2006/picture">
                         <pic:nvPicPr>
-                          <pic:cNvPr id="1434838235" name="Picture 1434838235"/>
+                          <pic:cNvPr id="930326401" name="Picture 1"/>
                           <pic:cNvPicPr/>
                         </pic:nvPicPr>
                         <pic:blipFill>
-                          <a:blip r:embed="rId4" cstate="print">
-                            <a:extLst>
-                              <a:ext uri="{28A0092B-C50C-407E-A947-70E740481C1C}">
-                                <a14:useLocalDpi xmlns:a14="http://schemas.microsoft.com/office/drawing/2010/main" val="0"/>
-                              </a:ext>
-                            </a:extLst>
-                          </a:blip>
+                          <a:blip r:embed="rId4"/>
                           <a:stretch>
                             <a:fillRect/>
                           </a:stretch>
@@ -3499,7 +3526,7 @@
                         <pic:spPr>
                           <a:xfrm>
                             <a:off x="0" y="0"/>
-                            <a:ext cx="981075" cy="1509395"/>
+                            <a:ext cx="981075" cy="924867"/>
                           </a:xfrm>
                           <a:prstGeom prst="rect">
                             <a:avLst/>
@@ -5450,10 +5477,9 @@
                 <w:rFonts w:ascii="Times New Roman" w:hAnsi="Times New Roman" w:cs="Times New Roman"/>
                 <w:b/>
                 <w:bCs/>
-                <w:sz w:val="24"/>
-                <w:szCs w:val="24"/>
-              </w:rPr>
-              <w:t>Oro Valley Police Department</w:t>
+                <w:color w:val="4472C4" w:themeColor="accent1"/>
+              </w:rPr>
+              <w:t>AGENCY NAME HERE</w:t>
             </w:r>
           </w:p>
         </w:tc>

</xml_diff>

<commit_message>
modified:   .gitignore 	deleted:    generic logo.png 	modified:   sources/TandE.txt 	modified:   sources/skeleton.docx 	modified:   warrantBuilder.py
</commit_message>
<xml_diff>
--- a/sources/skeleton.docx
+++ b/sources/skeleton.docx
@@ -1,6 +1,6 @@
 
 <file path=word/document.xml><?xml version="1.0" encoding="utf-8"?>
-<w:document xmlns:wpc="http://schemas.microsoft.com/office/word/2010/wordprocessingCanvas" xmlns:cx="http://schemas.microsoft.com/office/drawing/2014/chartex" xmlns:cx1="http://schemas.microsoft.com/office/drawing/2015/9/8/chartex" xmlns:cx2="http://schemas.microsoft.com/office/drawing/2015/10/21/chartex" xmlns:cx3="http://schemas.microsoft.com/office/drawing/2016/5/9/chartex" xmlns:cx4="http://schemas.microsoft.com/office/drawing/2016/5/10/chartex" xmlns:cx5="http://schemas.microsoft.com/office/drawing/2016/5/11/chartex" xmlns:cx6="http://schemas.microsoft.com/office/drawing/2016/5/12/chartex" xmlns:cx7="http://schemas.microsoft.com/office/drawing/2016/5/13/chartex" xmlns:cx8="http://schemas.microsoft.com/office/drawing/2016/5/14/chartex" xmlns:mc="http://schemas.openxmlformats.org/markup-compatibility/2006" xmlns:aink="http://schemas.microsoft.com/office/drawing/2016/ink" xmlns:am3d="http://schemas.microsoft.com/office/drawing/2017/model3d" xmlns:o="urn:schemas-microsoft-com:office:office" xmlns:oel="http://schemas.microsoft.com/office/2019/extlst" xmlns:r="http://schemas.openxmlformats.org/officeDocument/2006/relationships" xmlns:m="http://schemas.openxmlformats.org/officeDocument/2006/math" xmlns:v="urn:schemas-microsoft-com:vml" xmlns:wp14="http://schemas.microsoft.com/office/word/2010/wordprocessingDrawing" xmlns:wp="http://schemas.openxmlformats.org/drawingml/2006/wordprocessingDrawing" xmlns:w10="urn:schemas-microsoft-com:office:word" xmlns:w="http://schemas.openxmlformats.org/wordprocessingml/2006/main" xmlns:w14="http://schemas.microsoft.com/office/word/2010/wordml" xmlns:w15="http://schemas.microsoft.com/office/word/2012/wordml" xmlns:w16cex="http://schemas.microsoft.com/office/word/2018/wordml/cex" xmlns:w16cid="http://schemas.microsoft.com/office/word/2016/wordml/cid" xmlns:w16="http://schemas.microsoft.com/office/word/2018/wordml" xmlns:w16du="http://schemas.microsoft.com/office/word/2023/wordml/word16du" xmlns:w16sdtdh="http://schemas.microsoft.com/office/word/2020/wordml/sdtdatahash" xmlns:w16se="http://schemas.microsoft.com/office/word/2015/wordml/symex" xmlns:wpg="http://schemas.microsoft.com/office/word/2010/wordprocessingGroup" xmlns:wpi="http://schemas.microsoft.com/office/word/2010/wordprocessingInk" xmlns:wne="http://schemas.microsoft.com/office/word/2006/wordml" xmlns:wps="http://schemas.microsoft.com/office/word/2010/wordprocessingShape" mc:Ignorable="w14 w15 w16se w16cid w16 w16cex w16sdtdh w16du wp14">
+<w:document xmlns:wpc="http://schemas.microsoft.com/office/word/2010/wordprocessingCanvas" xmlns:cx="http://schemas.microsoft.com/office/drawing/2014/chartex" xmlns:cx1="http://schemas.microsoft.com/office/drawing/2015/9/8/chartex" xmlns:cx2="http://schemas.microsoft.com/office/drawing/2015/10/21/chartex" xmlns:cx3="http://schemas.microsoft.com/office/drawing/2016/5/9/chartex" xmlns:cx4="http://schemas.microsoft.com/office/drawing/2016/5/10/chartex" xmlns:cx5="http://schemas.microsoft.com/office/drawing/2016/5/11/chartex" xmlns:cx6="http://schemas.microsoft.com/office/drawing/2016/5/12/chartex" xmlns:cx7="http://schemas.microsoft.com/office/drawing/2016/5/13/chartex" xmlns:cx8="http://schemas.microsoft.com/office/drawing/2016/5/14/chartex" xmlns:mc="http://schemas.openxmlformats.org/markup-compatibility/2006" xmlns:aink="http://schemas.microsoft.com/office/drawing/2016/ink" xmlns:am3d="http://schemas.microsoft.com/office/drawing/2017/model3d" xmlns:o="urn:schemas-microsoft-com:office:office" xmlns:oel="http://schemas.microsoft.com/office/2019/extlst" xmlns:r="http://schemas.openxmlformats.org/officeDocument/2006/relationships" xmlns:m="http://schemas.openxmlformats.org/officeDocument/2006/math" xmlns:v="urn:schemas-microsoft-com:vml" xmlns:wp14="http://schemas.microsoft.com/office/word/2010/wordprocessingDrawing" xmlns:wp="http://schemas.openxmlformats.org/drawingml/2006/wordprocessingDrawing" xmlns:w10="urn:schemas-microsoft-com:office:word" xmlns:w="http://schemas.openxmlformats.org/wordprocessingml/2006/main" xmlns:w14="http://schemas.microsoft.com/office/word/2010/wordml" xmlns:w15="http://schemas.microsoft.com/office/word/2012/wordml" xmlns:w16cex="http://schemas.microsoft.com/office/word/2018/wordml/cex" xmlns:w16cid="http://schemas.microsoft.com/office/word/2016/wordml/cid" xmlns:w16="http://schemas.microsoft.com/office/word/2018/wordml" xmlns:w16du="http://schemas.microsoft.com/office/word/2023/wordml/word16du" xmlns:w16sdtdh="http://schemas.microsoft.com/office/word/2020/wordml/sdtdatahash" xmlns:w16sdtfl="http://schemas.microsoft.com/office/word/2024/wordml/sdtformatlock" xmlns:w16se="http://schemas.microsoft.com/office/word/2015/wordml/symex" xmlns:wpg="http://schemas.microsoft.com/office/word/2010/wordprocessingGroup" xmlns:wpi="http://schemas.microsoft.com/office/word/2010/wordprocessingInk" xmlns:wne="http://schemas.microsoft.com/office/word/2006/wordml" xmlns:wps="http://schemas.microsoft.com/office/word/2010/wordprocessingShape" mc:Ignorable="w14 w15 w16se w16cid w16 w16cex w16sdtdh w16sdtfl w16du wp14">
   <w:body>
     <w:p>
       <w:pPr>
@@ -84,8 +84,8 @@
         <w:tblLook w:val="04A0" w:firstRow="1" w:lastRow="0" w:firstColumn="1" w:lastColumn="0" w:noHBand="0" w:noVBand="1"/>
       </w:tblPr>
       <w:tblGrid>
-        <w:gridCol w:w="1776"/>
-        <w:gridCol w:w="7584"/>
+        <w:gridCol w:w="1761"/>
+        <w:gridCol w:w="7599"/>
       </w:tblGrid>
       <w:tr>
         <w:tc>
@@ -107,9 +107,9 @@
                 <w:szCs w:val="28"/>
               </w:rPr>
               <w:drawing>
-                <wp:inline distT="0" distB="0" distL="0" distR="0" wp14:anchorId="587EA2F1" wp14:editId="0D3DDB95">
-                  <wp:extent cx="981075" cy="1509395"/>
-                  <wp:effectExtent l="0" t="0" r="9525" b="0"/>
+                <wp:inline distT="0" distB="0" distL="0" distR="0" wp14:anchorId="587EA2F1" wp14:editId="652CAE73">
+                  <wp:extent cx="981075" cy="1057762"/>
+                  <wp:effectExtent l="0" t="0" r="0" b="9525"/>
                   <wp:docPr id="1933397000" name="Picture 1"/>
                   <wp:cNvGraphicFramePr>
                     <a:graphicFrameLocks xmlns:a="http://schemas.openxmlformats.org/drawingml/2006/main" noChangeAspect="1"/>
@@ -118,7 +118,7 @@
                     <a:graphicData uri="http://schemas.openxmlformats.org/drawingml/2006/picture">
                       <pic:pic xmlns:pic="http://schemas.openxmlformats.org/drawingml/2006/picture">
                         <pic:nvPicPr>
-                          <pic:cNvPr id="1434838235" name="Picture 1434838235"/>
+                          <pic:cNvPr id="1933397000" name="Picture 1"/>
                           <pic:cNvPicPr/>
                         </pic:nvPicPr>
                         <pic:blipFill>
@@ -136,7 +136,7 @@
                         <pic:spPr>
                           <a:xfrm>
                             <a:off x="0" y="0"/>
-                            <a:ext cx="981075" cy="1509395"/>
+                            <a:ext cx="981075" cy="1057762"/>
                           </a:xfrm>
                           <a:prstGeom prst="rect">
                             <a:avLst/>
@@ -416,7 +416,23 @@
                 <w:b/>
                 <w:bCs/>
               </w:rPr>
-              <w:t xml:space="preserve"> of the Oro Valley Police Department. I am calling to apply for a </w:t>
+              <w:t xml:space="preserve"> of the </w:t>
+            </w:r>
+            <w:r>
+              <w:rPr>
+                <w:rFonts w:ascii="Times New Roman" w:hAnsi="Times New Roman" w:cs="Times New Roman"/>
+                <w:b/>
+                <w:bCs/>
+              </w:rPr>
+              <w:t>AnyTown</w:t>
+            </w:r>
+            <w:r>
+              <w:rPr>
+                <w:rFonts w:ascii="Times New Roman" w:hAnsi="Times New Roman" w:cs="Times New Roman"/>
+                <w:b/>
+                <w:bCs/>
+              </w:rPr>
+              <w:t xml:space="preserve"> Police Department. I am calling to apply for a </w:t>
             </w:r>
             <w:r>
               <w:rPr>
@@ -806,9 +822,9 @@
                 <w:szCs w:val="28"/>
               </w:rPr>
               <w:drawing>
-                <wp:inline distT="0" distB="0" distL="0" distR="0" wp14:anchorId="56A67224" wp14:editId="4714E680">
-                  <wp:extent cx="981075" cy="1509395"/>
-                  <wp:effectExtent l="0" t="0" r="9525" b="0"/>
+                <wp:inline distT="0" distB="0" distL="0" distR="0" wp14:anchorId="56A67224" wp14:editId="15833248">
+                  <wp:extent cx="981075" cy="1057762"/>
+                  <wp:effectExtent l="0" t="0" r="0" b="9525"/>
                   <wp:docPr id="1434838235" name="Picture 1"/>
                   <wp:cNvGraphicFramePr>
                     <a:graphicFrameLocks xmlns:a="http://schemas.openxmlformats.org/drawingml/2006/main" noChangeAspect="1"/>
@@ -817,7 +833,7 @@
                     <a:graphicData uri="http://schemas.openxmlformats.org/drawingml/2006/picture">
                       <pic:pic xmlns:pic="http://schemas.openxmlformats.org/drawingml/2006/picture">
                         <pic:nvPicPr>
-                          <pic:cNvPr id="1434838235" name="Picture 1434838235"/>
+                          <pic:cNvPr id="1434838235" name="Picture 1"/>
                           <pic:cNvPicPr/>
                         </pic:nvPicPr>
                         <pic:blipFill>
@@ -835,7 +851,7 @@
                         <pic:spPr>
                           <a:xfrm>
                             <a:off x="0" y="0"/>
-                            <a:ext cx="981075" cy="1509395"/>
+                            <a:ext cx="981075" cy="1057762"/>
                           </a:xfrm>
                           <a:prstGeom prst="rect">
                             <a:avLst/>
@@ -1367,7 +1383,6 @@
                 <w:sz w:val="24"/>
                 <w:szCs w:val="24"/>
               </w:rPr>
-              <w:lastRenderedPageBreak/>
               <w:t>In the possession of:</w:t>
             </w:r>
           </w:p>
@@ -1453,6 +1468,7 @@
                 <w:sz w:val="24"/>
                 <w:szCs w:val="24"/>
               </w:rPr>
+              <w:lastRenderedPageBreak/>
               <w:t>On the premises located at:</w:t>
             </w:r>
           </w:p>
@@ -1898,7 +1914,27 @@
           <w:sz w:val="24"/>
           <w:szCs w:val="24"/>
         </w:rPr>
-        <w:t xml:space="preserve">your affiant, am a police officer with the Oro Valley Police Department. I have been a police officer for </w:t>
+        <w:t xml:space="preserve">your affiant, am a police officer with the </w:t>
+      </w:r>
+      <w:r>
+        <w:rPr>
+          <w:rFonts w:ascii="Times New Roman" w:hAnsi="Times New Roman" w:cs="Times New Roman"/>
+          <w:b/>
+          <w:bCs/>
+          <w:sz w:val="24"/>
+          <w:szCs w:val="24"/>
+        </w:rPr>
+        <w:t>AnyTown</w:t>
+      </w:r>
+      <w:r>
+        <w:rPr>
+          <w:rFonts w:ascii="Times New Roman" w:hAnsi="Times New Roman" w:cs="Times New Roman"/>
+          <w:b/>
+          <w:bCs/>
+          <w:sz w:val="24"/>
+          <w:szCs w:val="24"/>
+        </w:rPr>
+        <w:t xml:space="preserve"> Police Department. I have been a police officer for </w:t>
       </w:r>
       <w:r>
         <w:rPr>
@@ -2624,7 +2660,6 @@
                 <w:sz w:val="24"/>
                 <w:szCs w:val="24"/>
               </w:rPr>
-              <w:lastRenderedPageBreak/>
               <w:t>Officer:</w:t>
             </w:r>
           </w:p>
@@ -2678,6 +2713,7 @@
                 <w:sz w:val="24"/>
                 <w:szCs w:val="24"/>
               </w:rPr>
+              <w:lastRenderedPageBreak/>
               <w:t>(Read warrant)</w:t>
             </w:r>
           </w:p>
@@ -2698,6 +2734,7 @@
           <w:sz w:val="24"/>
           <w:szCs w:val="24"/>
         </w:rPr>
+        <w:lastRenderedPageBreak/>
         <w:t>{%</w:t>
       </w:r>
       <w:r>
@@ -3173,7 +3210,15 @@
                 <w:sz w:val="24"/>
                 <w:szCs w:val="24"/>
               </w:rPr>
-              <w:t>Oro Valley Police Department</w:t>
+              <w:t xml:space="preserve">AnyTown </w:t>
+            </w:r>
+            <w:r>
+              <w:rPr>
+                <w:rFonts w:ascii="Times New Roman" w:hAnsi="Times New Roman" w:cs="Times New Roman"/>
+                <w:sz w:val="24"/>
+                <w:szCs w:val="24"/>
+              </w:rPr>
+              <w:t>Police Department</w:t>
             </w:r>
           </w:p>
         </w:tc>
@@ -3381,8 +3426,8 @@
         <w:tblLook w:val="04A0" w:firstRow="1" w:lastRow="0" w:firstColumn="1" w:lastColumn="0" w:noHBand="0" w:noVBand="1"/>
       </w:tblPr>
       <w:tblGrid>
-        <w:gridCol w:w="1776"/>
-        <w:gridCol w:w="7584"/>
+        <w:gridCol w:w="1761"/>
+        <w:gridCol w:w="7599"/>
       </w:tblGrid>
       <w:tr>
         <w:tc>
@@ -3406,9 +3451,9 @@
                 <w:szCs w:val="28"/>
               </w:rPr>
               <w:drawing>
-                <wp:inline distT="0" distB="0" distL="0" distR="0" wp14:anchorId="277EC2D7" wp14:editId="45058713">
-                  <wp:extent cx="981075" cy="1509395"/>
-                  <wp:effectExtent l="0" t="0" r="9525" b="0"/>
+                <wp:inline distT="0" distB="0" distL="0" distR="0" wp14:anchorId="277EC2D7" wp14:editId="14D6C524">
+                  <wp:extent cx="981075" cy="1057762"/>
+                  <wp:effectExtent l="0" t="0" r="0" b="9525"/>
                   <wp:docPr id="930326401" name="Picture 1"/>
                   <wp:cNvGraphicFramePr>
                     <a:graphicFrameLocks xmlns:a="http://schemas.openxmlformats.org/drawingml/2006/main" noChangeAspect="1"/>
@@ -3417,7 +3462,7 @@
                     <a:graphicData uri="http://schemas.openxmlformats.org/drawingml/2006/picture">
                       <pic:pic xmlns:pic="http://schemas.openxmlformats.org/drawingml/2006/picture">
                         <pic:nvPicPr>
-                          <pic:cNvPr id="1434838235" name="Picture 1434838235"/>
+                          <pic:cNvPr id="930326401" name="Picture 1"/>
                           <pic:cNvPicPr/>
                         </pic:nvPicPr>
                         <pic:blipFill>
@@ -3435,7 +3480,7 @@
                         <pic:spPr>
                           <a:xfrm>
                             <a:off x="0" y="0"/>
-                            <a:ext cx="981075" cy="1509395"/>
+                            <a:ext cx="981075" cy="1057762"/>
                           </a:xfrm>
                           <a:prstGeom prst="rect">
                             <a:avLst/>
@@ -5116,7 +5161,17 @@
                 <w:sz w:val="24"/>
                 <w:szCs w:val="24"/>
               </w:rPr>
-              <w:t>Oro Valley Police Department</w:t>
+              <w:t xml:space="preserve">AnyTown </w:t>
+            </w:r>
+            <w:r>
+              <w:rPr>
+                <w:rFonts w:ascii="Times New Roman" w:hAnsi="Times New Roman" w:cs="Times New Roman"/>
+                <w:b/>
+                <w:bCs/>
+                <w:sz w:val="24"/>
+                <w:szCs w:val="24"/>
+              </w:rPr>
+              <w:t>Police Department</w:t>
             </w:r>
           </w:p>
         </w:tc>
@@ -5464,7 +5519,7 @@
 </file>
 
 <file path=word/endnotes.xml><?xml version="1.0" encoding="utf-8"?>
-<w:endnotes xmlns:wpc="http://schemas.microsoft.com/office/word/2010/wordprocessingCanvas" xmlns:cx="http://schemas.microsoft.com/office/drawing/2014/chartex" xmlns:cx1="http://schemas.microsoft.com/office/drawing/2015/9/8/chartex" xmlns:cx2="http://schemas.microsoft.com/office/drawing/2015/10/21/chartex" xmlns:cx3="http://schemas.microsoft.com/office/drawing/2016/5/9/chartex" xmlns:cx4="http://schemas.microsoft.com/office/drawing/2016/5/10/chartex" xmlns:cx5="http://schemas.microsoft.com/office/drawing/2016/5/11/chartex" xmlns:cx6="http://schemas.microsoft.com/office/drawing/2016/5/12/chartex" xmlns:cx7="http://schemas.microsoft.com/office/drawing/2016/5/13/chartex" xmlns:cx8="http://schemas.microsoft.com/office/drawing/2016/5/14/chartex" xmlns:mc="http://schemas.openxmlformats.org/markup-compatibility/2006" xmlns:aink="http://schemas.microsoft.com/office/drawing/2016/ink" xmlns:am3d="http://schemas.microsoft.com/office/drawing/2017/model3d" xmlns:o="urn:schemas-microsoft-com:office:office" xmlns:oel="http://schemas.microsoft.com/office/2019/extlst" xmlns:r="http://schemas.openxmlformats.org/officeDocument/2006/relationships" xmlns:m="http://schemas.openxmlformats.org/officeDocument/2006/math" xmlns:v="urn:schemas-microsoft-com:vml" xmlns:wp14="http://schemas.microsoft.com/office/word/2010/wordprocessingDrawing" xmlns:wp="http://schemas.openxmlformats.org/drawingml/2006/wordprocessingDrawing" xmlns:w10="urn:schemas-microsoft-com:office:word" xmlns:w="http://schemas.openxmlformats.org/wordprocessingml/2006/main" xmlns:w14="http://schemas.microsoft.com/office/word/2010/wordml" xmlns:w15="http://schemas.microsoft.com/office/word/2012/wordml" xmlns:w16cex="http://schemas.microsoft.com/office/word/2018/wordml/cex" xmlns:w16cid="http://schemas.microsoft.com/office/word/2016/wordml/cid" xmlns:w16="http://schemas.microsoft.com/office/word/2018/wordml" xmlns:w16du="http://schemas.microsoft.com/office/word/2023/wordml/word16du" xmlns:w16sdtdh="http://schemas.microsoft.com/office/word/2020/wordml/sdtdatahash" xmlns:w16se="http://schemas.microsoft.com/office/word/2015/wordml/symex" xmlns:wpg="http://schemas.microsoft.com/office/word/2010/wordprocessingGroup" xmlns:wpi="http://schemas.microsoft.com/office/word/2010/wordprocessingInk" xmlns:wne="http://schemas.microsoft.com/office/word/2006/wordml" xmlns:wps="http://schemas.microsoft.com/office/word/2010/wordprocessingShape" mc:Ignorable="w14 w15 w16se w16cid w16 w16cex w16sdtdh w16du wp14">
+<w:endnotes xmlns:wpc="http://schemas.microsoft.com/office/word/2010/wordprocessingCanvas" xmlns:cx="http://schemas.microsoft.com/office/drawing/2014/chartex" xmlns:cx1="http://schemas.microsoft.com/office/drawing/2015/9/8/chartex" xmlns:cx2="http://schemas.microsoft.com/office/drawing/2015/10/21/chartex" xmlns:cx3="http://schemas.microsoft.com/office/drawing/2016/5/9/chartex" xmlns:cx4="http://schemas.microsoft.com/office/drawing/2016/5/10/chartex" xmlns:cx5="http://schemas.microsoft.com/office/drawing/2016/5/11/chartex" xmlns:cx6="http://schemas.microsoft.com/office/drawing/2016/5/12/chartex" xmlns:cx7="http://schemas.microsoft.com/office/drawing/2016/5/13/chartex" xmlns:cx8="http://schemas.microsoft.com/office/drawing/2016/5/14/chartex" xmlns:mc="http://schemas.openxmlformats.org/markup-compatibility/2006" xmlns:aink="http://schemas.microsoft.com/office/drawing/2016/ink" xmlns:am3d="http://schemas.microsoft.com/office/drawing/2017/model3d" xmlns:o="urn:schemas-microsoft-com:office:office" xmlns:oel="http://schemas.microsoft.com/office/2019/extlst" xmlns:r="http://schemas.openxmlformats.org/officeDocument/2006/relationships" xmlns:m="http://schemas.openxmlformats.org/officeDocument/2006/math" xmlns:v="urn:schemas-microsoft-com:vml" xmlns:wp14="http://schemas.microsoft.com/office/word/2010/wordprocessingDrawing" xmlns:wp="http://schemas.openxmlformats.org/drawingml/2006/wordprocessingDrawing" xmlns:w10="urn:schemas-microsoft-com:office:word" xmlns:w="http://schemas.openxmlformats.org/wordprocessingml/2006/main" xmlns:w14="http://schemas.microsoft.com/office/word/2010/wordml" xmlns:w15="http://schemas.microsoft.com/office/word/2012/wordml" xmlns:w16cex="http://schemas.microsoft.com/office/word/2018/wordml/cex" xmlns:w16cid="http://schemas.microsoft.com/office/word/2016/wordml/cid" xmlns:w16="http://schemas.microsoft.com/office/word/2018/wordml" xmlns:w16du="http://schemas.microsoft.com/office/word/2023/wordml/word16du" xmlns:w16sdtdh="http://schemas.microsoft.com/office/word/2020/wordml/sdtdatahash" xmlns:w16sdtfl="http://schemas.microsoft.com/office/word/2024/wordml/sdtformatlock" xmlns:w16se="http://schemas.microsoft.com/office/word/2015/wordml/symex" xmlns:wpg="http://schemas.microsoft.com/office/word/2010/wordprocessingGroup" xmlns:wpi="http://schemas.microsoft.com/office/word/2010/wordprocessingInk" xmlns:wne="http://schemas.microsoft.com/office/word/2006/wordml" xmlns:wps="http://schemas.microsoft.com/office/word/2010/wordprocessingShape" mc:Ignorable="w14 w15 w16se w16cid w16 w16cex w16sdtdh w16sdtfl w16du wp14">
   <w:endnote w:type="separator" w:id="-1">
     <w:p>
       <w:pPr>
@@ -5489,7 +5544,7 @@
 </file>
 
 <file path=word/footer1.xml><?xml version="1.0" encoding="utf-8"?>
-<w:ftr xmlns:wpc="http://schemas.microsoft.com/office/word/2010/wordprocessingCanvas" xmlns:cx="http://schemas.microsoft.com/office/drawing/2014/chartex" xmlns:cx1="http://schemas.microsoft.com/office/drawing/2015/9/8/chartex" xmlns:cx2="http://schemas.microsoft.com/office/drawing/2015/10/21/chartex" xmlns:cx3="http://schemas.microsoft.com/office/drawing/2016/5/9/chartex" xmlns:cx4="http://schemas.microsoft.com/office/drawing/2016/5/10/chartex" xmlns:cx5="http://schemas.microsoft.com/office/drawing/2016/5/11/chartex" xmlns:cx6="http://schemas.microsoft.com/office/drawing/2016/5/12/chartex" xmlns:cx7="http://schemas.microsoft.com/office/drawing/2016/5/13/chartex" xmlns:cx8="http://schemas.microsoft.com/office/drawing/2016/5/14/chartex" xmlns:mc="http://schemas.openxmlformats.org/markup-compatibility/2006" xmlns:aink="http://schemas.microsoft.com/office/drawing/2016/ink" xmlns:am3d="http://schemas.microsoft.com/office/drawing/2017/model3d" xmlns:o="urn:schemas-microsoft-com:office:office" xmlns:oel="http://schemas.microsoft.com/office/2019/extlst" xmlns:r="http://schemas.openxmlformats.org/officeDocument/2006/relationships" xmlns:m="http://schemas.openxmlformats.org/officeDocument/2006/math" xmlns:v="urn:schemas-microsoft-com:vml" xmlns:wp14="http://schemas.microsoft.com/office/word/2010/wordprocessingDrawing" xmlns:wp="http://schemas.openxmlformats.org/drawingml/2006/wordprocessingDrawing" xmlns:w10="urn:schemas-microsoft-com:office:word" xmlns:w="http://schemas.openxmlformats.org/wordprocessingml/2006/main" xmlns:w14="http://schemas.microsoft.com/office/word/2010/wordml" xmlns:w15="http://schemas.microsoft.com/office/word/2012/wordml" xmlns:w16cex="http://schemas.microsoft.com/office/word/2018/wordml/cex" xmlns:w16cid="http://schemas.microsoft.com/office/word/2016/wordml/cid" xmlns:w16="http://schemas.microsoft.com/office/word/2018/wordml" xmlns:w16du="http://schemas.microsoft.com/office/word/2023/wordml/word16du" xmlns:w16sdtdh="http://schemas.microsoft.com/office/word/2020/wordml/sdtdatahash" xmlns:w16se="http://schemas.microsoft.com/office/word/2015/wordml/symex" xmlns:wpg="http://schemas.microsoft.com/office/word/2010/wordprocessingGroup" xmlns:wpi="http://schemas.microsoft.com/office/word/2010/wordprocessingInk" xmlns:wne="http://schemas.microsoft.com/office/word/2006/wordml" xmlns:wps="http://schemas.microsoft.com/office/word/2010/wordprocessingShape" mc:Ignorable="w14 w15 w16se w16cid w16 w16cex w16sdtdh w16du wp14">
+<w:ftr xmlns:wpc="http://schemas.microsoft.com/office/word/2010/wordprocessingCanvas" xmlns:cx="http://schemas.microsoft.com/office/drawing/2014/chartex" xmlns:cx1="http://schemas.microsoft.com/office/drawing/2015/9/8/chartex" xmlns:cx2="http://schemas.microsoft.com/office/drawing/2015/10/21/chartex" xmlns:cx3="http://schemas.microsoft.com/office/drawing/2016/5/9/chartex" xmlns:cx4="http://schemas.microsoft.com/office/drawing/2016/5/10/chartex" xmlns:cx5="http://schemas.microsoft.com/office/drawing/2016/5/11/chartex" xmlns:cx6="http://schemas.microsoft.com/office/drawing/2016/5/12/chartex" xmlns:cx7="http://schemas.microsoft.com/office/drawing/2016/5/13/chartex" xmlns:cx8="http://schemas.microsoft.com/office/drawing/2016/5/14/chartex" xmlns:mc="http://schemas.openxmlformats.org/markup-compatibility/2006" xmlns:aink="http://schemas.microsoft.com/office/drawing/2016/ink" xmlns:am3d="http://schemas.microsoft.com/office/drawing/2017/model3d" xmlns:o="urn:schemas-microsoft-com:office:office" xmlns:oel="http://schemas.microsoft.com/office/2019/extlst" xmlns:r="http://schemas.openxmlformats.org/officeDocument/2006/relationships" xmlns:m="http://schemas.openxmlformats.org/officeDocument/2006/math" xmlns:v="urn:schemas-microsoft-com:vml" xmlns:wp14="http://schemas.microsoft.com/office/word/2010/wordprocessingDrawing" xmlns:wp="http://schemas.openxmlformats.org/drawingml/2006/wordprocessingDrawing" xmlns:w10="urn:schemas-microsoft-com:office:word" xmlns:w="http://schemas.openxmlformats.org/wordprocessingml/2006/main" xmlns:w14="http://schemas.microsoft.com/office/word/2010/wordml" xmlns:w15="http://schemas.microsoft.com/office/word/2012/wordml" xmlns:w16cex="http://schemas.microsoft.com/office/word/2018/wordml/cex" xmlns:w16cid="http://schemas.microsoft.com/office/word/2016/wordml/cid" xmlns:w16="http://schemas.microsoft.com/office/word/2018/wordml" xmlns:w16du="http://schemas.microsoft.com/office/word/2023/wordml/word16du" xmlns:w16sdtdh="http://schemas.microsoft.com/office/word/2020/wordml/sdtdatahash" xmlns:w16sdtfl="http://schemas.microsoft.com/office/word/2024/wordml/sdtformatlock" xmlns:w16se="http://schemas.microsoft.com/office/word/2015/wordml/symex" xmlns:wpg="http://schemas.microsoft.com/office/word/2010/wordprocessingGroup" xmlns:wpi="http://schemas.microsoft.com/office/word/2010/wordprocessingInk" xmlns:wne="http://schemas.microsoft.com/office/word/2006/wordml" xmlns:wps="http://schemas.microsoft.com/office/word/2010/wordprocessingShape" mc:Ignorable="w14 w15 w16se w16cid w16 w16cex w16sdtdh w16sdtfl w16du wp14">
   <w:sdt>
     <w:sdtPr>
       <w:id w:val="1287929708"/>
@@ -5621,7 +5676,7 @@
 </file>
 
 <file path=word/footer2.xml><?xml version="1.0" encoding="utf-8"?>
-<w:ftr xmlns:wpc="http://schemas.microsoft.com/office/word/2010/wordprocessingCanvas" xmlns:cx="http://schemas.microsoft.com/office/drawing/2014/chartex" xmlns:cx1="http://schemas.microsoft.com/office/drawing/2015/9/8/chartex" xmlns:cx2="http://schemas.microsoft.com/office/drawing/2015/10/21/chartex" xmlns:cx3="http://schemas.microsoft.com/office/drawing/2016/5/9/chartex" xmlns:cx4="http://schemas.microsoft.com/office/drawing/2016/5/10/chartex" xmlns:cx5="http://schemas.microsoft.com/office/drawing/2016/5/11/chartex" xmlns:cx6="http://schemas.microsoft.com/office/drawing/2016/5/12/chartex" xmlns:cx7="http://schemas.microsoft.com/office/drawing/2016/5/13/chartex" xmlns:cx8="http://schemas.microsoft.com/office/drawing/2016/5/14/chartex" xmlns:mc="http://schemas.openxmlformats.org/markup-compatibility/2006" xmlns:aink="http://schemas.microsoft.com/office/drawing/2016/ink" xmlns:am3d="http://schemas.microsoft.com/office/drawing/2017/model3d" xmlns:o="urn:schemas-microsoft-com:office:office" xmlns:oel="http://schemas.microsoft.com/office/2019/extlst" xmlns:r="http://schemas.openxmlformats.org/officeDocument/2006/relationships" xmlns:m="http://schemas.openxmlformats.org/officeDocument/2006/math" xmlns:v="urn:schemas-microsoft-com:vml" xmlns:wp14="http://schemas.microsoft.com/office/word/2010/wordprocessingDrawing" xmlns:wp="http://schemas.openxmlformats.org/drawingml/2006/wordprocessingDrawing" xmlns:w10="urn:schemas-microsoft-com:office:word" xmlns:w="http://schemas.openxmlformats.org/wordprocessingml/2006/main" xmlns:w14="http://schemas.microsoft.com/office/word/2010/wordml" xmlns:w15="http://schemas.microsoft.com/office/word/2012/wordml" xmlns:w16cex="http://schemas.microsoft.com/office/word/2018/wordml/cex" xmlns:w16cid="http://schemas.microsoft.com/office/word/2016/wordml/cid" xmlns:w16="http://schemas.microsoft.com/office/word/2018/wordml" xmlns:w16du="http://schemas.microsoft.com/office/word/2023/wordml/word16du" xmlns:w16sdtdh="http://schemas.microsoft.com/office/word/2020/wordml/sdtdatahash" xmlns:w16se="http://schemas.microsoft.com/office/word/2015/wordml/symex" xmlns:wpg="http://schemas.microsoft.com/office/word/2010/wordprocessingGroup" xmlns:wpi="http://schemas.microsoft.com/office/word/2010/wordprocessingInk" xmlns:wne="http://schemas.microsoft.com/office/word/2006/wordml" xmlns:wps="http://schemas.microsoft.com/office/word/2010/wordprocessingShape" mc:Ignorable="w14 w15 w16se w16cid w16 w16cex w16sdtdh w16du wp14">
+<w:ftr xmlns:wpc="http://schemas.microsoft.com/office/word/2010/wordprocessingCanvas" xmlns:cx="http://schemas.microsoft.com/office/drawing/2014/chartex" xmlns:cx1="http://schemas.microsoft.com/office/drawing/2015/9/8/chartex" xmlns:cx2="http://schemas.microsoft.com/office/drawing/2015/10/21/chartex" xmlns:cx3="http://schemas.microsoft.com/office/drawing/2016/5/9/chartex" xmlns:cx4="http://schemas.microsoft.com/office/drawing/2016/5/10/chartex" xmlns:cx5="http://schemas.microsoft.com/office/drawing/2016/5/11/chartex" xmlns:cx6="http://schemas.microsoft.com/office/drawing/2016/5/12/chartex" xmlns:cx7="http://schemas.microsoft.com/office/drawing/2016/5/13/chartex" xmlns:cx8="http://schemas.microsoft.com/office/drawing/2016/5/14/chartex" xmlns:mc="http://schemas.openxmlformats.org/markup-compatibility/2006" xmlns:aink="http://schemas.microsoft.com/office/drawing/2016/ink" xmlns:am3d="http://schemas.microsoft.com/office/drawing/2017/model3d" xmlns:o="urn:schemas-microsoft-com:office:office" xmlns:oel="http://schemas.microsoft.com/office/2019/extlst" xmlns:r="http://schemas.openxmlformats.org/officeDocument/2006/relationships" xmlns:m="http://schemas.openxmlformats.org/officeDocument/2006/math" xmlns:v="urn:schemas-microsoft-com:vml" xmlns:wp14="http://schemas.microsoft.com/office/word/2010/wordprocessingDrawing" xmlns:wp="http://schemas.openxmlformats.org/drawingml/2006/wordprocessingDrawing" xmlns:w10="urn:schemas-microsoft-com:office:word" xmlns:w="http://schemas.openxmlformats.org/wordprocessingml/2006/main" xmlns:w14="http://schemas.microsoft.com/office/word/2010/wordml" xmlns:w15="http://schemas.microsoft.com/office/word/2012/wordml" xmlns:w16cex="http://schemas.microsoft.com/office/word/2018/wordml/cex" xmlns:w16cid="http://schemas.microsoft.com/office/word/2016/wordml/cid" xmlns:w16="http://schemas.microsoft.com/office/word/2018/wordml" xmlns:w16du="http://schemas.microsoft.com/office/word/2023/wordml/word16du" xmlns:w16sdtdh="http://schemas.microsoft.com/office/word/2020/wordml/sdtdatahash" xmlns:w16sdtfl="http://schemas.microsoft.com/office/word/2024/wordml/sdtformatlock" xmlns:w16se="http://schemas.microsoft.com/office/word/2015/wordml/symex" xmlns:wpg="http://schemas.microsoft.com/office/word/2010/wordprocessingGroup" xmlns:wpi="http://schemas.microsoft.com/office/word/2010/wordprocessingInk" xmlns:wne="http://schemas.microsoft.com/office/word/2006/wordml" xmlns:wps="http://schemas.microsoft.com/office/word/2010/wordprocessingShape" mc:Ignorable="w14 w15 w16se w16cid w16 w16cex w16sdtdh w16sdtfl w16du wp14">
   <w:sdt>
     <w:sdtPr>
       <w:id w:val="1768038625"/>
@@ -5757,7 +5812,7 @@
 </file>
 
 <file path=word/footnotes.xml><?xml version="1.0" encoding="utf-8"?>
-<w:footnotes xmlns:wpc="http://schemas.microsoft.com/office/word/2010/wordprocessingCanvas" xmlns:cx="http://schemas.microsoft.com/office/drawing/2014/chartex" xmlns:cx1="http://schemas.microsoft.com/office/drawing/2015/9/8/chartex" xmlns:cx2="http://schemas.microsoft.com/office/drawing/2015/10/21/chartex" xmlns:cx3="http://schemas.microsoft.com/office/drawing/2016/5/9/chartex" xmlns:cx4="http://schemas.microsoft.com/office/drawing/2016/5/10/chartex" xmlns:cx5="http://schemas.microsoft.com/office/drawing/2016/5/11/chartex" xmlns:cx6="http://schemas.microsoft.com/office/drawing/2016/5/12/chartex" xmlns:cx7="http://schemas.microsoft.com/office/drawing/2016/5/13/chartex" xmlns:cx8="http://schemas.microsoft.com/office/drawing/2016/5/14/chartex" xmlns:mc="http://schemas.openxmlformats.org/markup-compatibility/2006" xmlns:aink="http://schemas.microsoft.com/office/drawing/2016/ink" xmlns:am3d="http://schemas.microsoft.com/office/drawing/2017/model3d" xmlns:o="urn:schemas-microsoft-com:office:office" xmlns:oel="http://schemas.microsoft.com/office/2019/extlst" xmlns:r="http://schemas.openxmlformats.org/officeDocument/2006/relationships" xmlns:m="http://schemas.openxmlformats.org/officeDocument/2006/math" xmlns:v="urn:schemas-microsoft-com:vml" xmlns:wp14="http://schemas.microsoft.com/office/word/2010/wordprocessingDrawing" xmlns:wp="http://schemas.openxmlformats.org/drawingml/2006/wordprocessingDrawing" xmlns:w10="urn:schemas-microsoft-com:office:word" xmlns:w="http://schemas.openxmlformats.org/wordprocessingml/2006/main" xmlns:w14="http://schemas.microsoft.com/office/word/2010/wordml" xmlns:w15="http://schemas.microsoft.com/office/word/2012/wordml" xmlns:w16cex="http://schemas.microsoft.com/office/word/2018/wordml/cex" xmlns:w16cid="http://schemas.microsoft.com/office/word/2016/wordml/cid" xmlns:w16="http://schemas.microsoft.com/office/word/2018/wordml" xmlns:w16du="http://schemas.microsoft.com/office/word/2023/wordml/word16du" xmlns:w16sdtdh="http://schemas.microsoft.com/office/word/2020/wordml/sdtdatahash" xmlns:w16se="http://schemas.microsoft.com/office/word/2015/wordml/symex" xmlns:wpg="http://schemas.microsoft.com/office/word/2010/wordprocessingGroup" xmlns:wpi="http://schemas.microsoft.com/office/word/2010/wordprocessingInk" xmlns:wne="http://schemas.microsoft.com/office/word/2006/wordml" xmlns:wps="http://schemas.microsoft.com/office/word/2010/wordprocessingShape" mc:Ignorable="w14 w15 w16se w16cid w16 w16cex w16sdtdh w16du wp14">
+<w:footnotes xmlns:wpc="http://schemas.microsoft.com/office/word/2010/wordprocessingCanvas" xmlns:cx="http://schemas.microsoft.com/office/drawing/2014/chartex" xmlns:cx1="http://schemas.microsoft.com/office/drawing/2015/9/8/chartex" xmlns:cx2="http://schemas.microsoft.com/office/drawing/2015/10/21/chartex" xmlns:cx3="http://schemas.microsoft.com/office/drawing/2016/5/9/chartex" xmlns:cx4="http://schemas.microsoft.com/office/drawing/2016/5/10/chartex" xmlns:cx5="http://schemas.microsoft.com/office/drawing/2016/5/11/chartex" xmlns:cx6="http://schemas.microsoft.com/office/drawing/2016/5/12/chartex" xmlns:cx7="http://schemas.microsoft.com/office/drawing/2016/5/13/chartex" xmlns:cx8="http://schemas.microsoft.com/office/drawing/2016/5/14/chartex" xmlns:mc="http://schemas.openxmlformats.org/markup-compatibility/2006" xmlns:aink="http://schemas.microsoft.com/office/drawing/2016/ink" xmlns:am3d="http://schemas.microsoft.com/office/drawing/2017/model3d" xmlns:o="urn:schemas-microsoft-com:office:office" xmlns:oel="http://schemas.microsoft.com/office/2019/extlst" xmlns:r="http://schemas.openxmlformats.org/officeDocument/2006/relationships" xmlns:m="http://schemas.openxmlformats.org/officeDocument/2006/math" xmlns:v="urn:schemas-microsoft-com:vml" xmlns:wp14="http://schemas.microsoft.com/office/word/2010/wordprocessingDrawing" xmlns:wp="http://schemas.openxmlformats.org/drawingml/2006/wordprocessingDrawing" xmlns:w10="urn:schemas-microsoft-com:office:word" xmlns:w="http://schemas.openxmlformats.org/wordprocessingml/2006/main" xmlns:w14="http://schemas.microsoft.com/office/word/2010/wordml" xmlns:w15="http://schemas.microsoft.com/office/word/2012/wordml" xmlns:w16cex="http://schemas.microsoft.com/office/word/2018/wordml/cex" xmlns:w16cid="http://schemas.microsoft.com/office/word/2016/wordml/cid" xmlns:w16="http://schemas.microsoft.com/office/word/2018/wordml" xmlns:w16du="http://schemas.microsoft.com/office/word/2023/wordml/word16du" xmlns:w16sdtdh="http://schemas.microsoft.com/office/word/2020/wordml/sdtdatahash" xmlns:w16sdtfl="http://schemas.microsoft.com/office/word/2024/wordml/sdtformatlock" xmlns:w16se="http://schemas.microsoft.com/office/word/2015/wordml/symex" xmlns:wpg="http://schemas.microsoft.com/office/word/2010/wordprocessingGroup" xmlns:wpi="http://schemas.microsoft.com/office/word/2010/wordprocessingInk" xmlns:wne="http://schemas.microsoft.com/office/word/2006/wordml" xmlns:wps="http://schemas.microsoft.com/office/word/2010/wordprocessingShape" mc:Ignorable="w14 w15 w16se w16cid w16 w16cex w16sdtdh w16sdtfl w16du wp14">
   <w:footnote w:type="separator" w:id="-1">
     <w:p>
       <w:pPr>
@@ -5782,7 +5837,7 @@
 </file>
 
 <file path=word/header1.xml><?xml version="1.0" encoding="utf-8"?>
-<w:hdr xmlns:wpc="http://schemas.microsoft.com/office/word/2010/wordprocessingCanvas" xmlns:cx="http://schemas.microsoft.com/office/drawing/2014/chartex" xmlns:cx1="http://schemas.microsoft.com/office/drawing/2015/9/8/chartex" xmlns:cx2="http://schemas.microsoft.com/office/drawing/2015/10/21/chartex" xmlns:cx3="http://schemas.microsoft.com/office/drawing/2016/5/9/chartex" xmlns:cx4="http://schemas.microsoft.com/office/drawing/2016/5/10/chartex" xmlns:cx5="http://schemas.microsoft.com/office/drawing/2016/5/11/chartex" xmlns:cx6="http://schemas.microsoft.com/office/drawing/2016/5/12/chartex" xmlns:cx7="http://schemas.microsoft.com/office/drawing/2016/5/13/chartex" xmlns:cx8="http://schemas.microsoft.com/office/drawing/2016/5/14/chartex" xmlns:mc="http://schemas.openxmlformats.org/markup-compatibility/2006" xmlns:aink="http://schemas.microsoft.com/office/drawing/2016/ink" xmlns:am3d="http://schemas.microsoft.com/office/drawing/2017/model3d" xmlns:o="urn:schemas-microsoft-com:office:office" xmlns:oel="http://schemas.microsoft.com/office/2019/extlst" xmlns:r="http://schemas.openxmlformats.org/officeDocument/2006/relationships" xmlns:m="http://schemas.openxmlformats.org/officeDocument/2006/math" xmlns:v="urn:schemas-microsoft-com:vml" xmlns:wp14="http://schemas.microsoft.com/office/word/2010/wordprocessingDrawing" xmlns:wp="http://schemas.openxmlformats.org/drawingml/2006/wordprocessingDrawing" xmlns:w10="urn:schemas-microsoft-com:office:word" xmlns:w="http://schemas.openxmlformats.org/wordprocessingml/2006/main" xmlns:w14="http://schemas.microsoft.com/office/word/2010/wordml" xmlns:w15="http://schemas.microsoft.com/office/word/2012/wordml" xmlns:w16cex="http://schemas.microsoft.com/office/word/2018/wordml/cex" xmlns:w16cid="http://schemas.microsoft.com/office/word/2016/wordml/cid" xmlns:w16="http://schemas.microsoft.com/office/word/2018/wordml" xmlns:w16du="http://schemas.microsoft.com/office/word/2023/wordml/word16du" xmlns:w16sdtdh="http://schemas.microsoft.com/office/word/2020/wordml/sdtdatahash" xmlns:w16se="http://schemas.microsoft.com/office/word/2015/wordml/symex" xmlns:wpg="http://schemas.microsoft.com/office/word/2010/wordprocessingGroup" xmlns:wpi="http://schemas.microsoft.com/office/word/2010/wordprocessingInk" xmlns:wne="http://schemas.microsoft.com/office/word/2006/wordml" xmlns:wps="http://schemas.microsoft.com/office/word/2010/wordprocessingShape" mc:Ignorable="w14 w15 w16se w16cid w16 w16cex w16sdtdh w16du wp14">
+<w:hdr xmlns:wpc="http://schemas.microsoft.com/office/word/2010/wordprocessingCanvas" xmlns:cx="http://schemas.microsoft.com/office/drawing/2014/chartex" xmlns:cx1="http://schemas.microsoft.com/office/drawing/2015/9/8/chartex" xmlns:cx2="http://schemas.microsoft.com/office/drawing/2015/10/21/chartex" xmlns:cx3="http://schemas.microsoft.com/office/drawing/2016/5/9/chartex" xmlns:cx4="http://schemas.microsoft.com/office/drawing/2016/5/10/chartex" xmlns:cx5="http://schemas.microsoft.com/office/drawing/2016/5/11/chartex" xmlns:cx6="http://schemas.microsoft.com/office/drawing/2016/5/12/chartex" xmlns:cx7="http://schemas.microsoft.com/office/drawing/2016/5/13/chartex" xmlns:cx8="http://schemas.microsoft.com/office/drawing/2016/5/14/chartex" xmlns:mc="http://schemas.openxmlformats.org/markup-compatibility/2006" xmlns:aink="http://schemas.microsoft.com/office/drawing/2016/ink" xmlns:am3d="http://schemas.microsoft.com/office/drawing/2017/model3d" xmlns:o="urn:schemas-microsoft-com:office:office" xmlns:oel="http://schemas.microsoft.com/office/2019/extlst" xmlns:r="http://schemas.openxmlformats.org/officeDocument/2006/relationships" xmlns:m="http://schemas.openxmlformats.org/officeDocument/2006/math" xmlns:v="urn:schemas-microsoft-com:vml" xmlns:wp14="http://schemas.microsoft.com/office/word/2010/wordprocessingDrawing" xmlns:wp="http://schemas.openxmlformats.org/drawingml/2006/wordprocessingDrawing" xmlns:w10="urn:schemas-microsoft-com:office:word" xmlns:w="http://schemas.openxmlformats.org/wordprocessingml/2006/main" xmlns:w14="http://schemas.microsoft.com/office/word/2010/wordml" xmlns:w15="http://schemas.microsoft.com/office/word/2012/wordml" xmlns:w16cex="http://schemas.microsoft.com/office/word/2018/wordml/cex" xmlns:w16cid="http://schemas.microsoft.com/office/word/2016/wordml/cid" xmlns:w16="http://schemas.microsoft.com/office/word/2018/wordml" xmlns:w16du="http://schemas.microsoft.com/office/word/2023/wordml/word16du" xmlns:w16sdtdh="http://schemas.microsoft.com/office/word/2020/wordml/sdtdatahash" xmlns:w16sdtfl="http://schemas.microsoft.com/office/word/2024/wordml/sdtformatlock" xmlns:w16se="http://schemas.microsoft.com/office/word/2015/wordml/symex" xmlns:wpg="http://schemas.microsoft.com/office/word/2010/wordprocessingGroup" xmlns:wpi="http://schemas.microsoft.com/office/word/2010/wordprocessingInk" xmlns:wne="http://schemas.microsoft.com/office/word/2006/wordml" xmlns:wps="http://schemas.microsoft.com/office/word/2010/wordprocessingShape" mc:Ignorable="w14 w15 w16se w16cid w16 w16cex w16sdtdh w16sdtfl w16du wp14">
   <w:p>
     <w:pPr>
       <w:pStyle w:val="Header"/>
@@ -5792,7 +5847,7 @@
 </file>
 
 <file path=word/styles.xml><?xml version="1.0" encoding="utf-8"?>
-<w:styles xmlns:mc="http://schemas.openxmlformats.org/markup-compatibility/2006" xmlns:r="http://schemas.openxmlformats.org/officeDocument/2006/relationships" xmlns:w="http://schemas.openxmlformats.org/wordprocessingml/2006/main" xmlns:w14="http://schemas.microsoft.com/office/word/2010/wordml" xmlns:w15="http://schemas.microsoft.com/office/word/2012/wordml" xmlns:w16cex="http://schemas.microsoft.com/office/word/2018/wordml/cex" xmlns:w16cid="http://schemas.microsoft.com/office/word/2016/wordml/cid" xmlns:w16="http://schemas.microsoft.com/office/word/2018/wordml" xmlns:w16du="http://schemas.microsoft.com/office/word/2023/wordml/word16du" xmlns:w16sdtdh="http://schemas.microsoft.com/office/word/2020/wordml/sdtdatahash" xmlns:w16se="http://schemas.microsoft.com/office/word/2015/wordml/symex" mc:Ignorable="w14 w15 w16se w16cid w16 w16cex w16sdtdh w16du">
+<w:styles xmlns:mc="http://schemas.openxmlformats.org/markup-compatibility/2006" xmlns:r="http://schemas.openxmlformats.org/officeDocument/2006/relationships" xmlns:w="http://schemas.openxmlformats.org/wordprocessingml/2006/main" xmlns:w14="http://schemas.microsoft.com/office/word/2010/wordml" xmlns:w15="http://schemas.microsoft.com/office/word/2012/wordml" xmlns:w16cex="http://schemas.microsoft.com/office/word/2018/wordml/cex" xmlns:w16cid="http://schemas.microsoft.com/office/word/2016/wordml/cid" xmlns:w16="http://schemas.microsoft.com/office/word/2018/wordml" xmlns:w16du="http://schemas.microsoft.com/office/word/2023/wordml/word16du" xmlns:w16sdtdh="http://schemas.microsoft.com/office/word/2020/wordml/sdtdatahash" xmlns:w16sdtfl="http://schemas.microsoft.com/office/word/2024/wordml/sdtformatlock" xmlns:w16se="http://schemas.microsoft.com/office/word/2015/wordml/symex" mc:Ignorable="w14 w15 w16se w16cid w16 w16cex w16sdtdh w16sdtfl w16du">
   <w:docDefaults>
     <w:rPrDefault>
       <w:rPr>

</xml_diff>

<commit_message>
new file:   sources/hash_list.json 	new file:   updater.py
</commit_message>
<xml_diff>
--- a/sources/skeleton.docx
+++ b/sources/skeleton.docx
@@ -84,8 +84,8 @@
         <w:tblLook w:val="04A0" w:firstRow="1" w:lastRow="0" w:firstColumn="1" w:lastColumn="0" w:noHBand="0" w:noVBand="1"/>
       </w:tblPr>
       <w:tblGrid>
-        <w:gridCol w:w="1761"/>
-        <w:gridCol w:w="7599"/>
+        <w:gridCol w:w="1620"/>
+        <w:gridCol w:w="7740"/>
       </w:tblGrid>
       <w:tr>
         <w:tc>
@@ -107,9 +107,9 @@
                 <w:szCs w:val="28"/>
               </w:rPr>
               <w:drawing>
-                <wp:inline distT="0" distB="0" distL="0" distR="0" wp14:anchorId="587EA2F1" wp14:editId="652CAE73">
-                  <wp:extent cx="981075" cy="1057762"/>
-                  <wp:effectExtent l="0" t="0" r="0" b="9525"/>
+                <wp:inline distT="0" distB="0" distL="0" distR="0" wp14:anchorId="587EA2F1" wp14:editId="755E3313">
+                  <wp:extent cx="687545" cy="1057762"/>
+                  <wp:effectExtent l="0" t="0" r="0" b="0"/>
                   <wp:docPr id="1933397000" name="Picture 1"/>
                   <wp:cNvGraphicFramePr>
                     <a:graphicFrameLocks xmlns:a="http://schemas.openxmlformats.org/drawingml/2006/main" noChangeAspect="1"/>
@@ -136,7 +136,7 @@
                         <pic:spPr>
                           <a:xfrm>
                             <a:off x="0" y="0"/>
-                            <a:ext cx="981075" cy="1057762"/>
+                            <a:ext cx="687545" cy="1057762"/>
                           </a:xfrm>
                           <a:prstGeom prst="rect">
                             <a:avLst/>
@@ -216,13 +216,23 @@
               </w:rPr>
               <w:t xml:space="preserve">CASE NUMBER: </w:t>
             </w:r>
-            <w:r>
-              <w:rPr>
-                <w:rFonts w:ascii="Times New Roman" w:hAnsi="Times New Roman" w:cs="Times New Roman"/>
-                <w:sz w:val="24"/>
-                <w:szCs w:val="24"/>
-              </w:rPr>
-              <w:t>{{ CASENUM }}</w:t>
+            <w:proofErr w:type="gramStart"/>
+            <w:r>
+              <w:rPr>
+                <w:rFonts w:ascii="Times New Roman" w:hAnsi="Times New Roman" w:cs="Times New Roman"/>
+                <w:sz w:val="24"/>
+                <w:szCs w:val="24"/>
+              </w:rPr>
+              <w:t>{{ CASENUM</w:t>
+            </w:r>
+            <w:proofErr w:type="gramEnd"/>
+            <w:r>
+              <w:rPr>
+                <w:rFonts w:ascii="Times New Roman" w:hAnsi="Times New Roman" w:cs="Times New Roman"/>
+                <w:sz w:val="24"/>
+                <w:szCs w:val="24"/>
+              </w:rPr>
+              <w:t xml:space="preserve"> }}</w:t>
             </w:r>
           </w:p>
           <w:p>
@@ -245,13 +255,77 @@
               </w:rPr>
               <w:t xml:space="preserve">DATE: </w:t>
             </w:r>
-            <w:r>
-              <w:rPr>
-                <w:rFonts w:ascii="Times New Roman" w:hAnsi="Times New Roman" w:cs="Times New Roman"/>
-                <w:sz w:val="24"/>
-                <w:szCs w:val="24"/>
-              </w:rPr>
-              <w:t>{{ MONTH }} {{ DAY_NUMBER }}, {{ YEAR }}</w:t>
+            <w:proofErr w:type="gramStart"/>
+            <w:r>
+              <w:rPr>
+                <w:rFonts w:ascii="Times New Roman" w:hAnsi="Times New Roman" w:cs="Times New Roman"/>
+                <w:sz w:val="24"/>
+                <w:szCs w:val="24"/>
+              </w:rPr>
+              <w:t>{{ MONTH</w:t>
+            </w:r>
+            <w:proofErr w:type="gramEnd"/>
+            <w:r>
+              <w:rPr>
+                <w:rFonts w:ascii="Times New Roman" w:hAnsi="Times New Roman" w:cs="Times New Roman"/>
+                <w:sz w:val="24"/>
+                <w:szCs w:val="24"/>
+              </w:rPr>
+              <w:t xml:space="preserve"> }} </w:t>
+            </w:r>
+            <w:proofErr w:type="gramStart"/>
+            <w:r>
+              <w:rPr>
+                <w:rFonts w:ascii="Times New Roman" w:hAnsi="Times New Roman" w:cs="Times New Roman"/>
+                <w:sz w:val="24"/>
+                <w:szCs w:val="24"/>
+              </w:rPr>
+              <w:t>{{ DAY</w:t>
+            </w:r>
+            <w:proofErr w:type="gramEnd"/>
+            <w:r>
+              <w:rPr>
+                <w:rFonts w:ascii="Times New Roman" w:hAnsi="Times New Roman" w:cs="Times New Roman"/>
+                <w:sz w:val="24"/>
+                <w:szCs w:val="24"/>
+              </w:rPr>
+              <w:t>_</w:t>
+            </w:r>
+            <w:proofErr w:type="gramStart"/>
+            <w:r>
+              <w:rPr>
+                <w:rFonts w:ascii="Times New Roman" w:hAnsi="Times New Roman" w:cs="Times New Roman"/>
+                <w:sz w:val="24"/>
+                <w:szCs w:val="24"/>
+              </w:rPr>
+              <w:t>NUMBER }</w:t>
+            </w:r>
+            <w:proofErr w:type="gramEnd"/>
+            <w:r>
+              <w:rPr>
+                <w:rFonts w:ascii="Times New Roman" w:hAnsi="Times New Roman" w:cs="Times New Roman"/>
+                <w:sz w:val="24"/>
+                <w:szCs w:val="24"/>
+              </w:rPr>
+              <w:t xml:space="preserve">}, </w:t>
+            </w:r>
+            <w:proofErr w:type="gramStart"/>
+            <w:r>
+              <w:rPr>
+                <w:rFonts w:ascii="Times New Roman" w:hAnsi="Times New Roman" w:cs="Times New Roman"/>
+                <w:sz w:val="24"/>
+                <w:szCs w:val="24"/>
+              </w:rPr>
+              <w:t>{{ YEAR</w:t>
+            </w:r>
+            <w:proofErr w:type="gramEnd"/>
+            <w:r>
+              <w:rPr>
+                <w:rFonts w:ascii="Times New Roman" w:hAnsi="Times New Roman" w:cs="Times New Roman"/>
+                <w:sz w:val="24"/>
+                <w:szCs w:val="24"/>
+              </w:rPr>
+              <w:t xml:space="preserve"> }}</w:t>
             </w:r>
           </w:p>
           <w:p>
@@ -390,11 +464,19 @@
               </w:rPr>
               <w:t xml:space="preserve">Judge </w:t>
             </w:r>
-            <w:r>
-              <w:rPr>
-                <w:rFonts w:ascii="Times New Roman" w:hAnsi="Times New Roman" w:cs="Times New Roman"/>
-              </w:rPr>
-              <w:t>{{ JUDGE }}</w:t>
+            <w:proofErr w:type="gramStart"/>
+            <w:r>
+              <w:rPr>
+                <w:rFonts w:ascii="Times New Roman" w:hAnsi="Times New Roman" w:cs="Times New Roman"/>
+              </w:rPr>
+              <w:t>{{ JUDGE</w:t>
+            </w:r>
+            <w:proofErr w:type="gramEnd"/>
+            <w:r>
+              <w:rPr>
+                <w:rFonts w:ascii="Times New Roman" w:hAnsi="Times New Roman" w:cs="Times New Roman"/>
+              </w:rPr>
+              <w:t xml:space="preserve"> }}</w:t>
             </w:r>
             <w:r>
               <w:rPr>
@@ -404,11 +486,47 @@
               </w:rPr>
               <w:t xml:space="preserve">, this is </w:t>
             </w:r>
-            <w:r>
-              <w:rPr>
-                <w:rFonts w:ascii="Times New Roman" w:hAnsi="Times New Roman" w:cs="Times New Roman"/>
-              </w:rPr>
-              <w:t>{{ RANK }} {{ NAME }} {{ BADGE }}</w:t>
+            <w:proofErr w:type="gramStart"/>
+            <w:r>
+              <w:rPr>
+                <w:rFonts w:ascii="Times New Roman" w:hAnsi="Times New Roman" w:cs="Times New Roman"/>
+              </w:rPr>
+              <w:t>{{ RANK</w:t>
+            </w:r>
+            <w:proofErr w:type="gramEnd"/>
+            <w:r>
+              <w:rPr>
+                <w:rFonts w:ascii="Times New Roman" w:hAnsi="Times New Roman" w:cs="Times New Roman"/>
+              </w:rPr>
+              <w:t xml:space="preserve"> }} </w:t>
+            </w:r>
+            <w:proofErr w:type="gramStart"/>
+            <w:r>
+              <w:rPr>
+                <w:rFonts w:ascii="Times New Roman" w:hAnsi="Times New Roman" w:cs="Times New Roman"/>
+              </w:rPr>
+              <w:t>{{ NAME</w:t>
+            </w:r>
+            <w:proofErr w:type="gramEnd"/>
+            <w:r>
+              <w:rPr>
+                <w:rFonts w:ascii="Times New Roman" w:hAnsi="Times New Roman" w:cs="Times New Roman"/>
+              </w:rPr>
+              <w:t xml:space="preserve"> }} </w:t>
+            </w:r>
+            <w:proofErr w:type="gramStart"/>
+            <w:r>
+              <w:rPr>
+                <w:rFonts w:ascii="Times New Roman" w:hAnsi="Times New Roman" w:cs="Times New Roman"/>
+              </w:rPr>
+              <w:t>{{ BADGE</w:t>
+            </w:r>
+            <w:proofErr w:type="gramEnd"/>
+            <w:r>
+              <w:rPr>
+                <w:rFonts w:ascii="Times New Roman" w:hAnsi="Times New Roman" w:cs="Times New Roman"/>
+              </w:rPr>
+              <w:t xml:space="preserve"> }}</w:t>
             </w:r>
             <w:r>
               <w:rPr>
@@ -418,13 +536,23 @@
               </w:rPr>
               <w:t xml:space="preserve"> of the </w:t>
             </w:r>
-            <w:r>
-              <w:rPr>
-                <w:rFonts w:ascii="Times New Roman" w:hAnsi="Times New Roman" w:cs="Times New Roman"/>
-                <w:b/>
-                <w:bCs/>
-              </w:rPr>
-              <w:t>{{ AGENCY }}</w:t>
+            <w:proofErr w:type="gramStart"/>
+            <w:r>
+              <w:rPr>
+                <w:rFonts w:ascii="Times New Roman" w:hAnsi="Times New Roman" w:cs="Times New Roman"/>
+                <w:b/>
+                <w:bCs/>
+              </w:rPr>
+              <w:t>{{ AGENCY</w:t>
+            </w:r>
+            <w:proofErr w:type="gramEnd"/>
+            <w:r>
+              <w:rPr>
+                <w:rFonts w:ascii="Times New Roman" w:hAnsi="Times New Roman" w:cs="Times New Roman"/>
+                <w:b/>
+                <w:bCs/>
+              </w:rPr>
+              <w:t xml:space="preserve"> }}</w:t>
             </w:r>
             <w:r>
               <w:rPr>
@@ -448,7 +576,25 @@
                 <w:b/>
                 <w:bCs/>
               </w:rPr>
-              <w:t>search warrant, will you swear me in please?</w:t>
+              <w:t xml:space="preserve">search </w:t>
+            </w:r>
+            <w:proofErr w:type="gramStart"/>
+            <w:r>
+              <w:rPr>
+                <w:rFonts w:ascii="Times New Roman" w:hAnsi="Times New Roman" w:cs="Times New Roman"/>
+                <w:b/>
+                <w:bCs/>
+              </w:rPr>
+              <w:t>warrant,</w:t>
+            </w:r>
+            <w:proofErr w:type="gramEnd"/>
+            <w:r>
+              <w:rPr>
+                <w:rFonts w:ascii="Times New Roman" w:hAnsi="Times New Roman" w:cs="Times New Roman"/>
+                <w:b/>
+                <w:bCs/>
+              </w:rPr>
+              <w:t xml:space="preserve"> will you swear me in please?</w:t>
             </w:r>
           </w:p>
         </w:tc>
@@ -626,13 +772,23 @@
                 <w:szCs w:val="24"/>
               </w:rPr>
             </w:pPr>
-            <w:r>
-              <w:rPr>
-                <w:rFonts w:ascii="Times New Roman" w:hAnsi="Times New Roman" w:cs="Times New Roman"/>
-                <w:sz w:val="24"/>
-                <w:szCs w:val="24"/>
-              </w:rPr>
-              <w:t>{{ SUSPECT }}</w:t>
+            <w:proofErr w:type="gramStart"/>
+            <w:r>
+              <w:rPr>
+                <w:rFonts w:ascii="Times New Roman" w:hAnsi="Times New Roman" w:cs="Times New Roman"/>
+                <w:sz w:val="24"/>
+                <w:szCs w:val="24"/>
+              </w:rPr>
+              <w:t>{{ SUSPECT</w:t>
+            </w:r>
+            <w:proofErr w:type="gramEnd"/>
+            <w:r>
+              <w:rPr>
+                <w:rFonts w:ascii="Times New Roman" w:hAnsi="Times New Roman" w:cs="Times New Roman"/>
+                <w:sz w:val="24"/>
+                <w:szCs w:val="24"/>
+              </w:rPr>
+              <w:t xml:space="preserve"> }}</w:t>
             </w:r>
           </w:p>
         </w:tc>
@@ -680,13 +836,23 @@
                 <w:szCs w:val="24"/>
               </w:rPr>
             </w:pPr>
-            <w:r>
-              <w:rPr>
-                <w:rFonts w:ascii="Times New Roman" w:hAnsi="Times New Roman" w:cs="Times New Roman"/>
-                <w:sz w:val="24"/>
-                <w:szCs w:val="24"/>
-              </w:rPr>
-              <w:t>{{ PREMISES }}</w:t>
+            <w:proofErr w:type="gramStart"/>
+            <w:r>
+              <w:rPr>
+                <w:rFonts w:ascii="Times New Roman" w:hAnsi="Times New Roman" w:cs="Times New Roman"/>
+                <w:sz w:val="24"/>
+                <w:szCs w:val="24"/>
+              </w:rPr>
+              <w:t>{{ PREMISES</w:t>
+            </w:r>
+            <w:proofErr w:type="gramEnd"/>
+            <w:r>
+              <w:rPr>
+                <w:rFonts w:ascii="Times New Roman" w:hAnsi="Times New Roman" w:cs="Times New Roman"/>
+                <w:sz w:val="24"/>
+                <w:szCs w:val="24"/>
+              </w:rPr>
+              <w:t xml:space="preserve"> }}</w:t>
             </w:r>
           </w:p>
         </w:tc>
@@ -734,13 +900,23 @@
                 <w:szCs w:val="24"/>
               </w:rPr>
             </w:pPr>
-            <w:r>
-              <w:rPr>
-                <w:rFonts w:ascii="Times New Roman" w:hAnsi="Times New Roman" w:cs="Times New Roman"/>
-                <w:sz w:val="24"/>
-                <w:szCs w:val="24"/>
-              </w:rPr>
-              <w:t>{{ VEHICLE }}</w:t>
+            <w:proofErr w:type="gramStart"/>
+            <w:r>
+              <w:rPr>
+                <w:rFonts w:ascii="Times New Roman" w:hAnsi="Times New Roman" w:cs="Times New Roman"/>
+                <w:sz w:val="24"/>
+                <w:szCs w:val="24"/>
+              </w:rPr>
+              <w:t>{{ VEHICLE</w:t>
+            </w:r>
+            <w:proofErr w:type="gramEnd"/>
+            <w:r>
+              <w:rPr>
+                <w:rFonts w:ascii="Times New Roman" w:hAnsi="Times New Roman" w:cs="Times New Roman"/>
+                <w:sz w:val="24"/>
+                <w:szCs w:val="24"/>
+              </w:rPr>
+              <w:t xml:space="preserve"> }}</w:t>
             </w:r>
           </w:p>
           <w:p>
@@ -822,9 +998,9 @@
                 <w:szCs w:val="28"/>
               </w:rPr>
               <w:drawing>
-                <wp:inline distT="0" distB="0" distL="0" distR="0" wp14:anchorId="56A67224" wp14:editId="15833248">
-                  <wp:extent cx="981075" cy="1057762"/>
-                  <wp:effectExtent l="0" t="0" r="0" b="9525"/>
+                <wp:inline distT="0" distB="0" distL="0" distR="0" wp14:anchorId="56A67224" wp14:editId="1EC7E30D">
+                  <wp:extent cx="687545" cy="1057762"/>
+                  <wp:effectExtent l="0" t="0" r="0" b="0"/>
                   <wp:docPr id="1434838235" name="Picture 1"/>
                   <wp:cNvGraphicFramePr>
                     <a:graphicFrameLocks xmlns:a="http://schemas.openxmlformats.org/drawingml/2006/main" noChangeAspect="1"/>
@@ -851,7 +1027,7 @@
                         <pic:spPr>
                           <a:xfrm>
                             <a:off x="0" y="0"/>
-                            <a:ext cx="981075" cy="1057762"/>
+                            <a:ext cx="687545" cy="1057762"/>
                           </a:xfrm>
                           <a:prstGeom prst="rect">
                             <a:avLst/>
@@ -888,8 +1064,9 @@
                 <w:sz w:val="28"/>
                 <w:szCs w:val="28"/>
               </w:rPr>
-              <w:t>In the {{</w:t>
-            </w:r>
+              <w:t xml:space="preserve">In the </w:t>
+            </w:r>
+            <w:proofErr w:type="gramStart"/>
             <w:r>
               <w:rPr>
                 <w:rFonts w:ascii="Times New Roman" w:hAnsi="Times New Roman" w:cs="Times New Roman"/>
@@ -898,7 +1075,7 @@
                 <w:sz w:val="28"/>
                 <w:szCs w:val="28"/>
               </w:rPr>
-              <w:t xml:space="preserve"> </w:t>
+              <w:t>{{</w:t>
             </w:r>
             <w:r>
               <w:rPr>
@@ -908,7 +1085,7 @@
                 <w:sz w:val="28"/>
                 <w:szCs w:val="28"/>
               </w:rPr>
-              <w:t>COURT</w:t>
+              <w:t xml:space="preserve"> </w:t>
             </w:r>
             <w:r>
               <w:rPr>
@@ -918,8 +1095,9 @@
                 <w:sz w:val="28"/>
                 <w:szCs w:val="28"/>
               </w:rPr>
-              <w:t xml:space="preserve"> </w:t>
-            </w:r>
+              <w:t>COURT</w:t>
+            </w:r>
+            <w:proofErr w:type="gramEnd"/>
             <w:r>
               <w:rPr>
                 <w:rFonts w:ascii="Times New Roman" w:hAnsi="Times New Roman" w:cs="Times New Roman"/>
@@ -928,12 +1106,9 @@
                 <w:sz w:val="28"/>
                 <w:szCs w:val="28"/>
               </w:rPr>
-              <w:t>}}</w:t>
-            </w:r>
-          </w:p>
-          <w:p>
-            <w:pPr>
-              <w:jc w:val="center"/>
+              <w:t xml:space="preserve"> </w:t>
+            </w:r>
+            <w:r>
               <w:rPr>
                 <w:rFonts w:ascii="Times New Roman" w:hAnsi="Times New Roman" w:cs="Times New Roman"/>
                 <w:b/>
@@ -941,8 +1116,12 @@
                 <w:sz w:val="28"/>
                 <w:szCs w:val="28"/>
               </w:rPr>
-            </w:pPr>
-            <w:r>
+              <w:t>}}</w:t>
+            </w:r>
+          </w:p>
+          <w:p>
+            <w:pPr>
+              <w:jc w:val="center"/>
               <w:rPr>
                 <w:rFonts w:ascii="Times New Roman" w:hAnsi="Times New Roman" w:cs="Times New Roman"/>
                 <w:b/>
@@ -950,8 +1129,7 @@
                 <w:sz w:val="28"/>
                 <w:szCs w:val="28"/>
               </w:rPr>
-              <w:t>County of {{</w:t>
-            </w:r>
+            </w:pPr>
             <w:r>
               <w:rPr>
                 <w:rFonts w:ascii="Times New Roman" w:hAnsi="Times New Roman" w:cs="Times New Roman"/>
@@ -960,8 +1138,9 @@
                 <w:sz w:val="28"/>
                 <w:szCs w:val="28"/>
               </w:rPr>
-              <w:t xml:space="preserve"> </w:t>
-            </w:r>
+              <w:t xml:space="preserve">County of </w:t>
+            </w:r>
+            <w:proofErr w:type="gramStart"/>
             <w:r>
               <w:rPr>
                 <w:rFonts w:ascii="Times New Roman" w:hAnsi="Times New Roman" w:cs="Times New Roman"/>
@@ -970,7 +1149,7 @@
                 <w:sz w:val="28"/>
                 <w:szCs w:val="28"/>
               </w:rPr>
-              <w:t>COUNTY</w:t>
+              <w:t>{{</w:t>
             </w:r>
             <w:r>
               <w:rPr>
@@ -990,8 +1169,9 @@
                 <w:sz w:val="28"/>
                 <w:szCs w:val="28"/>
               </w:rPr>
-              <w:t xml:space="preserve">}}, State of </w:t>
-            </w:r>
+              <w:t>COUNTY</w:t>
+            </w:r>
+            <w:proofErr w:type="gramEnd"/>
             <w:r>
               <w:rPr>
                 <w:rFonts w:ascii="Times New Roman" w:hAnsi="Times New Roman" w:cs="Times New Roman"/>
@@ -1000,12 +1180,9 @@
                 <w:sz w:val="28"/>
                 <w:szCs w:val="28"/>
               </w:rPr>
-              <w:t>{{ STATE }}</w:t>
-            </w:r>
-          </w:p>
-          <w:p>
-            <w:pPr>
-              <w:jc w:val="center"/>
+              <w:t xml:space="preserve"> </w:t>
+            </w:r>
+            <w:r>
               <w:rPr>
                 <w:rFonts w:ascii="Times New Roman" w:hAnsi="Times New Roman" w:cs="Times New Roman"/>
                 <w:b/>
@@ -1013,11 +1190,10 @@
                 <w:sz w:val="28"/>
                 <w:szCs w:val="28"/>
               </w:rPr>
-            </w:pPr>
-          </w:p>
-          <w:p>
-            <w:pPr>
-              <w:jc w:val="center"/>
+              <w:t xml:space="preserve">}}, State of </w:t>
+            </w:r>
+            <w:proofErr w:type="gramStart"/>
+            <w:r>
               <w:rPr>
                 <w:rFonts w:ascii="Times New Roman" w:hAnsi="Times New Roman" w:cs="Times New Roman"/>
                 <w:b/>
@@ -1025,11 +1201,10 @@
                 <w:sz w:val="28"/>
                 <w:szCs w:val="28"/>
               </w:rPr>
-            </w:pPr>
-          </w:p>
-          <w:p>
-            <w:pPr>
-              <w:jc w:val="center"/>
+              <w:t>{{ STATE</w:t>
+            </w:r>
+            <w:proofErr w:type="gramEnd"/>
+            <w:r>
               <w:rPr>
                 <w:rFonts w:ascii="Times New Roman" w:hAnsi="Times New Roman" w:cs="Times New Roman"/>
                 <w:b/>
@@ -1037,8 +1212,12 @@
                 <w:sz w:val="28"/>
                 <w:szCs w:val="28"/>
               </w:rPr>
-            </w:pPr>
-            <w:r>
+              <w:t xml:space="preserve"> }}</w:t>
+            </w:r>
+          </w:p>
+          <w:p>
+            <w:pPr>
+              <w:jc w:val="center"/>
               <w:rPr>
                 <w:rFonts w:ascii="Times New Roman" w:hAnsi="Times New Roman" w:cs="Times New Roman"/>
                 <w:b/>
@@ -1046,8 +1225,7 @@
                 <w:sz w:val="28"/>
                 <w:szCs w:val="28"/>
               </w:rPr>
-              <w:t>Search Warrant No.: ____________________________</w:t>
-            </w:r>
+            </w:pPr>
           </w:p>
           <w:p>
             <w:pPr>
@@ -1060,7 +1238,10 @@
                 <w:szCs w:val="28"/>
               </w:rPr>
             </w:pPr>
-            <w:r>
+          </w:p>
+          <w:p>
+            <w:pPr>
+              <w:jc w:val="center"/>
               <w:rPr>
                 <w:rFonts w:ascii="Times New Roman" w:hAnsi="Times New Roman" w:cs="Times New Roman"/>
                 <w:b/>
@@ -1068,32 +1249,65 @@
                 <w:sz w:val="28"/>
                 <w:szCs w:val="28"/>
               </w:rPr>
-              <w:t xml:space="preserve">Case Number: </w:t>
-            </w:r>
-            <w:r>
-              <w:rPr>
-                <w:rFonts w:ascii="Times New Roman" w:hAnsi="Times New Roman" w:cs="Times New Roman"/>
+            </w:pPr>
+            <w:r>
+              <w:rPr>
+                <w:rFonts w:ascii="Times New Roman" w:hAnsi="Times New Roman" w:cs="Times New Roman"/>
+                <w:b/>
+                <w:bCs/>
                 <w:sz w:val="28"/>
                 <w:szCs w:val="28"/>
               </w:rPr>
-              <w:t>{{</w:t>
-            </w:r>
-            <w:r>
-              <w:rPr>
-                <w:rFonts w:ascii="Times New Roman" w:hAnsi="Times New Roman" w:cs="Times New Roman"/>
+              <w:t>Search Warrant No.: ____________________________</w:t>
+            </w:r>
+          </w:p>
+          <w:p>
+            <w:pPr>
+              <w:jc w:val="center"/>
+              <w:rPr>
+                <w:rFonts w:ascii="Times New Roman" w:hAnsi="Times New Roman" w:cs="Times New Roman"/>
+                <w:b/>
+                <w:bCs/>
                 <w:sz w:val="28"/>
                 <w:szCs w:val="28"/>
               </w:rPr>
-              <w:t xml:space="preserve"> </w:t>
-            </w:r>
-            <w:r>
-              <w:rPr>
-                <w:rFonts w:ascii="Times New Roman" w:hAnsi="Times New Roman" w:cs="Times New Roman"/>
+            </w:pPr>
+            <w:r>
+              <w:rPr>
+                <w:rFonts w:ascii="Times New Roman" w:hAnsi="Times New Roman" w:cs="Times New Roman"/>
+                <w:b/>
+                <w:bCs/>
                 <w:sz w:val="28"/>
                 <w:szCs w:val="28"/>
               </w:rPr>
+              <w:t xml:space="preserve">Case Number: </w:t>
+            </w:r>
+            <w:proofErr w:type="gramStart"/>
+            <w:r>
+              <w:rPr>
+                <w:rFonts w:ascii="Times New Roman" w:hAnsi="Times New Roman" w:cs="Times New Roman"/>
+                <w:sz w:val="28"/>
+                <w:szCs w:val="28"/>
+              </w:rPr>
+              <w:t>{{</w:t>
+            </w:r>
+            <w:r>
+              <w:rPr>
+                <w:rFonts w:ascii="Times New Roman" w:hAnsi="Times New Roman" w:cs="Times New Roman"/>
+                <w:sz w:val="28"/>
+                <w:szCs w:val="28"/>
+              </w:rPr>
+              <w:t xml:space="preserve"> </w:t>
+            </w:r>
+            <w:r>
+              <w:rPr>
+                <w:rFonts w:ascii="Times New Roman" w:hAnsi="Times New Roman" w:cs="Times New Roman"/>
+                <w:sz w:val="28"/>
+                <w:szCs w:val="28"/>
+              </w:rPr>
               <w:t>CASENUM</w:t>
             </w:r>
+            <w:proofErr w:type="gramEnd"/>
             <w:r>
               <w:rPr>
                 <w:rFonts w:ascii="Times New Roman" w:hAnsi="Times New Roman" w:cs="Times New Roman"/>
@@ -1175,6 +1389,7 @@
         </w:rPr>
         <w:t xml:space="preserve">I, </w:t>
       </w:r>
+      <w:proofErr w:type="gramStart"/>
       <w:r>
         <w:rPr>
           <w:rFonts w:ascii="Times New Roman" w:hAnsi="Times New Roman" w:cs="Times New Roman"/>
@@ -1199,6 +1414,7 @@
         </w:rPr>
         <w:t>RANK</w:t>
       </w:r>
+      <w:proofErr w:type="gramEnd"/>
       <w:r>
         <w:rPr>
           <w:rFonts w:ascii="Times New Roman" w:hAnsi="Times New Roman" w:cs="Times New Roman"/>
@@ -1213,7 +1429,16 @@
           <w:sz w:val="24"/>
           <w:szCs w:val="24"/>
         </w:rPr>
-        <w:t>}} {{</w:t>
+        <w:t xml:space="preserve">}} </w:t>
+      </w:r>
+      <w:proofErr w:type="gramStart"/>
+      <w:r>
+        <w:rPr>
+          <w:rFonts w:ascii="Times New Roman" w:hAnsi="Times New Roman" w:cs="Times New Roman"/>
+          <w:sz w:val="24"/>
+          <w:szCs w:val="24"/>
+        </w:rPr>
+        <w:t>{{</w:t>
       </w:r>
       <w:r>
         <w:rPr>
@@ -1231,6 +1456,7 @@
         </w:rPr>
         <w:t>NAME</w:t>
       </w:r>
+      <w:proofErr w:type="gramEnd"/>
       <w:r>
         <w:rPr>
           <w:rFonts w:ascii="Times New Roman" w:hAnsi="Times New Roman" w:cs="Times New Roman"/>
@@ -1245,7 +1471,16 @@
           <w:sz w:val="24"/>
           <w:szCs w:val="24"/>
         </w:rPr>
-        <w:t>}} {{</w:t>
+        <w:t xml:space="preserve">}} </w:t>
+      </w:r>
+      <w:proofErr w:type="gramStart"/>
+      <w:r>
+        <w:rPr>
+          <w:rFonts w:ascii="Times New Roman" w:hAnsi="Times New Roman" w:cs="Times New Roman"/>
+          <w:sz w:val="24"/>
+          <w:szCs w:val="24"/>
+        </w:rPr>
+        <w:t>{{</w:t>
       </w:r>
       <w:r>
         <w:rPr>
@@ -1263,6 +1498,7 @@
         </w:rPr>
         <w:t>BADGE</w:t>
       </w:r>
+      <w:proofErr w:type="gramEnd"/>
       <w:r>
         <w:rPr>
           <w:rFonts w:ascii="Times New Roman" w:hAnsi="Times New Roman" w:cs="Times New Roman"/>
@@ -1410,6 +1646,7 @@
                 <w:szCs w:val="24"/>
               </w:rPr>
             </w:pPr>
+            <w:proofErr w:type="gramStart"/>
             <w:r>
               <w:rPr>
                 <w:rFonts w:ascii="Times New Roman" w:hAnsi="Times New Roman" w:cs="Times New Roman"/>
@@ -1434,6 +1671,7 @@
               </w:rPr>
               <w:t>SUSPECT</w:t>
             </w:r>
+            <w:proofErr w:type="gramEnd"/>
             <w:r>
               <w:rPr>
                 <w:rFonts w:ascii="Times New Roman" w:hAnsi="Times New Roman" w:cs="Times New Roman"/>
@@ -1496,6 +1734,7 @@
                 <w:szCs w:val="24"/>
               </w:rPr>
             </w:pPr>
+            <w:proofErr w:type="gramStart"/>
             <w:r>
               <w:rPr>
                 <w:rFonts w:ascii="Times New Roman" w:hAnsi="Times New Roman" w:cs="Times New Roman"/>
@@ -1520,6 +1759,7 @@
               </w:rPr>
               <w:t>PREMISES</w:t>
             </w:r>
+            <w:proofErr w:type="gramEnd"/>
             <w:r>
               <w:rPr>
                 <w:rFonts w:ascii="Times New Roman" w:hAnsi="Times New Roman" w:cs="Times New Roman"/>
@@ -1581,6 +1821,7 @@
                 <w:szCs w:val="24"/>
               </w:rPr>
             </w:pPr>
+            <w:proofErr w:type="gramStart"/>
             <w:r>
               <w:rPr>
                 <w:rFonts w:ascii="Times New Roman" w:hAnsi="Times New Roman" w:cs="Times New Roman"/>
@@ -1605,6 +1846,7 @@
               </w:rPr>
               <w:t>VEHICLE</w:t>
             </w:r>
+            <w:proofErr w:type="gramEnd"/>
             <w:r>
               <w:rPr>
                 <w:rFonts w:ascii="Times New Roman" w:hAnsi="Times New Roman" w:cs="Times New Roman"/>
@@ -1682,6 +1924,7 @@
           <w:szCs w:val="24"/>
         </w:rPr>
       </w:pPr>
+      <w:proofErr w:type="gramStart"/>
       <w:r>
         <w:rPr>
           <w:rFonts w:ascii="Times New Roman" w:hAnsi="Times New Roman" w:cs="Times New Roman"/>
@@ -1706,6 +1949,7 @@
         </w:rPr>
         <w:t>PROPERTY</w:t>
       </w:r>
+      <w:proofErr w:type="gramEnd"/>
       <w:r>
         <w:rPr>
           <w:rFonts w:ascii="Times New Roman" w:hAnsi="Times New Roman" w:cs="Times New Roman"/>
@@ -1731,6 +1975,7 @@
           <w:szCs w:val="24"/>
         </w:rPr>
       </w:pPr>
+      <w:proofErr w:type="gramStart"/>
       <w:r>
         <w:rPr>
           <w:rFonts w:ascii="Times New Roman" w:hAnsi="Times New Roman" w:cs="Times New Roman"/>
@@ -1753,7 +1998,25 @@
           <w:sz w:val="24"/>
           <w:szCs w:val="24"/>
         </w:rPr>
-        <w:t>COMMON_VERBIAGE</w:t>
+        <w:t>COMMON</w:t>
+      </w:r>
+      <w:proofErr w:type="gramEnd"/>
+      <w:r>
+        <w:rPr>
+          <w:rFonts w:ascii="Times New Roman" w:hAnsi="Times New Roman" w:cs="Times New Roman"/>
+          <w:sz w:val="24"/>
+          <w:szCs w:val="24"/>
+        </w:rPr>
+        <w:t>_</w:t>
+      </w:r>
+      <w:proofErr w:type="gramStart"/>
+      <w:r>
+        <w:rPr>
+          <w:rFonts w:ascii="Times New Roman" w:hAnsi="Times New Roman" w:cs="Times New Roman"/>
+          <w:sz w:val="24"/>
+          <w:szCs w:val="24"/>
+        </w:rPr>
+        <w:t>VERBIAGE</w:t>
       </w:r>
       <w:r>
         <w:rPr>
@@ -1769,7 +2032,16 @@
           <w:sz w:val="24"/>
           <w:szCs w:val="24"/>
         </w:rPr>
-        <w:t>}}</w:t>
+        <w:t>}</w:t>
+      </w:r>
+      <w:proofErr w:type="gramEnd"/>
+      <w:r>
+        <w:rPr>
+          <w:rFonts w:ascii="Times New Roman" w:hAnsi="Times New Roman" w:cs="Times New Roman"/>
+          <w:sz w:val="24"/>
+          <w:szCs w:val="24"/>
+        </w:rPr>
+        <w:t>}</w:t>
       </w:r>
     </w:p>
     <w:p>
@@ -1802,6 +2074,7 @@
         </w:rPr>
         <w:t xml:space="preserve">, </w:t>
       </w:r>
+      <w:proofErr w:type="gramStart"/>
       <w:r>
         <w:rPr>
           <w:rFonts w:ascii="Times New Roman" w:hAnsi="Times New Roman" w:cs="Times New Roman"/>
@@ -1826,6 +2099,7 @@
         </w:rPr>
         <w:t>RANK</w:t>
       </w:r>
+      <w:proofErr w:type="gramEnd"/>
       <w:r>
         <w:rPr>
           <w:rFonts w:ascii="Times New Roman" w:hAnsi="Times New Roman" w:cs="Times New Roman"/>
@@ -1840,7 +2114,16 @@
           <w:sz w:val="24"/>
           <w:szCs w:val="24"/>
         </w:rPr>
-        <w:t>}} {{</w:t>
+        <w:t xml:space="preserve">}} </w:t>
+      </w:r>
+      <w:proofErr w:type="gramStart"/>
+      <w:r>
+        <w:rPr>
+          <w:rFonts w:ascii="Times New Roman" w:hAnsi="Times New Roman" w:cs="Times New Roman"/>
+          <w:sz w:val="24"/>
+          <w:szCs w:val="24"/>
+        </w:rPr>
+        <w:t>{{</w:t>
       </w:r>
       <w:r>
         <w:rPr>
@@ -1858,6 +2141,7 @@
         </w:rPr>
         <w:t>NAME</w:t>
       </w:r>
+      <w:proofErr w:type="gramEnd"/>
       <w:r>
         <w:rPr>
           <w:rFonts w:ascii="Times New Roman" w:hAnsi="Times New Roman" w:cs="Times New Roman"/>
@@ -1872,7 +2156,16 @@
           <w:sz w:val="24"/>
           <w:szCs w:val="24"/>
         </w:rPr>
-        <w:t>}} {{</w:t>
+        <w:t xml:space="preserve">}} </w:t>
+      </w:r>
+      <w:proofErr w:type="gramStart"/>
+      <w:r>
+        <w:rPr>
+          <w:rFonts w:ascii="Times New Roman" w:hAnsi="Times New Roman" w:cs="Times New Roman"/>
+          <w:sz w:val="24"/>
+          <w:szCs w:val="24"/>
+        </w:rPr>
+        <w:t>{{</w:t>
       </w:r>
       <w:r>
         <w:rPr>
@@ -1890,6 +2183,7 @@
         </w:rPr>
         <w:t>BADGE</w:t>
       </w:r>
+      <w:proofErr w:type="gramEnd"/>
       <w:r>
         <w:rPr>
           <w:rFonts w:ascii="Times New Roman" w:hAnsi="Times New Roman" w:cs="Times New Roman"/>
@@ -1926,15 +2220,27 @@
         </w:rPr>
         <w:t xml:space="preserve">your affiant, am a police officer with the </w:t>
       </w:r>
-      <w:r>
-        <w:rPr>
-          <w:rFonts w:ascii="Times New Roman" w:hAnsi="Times New Roman" w:cs="Times New Roman"/>
-          <w:b/>
-          <w:bCs/>
-          <w:sz w:val="24"/>
-          <w:szCs w:val="24"/>
-        </w:rPr>
-        <w:t>{{ AGENCY }}</w:t>
+      <w:proofErr w:type="gramStart"/>
+      <w:r>
+        <w:rPr>
+          <w:rFonts w:ascii="Times New Roman" w:hAnsi="Times New Roman" w:cs="Times New Roman"/>
+          <w:b/>
+          <w:bCs/>
+          <w:sz w:val="24"/>
+          <w:szCs w:val="24"/>
+        </w:rPr>
+        <w:t>{{ AGENCY</w:t>
+      </w:r>
+      <w:proofErr w:type="gramEnd"/>
+      <w:r>
+        <w:rPr>
+          <w:rFonts w:ascii="Times New Roman" w:hAnsi="Times New Roman" w:cs="Times New Roman"/>
+          <w:b/>
+          <w:bCs/>
+          <w:sz w:val="24"/>
+          <w:szCs w:val="24"/>
+        </w:rPr>
+        <w:t xml:space="preserve"> }}</w:t>
       </w:r>
       <w:r>
         <w:rPr>
@@ -1946,6 +2252,7 @@
         </w:rPr>
         <w:t xml:space="preserve">. I have been a police officer for </w:t>
       </w:r>
+      <w:proofErr w:type="gramStart"/>
       <w:r>
         <w:rPr>
           <w:rFonts w:ascii="Times New Roman" w:hAnsi="Times New Roman" w:cs="Times New Roman"/>
@@ -1970,6 +2277,7 @@
         </w:rPr>
         <w:t>YEARS</w:t>
       </w:r>
+      <w:proofErr w:type="gramEnd"/>
       <w:r>
         <w:rPr>
           <w:rFonts w:ascii="Times New Roman" w:hAnsi="Times New Roman" w:cs="Times New Roman"/>
@@ -2015,6 +2323,7 @@
           <w:szCs w:val="24"/>
         </w:rPr>
       </w:pPr>
+      <w:proofErr w:type="gramStart"/>
       <w:r>
         <w:rPr>
           <w:rFonts w:ascii="Times New Roman" w:hAnsi="Times New Roman" w:cs="Times New Roman"/>
@@ -2039,6 +2348,7 @@
         </w:rPr>
         <w:t>T</w:t>
       </w:r>
+      <w:proofErr w:type="gramEnd"/>
       <w:r>
         <w:rPr>
           <w:rFonts w:ascii="Times New Roman" w:hAnsi="Times New Roman" w:cs="Times New Roman"/>
@@ -2047,6 +2357,7 @@
         </w:rPr>
         <w:t>_AND_</w:t>
       </w:r>
+      <w:proofErr w:type="gramStart"/>
       <w:r>
         <w:rPr>
           <w:rFonts w:ascii="Times New Roman" w:hAnsi="Times New Roman" w:cs="Times New Roman"/>
@@ -2069,7 +2380,16 @@
           <w:sz w:val="24"/>
           <w:szCs w:val="24"/>
         </w:rPr>
-        <w:t>}}</w:t>
+        <w:t>}</w:t>
+      </w:r>
+      <w:proofErr w:type="gramEnd"/>
+      <w:r>
+        <w:rPr>
+          <w:rFonts w:ascii="Times New Roman" w:hAnsi="Times New Roman" w:cs="Times New Roman"/>
+          <w:sz w:val="24"/>
+          <w:szCs w:val="24"/>
+        </w:rPr>
+        <w:t>}</w:t>
       </w:r>
     </w:p>
     <w:p>
@@ -2101,6 +2421,7 @@
           <w:szCs w:val="24"/>
         </w:rPr>
       </w:pPr>
+      <w:proofErr w:type="gramStart"/>
       <w:r>
         <w:rPr>
           <w:rFonts w:ascii="Times New Roman" w:hAnsi="Times New Roman" w:cs="Times New Roman"/>
@@ -2125,6 +2446,7 @@
         </w:rPr>
         <w:t>CRIMES</w:t>
       </w:r>
+      <w:proofErr w:type="gramEnd"/>
       <w:r>
         <w:rPr>
           <w:rFonts w:ascii="Times New Roman" w:hAnsi="Times New Roman" w:cs="Times New Roman"/>
@@ -2162,6 +2484,7 @@
         </w:rPr>
         <w:t xml:space="preserve">Which I believe to have been committed </w:t>
       </w:r>
+      <w:proofErr w:type="gramStart"/>
       <w:r>
         <w:rPr>
           <w:rFonts w:ascii="Times New Roman" w:hAnsi="Times New Roman" w:cs="Times New Roman"/>
@@ -2184,7 +2507,25 @@
           <w:sz w:val="24"/>
           <w:szCs w:val="24"/>
         </w:rPr>
-        <w:t>ON_OR_BETWEEN</w:t>
+        <w:t>ON</w:t>
+      </w:r>
+      <w:proofErr w:type="gramEnd"/>
+      <w:r>
+        <w:rPr>
+          <w:rFonts w:ascii="Times New Roman" w:hAnsi="Times New Roman" w:cs="Times New Roman"/>
+          <w:sz w:val="24"/>
+          <w:szCs w:val="24"/>
+        </w:rPr>
+        <w:t>_OR_</w:t>
+      </w:r>
+      <w:proofErr w:type="gramStart"/>
+      <w:r>
+        <w:rPr>
+          <w:rFonts w:ascii="Times New Roman" w:hAnsi="Times New Roman" w:cs="Times New Roman"/>
+          <w:sz w:val="24"/>
+          <w:szCs w:val="24"/>
+        </w:rPr>
+        <w:t>BETWEEN</w:t>
       </w:r>
       <w:r>
         <w:rPr>
@@ -2200,7 +2541,16 @@
           <w:sz w:val="24"/>
           <w:szCs w:val="24"/>
         </w:rPr>
-        <w:t>}}</w:t>
+        <w:t>}</w:t>
+      </w:r>
+      <w:proofErr w:type="gramEnd"/>
+      <w:r>
+        <w:rPr>
+          <w:rFonts w:ascii="Times New Roman" w:hAnsi="Times New Roman" w:cs="Times New Roman"/>
+          <w:sz w:val="24"/>
+          <w:szCs w:val="24"/>
+        </w:rPr>
+        <w:t>}</w:t>
       </w:r>
       <w:r>
         <w:rPr>
@@ -2232,6 +2582,7 @@
         </w:rPr>
         <w:t xml:space="preserve">the county of </w:t>
       </w:r>
+      <w:proofErr w:type="gramStart"/>
       <w:r>
         <w:rPr>
           <w:rFonts w:ascii="Times New Roman" w:hAnsi="Times New Roman" w:cs="Times New Roman"/>
@@ -2262,6 +2613,7 @@
         </w:rPr>
         <w:t>COUNTY</w:t>
       </w:r>
+      <w:proofErr w:type="gramEnd"/>
       <w:r>
         <w:rPr>
           <w:rFonts w:ascii="Times New Roman" w:hAnsi="Times New Roman" w:cs="Times New Roman"/>
@@ -2282,15 +2634,27 @@
         </w:rPr>
         <w:t xml:space="preserve">}}, State of </w:t>
       </w:r>
-      <w:r>
-        <w:rPr>
-          <w:rFonts w:ascii="Times New Roman" w:hAnsi="Times New Roman" w:cs="Times New Roman"/>
-          <w:b/>
-          <w:bCs/>
-          <w:sz w:val="24"/>
-          <w:szCs w:val="24"/>
-        </w:rPr>
-        <w:t>{{ STATE }}</w:t>
+      <w:proofErr w:type="gramStart"/>
+      <w:r>
+        <w:rPr>
+          <w:rFonts w:ascii="Times New Roman" w:hAnsi="Times New Roman" w:cs="Times New Roman"/>
+          <w:b/>
+          <w:bCs/>
+          <w:sz w:val="24"/>
+          <w:szCs w:val="24"/>
+        </w:rPr>
+        <w:t>{{ STATE</w:t>
+      </w:r>
+      <w:proofErr w:type="gramEnd"/>
+      <w:r>
+        <w:rPr>
+          <w:rFonts w:ascii="Times New Roman" w:hAnsi="Times New Roman" w:cs="Times New Roman"/>
+          <w:b/>
+          <w:bCs/>
+          <w:sz w:val="24"/>
+          <w:szCs w:val="24"/>
+        </w:rPr>
+        <w:t xml:space="preserve"> }}</w:t>
       </w:r>
       <w:r>
         <w:rPr>
@@ -2353,6 +2717,7 @@
           <w:szCs w:val="24"/>
         </w:rPr>
       </w:pPr>
+      <w:proofErr w:type="gramStart"/>
       <w:r>
         <w:rPr>
           <w:rFonts w:ascii="Times New Roman" w:hAnsi="Times New Roman" w:cs="Times New Roman"/>
@@ -2377,6 +2742,7 @@
         </w:rPr>
         <w:t>AFFIDAVIT</w:t>
       </w:r>
+      <w:proofErr w:type="gramEnd"/>
       <w:r>
         <w:rPr>
           <w:rFonts w:ascii="Times New Roman" w:hAnsi="Times New Roman" w:cs="Times New Roman"/>
@@ -2402,6 +2768,7 @@
           <w:szCs w:val="24"/>
         </w:rPr>
       </w:pPr>
+      <w:proofErr w:type="gramStart"/>
       <w:r>
         <w:rPr>
           <w:rFonts w:ascii="Times New Roman" w:hAnsi="Times New Roman" w:cs="Times New Roman"/>
@@ -2418,6 +2785,7 @@
         </w:rPr>
         <w:t>REQUEST</w:t>
       </w:r>
+      <w:proofErr w:type="gramEnd"/>
       <w:r>
         <w:rPr>
           <w:rFonts w:ascii="Times New Roman" w:hAnsi="Times New Roman" w:cs="Times New Roman"/>
@@ -2515,13 +2883,59 @@
               </w:rPr>
               <w:t xml:space="preserve">Based on the preceding facts, your honor, I </w:t>
             </w:r>
-            <w:r>
-              <w:rPr>
-                <w:rFonts w:ascii="Times New Roman" w:hAnsi="Times New Roman" w:cs="Times New Roman"/>
-                <w:sz w:val="24"/>
-                <w:szCs w:val="24"/>
-              </w:rPr>
-              <w:t>{{ RANK }} {{ NAME }} {{ BADGE }}</w:t>
+            <w:proofErr w:type="gramStart"/>
+            <w:r>
+              <w:rPr>
+                <w:rFonts w:ascii="Times New Roman" w:hAnsi="Times New Roman" w:cs="Times New Roman"/>
+                <w:sz w:val="24"/>
+                <w:szCs w:val="24"/>
+              </w:rPr>
+              <w:t>{{ RANK</w:t>
+            </w:r>
+            <w:proofErr w:type="gramEnd"/>
+            <w:r>
+              <w:rPr>
+                <w:rFonts w:ascii="Times New Roman" w:hAnsi="Times New Roman" w:cs="Times New Roman"/>
+                <w:sz w:val="24"/>
+                <w:szCs w:val="24"/>
+              </w:rPr>
+              <w:t xml:space="preserve"> }} </w:t>
+            </w:r>
+            <w:proofErr w:type="gramStart"/>
+            <w:r>
+              <w:rPr>
+                <w:rFonts w:ascii="Times New Roman" w:hAnsi="Times New Roman" w:cs="Times New Roman"/>
+                <w:sz w:val="24"/>
+                <w:szCs w:val="24"/>
+              </w:rPr>
+              <w:t>{{ NAME</w:t>
+            </w:r>
+            <w:proofErr w:type="gramEnd"/>
+            <w:r>
+              <w:rPr>
+                <w:rFonts w:ascii="Times New Roman" w:hAnsi="Times New Roman" w:cs="Times New Roman"/>
+                <w:sz w:val="24"/>
+                <w:szCs w:val="24"/>
+              </w:rPr>
+              <w:t xml:space="preserve"> }} </w:t>
+            </w:r>
+            <w:proofErr w:type="gramStart"/>
+            <w:r>
+              <w:rPr>
+                <w:rFonts w:ascii="Times New Roman" w:hAnsi="Times New Roman" w:cs="Times New Roman"/>
+                <w:sz w:val="24"/>
+                <w:szCs w:val="24"/>
+              </w:rPr>
+              <w:t>{{ BADGE</w:t>
+            </w:r>
+            <w:proofErr w:type="gramEnd"/>
+            <w:r>
+              <w:rPr>
+                <w:rFonts w:ascii="Times New Roman" w:hAnsi="Times New Roman" w:cs="Times New Roman"/>
+                <w:sz w:val="24"/>
+                <w:szCs w:val="24"/>
+              </w:rPr>
+              <w:t xml:space="preserve"> }}</w:t>
             </w:r>
             <w:r>
               <w:rPr>
@@ -2551,7 +2965,40 @@
                 <w:sz w:val="24"/>
                 <w:szCs w:val="24"/>
               </w:rPr>
-              <w:t xml:space="preserve"> {{ DAYTIME }}{{ NIGHTTIME</w:t>
+              <w:t xml:space="preserve"> </w:t>
+            </w:r>
+            <w:proofErr w:type="gramStart"/>
+            <w:r>
+              <w:rPr>
+                <w:rFonts w:ascii="Times New Roman" w:hAnsi="Times New Roman" w:cs="Times New Roman"/>
+                <w:b/>
+                <w:bCs/>
+                <w:sz w:val="24"/>
+                <w:szCs w:val="24"/>
+              </w:rPr>
+              <w:t>{{ DAYTIME</w:t>
+            </w:r>
+            <w:proofErr w:type="gramEnd"/>
+            <w:r>
+              <w:rPr>
+                <w:rFonts w:ascii="Times New Roman" w:hAnsi="Times New Roman" w:cs="Times New Roman"/>
+                <w:b/>
+                <w:bCs/>
+                <w:sz w:val="24"/>
+                <w:szCs w:val="24"/>
+              </w:rPr>
+              <w:t xml:space="preserve"> </w:t>
+            </w:r>
+            <w:proofErr w:type="gramStart"/>
+            <w:r>
+              <w:rPr>
+                <w:rFonts w:ascii="Times New Roman" w:hAnsi="Times New Roman" w:cs="Times New Roman"/>
+                <w:b/>
+                <w:bCs/>
+                <w:sz w:val="24"/>
+                <w:szCs w:val="24"/>
+              </w:rPr>
+              <w:t>}}{{ NIGHTTIME</w:t>
             </w:r>
             <w:r>
               <w:rPr>
@@ -2571,7 +3018,18 @@
                 <w:sz w:val="24"/>
                 <w:szCs w:val="24"/>
               </w:rPr>
-              <w:t xml:space="preserve"> }}{{ NIGHTJUSTIFY }}</w:t>
+              <w:t xml:space="preserve"> }}{{ NIGHTJUSTIFY</w:t>
+            </w:r>
+            <w:proofErr w:type="gramEnd"/>
+            <w:r>
+              <w:rPr>
+                <w:rFonts w:ascii="Times New Roman" w:hAnsi="Times New Roman" w:cs="Times New Roman"/>
+                <w:b/>
+                <w:bCs/>
+                <w:sz w:val="24"/>
+                <w:szCs w:val="24"/>
+              </w:rPr>
+              <w:t xml:space="preserve"> }}</w:t>
             </w:r>
           </w:p>
           <w:p>
@@ -2719,15 +3177,27 @@
               </w:rPr>
               <w:t xml:space="preserve">I will now read verbatim to you the Standard </w:t>
             </w:r>
-            <w:r>
-              <w:rPr>
-                <w:rFonts w:ascii="Times New Roman" w:hAnsi="Times New Roman" w:cs="Times New Roman"/>
-                <w:b/>
-                <w:bCs/>
-                <w:sz w:val="24"/>
-                <w:szCs w:val="24"/>
-              </w:rPr>
-              <w:t>{{ STATE }}</w:t>
+            <w:proofErr w:type="gramStart"/>
+            <w:r>
+              <w:rPr>
+                <w:rFonts w:ascii="Times New Roman" w:hAnsi="Times New Roman" w:cs="Times New Roman"/>
+                <w:b/>
+                <w:bCs/>
+                <w:sz w:val="24"/>
+                <w:szCs w:val="24"/>
+              </w:rPr>
+              <w:t>{{ STATE</w:t>
+            </w:r>
+            <w:proofErr w:type="gramEnd"/>
+            <w:r>
+              <w:rPr>
+                <w:rFonts w:ascii="Times New Roman" w:hAnsi="Times New Roman" w:cs="Times New Roman"/>
+                <w:b/>
+                <w:bCs/>
+                <w:sz w:val="24"/>
+                <w:szCs w:val="24"/>
+              </w:rPr>
+              <w:t xml:space="preserve"> }}</w:t>
             </w:r>
             <w:r>
               <w:rPr>
@@ -2851,15 +3321,27 @@
         </w:rPr>
         <w:t xml:space="preserve"> and a search be made for the item(s) described herein, and that the same be retained in my custody or the custody of the </w:t>
       </w:r>
-      <w:r>
-        <w:rPr>
-          <w:rFonts w:ascii="Times New Roman" w:hAnsi="Times New Roman" w:cs="Times New Roman"/>
-          <w:b/>
-          <w:bCs/>
-          <w:sz w:val="24"/>
-          <w:szCs w:val="24"/>
-        </w:rPr>
-        <w:t>{{ AGENCY }}</w:t>
+      <w:proofErr w:type="gramStart"/>
+      <w:r>
+        <w:rPr>
+          <w:rFonts w:ascii="Times New Roman" w:hAnsi="Times New Roman" w:cs="Times New Roman"/>
+          <w:b/>
+          <w:bCs/>
+          <w:sz w:val="24"/>
+          <w:szCs w:val="24"/>
+        </w:rPr>
+        <w:t>{{ AGENCY</w:t>
+      </w:r>
+      <w:proofErr w:type="gramEnd"/>
+      <w:r>
+        <w:rPr>
+          <w:rFonts w:ascii="Times New Roman" w:hAnsi="Times New Roman" w:cs="Times New Roman"/>
+          <w:b/>
+          <w:bCs/>
+          <w:sz w:val="24"/>
+          <w:szCs w:val="24"/>
+        </w:rPr>
+        <w:t xml:space="preserve"> }}</w:t>
       </w:r>
       <w:r>
         <w:rPr>
@@ -2871,6 +3353,7 @@
         </w:rPr>
         <w:t xml:space="preserve"> </w:t>
       </w:r>
+      <w:proofErr w:type="gramStart"/>
       <w:r>
         <w:rPr>
           <w:rFonts w:ascii="Times New Roman" w:hAnsi="Times New Roman" w:cs="Times New Roman"/>
@@ -2895,6 +3378,7 @@
         </w:rPr>
         <w:t>DAYTIME</w:t>
       </w:r>
+      <w:proofErr w:type="gramEnd"/>
       <w:r>
         <w:rPr>
           <w:rFonts w:ascii="Times New Roman" w:hAnsi="Times New Roman" w:cs="Times New Roman"/>
@@ -2903,6 +3387,7 @@
         </w:rPr>
         <w:t xml:space="preserve"> </w:t>
       </w:r>
+      <w:proofErr w:type="gramStart"/>
       <w:r>
         <w:rPr>
           <w:rFonts w:ascii="Times New Roman" w:hAnsi="Times New Roman" w:cs="Times New Roman"/>
@@ -2933,7 +3418,16 @@
           <w:sz w:val="24"/>
           <w:szCs w:val="24"/>
         </w:rPr>
-        <w:t xml:space="preserve"> }}{{ NIGHTJUSTIFY }}</w:t>
+        <w:t xml:space="preserve"> }}{{ NIGHTJUSTIFY</w:t>
+      </w:r>
+      <w:proofErr w:type="gramEnd"/>
+      <w:r>
+        <w:rPr>
+          <w:rFonts w:ascii="Times New Roman" w:hAnsi="Times New Roman" w:cs="Times New Roman"/>
+          <w:sz w:val="24"/>
+          <w:szCs w:val="24"/>
+        </w:rPr>
+        <w:t xml:space="preserve"> }}</w:t>
       </w:r>
     </w:p>
     <w:p>
@@ -2950,7 +3444,16 @@
           <w:sz w:val="24"/>
           <w:szCs w:val="24"/>
         </w:rPr>
-        <w:t>Dated this {{</w:t>
+        <w:t xml:space="preserve">Dated this </w:t>
+      </w:r>
+      <w:proofErr w:type="gramStart"/>
+      <w:r>
+        <w:rPr>
+          <w:rFonts w:ascii="Times New Roman" w:hAnsi="Times New Roman" w:cs="Times New Roman"/>
+          <w:sz w:val="24"/>
+          <w:szCs w:val="24"/>
+        </w:rPr>
+        <w:t>{{</w:t>
       </w:r>
       <w:r>
         <w:rPr>
@@ -2966,7 +3469,25 @@
           <w:sz w:val="24"/>
           <w:szCs w:val="24"/>
         </w:rPr>
-        <w:t>DAY_NUMBER</w:t>
+        <w:t>DAY</w:t>
+      </w:r>
+      <w:proofErr w:type="gramEnd"/>
+      <w:r>
+        <w:rPr>
+          <w:rFonts w:ascii="Times New Roman" w:hAnsi="Times New Roman" w:cs="Times New Roman"/>
+          <w:sz w:val="24"/>
+          <w:szCs w:val="24"/>
+        </w:rPr>
+        <w:t>_</w:t>
+      </w:r>
+      <w:proofErr w:type="gramStart"/>
+      <w:r>
+        <w:rPr>
+          <w:rFonts w:ascii="Times New Roman" w:hAnsi="Times New Roman" w:cs="Times New Roman"/>
+          <w:sz w:val="24"/>
+          <w:szCs w:val="24"/>
+        </w:rPr>
+        <w:t>NUMBER</w:t>
       </w:r>
       <w:r>
         <w:rPr>
@@ -2982,7 +3503,25 @@
           <w:sz w:val="24"/>
           <w:szCs w:val="24"/>
         </w:rPr>
-        <w:t>}} day of {{</w:t>
+        <w:t>}</w:t>
+      </w:r>
+      <w:proofErr w:type="gramEnd"/>
+      <w:r>
+        <w:rPr>
+          <w:rFonts w:ascii="Times New Roman" w:hAnsi="Times New Roman" w:cs="Times New Roman"/>
+          <w:sz w:val="24"/>
+          <w:szCs w:val="24"/>
+        </w:rPr>
+        <w:t xml:space="preserve">} day of </w:t>
+      </w:r>
+      <w:proofErr w:type="gramStart"/>
+      <w:r>
+        <w:rPr>
+          <w:rFonts w:ascii="Times New Roman" w:hAnsi="Times New Roman" w:cs="Times New Roman"/>
+          <w:sz w:val="24"/>
+          <w:szCs w:val="24"/>
+        </w:rPr>
+        <w:t>{{</w:t>
       </w:r>
       <w:r>
         <w:rPr>
@@ -3000,6 +3539,7 @@
         </w:rPr>
         <w:t>MONTH</w:t>
       </w:r>
+      <w:proofErr w:type="gramEnd"/>
       <w:r>
         <w:rPr>
           <w:rFonts w:ascii="Times New Roman" w:hAnsi="Times New Roman" w:cs="Times New Roman"/>
@@ -3030,16 +3570,25 @@
           <w:sz w:val="24"/>
           <w:szCs w:val="24"/>
         </w:rPr>
-        <w:t xml:space="preserve"> {{</w:t>
-      </w:r>
-      <w:r>
-        <w:rPr>
-          <w:rFonts w:ascii="Times New Roman" w:hAnsi="Times New Roman" w:cs="Times New Roman"/>
-          <w:sz w:val="24"/>
-          <w:szCs w:val="24"/>
-        </w:rPr>
         <w:t xml:space="preserve"> </w:t>
       </w:r>
+      <w:proofErr w:type="gramStart"/>
+      <w:r>
+        <w:rPr>
+          <w:rFonts w:ascii="Times New Roman" w:hAnsi="Times New Roman" w:cs="Times New Roman"/>
+          <w:sz w:val="24"/>
+          <w:szCs w:val="24"/>
+        </w:rPr>
+        <w:t>{{</w:t>
+      </w:r>
+      <w:r>
+        <w:rPr>
+          <w:rFonts w:ascii="Times New Roman" w:hAnsi="Times New Roman" w:cs="Times New Roman"/>
+          <w:sz w:val="24"/>
+          <w:szCs w:val="24"/>
+        </w:rPr>
+        <w:t xml:space="preserve"> </w:t>
+      </w:r>
       <w:r>
         <w:rPr>
           <w:rFonts w:ascii="Times New Roman" w:hAnsi="Times New Roman" w:cs="Times New Roman"/>
@@ -3048,6 +3597,7 @@
         </w:rPr>
         <w:t>YEAR</w:t>
       </w:r>
+      <w:proofErr w:type="gramEnd"/>
       <w:r>
         <w:rPr>
           <w:rFonts w:ascii="Times New Roman" w:hAnsi="Times New Roman" w:cs="Times New Roman"/>
@@ -3151,6 +3701,7 @@
                 <w:szCs w:val="24"/>
               </w:rPr>
             </w:pPr>
+            <w:proofErr w:type="gramStart"/>
             <w:r>
               <w:rPr>
                 <w:rFonts w:ascii="Times New Roman" w:hAnsi="Times New Roman" w:cs="Times New Roman"/>
@@ -3175,6 +3726,7 @@
               </w:rPr>
               <w:t>RANK</w:t>
             </w:r>
+            <w:proofErr w:type="gramEnd"/>
             <w:r>
               <w:rPr>
                 <w:rFonts w:ascii="Times New Roman" w:hAnsi="Times New Roman" w:cs="Times New Roman"/>
@@ -3189,7 +3741,16 @@
                 <w:sz w:val="24"/>
                 <w:szCs w:val="24"/>
               </w:rPr>
-              <w:t>}} {{</w:t>
+              <w:t xml:space="preserve">}} </w:t>
+            </w:r>
+            <w:proofErr w:type="gramStart"/>
+            <w:r>
+              <w:rPr>
+                <w:rFonts w:ascii="Times New Roman" w:hAnsi="Times New Roman" w:cs="Times New Roman"/>
+                <w:sz w:val="24"/>
+                <w:szCs w:val="24"/>
+              </w:rPr>
+              <w:t>{{</w:t>
             </w:r>
             <w:r>
               <w:rPr>
@@ -3207,6 +3768,7 @@
               </w:rPr>
               <w:t>NAME</w:t>
             </w:r>
+            <w:proofErr w:type="gramEnd"/>
             <w:r>
               <w:rPr>
                 <w:rFonts w:ascii="Times New Roman" w:hAnsi="Times New Roman" w:cs="Times New Roman"/>
@@ -3221,7 +3783,16 @@
                 <w:sz w:val="24"/>
                 <w:szCs w:val="24"/>
               </w:rPr>
-              <w:t>}} {{</w:t>
+              <w:t xml:space="preserve">}} </w:t>
+            </w:r>
+            <w:proofErr w:type="gramStart"/>
+            <w:r>
+              <w:rPr>
+                <w:rFonts w:ascii="Times New Roman" w:hAnsi="Times New Roman" w:cs="Times New Roman"/>
+                <w:sz w:val="24"/>
+                <w:szCs w:val="24"/>
+              </w:rPr>
+              <w:t>{{</w:t>
             </w:r>
             <w:r>
               <w:rPr>
@@ -3239,6 +3810,7 @@
               </w:rPr>
               <w:t>BADGE</w:t>
             </w:r>
+            <w:proofErr w:type="gramEnd"/>
             <w:r>
               <w:rPr>
                 <w:rFonts w:ascii="Times New Roman" w:hAnsi="Times New Roman" w:cs="Times New Roman"/>
@@ -3264,13 +3836,23 @@
                 <w:szCs w:val="24"/>
               </w:rPr>
             </w:pPr>
-            <w:r>
-              <w:rPr>
-                <w:rFonts w:ascii="Times New Roman" w:hAnsi="Times New Roman" w:cs="Times New Roman"/>
-                <w:sz w:val="24"/>
-                <w:szCs w:val="24"/>
-              </w:rPr>
-              <w:t>{{ AGENCY }}</w:t>
+            <w:proofErr w:type="gramStart"/>
+            <w:r>
+              <w:rPr>
+                <w:rFonts w:ascii="Times New Roman" w:hAnsi="Times New Roman" w:cs="Times New Roman"/>
+                <w:sz w:val="24"/>
+                <w:szCs w:val="24"/>
+              </w:rPr>
+              <w:t>{{ AGENCY</w:t>
+            </w:r>
+            <w:proofErr w:type="gramEnd"/>
+            <w:r>
+              <w:rPr>
+                <w:rFonts w:ascii="Times New Roman" w:hAnsi="Times New Roman" w:cs="Times New Roman"/>
+                <w:sz w:val="24"/>
+                <w:szCs w:val="24"/>
+              </w:rPr>
+              <w:t xml:space="preserve"> }}</w:t>
             </w:r>
           </w:p>
         </w:tc>
@@ -3300,16 +3882,25 @@
                 <w:sz w:val="24"/>
                 <w:szCs w:val="24"/>
               </w:rPr>
-              <w:t xml:space="preserve"> {{</w:t>
-            </w:r>
-            <w:r>
-              <w:rPr>
-                <w:rFonts w:ascii="Times New Roman" w:hAnsi="Times New Roman" w:cs="Times New Roman"/>
-                <w:sz w:val="24"/>
-                <w:szCs w:val="24"/>
-              </w:rPr>
               <w:t xml:space="preserve"> </w:t>
             </w:r>
+            <w:proofErr w:type="gramStart"/>
+            <w:r>
+              <w:rPr>
+                <w:rFonts w:ascii="Times New Roman" w:hAnsi="Times New Roman" w:cs="Times New Roman"/>
+                <w:sz w:val="24"/>
+                <w:szCs w:val="24"/>
+              </w:rPr>
+              <w:t>{{</w:t>
+            </w:r>
+            <w:r>
+              <w:rPr>
+                <w:rFonts w:ascii="Times New Roman" w:hAnsi="Times New Roman" w:cs="Times New Roman"/>
+                <w:sz w:val="24"/>
+                <w:szCs w:val="24"/>
+              </w:rPr>
+              <w:t xml:space="preserve"> </w:t>
+            </w:r>
             <w:r>
               <w:rPr>
                 <w:rFonts w:ascii="Times New Roman" w:hAnsi="Times New Roman" w:cs="Times New Roman"/>
@@ -3318,6 +3909,7 @@
               </w:rPr>
               <w:t>JUDGE</w:t>
             </w:r>
+            <w:proofErr w:type="gramEnd"/>
             <w:r>
               <w:rPr>
                 <w:rFonts w:ascii="Times New Roman" w:hAnsi="Times New Roman" w:cs="Times New Roman"/>
@@ -3343,6 +3935,7 @@
                 <w:szCs w:val="24"/>
               </w:rPr>
             </w:pPr>
+            <w:proofErr w:type="gramStart"/>
             <w:r>
               <w:rPr>
                 <w:rFonts w:ascii="Times New Roman" w:hAnsi="Times New Roman" w:cs="Times New Roman"/>
@@ -3367,6 +3960,7 @@
               </w:rPr>
               <w:t>COURT</w:t>
             </w:r>
+            <w:proofErr w:type="gramEnd"/>
             <w:r>
               <w:rPr>
                 <w:rFonts w:ascii="Times New Roman" w:hAnsi="Times New Roman" w:cs="Times New Roman"/>
@@ -3478,8 +4072,8 @@
         <w:tblLook w:val="04A0" w:firstRow="1" w:lastRow="0" w:firstColumn="1" w:lastColumn="0" w:noHBand="0" w:noVBand="1"/>
       </w:tblPr>
       <w:tblGrid>
-        <w:gridCol w:w="1761"/>
-        <w:gridCol w:w="7599"/>
+        <w:gridCol w:w="1705"/>
+        <w:gridCol w:w="7645"/>
       </w:tblGrid>
       <w:tr>
         <w:tc>
@@ -3503,9 +4097,9 @@
                 <w:szCs w:val="28"/>
               </w:rPr>
               <w:drawing>
-                <wp:inline distT="0" distB="0" distL="0" distR="0" wp14:anchorId="277EC2D7" wp14:editId="14D6C524">
-                  <wp:extent cx="981075" cy="1057762"/>
-                  <wp:effectExtent l="0" t="0" r="0" b="9525"/>
+                <wp:inline distT="0" distB="0" distL="0" distR="0" wp14:anchorId="277EC2D7" wp14:editId="6439F70F">
+                  <wp:extent cx="687545" cy="1057762"/>
+                  <wp:effectExtent l="0" t="0" r="0" b="0"/>
                   <wp:docPr id="930326401" name="Picture 1"/>
                   <wp:cNvGraphicFramePr>
                     <a:graphicFrameLocks xmlns:a="http://schemas.openxmlformats.org/drawingml/2006/main" noChangeAspect="1"/>
@@ -3532,7 +4126,7 @@
                         <pic:spPr>
                           <a:xfrm>
                             <a:off x="0" y="0"/>
-                            <a:ext cx="981075" cy="1057762"/>
+                            <a:ext cx="687545" cy="1057762"/>
                           </a:xfrm>
                           <a:prstGeom prst="rect">
                             <a:avLst/>
@@ -3571,6 +4165,7 @@
               </w:rPr>
               <w:t xml:space="preserve">Standard </w:t>
             </w:r>
+            <w:proofErr w:type="gramStart"/>
             <w:r>
               <w:rPr>
                 <w:rFonts w:ascii="Times New Roman" w:hAnsi="Times New Roman" w:cs="Times New Roman"/>
@@ -3579,8 +4174,9 @@
                 <w:sz w:val="32"/>
                 <w:szCs w:val="32"/>
               </w:rPr>
-              <w:t>{{ STATE }}</w:t>
-            </w:r>
+              <w:t>{{ STATE</w:t>
+            </w:r>
+            <w:proofErr w:type="gramEnd"/>
             <w:r>
               <w:rPr>
                 <w:rFonts w:ascii="Times New Roman" w:hAnsi="Times New Roman" w:cs="Times New Roman"/>
@@ -3589,12 +4185,9 @@
                 <w:sz w:val="32"/>
                 <w:szCs w:val="32"/>
               </w:rPr>
-              <w:t xml:space="preserve"> Original Search Warrant</w:t>
-            </w:r>
-          </w:p>
-          <w:p>
-            <w:pPr>
-              <w:jc w:val="center"/>
+              <w:t xml:space="preserve"> }}</w:t>
+            </w:r>
+            <w:r>
               <w:rPr>
                 <w:rFonts w:ascii="Times New Roman" w:hAnsi="Times New Roman" w:cs="Times New Roman"/>
                 <w:b/>
@@ -3602,8 +4195,12 @@
                 <w:sz w:val="32"/>
                 <w:szCs w:val="32"/>
               </w:rPr>
-            </w:pPr>
-            <w:r>
+              <w:t xml:space="preserve"> Original Search Warrant</w:t>
+            </w:r>
+          </w:p>
+          <w:p>
+            <w:pPr>
+              <w:jc w:val="center"/>
               <w:rPr>
                 <w:rFonts w:ascii="Times New Roman" w:hAnsi="Times New Roman" w:cs="Times New Roman"/>
                 <w:b/>
@@ -3611,8 +4208,7 @@
                 <w:sz w:val="32"/>
                 <w:szCs w:val="32"/>
               </w:rPr>
-              <w:t>County of {{</w:t>
-            </w:r>
+            </w:pPr>
             <w:r>
               <w:rPr>
                 <w:rFonts w:ascii="Times New Roman" w:hAnsi="Times New Roman" w:cs="Times New Roman"/>
@@ -3621,8 +4217,9 @@
                 <w:sz w:val="32"/>
                 <w:szCs w:val="32"/>
               </w:rPr>
-              <w:t xml:space="preserve"> </w:t>
-            </w:r>
+              <w:t xml:space="preserve">County of </w:t>
+            </w:r>
+            <w:proofErr w:type="gramStart"/>
             <w:r>
               <w:rPr>
                 <w:rFonts w:ascii="Times New Roman" w:hAnsi="Times New Roman" w:cs="Times New Roman"/>
@@ -3631,7 +4228,7 @@
                 <w:sz w:val="32"/>
                 <w:szCs w:val="32"/>
               </w:rPr>
-              <w:t>COUNTY</w:t>
+              <w:t>{{</w:t>
             </w:r>
             <w:r>
               <w:rPr>
@@ -3651,8 +4248,9 @@
                 <w:sz w:val="32"/>
                 <w:szCs w:val="32"/>
               </w:rPr>
-              <w:t xml:space="preserve">}}, State of </w:t>
-            </w:r>
+              <w:t>COUNTY</w:t>
+            </w:r>
+            <w:proofErr w:type="gramEnd"/>
             <w:r>
               <w:rPr>
                 <w:rFonts w:ascii="Times New Roman" w:hAnsi="Times New Roman" w:cs="Times New Roman"/>
@@ -3661,7 +4259,39 @@
                 <w:sz w:val="32"/>
                 <w:szCs w:val="32"/>
               </w:rPr>
-              <w:t>{{ STATE }}</w:t>
+              <w:t xml:space="preserve"> </w:t>
+            </w:r>
+            <w:r>
+              <w:rPr>
+                <w:rFonts w:ascii="Times New Roman" w:hAnsi="Times New Roman" w:cs="Times New Roman"/>
+                <w:b/>
+                <w:bCs/>
+                <w:sz w:val="32"/>
+                <w:szCs w:val="32"/>
+              </w:rPr>
+              <w:t xml:space="preserve">}}, State of </w:t>
+            </w:r>
+            <w:proofErr w:type="gramStart"/>
+            <w:r>
+              <w:rPr>
+                <w:rFonts w:ascii="Times New Roman" w:hAnsi="Times New Roman" w:cs="Times New Roman"/>
+                <w:b/>
+                <w:bCs/>
+                <w:sz w:val="32"/>
+                <w:szCs w:val="32"/>
+              </w:rPr>
+              <w:t>{{ STATE</w:t>
+            </w:r>
+            <w:proofErr w:type="gramEnd"/>
+            <w:r>
+              <w:rPr>
+                <w:rFonts w:ascii="Times New Roman" w:hAnsi="Times New Roman" w:cs="Times New Roman"/>
+                <w:b/>
+                <w:bCs/>
+                <w:sz w:val="32"/>
+                <w:szCs w:val="32"/>
+              </w:rPr>
+              <w:t xml:space="preserve"> }}</w:t>
             </w:r>
           </w:p>
           <w:p>
@@ -3848,6 +4478,7 @@
                       <w:szCs w:val="24"/>
                     </w:rPr>
                   </w:pPr>
+                  <w:proofErr w:type="gramStart"/>
                   <w:r>
                     <w:rPr>
                       <w:rFonts w:ascii="Times New Roman" w:hAnsi="Times New Roman" w:cs="Times New Roman"/>
@@ -3872,6 +4503,7 @@
                     </w:rPr>
                     <w:t>CASENUM</w:t>
                   </w:r>
+                  <w:proofErr w:type="gramEnd"/>
                   <w:r>
                     <w:rPr>
                       <w:rFonts w:ascii="Times New Roman" w:hAnsi="Times New Roman" w:cs="Times New Roman"/>
@@ -3995,15 +4627,27 @@
         </w:rPr>
         <w:t xml:space="preserve">To any peace officer in the state of </w:t>
       </w:r>
-      <w:r>
-        <w:rPr>
-          <w:rFonts w:ascii="Times New Roman" w:hAnsi="Times New Roman" w:cs="Times New Roman"/>
-          <w:b/>
-          <w:bCs/>
-          <w:sz w:val="24"/>
-          <w:szCs w:val="24"/>
-        </w:rPr>
-        <w:t>{{ STATE }}</w:t>
+      <w:proofErr w:type="gramStart"/>
+      <w:r>
+        <w:rPr>
+          <w:rFonts w:ascii="Times New Roman" w:hAnsi="Times New Roman" w:cs="Times New Roman"/>
+          <w:b/>
+          <w:bCs/>
+          <w:sz w:val="24"/>
+          <w:szCs w:val="24"/>
+        </w:rPr>
+        <w:t>{{ STATE</w:t>
+      </w:r>
+      <w:proofErr w:type="gramEnd"/>
+      <w:r>
+        <w:rPr>
+          <w:rFonts w:ascii="Times New Roman" w:hAnsi="Times New Roman" w:cs="Times New Roman"/>
+          <w:b/>
+          <w:bCs/>
+          <w:sz w:val="24"/>
+          <w:szCs w:val="24"/>
+        </w:rPr>
+        <w:t xml:space="preserve"> }}</w:t>
       </w:r>
       <w:r>
         <w:rPr>
@@ -4036,6 +4680,7 @@
         </w:rPr>
         <w:t xml:space="preserve">Proof of affidavit having been made this date before me by </w:t>
       </w:r>
+      <w:proofErr w:type="gramStart"/>
       <w:r>
         <w:rPr>
           <w:rFonts w:ascii="Times New Roman" w:hAnsi="Times New Roman" w:cs="Times New Roman"/>
@@ -4060,6 +4705,7 @@
         </w:rPr>
         <w:t>RANK</w:t>
       </w:r>
+      <w:proofErr w:type="gramEnd"/>
       <w:r>
         <w:rPr>
           <w:rFonts w:ascii="Times New Roman" w:hAnsi="Times New Roman" w:cs="Times New Roman"/>
@@ -4074,7 +4720,16 @@
           <w:sz w:val="24"/>
           <w:szCs w:val="24"/>
         </w:rPr>
-        <w:t>}} {{</w:t>
+        <w:t xml:space="preserve">}} </w:t>
+      </w:r>
+      <w:proofErr w:type="gramStart"/>
+      <w:r>
+        <w:rPr>
+          <w:rFonts w:ascii="Times New Roman" w:hAnsi="Times New Roman" w:cs="Times New Roman"/>
+          <w:sz w:val="24"/>
+          <w:szCs w:val="24"/>
+        </w:rPr>
+        <w:t>{{</w:t>
       </w:r>
       <w:r>
         <w:rPr>
@@ -4092,6 +4747,7 @@
         </w:rPr>
         <w:t>NAME</w:t>
       </w:r>
+      <w:proofErr w:type="gramEnd"/>
       <w:r>
         <w:rPr>
           <w:rFonts w:ascii="Times New Roman" w:hAnsi="Times New Roman" w:cs="Times New Roman"/>
@@ -4106,7 +4762,16 @@
           <w:sz w:val="24"/>
           <w:szCs w:val="24"/>
         </w:rPr>
-        <w:t>}} {{</w:t>
+        <w:t xml:space="preserve">}} </w:t>
+      </w:r>
+      <w:proofErr w:type="gramStart"/>
+      <w:r>
+        <w:rPr>
+          <w:rFonts w:ascii="Times New Roman" w:hAnsi="Times New Roman" w:cs="Times New Roman"/>
+          <w:sz w:val="24"/>
+          <w:szCs w:val="24"/>
+        </w:rPr>
+        <w:t>{{</w:t>
       </w:r>
       <w:r>
         <w:rPr>
@@ -4124,6 +4789,7 @@
         </w:rPr>
         <w:t>BADGE</w:t>
       </w:r>
+      <w:proofErr w:type="gramEnd"/>
       <w:r>
         <w:rPr>
           <w:rFonts w:ascii="Times New Roman" w:hAnsi="Times New Roman" w:cs="Times New Roman"/>
@@ -4211,6 +4877,7 @@
                 <w:szCs w:val="24"/>
               </w:rPr>
             </w:pPr>
+            <w:proofErr w:type="gramStart"/>
             <w:r>
               <w:rPr>
                 <w:rFonts w:ascii="Times New Roman" w:hAnsi="Times New Roman" w:cs="Times New Roman"/>
@@ -4235,6 +4902,7 @@
               </w:rPr>
               <w:t>SUSPECT</w:t>
             </w:r>
+            <w:proofErr w:type="gramEnd"/>
             <w:r>
               <w:rPr>
                 <w:rFonts w:ascii="Times New Roman" w:hAnsi="Times New Roman" w:cs="Times New Roman"/>
@@ -4296,6 +4964,7 @@
                 <w:szCs w:val="24"/>
               </w:rPr>
             </w:pPr>
+            <w:proofErr w:type="gramStart"/>
             <w:r>
               <w:rPr>
                 <w:rFonts w:ascii="Times New Roman" w:hAnsi="Times New Roman" w:cs="Times New Roman"/>
@@ -4320,6 +4989,7 @@
               </w:rPr>
               <w:t>PREMISES</w:t>
             </w:r>
+            <w:proofErr w:type="gramEnd"/>
             <w:r>
               <w:rPr>
                 <w:rFonts w:ascii="Times New Roman" w:hAnsi="Times New Roman" w:cs="Times New Roman"/>
@@ -4381,6 +5051,7 @@
                 <w:szCs w:val="24"/>
               </w:rPr>
             </w:pPr>
+            <w:proofErr w:type="gramStart"/>
             <w:r>
               <w:rPr>
                 <w:rFonts w:ascii="Times New Roman" w:hAnsi="Times New Roman" w:cs="Times New Roman"/>
@@ -4405,6 +5076,7 @@
               </w:rPr>
               <w:t>VEHICLE</w:t>
             </w:r>
+            <w:proofErr w:type="gramEnd"/>
             <w:r>
               <w:rPr>
                 <w:rFonts w:ascii="Times New Roman" w:hAnsi="Times New Roman" w:cs="Times New Roman"/>
@@ -4452,7 +5124,18 @@
           <w:sz w:val="24"/>
           <w:szCs w:val="24"/>
         </w:rPr>
-        <w:t>In the county of {{</w:t>
+        <w:t xml:space="preserve">In the county of </w:t>
+      </w:r>
+      <w:proofErr w:type="gramStart"/>
+      <w:r>
+        <w:rPr>
+          <w:rFonts w:ascii="Times New Roman" w:hAnsi="Times New Roman" w:cs="Times New Roman"/>
+          <w:b/>
+          <w:bCs/>
+          <w:sz w:val="24"/>
+          <w:szCs w:val="24"/>
+        </w:rPr>
+        <w:t>{{</w:t>
       </w:r>
       <w:r>
         <w:rPr>
@@ -4474,6 +5157,7 @@
         </w:rPr>
         <w:t>COUNTY</w:t>
       </w:r>
+      <w:proofErr w:type="gramEnd"/>
       <w:r>
         <w:rPr>
           <w:rFonts w:ascii="Times New Roman" w:hAnsi="Times New Roman" w:cs="Times New Roman"/>
@@ -4494,15 +5178,27 @@
         </w:rPr>
         <w:t xml:space="preserve">}}, state of </w:t>
       </w:r>
-      <w:r>
-        <w:rPr>
-          <w:rFonts w:ascii="Times New Roman" w:hAnsi="Times New Roman" w:cs="Times New Roman"/>
-          <w:b/>
-          <w:bCs/>
-          <w:sz w:val="24"/>
-          <w:szCs w:val="24"/>
-        </w:rPr>
-        <w:t>{{ STATE }}</w:t>
+      <w:proofErr w:type="gramStart"/>
+      <w:r>
+        <w:rPr>
+          <w:rFonts w:ascii="Times New Roman" w:hAnsi="Times New Roman" w:cs="Times New Roman"/>
+          <w:b/>
+          <w:bCs/>
+          <w:sz w:val="24"/>
+          <w:szCs w:val="24"/>
+        </w:rPr>
+        <w:t>{{ STATE</w:t>
+      </w:r>
+      <w:proofErr w:type="gramEnd"/>
+      <w:r>
+        <w:rPr>
+          <w:rFonts w:ascii="Times New Roman" w:hAnsi="Times New Roman" w:cs="Times New Roman"/>
+          <w:b/>
+          <w:bCs/>
+          <w:sz w:val="24"/>
+          <w:szCs w:val="24"/>
+        </w:rPr>
+        <w:t xml:space="preserve"> }}</w:t>
       </w:r>
       <w:r>
         <w:rPr>
@@ -4523,6 +5219,7 @@
           <w:szCs w:val="24"/>
         </w:rPr>
       </w:pPr>
+      <w:proofErr w:type="gramStart"/>
       <w:r>
         <w:rPr>
           <w:rFonts w:ascii="Times New Roman" w:hAnsi="Times New Roman" w:cs="Times New Roman"/>
@@ -4547,6 +5244,7 @@
         </w:rPr>
         <w:t>PROPERTY</w:t>
       </w:r>
+      <w:proofErr w:type="gramEnd"/>
       <w:r>
         <w:rPr>
           <w:rFonts w:ascii="Times New Roman" w:hAnsi="Times New Roman" w:cs="Times New Roman"/>
@@ -4572,6 +5270,7 @@
           <w:szCs w:val="24"/>
         </w:rPr>
       </w:pPr>
+      <w:proofErr w:type="gramStart"/>
       <w:r>
         <w:rPr>
           <w:rFonts w:ascii="Times New Roman" w:hAnsi="Times New Roman" w:cs="Times New Roman"/>
@@ -4594,7 +5293,25 @@
           <w:sz w:val="24"/>
           <w:szCs w:val="24"/>
         </w:rPr>
-        <w:t>COMMON_VERBIAGE</w:t>
+        <w:t>COMMON</w:t>
+      </w:r>
+      <w:proofErr w:type="gramEnd"/>
+      <w:r>
+        <w:rPr>
+          <w:rFonts w:ascii="Times New Roman" w:hAnsi="Times New Roman" w:cs="Times New Roman"/>
+          <w:sz w:val="24"/>
+          <w:szCs w:val="24"/>
+        </w:rPr>
+        <w:t>_</w:t>
+      </w:r>
+      <w:proofErr w:type="gramStart"/>
+      <w:r>
+        <w:rPr>
+          <w:rFonts w:ascii="Times New Roman" w:hAnsi="Times New Roman" w:cs="Times New Roman"/>
+          <w:sz w:val="24"/>
+          <w:szCs w:val="24"/>
+        </w:rPr>
+        <w:t>VERBIAGE</w:t>
       </w:r>
       <w:r>
         <w:rPr>
@@ -4610,7 +5327,16 @@
           <w:sz w:val="24"/>
           <w:szCs w:val="24"/>
         </w:rPr>
-        <w:t>}}</w:t>
+        <w:t>}</w:t>
+      </w:r>
+      <w:proofErr w:type="gramEnd"/>
+      <w:r>
+        <w:rPr>
+          <w:rFonts w:ascii="Times New Roman" w:hAnsi="Times New Roman" w:cs="Times New Roman"/>
+          <w:sz w:val="24"/>
+          <w:szCs w:val="24"/>
+        </w:rPr>
+        <w:t>}</w:t>
       </w:r>
     </w:p>
     <w:p>
@@ -4642,6 +5368,7 @@
           <w:szCs w:val="24"/>
         </w:rPr>
       </w:pPr>
+      <w:proofErr w:type="gramStart"/>
       <w:r>
         <w:rPr>
           <w:rFonts w:ascii="Times New Roman" w:hAnsi="Times New Roman" w:cs="Times New Roman"/>
@@ -4664,7 +5391,25 @@
           <w:sz w:val="24"/>
           <w:szCs w:val="24"/>
         </w:rPr>
-        <w:t>PROPERTY_REASONS</w:t>
+        <w:t>PROPERTY</w:t>
+      </w:r>
+      <w:proofErr w:type="gramEnd"/>
+      <w:r>
+        <w:rPr>
+          <w:rFonts w:ascii="Times New Roman" w:hAnsi="Times New Roman" w:cs="Times New Roman"/>
+          <w:sz w:val="24"/>
+          <w:szCs w:val="24"/>
+        </w:rPr>
+        <w:t>_</w:t>
+      </w:r>
+      <w:proofErr w:type="gramStart"/>
+      <w:r>
+        <w:rPr>
+          <w:rFonts w:ascii="Times New Roman" w:hAnsi="Times New Roman" w:cs="Times New Roman"/>
+          <w:sz w:val="24"/>
+          <w:szCs w:val="24"/>
+        </w:rPr>
+        <w:t>REASONS</w:t>
       </w:r>
       <w:r>
         <w:rPr>
@@ -4680,7 +5425,16 @@
           <w:sz w:val="24"/>
           <w:szCs w:val="24"/>
         </w:rPr>
-        <w:t>}}</w:t>
+        <w:t>}</w:t>
+      </w:r>
+      <w:proofErr w:type="gramEnd"/>
+      <w:r>
+        <w:rPr>
+          <w:rFonts w:ascii="Times New Roman" w:hAnsi="Times New Roman" w:cs="Times New Roman"/>
+          <w:sz w:val="24"/>
+          <w:szCs w:val="24"/>
+        </w:rPr>
+        <w:t>}</w:t>
       </w:r>
     </w:p>
     <w:p>
@@ -4712,6 +5466,7 @@
           <w:szCs w:val="24"/>
         </w:rPr>
       </w:pPr>
+      <w:proofErr w:type="gramStart"/>
       <w:r>
         <w:rPr>
           <w:rFonts w:ascii="Times New Roman" w:hAnsi="Times New Roman" w:cs="Times New Roman"/>
@@ -4736,6 +5491,7 @@
         </w:rPr>
         <w:t>DAYTIME</w:t>
       </w:r>
+      <w:proofErr w:type="gramEnd"/>
       <w:r>
         <w:rPr>
           <w:rFonts w:ascii="Times New Roman" w:hAnsi="Times New Roman" w:cs="Times New Roman"/>
@@ -4744,6 +5500,7 @@
         </w:rPr>
         <w:t xml:space="preserve"> </w:t>
       </w:r>
+      <w:proofErr w:type="gramStart"/>
       <w:r>
         <w:rPr>
           <w:rFonts w:ascii="Times New Roman" w:hAnsi="Times New Roman" w:cs="Times New Roman"/>
@@ -4774,7 +5531,16 @@
           <w:sz w:val="24"/>
           <w:szCs w:val="24"/>
         </w:rPr>
-        <w:t xml:space="preserve"> }}</w:t>
+        <w:t xml:space="preserve"> }</w:t>
+      </w:r>
+      <w:proofErr w:type="gramEnd"/>
+      <w:r>
+        <w:rPr>
+          <w:rFonts w:ascii="Times New Roman" w:hAnsi="Times New Roman" w:cs="Times New Roman"/>
+          <w:sz w:val="24"/>
+          <w:szCs w:val="24"/>
+        </w:rPr>
+        <w:t>}</w:t>
       </w:r>
     </w:p>
     <w:p>
@@ -4806,6 +5572,7 @@
           <w:szCs w:val="24"/>
         </w:rPr>
       </w:pPr>
+      <w:proofErr w:type="gramStart"/>
       <w:r>
         <w:rPr>
           <w:rFonts w:ascii="Times New Roman" w:hAnsi="Times New Roman" w:cs="Times New Roman"/>
@@ -4822,6 +5589,7 @@
         </w:rPr>
         <w:t>ORDER</w:t>
       </w:r>
+      <w:proofErr w:type="gramEnd"/>
       <w:r>
         <w:rPr>
           <w:rFonts w:ascii="Times New Roman" w:hAnsi="Times New Roman" w:cs="Times New Roman"/>
@@ -4887,6 +5655,7 @@
         </w:rPr>
         <w:t xml:space="preserve"> </w:t>
       </w:r>
+      <w:proofErr w:type="gramStart"/>
       <w:r>
         <w:rPr>
           <w:rFonts w:ascii="Times New Roman" w:hAnsi="Times New Roman" w:cs="Times New Roman"/>
@@ -4915,7 +5684,29 @@
           <w:sz w:val="24"/>
           <w:szCs w:val="24"/>
         </w:rPr>
-        <w:t>DAY_NUMBER</w:t>
+        <w:t>DAY</w:t>
+      </w:r>
+      <w:proofErr w:type="gramEnd"/>
+      <w:r>
+        <w:rPr>
+          <w:rFonts w:ascii="Times New Roman" w:hAnsi="Times New Roman" w:cs="Times New Roman"/>
+          <w:b/>
+          <w:bCs/>
+          <w:sz w:val="24"/>
+          <w:szCs w:val="24"/>
+        </w:rPr>
+        <w:t>_</w:t>
+      </w:r>
+      <w:proofErr w:type="gramStart"/>
+      <w:r>
+        <w:rPr>
+          <w:rFonts w:ascii="Times New Roman" w:hAnsi="Times New Roman" w:cs="Times New Roman"/>
+          <w:b/>
+          <w:bCs/>
+          <w:sz w:val="24"/>
+          <w:szCs w:val="24"/>
+        </w:rPr>
+        <w:t>NUMBER</w:t>
       </w:r>
       <w:r>
         <w:rPr>
@@ -4935,7 +5726,29 @@
           <w:sz w:val="24"/>
           <w:szCs w:val="24"/>
         </w:rPr>
-        <w:t>}} day of {{</w:t>
+        <w:t>}</w:t>
+      </w:r>
+      <w:proofErr w:type="gramEnd"/>
+      <w:r>
+        <w:rPr>
+          <w:rFonts w:ascii="Times New Roman" w:hAnsi="Times New Roman" w:cs="Times New Roman"/>
+          <w:b/>
+          <w:bCs/>
+          <w:sz w:val="24"/>
+          <w:szCs w:val="24"/>
+        </w:rPr>
+        <w:t xml:space="preserve">} day of </w:t>
+      </w:r>
+      <w:proofErr w:type="gramStart"/>
+      <w:r>
+        <w:rPr>
+          <w:rFonts w:ascii="Times New Roman" w:hAnsi="Times New Roman" w:cs="Times New Roman"/>
+          <w:b/>
+          <w:bCs/>
+          <w:sz w:val="24"/>
+          <w:szCs w:val="24"/>
+        </w:rPr>
+        <w:t>{{</w:t>
       </w:r>
       <w:r>
         <w:rPr>
@@ -4957,6 +5770,7 @@
         </w:rPr>
         <w:t>MONTH</w:t>
       </w:r>
+      <w:proofErr w:type="gramEnd"/>
       <w:r>
         <w:rPr>
           <w:rFonts w:ascii="Times New Roman" w:hAnsi="Times New Roman" w:cs="Times New Roman"/>
@@ -4995,18 +5809,29 @@
           <w:sz w:val="24"/>
           <w:szCs w:val="24"/>
         </w:rPr>
-        <w:t xml:space="preserve"> {{</w:t>
-      </w:r>
-      <w:r>
-        <w:rPr>
-          <w:rFonts w:ascii="Times New Roman" w:hAnsi="Times New Roman" w:cs="Times New Roman"/>
-          <w:b/>
-          <w:bCs/>
-          <w:sz w:val="24"/>
-          <w:szCs w:val="24"/>
-        </w:rPr>
         <w:t xml:space="preserve"> </w:t>
       </w:r>
+      <w:proofErr w:type="gramStart"/>
+      <w:r>
+        <w:rPr>
+          <w:rFonts w:ascii="Times New Roman" w:hAnsi="Times New Roman" w:cs="Times New Roman"/>
+          <w:b/>
+          <w:bCs/>
+          <w:sz w:val="24"/>
+          <w:szCs w:val="24"/>
+        </w:rPr>
+        <w:t>{{</w:t>
+      </w:r>
+      <w:r>
+        <w:rPr>
+          <w:rFonts w:ascii="Times New Roman" w:hAnsi="Times New Roman" w:cs="Times New Roman"/>
+          <w:b/>
+          <w:bCs/>
+          <w:sz w:val="24"/>
+          <w:szCs w:val="24"/>
+        </w:rPr>
+        <w:t xml:space="preserve"> </w:t>
+      </w:r>
       <w:r>
         <w:rPr>
           <w:rFonts w:ascii="Times New Roman" w:hAnsi="Times New Roman" w:cs="Times New Roman"/>
@@ -5017,6 +5842,7 @@
         </w:rPr>
         <w:t>YEAR</w:t>
       </w:r>
+      <w:proofErr w:type="gramEnd"/>
       <w:r>
         <w:rPr>
           <w:rFonts w:ascii="Times New Roman" w:hAnsi="Times New Roman" w:cs="Times New Roman"/>
@@ -5134,6 +5960,7 @@
                 <w:szCs w:val="24"/>
               </w:rPr>
             </w:pPr>
+            <w:proofErr w:type="gramStart"/>
             <w:r>
               <w:rPr>
                 <w:rFonts w:ascii="Times New Roman" w:hAnsi="Times New Roman" w:cs="Times New Roman"/>
@@ -5164,6 +5991,7 @@
               </w:rPr>
               <w:t>RANK</w:t>
             </w:r>
+            <w:proofErr w:type="gramEnd"/>
             <w:r>
               <w:rPr>
                 <w:rFonts w:ascii="Times New Roman" w:hAnsi="Times New Roman" w:cs="Times New Roman"/>
@@ -5182,7 +6010,18 @@
                 <w:sz w:val="24"/>
                 <w:szCs w:val="24"/>
               </w:rPr>
-              <w:t>}} {{</w:t>
+              <w:t xml:space="preserve">}} </w:t>
+            </w:r>
+            <w:proofErr w:type="gramStart"/>
+            <w:r>
+              <w:rPr>
+                <w:rFonts w:ascii="Times New Roman" w:hAnsi="Times New Roman" w:cs="Times New Roman"/>
+                <w:b/>
+                <w:bCs/>
+                <w:sz w:val="24"/>
+                <w:szCs w:val="24"/>
+              </w:rPr>
+              <w:t>{{</w:t>
             </w:r>
             <w:r>
               <w:rPr>
@@ -5204,6 +6043,7 @@
               </w:rPr>
               <w:t>NAME</w:t>
             </w:r>
+            <w:proofErr w:type="gramEnd"/>
             <w:r>
               <w:rPr>
                 <w:rFonts w:ascii="Times New Roman" w:hAnsi="Times New Roman" w:cs="Times New Roman"/>
@@ -5222,7 +6062,18 @@
                 <w:sz w:val="24"/>
                 <w:szCs w:val="24"/>
               </w:rPr>
-              <w:t>}} {{</w:t>
+              <w:t xml:space="preserve">}} </w:t>
+            </w:r>
+            <w:proofErr w:type="gramStart"/>
+            <w:r>
+              <w:rPr>
+                <w:rFonts w:ascii="Times New Roman" w:hAnsi="Times New Roman" w:cs="Times New Roman"/>
+                <w:b/>
+                <w:bCs/>
+                <w:sz w:val="24"/>
+                <w:szCs w:val="24"/>
+              </w:rPr>
+              <w:t>{{</w:t>
             </w:r>
             <w:r>
               <w:rPr>
@@ -5244,6 +6095,7 @@
               </w:rPr>
               <w:t>BADGE</w:t>
             </w:r>
+            <w:proofErr w:type="gramEnd"/>
             <w:r>
               <w:rPr>
                 <w:rFonts w:ascii="Times New Roman" w:hAnsi="Times New Roman" w:cs="Times New Roman"/>
@@ -5275,15 +6127,27 @@
                 <w:szCs w:val="24"/>
               </w:rPr>
             </w:pPr>
-            <w:r>
-              <w:rPr>
-                <w:rFonts w:ascii="Times New Roman" w:hAnsi="Times New Roman" w:cs="Times New Roman"/>
-                <w:b/>
-                <w:bCs/>
-                <w:sz w:val="24"/>
-                <w:szCs w:val="24"/>
-              </w:rPr>
-              <w:t>{{ AGENCY }}</w:t>
+            <w:proofErr w:type="gramStart"/>
+            <w:r>
+              <w:rPr>
+                <w:rFonts w:ascii="Times New Roman" w:hAnsi="Times New Roman" w:cs="Times New Roman"/>
+                <w:b/>
+                <w:bCs/>
+                <w:sz w:val="24"/>
+                <w:szCs w:val="24"/>
+              </w:rPr>
+              <w:t>{{ AGENCY</w:t>
+            </w:r>
+            <w:proofErr w:type="gramEnd"/>
+            <w:r>
+              <w:rPr>
+                <w:rFonts w:ascii="Times New Roman" w:hAnsi="Times New Roman" w:cs="Times New Roman"/>
+                <w:b/>
+                <w:bCs/>
+                <w:sz w:val="24"/>
+                <w:szCs w:val="24"/>
+              </w:rPr>
+              <w:t xml:space="preserve"> }}</w:t>
             </w:r>
           </w:p>
         </w:tc>
@@ -5328,7 +6192,18 @@
                 <w:sz w:val="24"/>
                 <w:szCs w:val="24"/>
               </w:rPr>
-              <w:t>Judge {{</w:t>
+              <w:t xml:space="preserve">Judge </w:t>
+            </w:r>
+            <w:proofErr w:type="gramStart"/>
+            <w:r>
+              <w:rPr>
+                <w:rFonts w:ascii="Times New Roman" w:hAnsi="Times New Roman" w:cs="Times New Roman"/>
+                <w:b/>
+                <w:bCs/>
+                <w:sz w:val="24"/>
+                <w:szCs w:val="24"/>
+              </w:rPr>
+              <w:t>{{</w:t>
             </w:r>
             <w:r>
               <w:rPr>
@@ -5350,6 +6225,7 @@
               </w:rPr>
               <w:t>JUDGE</w:t>
             </w:r>
+            <w:proofErr w:type="gramEnd"/>
             <w:r>
               <w:rPr>
                 <w:rFonts w:ascii="Times New Roman" w:hAnsi="Times New Roman" w:cs="Times New Roman"/>
@@ -5381,6 +6257,7 @@
                 <w:szCs w:val="24"/>
               </w:rPr>
             </w:pPr>
+            <w:proofErr w:type="gramStart"/>
             <w:r>
               <w:rPr>
                 <w:rFonts w:ascii="Times New Roman" w:hAnsi="Times New Roman" w:cs="Times New Roman"/>
@@ -5411,6 +6288,7 @@
               </w:rPr>
               <w:t>COURT</w:t>
             </w:r>
+            <w:proofErr w:type="gramEnd"/>
             <w:r>
               <w:rPr>
                 <w:rFonts w:ascii="Times New Roman" w:hAnsi="Times New Roman" w:cs="Times New Roman"/>

</xml_diff>